<commit_message>
Update paper formatting and export command for improved clarity and reproducibility
</commit_message>
<xml_diff>
--- a/build/paper.docx
+++ b/build/paper.docx
@@ -2,6 +2,14 @@
 <file path=word/document.xml><?xml version="1.0" encoding="utf-8"?>
 <w:document xmlns:w="http://schemas.openxmlformats.org/wordprocessingml/2006/main" xmlns:m="http://schemas.openxmlformats.org/officeDocument/2006/math" xmlns:r="http://schemas.openxmlformats.org/officeDocument/2006/relationships" xmlns:o="urn:schemas-microsoft-com:office:office" xmlns:v="urn:schemas-microsoft-com:vml" xmlns:w10="urn:schemas-microsoft-com:office:word" xmlns:a="http://schemas.openxmlformats.org/drawingml/2006/main" xmlns:pic="http://schemas.openxmlformats.org/drawingml/2006/picture" xmlns:wp="http://schemas.openxmlformats.org/drawingml/2006/wordprocessingDrawing">
   <w:body>
+    <w:p>
+      <w:pPr>
+        <w:pStyle w:val="Title"/>
+      </w:pPr>
+      <w:r>
+        <w:t xml:space="preserve">From Vibe Coding to Verifiable Workflows</w:t>
+      </w:r>
+    </w:p>
     <w:sdt>
       <w:sdtPr>
         <w:docPartObj>
@@ -28,80 +36,76 @@
         </w:p>
       </w:sdtContent>
     </w:sdt>
-    <w:bookmarkStart w:id="33" w:name="from-vibe-coding-to-verifiable-workflows"/>
-    <w:p>
-      <w:pPr>
-        <w:pStyle w:val="Heading1"/>
-      </w:pPr>
-      <w:r>
-        <w:t xml:space="preserve">From Vibe Coding to Verifiable Workflows</w:t>
-      </w:r>
-    </w:p>
-    <w:bookmarkStart w:id="9" w:name="abstract"/>
-    <w:p>
-      <w:pPr>
-        <w:pStyle w:val="Heading2"/>
-      </w:pPr>
-      <w:r>
+    <w:p>
+      <w:pPr>
+        <w:pStyle w:val="FirstParagraph"/>
+      </w:pPr>
+      <w:r>
+        <w:rPr>
+          <w:i/>
+          <w:iCs/>
+        </w:rPr>
         <w:t xml:space="preserve">Abstract</w:t>
       </w:r>
+      <w:r>
+        <w:t xml:space="preserve">—“Vibe coding” describes a class of lightweight, rapid authoring practices assisted by modern AI tools. These practices lower the friction of iteration but often erode traceability: it becomes hard to know why a sentence was written, which source justified it, and which editing steps produced the final artifact. This paper introduces a compact, practitioner‑facing workflow that restores verifiability to AI‑assisted authoring while preserving speed. The workflow defines six stages—Planning, Context, Execution, Provenance, Quality, and Export—each with explicit inputs, outputs, and acceptance checks. We provide concrete agent prompt templates, commit messaging conventions, and provenance formats that can be adopted with minimal tooling. We validate the approach in a single‑paper case study: condensing two draft PDFs into a 6–7 page manuscript and producing a reproducible</w:t>
+      </w:r>
+      <w:r>
+        <w:t xml:space="preserve"> </w:t>
+      </w:r>
+      <w:r>
+        <w:rPr>
+          <w:rStyle w:val="VerbatimChar"/>
+        </w:rPr>
+        <w:t xml:space="preserve">.docx</w:t>
+      </w:r>
+      <w:r>
+        <w:t xml:space="preserve"> </w:t>
+      </w:r>
+      <w:r>
+        <w:t xml:space="preserve">export via Pandoc on Windows. The approach improves reviewer comprehension and reproducibility with low overhead, offering practical practices for coding‑with‑AI workflows.</w:t>
+      </w:r>
+      <w:r>
+        <w:t xml:space="preserve"> </w:t>
+      </w:r>
+    </w:p>
+    <w:p>
+      <w:pPr>
+        <w:pStyle w:val="GvdeMetni"/>
+      </w:pPr>
+      <w:r>
+        <w:t xml:space="preserve">Keywords—verifiable workflows; provenance; AI-assisted authoring</w:t>
+      </w:r>
+    </w:p>
+    <w:bookmarkStart w:id="18" w:name="introduction"/>
+    <w:p>
+      <w:pPr>
+        <w:pStyle w:val="Balk1"/>
+      </w:pPr>
+      <w:r>
+        <w:t xml:space="preserve">Introduction</w:t>
+      </w:r>
     </w:p>
     <w:p>
       <w:pPr>
         <w:pStyle w:val="FirstParagraph"/>
       </w:pPr>
       <w:r>
-        <w:t xml:space="preserve">“Vibe coding” describes a class of lightweight, rapid authoring practices assisted by modern AI tools. These practices lower the friction of iteration but often erode traceability: it becomes hard to know why a sentence was written, which source justified it, and which editing steps produced the final artifact. This paper introduces a compact, practitioner‑facing workflow that restores verifiability to AI‑assisted authoring while preserving speed. The workflow defines six stages—Planning, Context, Execution, Provenance, Quality, and Export—each with explicit inputs, outputs, and acceptance checks. We provide concrete agent prompt templates, commit messaging conventions, and provenance formats that can be adopted with minimal tooling. We validate the approach in a single‑paper case study: condensing two draft PDFs into a 6–7 page manuscript and producing a reproducible</w:t>
-      </w:r>
-      <w:r>
-        <w:t xml:space="preserve"> </w:t>
-      </w:r>
-      <w:r>
-        <w:rPr>
-          <w:rStyle w:val="VerbatimChar"/>
-        </w:rPr>
-        <w:t xml:space="preserve">.docx</w:t>
-      </w:r>
-      <w:r>
-        <w:t xml:space="preserve"> </w:t>
-      </w:r>
-      <w:r>
-        <w:t xml:space="preserve">export via Pandoc on Windows. The approach improves reviewer comprehension and reproducibility with low overhead, offering practical practices for coding‑with‑AI workflows.</w:t>
-      </w:r>
-      <w:r>
-        <w:t xml:space="preserve"> </w:t>
-      </w:r>
-    </w:p>
-    <w:bookmarkEnd w:id="9"/>
-    <w:bookmarkStart w:id="11" w:name="introduction"/>
-    <w:p>
-      <w:pPr>
-        <w:pStyle w:val="Heading2"/>
-      </w:pPr>
-      <w:r>
-        <w:t xml:space="preserve">Introduction</w:t>
-      </w:r>
-    </w:p>
-    <w:p>
-      <w:pPr>
-        <w:pStyle w:val="FirstParagraph"/>
-      </w:pPr>
-      <w:r>
         <w:t xml:space="preserve">AI tools are transforming how researchers write and program. They make summarization, restructuring, and drafting fast and accessible. The same speed that empowers authors also obscures provenance: when multiple agent interactions, automated edits, and human revisions produce an artifact, it is difficult for reviewers or coauthors to reconstruct the chain of reasoning that led to each claim. Reviewers frequently ask for clarifications about where claims came from, and reproducibility demands precise links between claims and evidence.</w:t>
       </w:r>
     </w:p>
     <w:p>
       <w:pPr>
-        <w:pStyle w:val="BodyText"/>
+        <w:pStyle w:val="GvdeMetni"/>
       </w:pPr>
       <w:r>
         <w:t xml:space="preserve">We address this problem with a compact workflow designed for small research artifacts (conference papers, short reports) where low friction is essential. Our goals are practical: preserve the productivity benefits of agent assistance, while making every factual claim traceable, every edit auditable, and the export process repeatable. To do this we borrow familiar developer practices (atomic commits, TODOs, and short CI‑style checks) and adapt them to the needs of agent‑assisted authoring.</w:t>
       </w:r>
     </w:p>
-    <w:bookmarkStart w:id="10" w:name="contributions"/>
-    <w:p>
-      <w:pPr>
-        <w:pStyle w:val="Heading3"/>
+    <w:bookmarkStart w:id="17" w:name="contributions"/>
+    <w:p>
+      <w:pPr>
+        <w:pStyle w:val="Balk2"/>
       </w:pPr>
       <w:r>
         <w:t xml:space="preserve">Contributions</w:t>
@@ -168,12 +172,12 @@
         <w:t xml:space="preserve">The rest of the paper describes the workflow in detail, illustrates prompt and commit conventions, and reports the experience and lessons from applying the workflow to a real single‑paper repository.</w:t>
       </w:r>
     </w:p>
-    <w:bookmarkEnd w:id="10"/>
-    <w:bookmarkEnd w:id="11"/>
-    <w:bookmarkStart w:id="12" w:name="core-claims-from-chapter-0"/>
-    <w:p>
-      <w:pPr>
-        <w:pStyle w:val="Heading2"/>
+    <w:bookmarkEnd w:id="17"/>
+    <w:bookmarkEnd w:id="18"/>
+    <w:bookmarkStart w:id="19" w:name="core-claims-from-chapter-0"/>
+    <w:p>
+      <w:pPr>
+        <w:pStyle w:val="Balk1"/>
       </w:pPr>
       <w:r>
         <w:t xml:space="preserve">Core claims (from Chapter 0)</w:t>
@@ -271,11 +275,11 @@
         <w:t xml:space="preserve"> </w:t>
       </w:r>
     </w:p>
-    <w:bookmarkEnd w:id="12"/>
-    <w:bookmarkStart w:id="22" w:name="Xe4ee6d9e57e0da0b731d560bd4c18a32ec74c9c"/>
-    <w:p>
-      <w:pPr>
-        <w:pStyle w:val="Heading2"/>
+    <w:bookmarkEnd w:id="19"/>
+    <w:bookmarkStart w:id="29" w:name="Xe4ee6d9e57e0da0b731d560bd4c18a32ec74c9c"/>
+    <w:p>
+      <w:pPr>
+        <w:pStyle w:val="Balk1"/>
       </w:pPr>
       <w:r>
         <w:t xml:space="preserve">Method: the Verifiable AI‑Authoring Workflow</w:t>
@@ -291,25 +295,34 @@
     </w:p>
     <w:p>
       <w:pPr>
-        <w:pStyle w:val="BodyText"/>
+        <w:pStyle w:val="GvdeMetni"/>
       </w:pPr>
       <w:r>
         <w:drawing>
           <wp:inline>
             <wp:extent cx="3810000" cy="2540000"/>
             <wp:effectExtent b="0" l="0" r="0" t="0"/>
-            <wp:docPr descr="Workflow overview" title="" id="14" name="Picture"/>
+            <wp:docPr descr="Workflow overview" title="" id="21" name="Picture"/>
             <a:graphic>
               <a:graphicData uri="http://schemas.openxmlformats.org/drawingml/2006/picture">
                 <pic:pic>
                   <pic:nvPicPr>
-                    <pic:cNvPr descr="figures/workflow-overview.png" id="15" name="Picture"/>
+                    <pic:cNvPr descr="figures/workflow-overview.svg" id="22" name="Picture"/>
                     <pic:cNvPicPr>
                       <a:picLocks noChangeArrowheads="1" noChangeAspect="1"/>
                     </pic:cNvPicPr>
                   </pic:nvPicPr>
                   <pic:blipFill>
-                    <a:blip r:embed="rId13"/>
+                    <a:blip>
+                      <a:extLst>
+                        <a:ext uri="{28A0092B-C50C-407E-A947-70E740481C1C}">
+                          <a14:useLocalDpi xmlns:a14="http://schemas.microsoft.com/office/drawing/2010/main" val="0"/>
+                        </a:ext>
+                        <a:ext uri="{96DAC541-7B7A-43D3-8B79-37D633B846F1}">
+                          <asvg:svgBlip xmlns:asvg="http://schemas.microsoft.com/office/drawing/2016/SVG/main" r:embed="rId20"/>
+                        </a:ext>
+                      </a:extLst>
+                    </a:blip>
                     <a:stretch>
                       <a:fillRect/>
                     </a:stretch>
@@ -346,10 +359,10 @@
         <w:t xml:space="preserve">Figure 1. End‑to‑end workflow stages and primary artifacts.</w:t>
       </w:r>
     </w:p>
-    <w:bookmarkStart w:id="16" w:name="stage-1--planning-and-scoping"/>
-    <w:p>
-      <w:pPr>
-        <w:pStyle w:val="Heading3"/>
+    <w:bookmarkStart w:id="23" w:name="stage-1--planning-and-scoping"/>
+    <w:p>
+      <w:pPr>
+        <w:pStyle w:val="Balk2"/>
       </w:pPr>
       <w:r>
         <w:t xml:space="preserve">Stage 1 — Planning and scoping</w:t>
@@ -365,7 +378,7 @@
     </w:p>
     <w:p>
       <w:pPr>
-        <w:pStyle w:val="BodyText"/>
+        <w:pStyle w:val="GvdeMetni"/>
       </w:pPr>
       <w:r>
         <w:t xml:space="preserve">Example TODO entry:</w:t>
@@ -409,11 +422,11 @@
         <w:t xml:space="preserve">Acceptance check: at least 5 claims are listed, each with a source reference and an acceptance criterion.</w:t>
       </w:r>
     </w:p>
-    <w:bookmarkEnd w:id="16"/>
-    <w:bookmarkStart w:id="17" w:name="stage-2--context-and-asset-discovery"/>
-    <w:p>
-      <w:pPr>
-        <w:pStyle w:val="Heading3"/>
+    <w:bookmarkEnd w:id="23"/>
+    <w:bookmarkStart w:id="24" w:name="stage-2--context-and-asset-discovery"/>
+    <w:p>
+      <w:pPr>
+        <w:pStyle w:val="Balk2"/>
       </w:pPr>
       <w:r>
         <w:t xml:space="preserve">Stage 2 — Context and asset discovery</w:t>
@@ -444,7 +457,7 @@
     </w:p>
     <w:p>
       <w:pPr>
-        <w:pStyle w:val="BodyText"/>
+        <w:pStyle w:val="GvdeMetni"/>
       </w:pPr>
       <w:r>
         <w:t xml:space="preserve">Suggested prompt (asset discovery): request a tabular mapping</w:t>
@@ -467,7 +480,7 @@
     </w:p>
     <w:p>
       <w:pPr>
-        <w:pStyle w:val="BodyText"/>
+        <w:pStyle w:val="GvdeMetni"/>
       </w:pPr>
       <w:r>
         <w:t xml:space="preserve">Acceptance check:</w:t>
@@ -488,11 +501,11 @@
         <w:t xml:space="preserve">exists and identifies pages for each core claim.</w:t>
       </w:r>
     </w:p>
-    <w:bookmarkEnd w:id="17"/>
-    <w:bookmarkStart w:id="18" w:name="Xb718847c3abd4a5377fc2e846b86d4e3c23cec6"/>
-    <w:p>
-      <w:pPr>
-        <w:pStyle w:val="Heading3"/>
+    <w:bookmarkEnd w:id="24"/>
+    <w:bookmarkStart w:id="25" w:name="Xb718847c3abd4a5377fc2e846b86d4e3c23cec6"/>
+    <w:p>
+      <w:pPr>
+        <w:pStyle w:val="Balk2"/>
       </w:pPr>
       <w:r>
         <w:t xml:space="preserve">Stage 3 — Task decomposition and execution</w:t>
@@ -508,7 +521,7 @@
     </w:p>
     <w:p>
       <w:pPr>
-        <w:pStyle w:val="BodyText"/>
+        <w:pStyle w:val="GvdeMetni"/>
       </w:pPr>
       <w:r>
         <w:t xml:space="preserve">Write prompt example:</w:t>
@@ -551,11 +564,11 @@
         <w:t xml:space="preserve">Acceptance check: changed diff contains only the necessary edits and includes provenance comments where claims were introduced.</w:t>
       </w:r>
     </w:p>
-    <w:bookmarkEnd w:id="18"/>
-    <w:bookmarkStart w:id="19" w:name="stage-4--provenance-capture"/>
-    <w:p>
-      <w:pPr>
-        <w:pStyle w:val="Heading3"/>
+    <w:bookmarkEnd w:id="25"/>
+    <w:bookmarkStart w:id="26" w:name="stage-4--provenance-capture"/>
+    <w:p>
+      <w:pPr>
+        <w:pStyle w:val="Balk2"/>
       </w:pPr>
       <w:r>
         <w:t xml:space="preserve">Stage 4 — Provenance capture</w:t>
@@ -603,11 +616,11 @@
         <w:t xml:space="preserve">and flag the sentence for manual review.</w:t>
       </w:r>
     </w:p>
-    <w:bookmarkEnd w:id="19"/>
-    <w:bookmarkStart w:id="20" w:name="stage-5--quality-gates"/>
-    <w:p>
-      <w:pPr>
-        <w:pStyle w:val="Heading3"/>
+    <w:bookmarkEnd w:id="26"/>
+    <w:bookmarkStart w:id="27" w:name="stage-5--quality-gates"/>
+    <w:p>
+      <w:pPr>
+        <w:pStyle w:val="Balk2"/>
       </w:pPr>
       <w:r>
         <w:t xml:space="preserve">Stage 5 — Quality gates</w:t>
@@ -665,7 +678,7 @@
     </w:p>
     <w:p>
       <w:pPr>
-        <w:pStyle w:val="BodyText"/>
+        <w:pStyle w:val="GvdeMetni"/>
       </w:pPr>
       <w:r>
         <w:t xml:space="preserve">Automated command (PowerShell):</w:t>
@@ -858,11 +871,11 @@
         <w:t xml:space="preserve">is created.</w:t>
       </w:r>
     </w:p>
-    <w:bookmarkEnd w:id="20"/>
-    <w:bookmarkStart w:id="21" w:name="stage-6--export-and-packaging"/>
-    <w:p>
-      <w:pPr>
-        <w:pStyle w:val="Heading3"/>
+    <w:bookmarkEnd w:id="27"/>
+    <w:bookmarkStart w:id="28" w:name="stage-6--export-and-packaging"/>
+    <w:p>
+      <w:pPr>
+        <w:pStyle w:val="Balk2"/>
       </w:pPr>
       <w:r>
         <w:t xml:space="preserve">Stage 6 — Export and packaging</w:t>
@@ -891,12 +904,12 @@
         <w:t xml:space="preserve">alongside the output file. The build directory captures the repository state used to create the submission.</w:t>
       </w:r>
     </w:p>
-    <w:bookmarkEnd w:id="21"/>
-    <w:bookmarkEnd w:id="22"/>
-    <w:bookmarkStart w:id="23" w:name="Xeae6e86e93d75a6e1be128f9f4a40fa141cd7ef"/>
-    <w:p>
-      <w:pPr>
-        <w:pStyle w:val="Heading2"/>
+    <w:bookmarkEnd w:id="28"/>
+    <w:bookmarkEnd w:id="29"/>
+    <w:bookmarkStart w:id="30" w:name="Xeae6e86e93d75a6e1be128f9f4a40fa141cd7ef"/>
+    <w:p>
+      <w:pPr>
+        <w:pStyle w:val="Balk1"/>
       </w:pPr>
       <w:r>
         <w:t xml:space="preserve">Prompt templates, commit conventions, and examples</w:t>
@@ -912,7 +925,7 @@
     </w:p>
     <w:p>
       <w:pPr>
-        <w:pStyle w:val="BodyText"/>
+        <w:pStyle w:val="GvdeMetni"/>
       </w:pPr>
       <w:r>
         <w:t xml:space="preserve">Commit/PR message template:</w:t>
@@ -957,7 +970,7 @@
     </w:p>
     <w:p>
       <w:pPr>
-        <w:pStyle w:val="BodyText"/>
+        <w:pStyle w:val="GvdeMetni"/>
       </w:pPr>
       <w:r>
         <w:t xml:space="preserve">"Stage‑named workflows reduce reviewer cognitive overhead."</w:t>
@@ -968,17 +981,17 @@
     </w:p>
     <w:p>
       <w:pPr>
-        <w:pStyle w:val="BodyText"/>
+        <w:pStyle w:val="GvdeMetni"/>
       </w:pPr>
       <w:r>
         <w:t xml:space="preserve">The inline comment points directly to the supporting paragraph in the draft; a reviewer can open the PDF and confirm.</w:t>
       </w:r>
     </w:p>
-    <w:bookmarkEnd w:id="23"/>
-    <w:bookmarkStart w:id="26" w:name="experiments--case-study"/>
-    <w:p>
-      <w:pPr>
-        <w:pStyle w:val="Heading2"/>
+    <w:bookmarkEnd w:id="30"/>
+    <w:bookmarkStart w:id="33" w:name="experiments--case-study"/>
+    <w:p>
+      <w:pPr>
+        <w:pStyle w:val="Balk1"/>
       </w:pPr>
       <w:r>
         <w:t xml:space="preserve">Experiments / Case Study</w:t>
@@ -1016,10 +1029,10 @@
         <w:t xml:space="preserve">, iteratively condensing and tagging assertions, and running quality gates prior to Pandoc export.</w:t>
       </w:r>
     </w:p>
-    <w:bookmarkStart w:id="24" w:name="operational-observations"/>
-    <w:p>
-      <w:pPr>
-        <w:pStyle w:val="Heading3"/>
+    <w:bookmarkStart w:id="31" w:name="operational-observations"/>
+    <w:p>
+      <w:pPr>
+        <w:pStyle w:val="Balk2"/>
       </w:pPr>
       <w:r>
         <w:t xml:space="preserve">Operational observations</w:t>
@@ -1067,11 +1080,11 @@
         <w:t xml:space="preserve">for manual review.</w:t>
       </w:r>
     </w:p>
-    <w:bookmarkEnd w:id="24"/>
-    <w:bookmarkStart w:id="25" w:name="example-evidence-mapping-illustrative"/>
-    <w:p>
-      <w:pPr>
-        <w:pStyle w:val="Heading3"/>
+    <w:bookmarkEnd w:id="31"/>
+    <w:bookmarkStart w:id="32" w:name="example-evidence-mapping-illustrative"/>
+    <w:p>
+      <w:pPr>
+        <w:pStyle w:val="Balk2"/>
       </w:pPr>
       <w:r>
         <w:t xml:space="preserve">Example evidence mapping (illustrative)</w:t>
@@ -1090,7 +1103,7 @@
     </w:p>
     <w:p>
       <w:pPr>
-        <w:pStyle w:val="BodyText"/>
+        <w:pStyle w:val="GvdeMetni"/>
       </w:pPr>
       <w:r>
         <w:t xml:space="preserve">Evidence mapping (</w:t>
@@ -1133,12 +1146,12 @@
         <w:t xml:space="preserve">This mapping lets a reviewer verify the claim by consulting the indicated locations; it also documents the evidence the authors used when making editorial decisions.</w:t>
       </w:r>
     </w:p>
-    <w:bookmarkEnd w:id="25"/>
-    <w:bookmarkEnd w:id="26"/>
-    <w:bookmarkStart w:id="27" w:name="related-work"/>
-    <w:p>
-      <w:pPr>
-        <w:pStyle w:val="Heading2"/>
+    <w:bookmarkEnd w:id="32"/>
+    <w:bookmarkEnd w:id="33"/>
+    <w:bookmarkStart w:id="34" w:name="related-work"/>
+    <w:p>
+      <w:pPr>
+        <w:pStyle w:val="Balk1"/>
       </w:pPr>
       <w:r>
         <w:t xml:space="preserve">Related Work</w:t>
@@ -1152,20 +1165,20 @@
         <w:t xml:space="preserve">Our proposal sits at the intersection of reproducible computational workflows, literate programming, and recent efforts on agentic software development. Reproducibility work emphasizes environment and step capture; literate programming emphasizes the linkage between narrative and code. Agentic development brings new speed but requires guardrails—our workflow contributes by providing concrete, low‑friction guardrails tailored for short scholarly artifacts.</w:t>
       </w:r>
     </w:p>
-    <w:bookmarkEnd w:id="27"/>
-    <w:bookmarkStart w:id="30" w:name="discussion"/>
-    <w:p>
-      <w:pPr>
-        <w:pStyle w:val="Heading2"/>
+    <w:bookmarkEnd w:id="34"/>
+    <w:bookmarkStart w:id="37" w:name="discussion"/>
+    <w:p>
+      <w:pPr>
+        <w:pStyle w:val="Balk1"/>
       </w:pPr>
       <w:r>
         <w:t xml:space="preserve">Discussion</w:t>
       </w:r>
     </w:p>
-    <w:bookmarkStart w:id="28" w:name="limitations"/>
-    <w:p>
-      <w:pPr>
-        <w:pStyle w:val="Heading3"/>
+    <w:bookmarkStart w:id="35" w:name="limitations"/>
+    <w:p>
+      <w:pPr>
+        <w:pStyle w:val="Balk2"/>
       </w:pPr>
       <w:r>
         <w:t xml:space="preserve">Limitations</w:t>
@@ -1179,11 +1192,11 @@
         <w:t xml:space="preserve">The workflow relies on disciplined use: provenance markers and Why/What/Outcome metadata are only valuable if consistently applied. For long, multi‑artifact projects, the approach will need orchestration layers (task schedulers, claim trackers). Our case study is deliberately conservative—short papers where overhead must remain minimal.</w:t>
       </w:r>
     </w:p>
-    <w:bookmarkEnd w:id="28"/>
-    <w:bookmarkStart w:id="29" w:name="ethical-and-social-considerations"/>
-    <w:p>
-      <w:pPr>
-        <w:pStyle w:val="Heading3"/>
+    <w:bookmarkEnd w:id="35"/>
+    <w:bookmarkStart w:id="36" w:name="ethical-and-social-considerations"/>
+    <w:p>
+      <w:pPr>
+        <w:pStyle w:val="Balk2"/>
       </w:pPr>
       <w:r>
         <w:t xml:space="preserve">Ethical and social considerations</w:t>
@@ -1197,12 +1210,12 @@
         <w:t xml:space="preserve">Making provenance explicit increases transparency and mitigates risks of hallucination in agent outputs. However, provenance comments do not guarantee correctness; they only point to supporting material. Human verification remains essential.</w:t>
       </w:r>
     </w:p>
-    <w:bookmarkEnd w:id="29"/>
-    <w:bookmarkEnd w:id="30"/>
-    <w:bookmarkStart w:id="31" w:name="conclusion"/>
-    <w:p>
-      <w:pPr>
-        <w:pStyle w:val="Heading2"/>
+    <w:bookmarkEnd w:id="36"/>
+    <w:bookmarkEnd w:id="37"/>
+    <w:bookmarkStart w:id="38" w:name="conclusion"/>
+    <w:p>
+      <w:pPr>
+        <w:pStyle w:val="Balk1"/>
       </w:pPr>
       <w:r>
         <w:t xml:space="preserve">Conclusion</w:t>
@@ -1216,11 +1229,11 @@
         <w:t xml:space="preserve">We present a practical workflow that restores verifiability to AI‑assisted authoring without nullifying its productivity benefits. By combining small, inspectable artifacts (TODOs, SOURCES.md, inline provenance) with shallow quality gates and a reproducible export path, authors can produce reviewer‑ready manuscripts while preserving the chain of evidence for each claim.</w:t>
       </w:r>
     </w:p>
-    <w:bookmarkEnd w:id="31"/>
-    <w:bookmarkStart w:id="32" w:name="reproducibility-notes"/>
-    <w:p>
-      <w:pPr>
-        <w:pStyle w:val="Heading2"/>
+    <w:bookmarkEnd w:id="38"/>
+    <w:bookmarkStart w:id="39" w:name="reproducibility-notes"/>
+    <w:p>
+      <w:pPr>
+        <w:pStyle w:val="Balk1"/>
       </w:pPr>
       <w:r>
         <w:t xml:space="preserve">Reproducibility notes</w:t>
@@ -1489,12 +1502,14 @@
         <w:t xml:space="preserve">placed immediately after the sentence it supports.</w:t>
       </w:r>
     </w:p>
-    <w:bookmarkEnd w:id="32"/>
-    <w:bookmarkEnd w:id="33"/>
+    <w:bookmarkEnd w:id="39"/>
     <w:sectPr>
-      <w:footnotePr>
-        <w:numRestart w:val="eachSect"/>
-      </w:footnotePr>
+      <w:footerReference r:id="rId8" w:type="first"/>
+      <w:pgSz w:code="9" w:h="16838" w:w="11906"/>
+      <w:pgMar w:bottom="1418" w:footer="720" w:gutter="0" w:header="720" w:left="868" w:right="868" w:top="1134"/>
+      <w:cols w:space="720"/>
+      <w:titlePg/>
+      <w:docGrid w:linePitch="360"/>
     </w:sectPr>
   </w:body>
 </w:document>
@@ -1504,6 +1519,21 @@
 <w:comments xmlns:w="http://schemas.openxmlformats.org/wordprocessingml/2006/main" xmlns:m="http://schemas.openxmlformats.org/officeDocument/2006/math" xmlns:r="http://schemas.openxmlformats.org/officeDocument/2006/relationships" xmlns:o="urn:schemas-microsoft-com:office:office" xmlns:v="urn:schemas-microsoft-com:vml" xmlns:w10="urn:schemas-microsoft-com:office:word" xmlns:a="http://schemas.openxmlformats.org/drawingml/2006/main" xmlns:pic="http://schemas.openxmlformats.org/drawingml/2006/picture" xmlns:wp="http://schemas.openxmlformats.org/drawingml/2006/wordprocessingDrawing"/>
 </file>
 
+<file path=word/footer1.xml><?xml version="1.0" encoding="utf-8"?>
+<w:ftr xmlns:wpc="http://schemas.microsoft.com/office/word/2010/wordprocessingCanvas" xmlns:cx="http://schemas.microsoft.com/office/drawing/2014/chartex" xmlns:cx1="http://schemas.microsoft.com/office/drawing/2015/9/8/chartex" xmlns:cx2="http://schemas.microsoft.com/office/drawing/2015/10/21/chartex" xmlns:cx3="http://schemas.microsoft.com/office/drawing/2016/5/9/chartex" xmlns:cx4="http://schemas.microsoft.com/office/drawing/2016/5/10/chartex" xmlns:cx5="http://schemas.microsoft.com/office/drawing/2016/5/11/chartex" xmlns:cx6="http://schemas.microsoft.com/office/drawing/2016/5/12/chartex" xmlns:cx7="http://schemas.microsoft.com/office/drawing/2016/5/13/chartex" xmlns:cx8="http://schemas.microsoft.com/office/drawing/2016/5/14/chartex" xmlns:mc="http://schemas.openxmlformats.org/markup-compatibility/2006" xmlns:aink="http://schemas.microsoft.com/office/drawing/2016/ink" xmlns:am3d="http://schemas.microsoft.com/office/drawing/2017/model3d" xmlns:o="urn:schemas-microsoft-com:office:office" xmlns:oel="http://schemas.microsoft.com/office/2019/extlst" xmlns:r="http://schemas.openxmlformats.org/officeDocument/2006/relationships" xmlns:m="http://schemas.openxmlformats.org/officeDocument/2006/math" xmlns:v="urn:schemas-microsoft-com:vml" xmlns:wp14="http://schemas.microsoft.com/office/word/2010/wordprocessingDrawing" xmlns:wp="http://schemas.openxmlformats.org/drawingml/2006/wordprocessingDrawing" xmlns:w10="urn:schemas-microsoft-com:office:word" xmlns:w="http://schemas.openxmlformats.org/wordprocessingml/2006/main" xmlns:w14="http://schemas.microsoft.com/office/word/2010/wordml" xmlns:w15="http://schemas.microsoft.com/office/word/2012/wordml" xmlns:w16cex="http://schemas.microsoft.com/office/word/2018/wordml/cex" xmlns:w16cid="http://schemas.microsoft.com/office/word/2016/wordml/cid" xmlns:w16="http://schemas.microsoft.com/office/word/2018/wordml" xmlns:w16du="http://schemas.microsoft.com/office/word/2023/wordml/word16du" xmlns:w16sdtdh="http://schemas.microsoft.com/office/word/2020/wordml/sdtdatahash" xmlns:w16sdtfl="http://schemas.microsoft.com/office/word/2024/wordml/sdtformatlock" xmlns:w16se="http://schemas.microsoft.com/office/word/2015/wordml/symex" xmlns:wpg="http://schemas.microsoft.com/office/word/2010/wordprocessingGroup" xmlns:wpi="http://schemas.microsoft.com/office/word/2010/wordprocessingInk" xmlns:wne="http://schemas.microsoft.com/office/word/2006/wordml" xmlns:wps="http://schemas.microsoft.com/office/word/2010/wordprocessingShape" mc:Ignorable="w14 w15 w16se w16cid w16 w16cex w16sdtdh w16sdtfl w16du wp14">
+  <w:p>
+    <w:pPr>
+      <w:pStyle w:val="AltBilgi"/>
+      <w:jc w:val="left"/>
+      <w:rPr>
+        <w:sz w:val="16"/>
+        <w:szCs w:val="16"/>
+      </w:rPr>
+    </w:pPr>
+  </w:p>
+</w:ftr>
+</file>
+
 <file path=word/footnotes.xml><?xml version="1.0" encoding="utf-8"?>
 <w:footnotes xmlns:w="http://schemas.openxmlformats.org/wordprocessingml/2006/main" xmlns:m="http://schemas.openxmlformats.org/officeDocument/2006/math" xmlns:r="http://schemas.openxmlformats.org/officeDocument/2006/relationships" xmlns:o="urn:schemas-microsoft-com:office:office" xmlns:v="urn:schemas-microsoft-com:vml" xmlns:w10="urn:schemas-microsoft-com:office:word" xmlns:a="http://schemas.openxmlformats.org/drawingml/2006/main" xmlns:pic="http://schemas.openxmlformats.org/drawingml/2006/picture" xmlns:wp="http://schemas.openxmlformats.org/drawingml/2006/wordprocessingDrawing">
   <w:footnote w:type="continuationSeparator" w:id="0">
@@ -1524,7 +1554,1398 @@
 </file>
 
 <file path=word/numbering.xml><?xml version="1.0" encoding="utf-8"?>
-<w:numbering xmlns:w="http://schemas.openxmlformats.org/wordprocessingml/2006/main">
+<w:numbering xmlns:aink="http://schemas.microsoft.com/office/drawing/2016/ink" xmlns:am3d="http://schemas.microsoft.com/office/drawing/2017/model3d" xmlns:cx="http://schemas.microsoft.com/office/drawing/2014/chartex" xmlns:cx1="http://schemas.microsoft.com/office/drawing/2015/9/8/chartex" xmlns:cx2="http://schemas.microsoft.com/office/drawing/2015/10/21/chartex" xmlns:cx3="http://schemas.microsoft.com/office/drawing/2016/5/9/chartex" xmlns:cx4="http://schemas.microsoft.com/office/drawing/2016/5/10/chartex" xmlns:cx5="http://schemas.microsoft.com/office/drawing/2016/5/11/chartex" xmlns:cx6="http://schemas.microsoft.com/office/drawing/2016/5/12/chartex" xmlns:cx7="http://schemas.microsoft.com/office/drawing/2016/5/13/chartex" xmlns:cx8="http://schemas.microsoft.com/office/drawing/2016/5/14/chartex" xmlns:m="http://schemas.openxmlformats.org/officeDocument/2006/math" xmlns:mc="http://schemas.openxmlformats.org/markup-compatibility/2006" xmlns:o="urn:schemas-microsoft-com:office:office" xmlns:oel="http://schemas.microsoft.com/office/2019/extlst" xmlns:r="http://schemas.openxmlformats.org/officeDocument/2006/relationships" xmlns:v="urn:schemas-microsoft-com:vml" xmlns:w="http://schemas.openxmlformats.org/wordprocessingml/2006/main" xmlns:w10="urn:schemas-microsoft-com:office:word" xmlns:w14="http://schemas.microsoft.com/office/word/2010/wordml" xmlns:w15="http://schemas.microsoft.com/office/word/2012/wordml" xmlns:w16="http://schemas.microsoft.com/office/word/2018/wordml" xmlns:w16cex="http://schemas.microsoft.com/office/word/2018/wordml/cex" xmlns:w16cid="http://schemas.microsoft.com/office/word/2016/wordml/cid" xmlns:w16du="http://schemas.microsoft.com/office/word/2023/wordml/word16du" xmlns:w16sdtdh="http://schemas.microsoft.com/office/word/2020/wordml/sdtdatahash" xmlns:w16sdtfl="http://schemas.microsoft.com/office/word/2024/wordml/sdtformatlock" xmlns:w16se="http://schemas.microsoft.com/office/word/2015/wordml/symex" xmlns:wne="http://schemas.microsoft.com/office/word/2006/wordml" xmlns:wp="http://schemas.openxmlformats.org/drawingml/2006/wordprocessingDrawing" xmlns:wp14="http://schemas.microsoft.com/office/word/2010/wordprocessingDrawing" xmlns:wpc="http://schemas.microsoft.com/office/word/2010/wordprocessingCanvas" xmlns:wpg="http://schemas.microsoft.com/office/word/2010/wordprocessingGroup" xmlns:wpi="http://schemas.microsoft.com/office/word/2010/wordprocessingInk" xmlns:wps="http://schemas.microsoft.com/office/word/2010/wordprocessingShape" mc:Ignorable="w14 w15 w16se w16cid w16 w16cex w16sdtdh w16sdtfl w16du wp14">
+  <w:abstractNum w15:restartNumberingAfterBreak="0" w:abstractNumId="0">
+    <w:nsid w:val="FFFFFF1D"/>
+    <w:multiLevelType w:val="multilevel"/>
+    <w:tmpl w:val="7A36CE9E"/>
+    <w:lvl w:ilvl="0">
+      <w:start w:val="1"/>
+      <w:numFmt w:val="bullet"/>
+      <w:lvlText w:val=""/>
+      <w:lvlJc w:val="left"/>
+      <w:pPr>
+        <w:tabs>
+          <w:tab w:pos="0" w:val="num"/>
+        </w:tabs>
+        <w:ind w:firstLine="0" w:left="0"/>
+      </w:pPr>
+      <w:rPr>
+        <w:rFonts w:ascii="Symbol" w:hAnsi="Symbol" w:hint="default"/>
+      </w:rPr>
+    </w:lvl>
+    <w:lvl w:ilvl="1">
+      <w:start w:val="1"/>
+      <w:numFmt w:val="bullet"/>
+      <w:lvlText w:val=""/>
+      <w:lvlJc w:val="left"/>
+      <w:pPr>
+        <w:tabs>
+          <w:tab w:pos="720" w:val="num"/>
+        </w:tabs>
+        <w:ind w:hanging="360" w:left="1080"/>
+      </w:pPr>
+      <w:rPr>
+        <w:rFonts w:ascii="Symbol" w:hAnsi="Symbol" w:hint="default"/>
+      </w:rPr>
+    </w:lvl>
+    <w:lvl w:ilvl="2">
+      <w:start w:val="1"/>
+      <w:numFmt w:val="bullet"/>
+      <w:lvlText w:val="o"/>
+      <w:lvlJc w:val="left"/>
+      <w:pPr>
+        <w:tabs>
+          <w:tab w:pos="1440" w:val="num"/>
+        </w:tabs>
+        <w:ind w:hanging="360" w:left="1800"/>
+      </w:pPr>
+      <w:rPr>
+        <w:rFonts w:ascii="Courier New" w:cs="Courier New" w:hAnsi="Courier New" w:hint="default"/>
+      </w:rPr>
+    </w:lvl>
+    <w:lvl w:ilvl="3">
+      <w:start w:val="1"/>
+      <w:numFmt w:val="bullet"/>
+      <w:lvlText w:val=""/>
+      <w:lvlJc w:val="left"/>
+      <w:pPr>
+        <w:tabs>
+          <w:tab w:pos="2160" w:val="num"/>
+        </w:tabs>
+        <w:ind w:hanging="360" w:left="2520"/>
+      </w:pPr>
+      <w:rPr>
+        <w:rFonts w:ascii="Wingdings" w:hAnsi="Wingdings" w:hint="default"/>
+      </w:rPr>
+    </w:lvl>
+    <w:lvl w:ilvl="4">
+      <w:start w:val="1"/>
+      <w:numFmt w:val="bullet"/>
+      <w:lvlText w:val=""/>
+      <w:lvlJc w:val="left"/>
+      <w:pPr>
+        <w:tabs>
+          <w:tab w:pos="2880" w:val="num"/>
+        </w:tabs>
+        <w:ind w:hanging="360" w:left="3240"/>
+      </w:pPr>
+      <w:rPr>
+        <w:rFonts w:ascii="Wingdings" w:hAnsi="Wingdings" w:hint="default"/>
+      </w:rPr>
+    </w:lvl>
+    <w:lvl w:ilvl="5">
+      <w:start w:val="1"/>
+      <w:numFmt w:val="bullet"/>
+      <w:lvlText w:val=""/>
+      <w:lvlJc w:val="left"/>
+      <w:pPr>
+        <w:tabs>
+          <w:tab w:pos="3600" w:val="num"/>
+        </w:tabs>
+        <w:ind w:hanging="360" w:left="3960"/>
+      </w:pPr>
+      <w:rPr>
+        <w:rFonts w:ascii="Symbol" w:hAnsi="Symbol" w:hint="default"/>
+      </w:rPr>
+    </w:lvl>
+    <w:lvl w:ilvl="6">
+      <w:start w:val="1"/>
+      <w:numFmt w:val="bullet"/>
+      <w:lvlText w:val="o"/>
+      <w:lvlJc w:val="left"/>
+      <w:pPr>
+        <w:tabs>
+          <w:tab w:pos="4320" w:val="num"/>
+        </w:tabs>
+        <w:ind w:hanging="360" w:left="4680"/>
+      </w:pPr>
+      <w:rPr>
+        <w:rFonts w:ascii="Courier New" w:cs="Courier New" w:hAnsi="Courier New" w:hint="default"/>
+      </w:rPr>
+    </w:lvl>
+    <w:lvl w:ilvl="7">
+      <w:start w:val="1"/>
+      <w:numFmt w:val="bullet"/>
+      <w:lvlText w:val=""/>
+      <w:lvlJc w:val="left"/>
+      <w:pPr>
+        <w:tabs>
+          <w:tab w:pos="5040" w:val="num"/>
+        </w:tabs>
+        <w:ind w:hanging="360" w:left="5400"/>
+      </w:pPr>
+      <w:rPr>
+        <w:rFonts w:ascii="Wingdings" w:hAnsi="Wingdings" w:hint="default"/>
+      </w:rPr>
+    </w:lvl>
+    <w:lvl w:ilvl="8">
+      <w:start w:val="1"/>
+      <w:numFmt w:val="bullet"/>
+      <w:lvlText w:val=""/>
+      <w:lvlJc w:val="left"/>
+      <w:pPr>
+        <w:tabs>
+          <w:tab w:pos="5760" w:val="num"/>
+        </w:tabs>
+        <w:ind w:hanging="360" w:left="6120"/>
+      </w:pPr>
+      <w:rPr>
+        <w:rFonts w:ascii="Wingdings" w:hAnsi="Wingdings" w:hint="default"/>
+      </w:rPr>
+    </w:lvl>
+  </w:abstractNum>
+  <w:abstractNum w15:restartNumberingAfterBreak="0" w:abstractNumId="1">
+    <w:nsid w:val="FFFFFF7C"/>
+    <w:multiLevelType w:val="singleLevel"/>
+    <w:tmpl w:val="DD629BEE"/>
+    <w:lvl w:ilvl="0">
+      <w:start w:val="1"/>
+      <w:numFmt w:val="decimal"/>
+      <w:lvlText w:val="%1."/>
+      <w:lvlJc w:val="left"/>
+      <w:pPr>
+        <w:tabs>
+          <w:tab w:pos="1492" w:val="num"/>
+        </w:tabs>
+        <w:ind w:hanging="360" w:left="1492"/>
+      </w:pPr>
+    </w:lvl>
+  </w:abstractNum>
+  <w:abstractNum w15:restartNumberingAfterBreak="0" w:abstractNumId="2">
+    <w:nsid w:val="FFFFFF7D"/>
+    <w:multiLevelType w:val="singleLevel"/>
+    <w:tmpl w:val="2648E1C4"/>
+    <w:lvl w:ilvl="0">
+      <w:start w:val="1"/>
+      <w:numFmt w:val="decimal"/>
+      <w:lvlText w:val="%1."/>
+      <w:lvlJc w:val="left"/>
+      <w:pPr>
+        <w:tabs>
+          <w:tab w:pos="1209" w:val="num"/>
+        </w:tabs>
+        <w:ind w:hanging="360" w:left="1209"/>
+      </w:pPr>
+    </w:lvl>
+  </w:abstractNum>
+  <w:abstractNum w15:restartNumberingAfterBreak="0" w:abstractNumId="3">
+    <w:nsid w:val="FFFFFF7E"/>
+    <w:multiLevelType w:val="singleLevel"/>
+    <w:tmpl w:val="9D38DB54"/>
+    <w:lvl w:ilvl="0">
+      <w:start w:val="1"/>
+      <w:numFmt w:val="decimal"/>
+      <w:lvlText w:val="%1."/>
+      <w:lvlJc w:val="left"/>
+      <w:pPr>
+        <w:tabs>
+          <w:tab w:pos="926" w:val="num"/>
+        </w:tabs>
+        <w:ind w:hanging="360" w:left="926"/>
+      </w:pPr>
+    </w:lvl>
+  </w:abstractNum>
+  <w:abstractNum w15:restartNumberingAfterBreak="0" w:abstractNumId="4">
+    <w:nsid w:val="FFFFFF7F"/>
+    <w:multiLevelType w:val="singleLevel"/>
+    <w:tmpl w:val="632C24E2"/>
+    <w:lvl w:ilvl="0">
+      <w:start w:val="1"/>
+      <w:numFmt w:val="decimal"/>
+      <w:lvlText w:val="%1."/>
+      <w:lvlJc w:val="left"/>
+      <w:pPr>
+        <w:tabs>
+          <w:tab w:pos="643" w:val="num"/>
+        </w:tabs>
+        <w:ind w:hanging="360" w:left="643"/>
+      </w:pPr>
+    </w:lvl>
+  </w:abstractNum>
+  <w:abstractNum w15:restartNumberingAfterBreak="0" w:abstractNumId="5">
+    <w:nsid w:val="FFFFFF80"/>
+    <w:multiLevelType w:val="singleLevel"/>
+    <w:tmpl w:val="82268A14"/>
+    <w:lvl w:ilvl="0">
+      <w:start w:val="1"/>
+      <w:numFmt w:val="bullet"/>
+      <w:lvlText w:val=""/>
+      <w:lvlJc w:val="left"/>
+      <w:pPr>
+        <w:tabs>
+          <w:tab w:pos="1492" w:val="num"/>
+        </w:tabs>
+        <w:ind w:hanging="360" w:left="1492"/>
+      </w:pPr>
+      <w:rPr>
+        <w:rFonts w:ascii="Symbol" w:hAnsi="Symbol" w:hint="default"/>
+      </w:rPr>
+    </w:lvl>
+  </w:abstractNum>
+  <w:abstractNum w15:restartNumberingAfterBreak="0" w:abstractNumId="6">
+    <w:nsid w:val="FFFFFF81"/>
+    <w:multiLevelType w:val="singleLevel"/>
+    <w:tmpl w:val="8C0E77FE"/>
+    <w:lvl w:ilvl="0">
+      <w:start w:val="1"/>
+      <w:numFmt w:val="bullet"/>
+      <w:lvlText w:val=""/>
+      <w:lvlJc w:val="left"/>
+      <w:pPr>
+        <w:tabs>
+          <w:tab w:pos="1209" w:val="num"/>
+        </w:tabs>
+        <w:ind w:hanging="360" w:left="1209"/>
+      </w:pPr>
+      <w:rPr>
+        <w:rFonts w:ascii="Symbol" w:hAnsi="Symbol" w:hint="default"/>
+      </w:rPr>
+    </w:lvl>
+  </w:abstractNum>
+  <w:abstractNum w15:restartNumberingAfterBreak="0" w:abstractNumId="7">
+    <w:nsid w:val="FFFFFF82"/>
+    <w:multiLevelType w:val="singleLevel"/>
+    <w:tmpl w:val="174639B8"/>
+    <w:lvl w:ilvl="0">
+      <w:start w:val="1"/>
+      <w:numFmt w:val="bullet"/>
+      <w:lvlText w:val=""/>
+      <w:lvlJc w:val="left"/>
+      <w:pPr>
+        <w:tabs>
+          <w:tab w:pos="926" w:val="num"/>
+        </w:tabs>
+        <w:ind w:hanging="360" w:left="926"/>
+      </w:pPr>
+      <w:rPr>
+        <w:rFonts w:ascii="Symbol" w:hAnsi="Symbol" w:hint="default"/>
+      </w:rPr>
+    </w:lvl>
+  </w:abstractNum>
+  <w:abstractNum w15:restartNumberingAfterBreak="0" w:abstractNumId="8">
+    <w:nsid w:val="FFFFFF83"/>
+    <w:multiLevelType w:val="singleLevel"/>
+    <w:tmpl w:val="B1ACC408"/>
+    <w:lvl w:ilvl="0">
+      <w:start w:val="1"/>
+      <w:numFmt w:val="bullet"/>
+      <w:lvlText w:val=""/>
+      <w:lvlJc w:val="left"/>
+      <w:pPr>
+        <w:tabs>
+          <w:tab w:pos="643" w:val="num"/>
+        </w:tabs>
+        <w:ind w:hanging="360" w:left="643"/>
+      </w:pPr>
+      <w:rPr>
+        <w:rFonts w:ascii="Symbol" w:hAnsi="Symbol" w:hint="default"/>
+      </w:rPr>
+    </w:lvl>
+  </w:abstractNum>
+  <w:abstractNum w15:restartNumberingAfterBreak="0" w:abstractNumId="9">
+    <w:nsid w:val="FFFFFF88"/>
+    <w:multiLevelType w:val="singleLevel"/>
+    <w:tmpl w:val="229E8DFE"/>
+    <w:lvl w:ilvl="0">
+      <w:start w:val="1"/>
+      <w:numFmt w:val="decimal"/>
+      <w:lvlText w:val="%1."/>
+      <w:lvlJc w:val="left"/>
+      <w:pPr>
+        <w:tabs>
+          <w:tab w:pos="360" w:val="num"/>
+        </w:tabs>
+        <w:ind w:hanging="360" w:left="360"/>
+      </w:pPr>
+    </w:lvl>
+  </w:abstractNum>
+  <w:abstractNum w15:restartNumberingAfterBreak="0" w:abstractNumId="10">
+    <w:nsid w:val="FFFFFF89"/>
+    <w:multiLevelType w:val="singleLevel"/>
+    <w:tmpl w:val="EA847AFE"/>
+    <w:lvl w:ilvl="0">
+      <w:start w:val="1"/>
+      <w:numFmt w:val="bullet"/>
+      <w:lvlText w:val=""/>
+      <w:lvlJc w:val="left"/>
+      <w:pPr>
+        <w:tabs>
+          <w:tab w:pos="360" w:val="num"/>
+        </w:tabs>
+        <w:ind w:hanging="360" w:left="360"/>
+      </w:pPr>
+      <w:rPr>
+        <w:rFonts w:ascii="Symbol" w:hAnsi="Symbol" w:hint="default"/>
+      </w:rPr>
+    </w:lvl>
+  </w:abstractNum>
+  <w:abstractNum w15:restartNumberingAfterBreak="0" w:abstractNumId="11">
+    <w:nsid w:val="1E177E97"/>
+    <w:multiLevelType w:val="hybridMultilevel"/>
+    <w:tmpl w:val="A6463BCE"/>
+    <w:lvl w:ilvl="0" w:tplc="04140013">
+      <w:start w:val="1"/>
+      <w:numFmt w:val="upperRoman"/>
+      <w:lvlText w:val="%1."/>
+      <w:lvlJc w:val="right"/>
+      <w:pPr>
+        <w:ind w:hanging="360" w:left="936"/>
+      </w:pPr>
+    </w:lvl>
+    <w:lvl w:ilvl="1" w:tentative="1" w:tplc="04140019">
+      <w:start w:val="1"/>
+      <w:numFmt w:val="lowerLetter"/>
+      <w:lvlText w:val="%2."/>
+      <w:lvlJc w:val="left"/>
+      <w:pPr>
+        <w:ind w:hanging="360" w:left="1656"/>
+      </w:pPr>
+    </w:lvl>
+    <w:lvl w:ilvl="2" w:tentative="1" w:tplc="0414001B">
+      <w:start w:val="1"/>
+      <w:numFmt w:val="lowerRoman"/>
+      <w:lvlText w:val="%3."/>
+      <w:lvlJc w:val="right"/>
+      <w:pPr>
+        <w:ind w:hanging="180" w:left="2376"/>
+      </w:pPr>
+    </w:lvl>
+    <w:lvl w:ilvl="3" w:tentative="1" w:tplc="0414000F">
+      <w:start w:val="1"/>
+      <w:numFmt w:val="decimal"/>
+      <w:lvlText w:val="%4."/>
+      <w:lvlJc w:val="left"/>
+      <w:pPr>
+        <w:ind w:hanging="360" w:left="3096"/>
+      </w:pPr>
+    </w:lvl>
+    <w:lvl w:ilvl="4" w:tentative="1" w:tplc="04140019">
+      <w:start w:val="1"/>
+      <w:numFmt w:val="lowerLetter"/>
+      <w:lvlText w:val="%5."/>
+      <w:lvlJc w:val="left"/>
+      <w:pPr>
+        <w:ind w:hanging="360" w:left="3816"/>
+      </w:pPr>
+    </w:lvl>
+    <w:lvl w:ilvl="5" w:tentative="1" w:tplc="0414001B">
+      <w:start w:val="1"/>
+      <w:numFmt w:val="lowerRoman"/>
+      <w:lvlText w:val="%6."/>
+      <w:lvlJc w:val="right"/>
+      <w:pPr>
+        <w:ind w:hanging="180" w:left="4536"/>
+      </w:pPr>
+    </w:lvl>
+    <w:lvl w:ilvl="6" w:tentative="1" w:tplc="0414000F">
+      <w:start w:val="1"/>
+      <w:numFmt w:val="decimal"/>
+      <w:lvlText w:val="%7."/>
+      <w:lvlJc w:val="left"/>
+      <w:pPr>
+        <w:ind w:hanging="360" w:left="5256"/>
+      </w:pPr>
+    </w:lvl>
+    <w:lvl w:ilvl="7" w:tentative="1" w:tplc="04140019">
+      <w:start w:val="1"/>
+      <w:numFmt w:val="lowerLetter"/>
+      <w:lvlText w:val="%8."/>
+      <w:lvlJc w:val="left"/>
+      <w:pPr>
+        <w:ind w:hanging="360" w:left="5976"/>
+      </w:pPr>
+    </w:lvl>
+    <w:lvl w:ilvl="8" w:tentative="1" w:tplc="0414001B">
+      <w:start w:val="1"/>
+      <w:numFmt w:val="lowerRoman"/>
+      <w:lvlText w:val="%9."/>
+      <w:lvlJc w:val="right"/>
+      <w:pPr>
+        <w:ind w:hanging="180" w:left="6696"/>
+      </w:pPr>
+    </w:lvl>
+  </w:abstractNum>
+  <w:abstractNum w15:restartNumberingAfterBreak="0" w:abstractNumId="12">
+    <w:nsid w:val="20AF0333"/>
+    <w:multiLevelType w:val="hybridMultilevel"/>
+    <w:tmpl w:val="CB0E7F4E"/>
+    <w:lvl w:ilvl="0" w:tplc="E09099E0">
+      <w:start w:val="1"/>
+      <w:numFmt w:val="lowerLetter"/>
+      <w:lvlText w:val="%1."/>
+      <w:lvlJc w:val="left"/>
+      <w:pPr>
+        <w:tabs>
+          <w:tab w:pos="720" w:val="num"/>
+        </w:tabs>
+        <w:ind w:hanging="360" w:left="720"/>
+      </w:pPr>
+      <w:rPr>
+        <w:rFonts w:cs="Times New Roman" w:hint="default"/>
+        <w:i w:val="0"/>
+        <w:iCs w:val="0"/>
+      </w:rPr>
+    </w:lvl>
+    <w:lvl w:ilvl="1" w:tplc="04090019">
+      <w:start w:val="1"/>
+      <w:numFmt w:val="lowerLetter"/>
+      <w:lvlText w:val="%2."/>
+      <w:lvlJc w:val="left"/>
+      <w:pPr>
+        <w:tabs>
+          <w:tab w:pos="1440" w:val="num"/>
+        </w:tabs>
+        <w:ind w:hanging="360" w:left="1440"/>
+      </w:pPr>
+      <w:rPr>
+        <w:rFonts w:cs="Times New Roman"/>
+      </w:rPr>
+    </w:lvl>
+    <w:lvl w:ilvl="2" w:tplc="0409001B">
+      <w:start w:val="1"/>
+      <w:numFmt w:val="lowerRoman"/>
+      <w:lvlText w:val="%3."/>
+      <w:lvlJc w:val="right"/>
+      <w:pPr>
+        <w:tabs>
+          <w:tab w:pos="2160" w:val="num"/>
+        </w:tabs>
+        <w:ind w:hanging="180" w:left="2160"/>
+      </w:pPr>
+      <w:rPr>
+        <w:rFonts w:cs="Times New Roman"/>
+      </w:rPr>
+    </w:lvl>
+    <w:lvl w:ilvl="3" w:tplc="0409000F">
+      <w:start w:val="1"/>
+      <w:numFmt w:val="decimal"/>
+      <w:lvlText w:val="%4."/>
+      <w:lvlJc w:val="left"/>
+      <w:pPr>
+        <w:tabs>
+          <w:tab w:pos="2880" w:val="num"/>
+        </w:tabs>
+        <w:ind w:hanging="360" w:left="2880"/>
+      </w:pPr>
+      <w:rPr>
+        <w:rFonts w:cs="Times New Roman"/>
+      </w:rPr>
+    </w:lvl>
+    <w:lvl w:ilvl="4" w:tplc="04090019">
+      <w:start w:val="1"/>
+      <w:numFmt w:val="lowerLetter"/>
+      <w:lvlText w:val="%5."/>
+      <w:lvlJc w:val="left"/>
+      <w:pPr>
+        <w:tabs>
+          <w:tab w:pos="3600" w:val="num"/>
+        </w:tabs>
+        <w:ind w:hanging="360" w:left="3600"/>
+      </w:pPr>
+      <w:rPr>
+        <w:rFonts w:cs="Times New Roman"/>
+      </w:rPr>
+    </w:lvl>
+    <w:lvl w:ilvl="5" w:tplc="0409001B">
+      <w:start w:val="1"/>
+      <w:numFmt w:val="lowerRoman"/>
+      <w:lvlText w:val="%6."/>
+      <w:lvlJc w:val="right"/>
+      <w:pPr>
+        <w:tabs>
+          <w:tab w:pos="4320" w:val="num"/>
+        </w:tabs>
+        <w:ind w:hanging="180" w:left="4320"/>
+      </w:pPr>
+      <w:rPr>
+        <w:rFonts w:cs="Times New Roman"/>
+      </w:rPr>
+    </w:lvl>
+    <w:lvl w:ilvl="6" w:tplc="0409000F">
+      <w:start w:val="1"/>
+      <w:numFmt w:val="decimal"/>
+      <w:lvlText w:val="%7."/>
+      <w:lvlJc w:val="left"/>
+      <w:pPr>
+        <w:tabs>
+          <w:tab w:pos="5040" w:val="num"/>
+        </w:tabs>
+        <w:ind w:hanging="360" w:left="5040"/>
+      </w:pPr>
+      <w:rPr>
+        <w:rFonts w:cs="Times New Roman"/>
+      </w:rPr>
+    </w:lvl>
+    <w:lvl w:ilvl="7" w:tplc="04090019">
+      <w:start w:val="1"/>
+      <w:numFmt w:val="lowerLetter"/>
+      <w:lvlText w:val="%8."/>
+      <w:lvlJc w:val="left"/>
+      <w:pPr>
+        <w:tabs>
+          <w:tab w:pos="5760" w:val="num"/>
+        </w:tabs>
+        <w:ind w:hanging="360" w:left="5760"/>
+      </w:pPr>
+      <w:rPr>
+        <w:rFonts w:cs="Times New Roman"/>
+      </w:rPr>
+    </w:lvl>
+    <w:lvl w:ilvl="8" w:tplc="0409001B">
+      <w:start w:val="1"/>
+      <w:numFmt w:val="lowerRoman"/>
+      <w:lvlText w:val="%9."/>
+      <w:lvlJc w:val="right"/>
+      <w:pPr>
+        <w:tabs>
+          <w:tab w:pos="6480" w:val="num"/>
+        </w:tabs>
+        <w:ind w:hanging="180" w:left="6480"/>
+      </w:pPr>
+      <w:rPr>
+        <w:rFonts w:cs="Times New Roman"/>
+      </w:rPr>
+    </w:lvl>
+  </w:abstractNum>
+  <w:abstractNum w15:restartNumberingAfterBreak="0" w:abstractNumId="13">
+    <w:nsid w:val="26FE1FCF"/>
+    <w:multiLevelType w:val="hybridMultilevel"/>
+    <w:tmpl w:val="33826962"/>
+    <w:lvl w:ilvl="0" w:tplc="A2947960">
+      <w:start w:val="1"/>
+      <w:numFmt w:val="decimal"/>
+      <w:pStyle w:val="footnote"/>
+      <w:lvlText w:val="%1 "/>
+      <w:lvlJc w:val="left"/>
+      <w:pPr>
+        <w:tabs>
+          <w:tab w:pos="648" w:val="num"/>
+        </w:tabs>
+        <w:ind w:firstLine="288"/>
+      </w:pPr>
+      <w:rPr>
+        <w:rFonts w:ascii="Times New Roman" w:cs="Times New Roman" w:hAnsi="Times New Roman" w:hint="default"/>
+        <w:b w:val="0"/>
+        <w:bCs w:val="0"/>
+        <w:i w:val="0"/>
+        <w:iCs w:val="0"/>
+        <w:caps w:val="0"/>
+        <w:strike w:val="0"/>
+        <w:dstrike w:val="0"/>
+        <w:vanish w:val="0"/>
+        <w:color w:val="000000"/>
+        <w:sz w:val="16"/>
+        <w:szCs w:val="16"/>
+        <w:vertAlign w:val="superscript"/>
+        <w14:shadow w14:algn="none" w14:blurRad="0" w14:dir="0" w14:dist="0" w14:kx="0" w14:ky="0" w14:sx="0" w14:sy="0">
+          <w14:srgbClr w14:val="000000"/>
+        </w14:shadow>
+        <w14:textOutline w14:algn="ctr" w14:cap="rnd" w14:cmpd="sng" w14:w="0">
+          <w14:noFill/>
+          <w14:prstDash w14:val="solid"/>
+          <w14:bevel/>
+        </w14:textOutline>
+      </w:rPr>
+    </w:lvl>
+    <w:lvl w:ilvl="1" w:tplc="04090019">
+      <w:start w:val="1"/>
+      <w:numFmt w:val="lowerLetter"/>
+      <w:lvlText w:val="%2."/>
+      <w:lvlJc w:val="left"/>
+      <w:pPr>
+        <w:tabs>
+          <w:tab w:pos="1440" w:val="num"/>
+        </w:tabs>
+        <w:ind w:hanging="360" w:left="1440"/>
+      </w:pPr>
+      <w:rPr>
+        <w:rFonts w:cs="Times New Roman"/>
+      </w:rPr>
+    </w:lvl>
+    <w:lvl w:ilvl="2" w:tplc="0409001B">
+      <w:start w:val="1"/>
+      <w:numFmt w:val="lowerRoman"/>
+      <w:lvlText w:val="%3."/>
+      <w:lvlJc w:val="right"/>
+      <w:pPr>
+        <w:tabs>
+          <w:tab w:pos="2160" w:val="num"/>
+        </w:tabs>
+        <w:ind w:hanging="180" w:left="2160"/>
+      </w:pPr>
+      <w:rPr>
+        <w:rFonts w:cs="Times New Roman"/>
+      </w:rPr>
+    </w:lvl>
+    <w:lvl w:ilvl="3" w:tplc="0409000F">
+      <w:start w:val="1"/>
+      <w:numFmt w:val="decimal"/>
+      <w:lvlText w:val="%4."/>
+      <w:lvlJc w:val="left"/>
+      <w:pPr>
+        <w:tabs>
+          <w:tab w:pos="2880" w:val="num"/>
+        </w:tabs>
+        <w:ind w:hanging="360" w:left="2880"/>
+      </w:pPr>
+      <w:rPr>
+        <w:rFonts w:cs="Times New Roman"/>
+      </w:rPr>
+    </w:lvl>
+    <w:lvl w:ilvl="4" w:tplc="04090019">
+      <w:start w:val="1"/>
+      <w:numFmt w:val="lowerLetter"/>
+      <w:lvlText w:val="%5."/>
+      <w:lvlJc w:val="left"/>
+      <w:pPr>
+        <w:tabs>
+          <w:tab w:pos="3600" w:val="num"/>
+        </w:tabs>
+        <w:ind w:hanging="360" w:left="3600"/>
+      </w:pPr>
+      <w:rPr>
+        <w:rFonts w:cs="Times New Roman"/>
+      </w:rPr>
+    </w:lvl>
+    <w:lvl w:ilvl="5" w:tplc="0409001B">
+      <w:start w:val="1"/>
+      <w:numFmt w:val="lowerRoman"/>
+      <w:lvlText w:val="%6."/>
+      <w:lvlJc w:val="right"/>
+      <w:pPr>
+        <w:tabs>
+          <w:tab w:pos="4320" w:val="num"/>
+        </w:tabs>
+        <w:ind w:hanging="180" w:left="4320"/>
+      </w:pPr>
+      <w:rPr>
+        <w:rFonts w:cs="Times New Roman"/>
+      </w:rPr>
+    </w:lvl>
+    <w:lvl w:ilvl="6" w:tplc="0409000F">
+      <w:start w:val="1"/>
+      <w:numFmt w:val="decimal"/>
+      <w:lvlText w:val="%7."/>
+      <w:lvlJc w:val="left"/>
+      <w:pPr>
+        <w:tabs>
+          <w:tab w:pos="5040" w:val="num"/>
+        </w:tabs>
+        <w:ind w:hanging="360" w:left="5040"/>
+      </w:pPr>
+      <w:rPr>
+        <w:rFonts w:cs="Times New Roman"/>
+      </w:rPr>
+    </w:lvl>
+    <w:lvl w:ilvl="7" w:tplc="04090019">
+      <w:start w:val="1"/>
+      <w:numFmt w:val="lowerLetter"/>
+      <w:lvlText w:val="%8."/>
+      <w:lvlJc w:val="left"/>
+      <w:pPr>
+        <w:tabs>
+          <w:tab w:pos="5760" w:val="num"/>
+        </w:tabs>
+        <w:ind w:hanging="360" w:left="5760"/>
+      </w:pPr>
+      <w:rPr>
+        <w:rFonts w:cs="Times New Roman"/>
+      </w:rPr>
+    </w:lvl>
+    <w:lvl w:ilvl="8" w:tplc="0409001B">
+      <w:start w:val="1"/>
+      <w:numFmt w:val="lowerRoman"/>
+      <w:lvlText w:val="%9."/>
+      <w:lvlJc w:val="right"/>
+      <w:pPr>
+        <w:tabs>
+          <w:tab w:pos="6480" w:val="num"/>
+        </w:tabs>
+        <w:ind w:hanging="180" w:left="6480"/>
+      </w:pPr>
+      <w:rPr>
+        <w:rFonts w:cs="Times New Roman"/>
+      </w:rPr>
+    </w:lvl>
+  </w:abstractNum>
+  <w:abstractNum w15:restartNumberingAfterBreak="0" w:abstractNumId="14">
+    <w:nsid w:val="37660336"/>
+    <w:multiLevelType w:val="hybridMultilevel"/>
+    <w:tmpl w:val="754EAC84"/>
+    <w:lvl w:ilvl="0" w:tplc="C46877EA">
+      <w:start w:val="1"/>
+      <w:numFmt w:val="bullet"/>
+      <w:pStyle w:val="bulletlist"/>
+      <w:lvlText w:val=""/>
+      <w:lvlJc w:val="left"/>
+      <w:pPr>
+        <w:tabs>
+          <w:tab w:pos="648" w:val="num"/>
+        </w:tabs>
+        <w:ind w:hanging="360" w:left="648"/>
+      </w:pPr>
+      <w:rPr>
+        <w:rFonts w:ascii="Symbol" w:hAnsi="Symbol" w:hint="default"/>
+      </w:rPr>
+    </w:lvl>
+    <w:lvl w:ilvl="1" w:tplc="04090003">
+      <w:start w:val="1"/>
+      <w:numFmt w:val="bullet"/>
+      <w:lvlText w:val="o"/>
+      <w:lvlJc w:val="left"/>
+      <w:pPr>
+        <w:tabs>
+          <w:tab w:pos="1440" w:val="num"/>
+        </w:tabs>
+        <w:ind w:hanging="360" w:left="1440"/>
+      </w:pPr>
+      <w:rPr>
+        <w:rFonts w:ascii="Courier New" w:hAnsi="Courier New" w:hint="default"/>
+      </w:rPr>
+    </w:lvl>
+    <w:lvl w:ilvl="2" w:tplc="04090005">
+      <w:start w:val="1"/>
+      <w:numFmt w:val="bullet"/>
+      <w:lvlText w:val=""/>
+      <w:lvlJc w:val="left"/>
+      <w:pPr>
+        <w:tabs>
+          <w:tab w:pos="2160" w:val="num"/>
+        </w:tabs>
+        <w:ind w:hanging="360" w:left="2160"/>
+      </w:pPr>
+      <w:rPr>
+        <w:rFonts w:ascii="Wingdings" w:hAnsi="Wingdings" w:hint="default"/>
+      </w:rPr>
+    </w:lvl>
+    <w:lvl w:ilvl="3" w:tplc="04090001">
+      <w:start w:val="1"/>
+      <w:numFmt w:val="bullet"/>
+      <w:lvlText w:val=""/>
+      <w:lvlJc w:val="left"/>
+      <w:pPr>
+        <w:tabs>
+          <w:tab w:pos="2880" w:val="num"/>
+        </w:tabs>
+        <w:ind w:hanging="360" w:left="2880"/>
+      </w:pPr>
+      <w:rPr>
+        <w:rFonts w:ascii="Symbol" w:hAnsi="Symbol" w:hint="default"/>
+      </w:rPr>
+    </w:lvl>
+    <w:lvl w:ilvl="4" w:tplc="04090003">
+      <w:start w:val="1"/>
+      <w:numFmt w:val="bullet"/>
+      <w:lvlText w:val="o"/>
+      <w:lvlJc w:val="left"/>
+      <w:pPr>
+        <w:tabs>
+          <w:tab w:pos="3600" w:val="num"/>
+        </w:tabs>
+        <w:ind w:hanging="360" w:left="3600"/>
+      </w:pPr>
+      <w:rPr>
+        <w:rFonts w:ascii="Courier New" w:hAnsi="Courier New" w:hint="default"/>
+      </w:rPr>
+    </w:lvl>
+    <w:lvl w:ilvl="5" w:tplc="04090005">
+      <w:start w:val="1"/>
+      <w:numFmt w:val="bullet"/>
+      <w:lvlText w:val=""/>
+      <w:lvlJc w:val="left"/>
+      <w:pPr>
+        <w:tabs>
+          <w:tab w:pos="4320" w:val="num"/>
+        </w:tabs>
+        <w:ind w:hanging="360" w:left="4320"/>
+      </w:pPr>
+      <w:rPr>
+        <w:rFonts w:ascii="Wingdings" w:hAnsi="Wingdings" w:hint="default"/>
+      </w:rPr>
+    </w:lvl>
+    <w:lvl w:ilvl="6" w:tplc="04090001">
+      <w:start w:val="1"/>
+      <w:numFmt w:val="bullet"/>
+      <w:lvlText w:val=""/>
+      <w:lvlJc w:val="left"/>
+      <w:pPr>
+        <w:tabs>
+          <w:tab w:pos="5040" w:val="num"/>
+        </w:tabs>
+        <w:ind w:hanging="360" w:left="5040"/>
+      </w:pPr>
+      <w:rPr>
+        <w:rFonts w:ascii="Symbol" w:hAnsi="Symbol" w:hint="default"/>
+      </w:rPr>
+    </w:lvl>
+    <w:lvl w:ilvl="7" w:tplc="04090003">
+      <w:start w:val="1"/>
+      <w:numFmt w:val="bullet"/>
+      <w:lvlText w:val="o"/>
+      <w:lvlJc w:val="left"/>
+      <w:pPr>
+        <w:tabs>
+          <w:tab w:pos="5760" w:val="num"/>
+        </w:tabs>
+        <w:ind w:hanging="360" w:left="5760"/>
+      </w:pPr>
+      <w:rPr>
+        <w:rFonts w:ascii="Courier New" w:hAnsi="Courier New" w:hint="default"/>
+      </w:rPr>
+    </w:lvl>
+    <w:lvl w:ilvl="8" w:tplc="04090005">
+      <w:start w:val="1"/>
+      <w:numFmt w:val="bullet"/>
+      <w:lvlText w:val=""/>
+      <w:lvlJc w:val="left"/>
+      <w:pPr>
+        <w:tabs>
+          <w:tab w:pos="6480" w:val="num"/>
+        </w:tabs>
+        <w:ind w:hanging="360" w:left="6480"/>
+      </w:pPr>
+      <w:rPr>
+        <w:rFonts w:ascii="Wingdings" w:hAnsi="Wingdings" w:hint="default"/>
+      </w:rPr>
+    </w:lvl>
+  </w:abstractNum>
+  <w:abstractNum w15:restartNumberingAfterBreak="0" w:abstractNumId="15">
+    <w:nsid w:val="39E54FC6"/>
+    <w:multiLevelType w:val="singleLevel"/>
+    <w:tmpl w:val="5B7288D4"/>
+    <w:lvl w:ilvl="0">
+      <w:start w:val="14"/>
+      <w:numFmt w:val="decimal"/>
+      <w:lvlText w:val="%1"/>
+      <w:lvlJc w:val="left"/>
+      <w:pPr>
+        <w:tabs>
+          <w:tab w:pos="720" w:val="num"/>
+        </w:tabs>
+        <w:ind w:hanging="360" w:left="720"/>
+      </w:pPr>
+      <w:rPr>
+        <w:rFonts w:cs="Times New Roman" w:hint="default"/>
+      </w:rPr>
+    </w:lvl>
+  </w:abstractNum>
+  <w:abstractNum w15:restartNumberingAfterBreak="0" w:abstractNumId="16">
+    <w:nsid w:val="4189603E"/>
+    <w:multiLevelType w:val="multilevel"/>
+    <w:tmpl w:val="0AB06E12"/>
+    <w:lvl w:ilvl="0">
+      <w:start w:val="1"/>
+      <w:numFmt w:val="upperRoman"/>
+      <w:pStyle w:val="Balk1"/>
+      <w:lvlText w:val="%1."/>
+      <w:lvlJc w:val="center"/>
+      <w:pPr>
+        <w:tabs>
+          <w:tab w:pos="576" w:val="num"/>
+        </w:tabs>
+        <w:ind w:firstLine="216"/>
+      </w:pPr>
+      <w:rPr>
+        <w:rFonts w:ascii="Times New Roman" w:cs="Times New Roman" w:hAnsi="Times New Roman" w:hint="default"/>
+        <w:caps w:val="0"/>
+        <w:strike w:val="0"/>
+        <w:dstrike w:val="0"/>
+        <w:vanish w:val="0"/>
+        <w:color w:val="auto"/>
+        <w:sz w:val="20"/>
+        <w:szCs w:val="20"/>
+        <w:vertAlign w:val="baseline"/>
+        <w14:shadow w14:algn="none" w14:blurRad="0" w14:dir="0" w14:dist="0" w14:kx="0" w14:ky="0" w14:sx="0" w14:sy="0">
+          <w14:srgbClr w14:val="000000"/>
+        </w14:shadow>
+        <w14:textOutline w14:algn="ctr" w14:cap="rnd" w14:cmpd="sng" w14:w="0">
+          <w14:noFill/>
+          <w14:prstDash w14:val="solid"/>
+          <w14:bevel/>
+        </w14:textOutline>
+      </w:rPr>
+    </w:lvl>
+    <w:lvl w:ilvl="1">
+      <w:start w:val="1"/>
+      <w:numFmt w:val="upperLetter"/>
+      <w:pStyle w:val="Balk2"/>
+      <w:lvlText w:val="%2."/>
+      <w:lvlJc w:val="left"/>
+      <w:pPr>
+        <w:tabs>
+          <w:tab w:pos="360" w:val="num"/>
+        </w:tabs>
+        <w:ind w:hanging="288" w:left="288"/>
+      </w:pPr>
+      <w:rPr>
+        <w:rFonts w:ascii="Times New Roman" w:cs="Times New Roman" w:hAnsi="Times New Roman" w:hint="default"/>
+        <w:b w:val="0"/>
+        <w:bCs w:val="0"/>
+        <w:i/>
+        <w:iCs/>
+        <w:caps w:val="0"/>
+        <w:strike w:val="0"/>
+        <w:dstrike w:val="0"/>
+        <w:vanish w:val="0"/>
+        <w:color w:val="auto"/>
+        <w:sz w:val="20"/>
+        <w:szCs w:val="20"/>
+        <w:vertAlign w:val="baseline"/>
+        <w14:shadow w14:algn="none" w14:blurRad="0" w14:dir="0" w14:dist="0" w14:kx="0" w14:ky="0" w14:sx="0" w14:sy="0">
+          <w14:srgbClr w14:val="000000"/>
+        </w14:shadow>
+        <w14:textOutline w14:algn="ctr" w14:cap="rnd" w14:cmpd="sng" w14:w="0">
+          <w14:noFill/>
+          <w14:prstDash w14:val="solid"/>
+          <w14:bevel/>
+        </w14:textOutline>
+      </w:rPr>
+    </w:lvl>
+    <w:lvl w:ilvl="2">
+      <w:start w:val="1"/>
+      <w:numFmt w:val="decimal"/>
+      <w:pStyle w:val="Balk3"/>
+      <w:lvlText w:val="%3)"/>
+      <w:lvlJc w:val="left"/>
+      <w:pPr>
+        <w:tabs>
+          <w:tab w:pos="540" w:val="num"/>
+        </w:tabs>
+        <w:ind w:firstLine="180"/>
+      </w:pPr>
+      <w:rPr>
+        <w:rFonts w:ascii="Times New Roman" w:cs="Times New Roman" w:hAnsi="Times New Roman" w:hint="default"/>
+        <w:b w:val="0"/>
+        <w:bCs w:val="0"/>
+        <w:i/>
+        <w:iCs/>
+        <w:caps w:val="0"/>
+        <w:strike w:val="0"/>
+        <w:dstrike w:val="0"/>
+        <w:vanish w:val="0"/>
+        <w:color w:val="auto"/>
+        <w:sz w:val="20"/>
+        <w:szCs w:val="20"/>
+        <w:vertAlign w:val="baseline"/>
+        <w14:shadow w14:algn="none" w14:blurRad="0" w14:dir="0" w14:dist="0" w14:kx="0" w14:ky="0" w14:sx="0" w14:sy="0">
+          <w14:srgbClr w14:val="000000"/>
+        </w14:shadow>
+        <w14:textOutline w14:algn="ctr" w14:cap="rnd" w14:cmpd="sng" w14:w="0">
+          <w14:noFill/>
+          <w14:prstDash w14:val="solid"/>
+          <w14:bevel/>
+        </w14:textOutline>
+      </w:rPr>
+    </w:lvl>
+    <w:lvl w:ilvl="3">
+      <w:start w:val="1"/>
+      <w:numFmt w:val="lowerLetter"/>
+      <w:pStyle w:val="Balk4"/>
+      <w:lvlText w:val="%4)"/>
+      <w:lvlJc w:val="left"/>
+      <w:pPr>
+        <w:tabs>
+          <w:tab w:pos="630" w:val="num"/>
+        </w:tabs>
+        <w:ind w:firstLine="360"/>
+      </w:pPr>
+      <w:rPr>
+        <w:rFonts w:ascii="Times New Roman" w:cs="Times New Roman" w:hAnsi="Times New Roman" w:hint="default"/>
+        <w:b w:val="0"/>
+        <w:bCs w:val="0"/>
+        <w:i/>
+        <w:iCs/>
+        <w:sz w:val="20"/>
+        <w:szCs w:val="20"/>
+      </w:rPr>
+    </w:lvl>
+    <w:lvl w:ilvl="4">
+      <w:start w:val="1"/>
+      <w:numFmt w:val="none"/>
+      <w:lvlRestart w:val="0"/>
+      <w:lvlText w:val=""/>
+      <w:lvlJc w:val="left"/>
+      <w:pPr>
+        <w:tabs>
+          <w:tab w:pos="3240" w:val="num"/>
+        </w:tabs>
+        <w:ind w:left="2880"/>
+      </w:pPr>
+      <w:rPr>
+        <w:rFonts w:cs="Times New Roman" w:hint="default"/>
+      </w:rPr>
+    </w:lvl>
+    <w:lvl w:ilvl="5">
+      <w:start w:val="1"/>
+      <w:numFmt w:val="lowerLetter"/>
+      <w:lvlText w:val="(%6)"/>
+      <w:lvlJc w:val="left"/>
+      <w:pPr>
+        <w:tabs>
+          <w:tab w:pos="3960" w:val="num"/>
+        </w:tabs>
+        <w:ind w:left="3600"/>
+      </w:pPr>
+      <w:rPr>
+        <w:rFonts w:cs="Times New Roman" w:hint="default"/>
+      </w:rPr>
+    </w:lvl>
+    <w:lvl w:ilvl="6">
+      <w:start w:val="1"/>
+      <w:numFmt w:val="lowerRoman"/>
+      <w:lvlText w:val="(%7)"/>
+      <w:lvlJc w:val="left"/>
+      <w:pPr>
+        <w:tabs>
+          <w:tab w:pos="4680" w:val="num"/>
+        </w:tabs>
+        <w:ind w:left="4320"/>
+      </w:pPr>
+      <w:rPr>
+        <w:rFonts w:cs="Times New Roman" w:hint="default"/>
+      </w:rPr>
+    </w:lvl>
+    <w:lvl w:ilvl="7">
+      <w:start w:val="1"/>
+      <w:numFmt w:val="lowerLetter"/>
+      <w:lvlText w:val="(%8)"/>
+      <w:lvlJc w:val="left"/>
+      <w:pPr>
+        <w:tabs>
+          <w:tab w:pos="5400" w:val="num"/>
+        </w:tabs>
+        <w:ind w:left="5040"/>
+      </w:pPr>
+      <w:rPr>
+        <w:rFonts w:cs="Times New Roman" w:hint="default"/>
+      </w:rPr>
+    </w:lvl>
+    <w:lvl w:ilvl="8">
+      <w:start w:val="1"/>
+      <w:numFmt w:val="lowerRoman"/>
+      <w:lvlText w:val="(%9)"/>
+      <w:lvlJc w:val="left"/>
+      <w:pPr>
+        <w:tabs>
+          <w:tab w:pos="6120" w:val="num"/>
+        </w:tabs>
+        <w:ind w:left="5760"/>
+      </w:pPr>
+      <w:rPr>
+        <w:rFonts w:cs="Times New Roman" w:hint="default"/>
+      </w:rPr>
+    </w:lvl>
+  </w:abstractNum>
+  <w:abstractNum w15:restartNumberingAfterBreak="0" w:abstractNumId="17">
+    <w:nsid w:val="493C3F76"/>
+    <w:multiLevelType w:val="hybridMultilevel"/>
+    <w:tmpl w:val="9A9E418C"/>
+    <w:lvl w:ilvl="0" w:tplc="2C18EFA4">
+      <w:start w:val="1"/>
+      <w:numFmt w:val="lowerLetter"/>
+      <w:pStyle w:val="tablefootnote"/>
+      <w:lvlText w:val="%1."/>
+      <w:lvlJc w:val="right"/>
+      <w:pPr>
+        <w:ind w:hanging="360" w:left="418"/>
+      </w:pPr>
+      <w:rPr>
+        <w:rFonts w:ascii="Times New Roman" w:hAnsi="Times New Roman" w:hint="default"/>
+        <w:b w:val="0"/>
+        <w:i w:val="0"/>
+        <w:caps w:val="0"/>
+        <w:strike w:val="0"/>
+        <w:dstrike w:val="0"/>
+        <w:vanish w:val="0"/>
+        <w:color w:val="auto"/>
+        <w:spacing w:val="0"/>
+        <w:w w:val="100"/>
+        <w:kern w:val="0"/>
+        <w:position w:val="0"/>
+        <w:sz w:val="16"/>
+        <w:vertAlign w:val="superscript"/>
+        <w14:shadow w14:algn="none" w14:blurRad="0" w14:dir="0" w14:dist="0" w14:kx="0" w14:ky="0" w14:sx="0" w14:sy="0">
+          <w14:srgbClr w14:val="000000"/>
+        </w14:shadow>
+        <w14:textOutline w14:algn="ctr" w14:cap="rnd" w14:cmpd="sng" w14:w="0">
+          <w14:noFill/>
+          <w14:prstDash w14:val="solid"/>
+          <w14:bevel/>
+        </w14:textOutline>
+      </w:rPr>
+    </w:lvl>
+    <w:lvl w:ilvl="1" w:tentative="1" w:tplc="04090019">
+      <w:start w:val="1"/>
+      <w:numFmt w:val="lowerLetter"/>
+      <w:lvlText w:val="%2."/>
+      <w:lvlJc w:val="left"/>
+      <w:pPr>
+        <w:ind w:hanging="360" w:left="1440"/>
+      </w:pPr>
+    </w:lvl>
+    <w:lvl w:ilvl="2" w:tentative="1" w:tplc="0409001B">
+      <w:start w:val="1"/>
+      <w:numFmt w:val="lowerRoman"/>
+      <w:lvlText w:val="%3."/>
+      <w:lvlJc w:val="right"/>
+      <w:pPr>
+        <w:ind w:hanging="180" w:left="2160"/>
+      </w:pPr>
+    </w:lvl>
+    <w:lvl w:ilvl="3" w:tentative="1" w:tplc="0409000F">
+      <w:start w:val="1"/>
+      <w:numFmt w:val="decimal"/>
+      <w:lvlText w:val="%4."/>
+      <w:lvlJc w:val="left"/>
+      <w:pPr>
+        <w:ind w:hanging="360" w:left="2880"/>
+      </w:pPr>
+    </w:lvl>
+    <w:lvl w:ilvl="4" w:tentative="1" w:tplc="04090019">
+      <w:start w:val="1"/>
+      <w:numFmt w:val="lowerLetter"/>
+      <w:lvlText w:val="%5."/>
+      <w:lvlJc w:val="left"/>
+      <w:pPr>
+        <w:ind w:hanging="360" w:left="3600"/>
+      </w:pPr>
+    </w:lvl>
+    <w:lvl w:ilvl="5" w:tentative="1" w:tplc="0409001B">
+      <w:start w:val="1"/>
+      <w:numFmt w:val="lowerRoman"/>
+      <w:lvlText w:val="%6."/>
+      <w:lvlJc w:val="right"/>
+      <w:pPr>
+        <w:ind w:hanging="180" w:left="4320"/>
+      </w:pPr>
+    </w:lvl>
+    <w:lvl w:ilvl="6" w:tentative="1" w:tplc="0409000F">
+      <w:start w:val="1"/>
+      <w:numFmt w:val="decimal"/>
+      <w:lvlText w:val="%7."/>
+      <w:lvlJc w:val="left"/>
+      <w:pPr>
+        <w:ind w:hanging="360" w:left="5040"/>
+      </w:pPr>
+    </w:lvl>
+    <w:lvl w:ilvl="7" w:tentative="1" w:tplc="04090019">
+      <w:start w:val="1"/>
+      <w:numFmt w:val="lowerLetter"/>
+      <w:lvlText w:val="%8."/>
+      <w:lvlJc w:val="left"/>
+      <w:pPr>
+        <w:ind w:hanging="360" w:left="5760"/>
+      </w:pPr>
+    </w:lvl>
+    <w:lvl w:ilvl="8" w:tentative="1" w:tplc="0409001B">
+      <w:start w:val="1"/>
+      <w:numFmt w:val="lowerRoman"/>
+      <w:lvlText w:val="%9."/>
+      <w:lvlJc w:val="right"/>
+      <w:pPr>
+        <w:ind w:hanging="180" w:left="6480"/>
+      </w:pPr>
+    </w:lvl>
+  </w:abstractNum>
+  <w:abstractNum w15:restartNumberingAfterBreak="0" w:abstractNumId="18">
+    <w:nsid w:val="52CA544A"/>
+    <w:multiLevelType w:val="singleLevel"/>
+    <w:tmpl w:val="AED6D67E"/>
+    <w:lvl w:ilvl="0">
+      <w:start w:val="1"/>
+      <w:numFmt w:val="decimal"/>
+      <w:pStyle w:val="references"/>
+      <w:lvlText w:val="[%1]"/>
+      <w:lvlJc w:val="left"/>
+      <w:pPr>
+        <w:tabs>
+          <w:tab w:pos="360" w:val="num"/>
+        </w:tabs>
+        <w:ind w:hanging="360" w:left="360"/>
+      </w:pPr>
+      <w:rPr>
+        <w:rFonts w:ascii="Times New Roman" w:cs="Times New Roman" w:hAnsi="Times New Roman" w:hint="default"/>
+        <w:b w:val="0"/>
+        <w:bCs w:val="0"/>
+        <w:i w:val="0"/>
+        <w:iCs w:val="0"/>
+        <w:sz w:val="16"/>
+        <w:szCs w:val="16"/>
+      </w:rPr>
+    </w:lvl>
+  </w:abstractNum>
+  <w:abstractNum w15:restartNumberingAfterBreak="0" w:abstractNumId="19">
+    <w:nsid w:val="6C402C58"/>
+    <w:multiLevelType w:val="hybridMultilevel"/>
+    <w:tmpl w:val="9A1CA078"/>
+    <w:lvl w:ilvl="0" w:tplc="C8D6570A">
+      <w:start w:val="1"/>
+      <w:numFmt w:val="decimal"/>
+      <w:pStyle w:val="figurecaption"/>
+      <w:lvlText w:val="Fig. %1."/>
+      <w:lvlJc w:val="left"/>
+      <w:pPr>
+        <w:ind w:hanging="360" w:left="360"/>
+      </w:pPr>
+      <w:rPr>
+        <w:rFonts w:ascii="Times New Roman" w:cs="Times New Roman" w:hAnsi="Times New Roman" w:hint="default"/>
+        <w:b w:val="0"/>
+        <w:bCs w:val="0"/>
+        <w:i w:val="0"/>
+        <w:iCs w:val="0"/>
+        <w:color w:val="auto"/>
+        <w:sz w:val="16"/>
+        <w:szCs w:val="16"/>
+      </w:rPr>
+    </w:lvl>
+    <w:lvl w:ilvl="1" w:tplc="04090019">
+      <w:start w:val="1"/>
+      <w:numFmt w:val="lowerLetter"/>
+      <w:lvlText w:val="%2."/>
+      <w:lvlJc w:val="left"/>
+      <w:pPr>
+        <w:tabs>
+          <w:tab w:pos="1440" w:val="num"/>
+        </w:tabs>
+        <w:ind w:hanging="360" w:left="1440"/>
+      </w:pPr>
+      <w:rPr>
+        <w:rFonts w:cs="Times New Roman"/>
+      </w:rPr>
+    </w:lvl>
+    <w:lvl w:ilvl="2" w:tplc="0409001B">
+      <w:start w:val="1"/>
+      <w:numFmt w:val="lowerRoman"/>
+      <w:lvlText w:val="%3."/>
+      <w:lvlJc w:val="right"/>
+      <w:pPr>
+        <w:tabs>
+          <w:tab w:pos="2160" w:val="num"/>
+        </w:tabs>
+        <w:ind w:hanging="180" w:left="2160"/>
+      </w:pPr>
+      <w:rPr>
+        <w:rFonts w:cs="Times New Roman"/>
+      </w:rPr>
+    </w:lvl>
+    <w:lvl w:ilvl="3" w:tplc="0409000F">
+      <w:start w:val="1"/>
+      <w:numFmt w:val="decimal"/>
+      <w:lvlText w:val="%4."/>
+      <w:lvlJc w:val="left"/>
+      <w:pPr>
+        <w:tabs>
+          <w:tab w:pos="2880" w:val="num"/>
+        </w:tabs>
+        <w:ind w:hanging="360" w:left="2880"/>
+      </w:pPr>
+      <w:rPr>
+        <w:rFonts w:cs="Times New Roman"/>
+      </w:rPr>
+    </w:lvl>
+    <w:lvl w:ilvl="4" w:tplc="04090019">
+      <w:start w:val="1"/>
+      <w:numFmt w:val="lowerLetter"/>
+      <w:lvlText w:val="%5."/>
+      <w:lvlJc w:val="left"/>
+      <w:pPr>
+        <w:tabs>
+          <w:tab w:pos="3600" w:val="num"/>
+        </w:tabs>
+        <w:ind w:hanging="360" w:left="3600"/>
+      </w:pPr>
+      <w:rPr>
+        <w:rFonts w:cs="Times New Roman"/>
+      </w:rPr>
+    </w:lvl>
+    <w:lvl w:ilvl="5" w:tplc="0409001B">
+      <w:start w:val="1"/>
+      <w:numFmt w:val="lowerRoman"/>
+      <w:lvlText w:val="%6."/>
+      <w:lvlJc w:val="right"/>
+      <w:pPr>
+        <w:tabs>
+          <w:tab w:pos="4320" w:val="num"/>
+        </w:tabs>
+        <w:ind w:hanging="180" w:left="4320"/>
+      </w:pPr>
+      <w:rPr>
+        <w:rFonts w:cs="Times New Roman"/>
+      </w:rPr>
+    </w:lvl>
+    <w:lvl w:ilvl="6" w:tplc="0409000F">
+      <w:start w:val="1"/>
+      <w:numFmt w:val="decimal"/>
+      <w:lvlText w:val="%7."/>
+      <w:lvlJc w:val="left"/>
+      <w:pPr>
+        <w:tabs>
+          <w:tab w:pos="5040" w:val="num"/>
+        </w:tabs>
+        <w:ind w:hanging="360" w:left="5040"/>
+      </w:pPr>
+      <w:rPr>
+        <w:rFonts w:cs="Times New Roman"/>
+      </w:rPr>
+    </w:lvl>
+    <w:lvl w:ilvl="7" w:tplc="04090019">
+      <w:start w:val="1"/>
+      <w:numFmt w:val="lowerLetter"/>
+      <w:lvlText w:val="%8."/>
+      <w:lvlJc w:val="left"/>
+      <w:pPr>
+        <w:tabs>
+          <w:tab w:pos="5760" w:val="num"/>
+        </w:tabs>
+        <w:ind w:hanging="360" w:left="5760"/>
+      </w:pPr>
+      <w:rPr>
+        <w:rFonts w:cs="Times New Roman"/>
+      </w:rPr>
+    </w:lvl>
+    <w:lvl w:ilvl="8" w:tplc="0409001B">
+      <w:start w:val="1"/>
+      <w:numFmt w:val="lowerRoman"/>
+      <w:lvlText w:val="%9."/>
+      <w:lvlJc w:val="right"/>
+      <w:pPr>
+        <w:tabs>
+          <w:tab w:pos="6480" w:val="num"/>
+        </w:tabs>
+        <w:ind w:hanging="180" w:left="6480"/>
+      </w:pPr>
+      <w:rPr>
+        <w:rFonts w:cs="Times New Roman"/>
+      </w:rPr>
+    </w:lvl>
+  </w:abstractNum>
+  <w:abstractNum w15:restartNumberingAfterBreak="0" w:abstractNumId="20">
+    <w:nsid w:val="6CD32DA8"/>
+    <w:multiLevelType w:val="singleLevel"/>
+    <w:tmpl w:val="166470C2"/>
+    <w:lvl w:ilvl="0">
+      <w:start w:val="1"/>
+      <w:numFmt w:val="upperRoman"/>
+      <w:pStyle w:val="tablehead"/>
+      <w:lvlText w:val="TABLE %1. "/>
+      <w:lvlJc w:val="left"/>
+      <w:pPr>
+        <w:tabs>
+          <w:tab w:pos="1080" w:val="num"/>
+        </w:tabs>
+      </w:pPr>
+      <w:rPr>
+        <w:rFonts w:ascii="Times New Roman" w:cs="Times New Roman" w:hAnsi="Times New Roman" w:hint="default"/>
+        <w:b w:val="0"/>
+        <w:bCs w:val="0"/>
+        <w:i w:val="0"/>
+        <w:iCs w:val="0"/>
+        <w:sz w:val="16"/>
+        <w:szCs w:val="16"/>
+      </w:rPr>
+    </w:lvl>
+  </w:abstractNum>
   <w:abstractNum w:abstractNumId="990">
     <w:nsid w:val="0000A990"/>
     <w:multiLevelType w:val="multilevel"/>
@@ -1789,6 +3210,78 @@
       </w:pPr>
     </w:lvl>
   </w:abstractNum>
+  <w:num w16cid:durableId="526791525" w:numId="1">
+    <w:abstractNumId w:val="14"/>
+  </w:num>
+  <w:num w16cid:durableId="1564414830" w:numId="2">
+    <w:abstractNumId w:val="19"/>
+  </w:num>
+  <w:num w16cid:durableId="2012369854" w:numId="3">
+    <w:abstractNumId w:val="13"/>
+  </w:num>
+  <w:num w16cid:durableId="995570033" w:numId="4">
+    <w:abstractNumId w:val="16"/>
+  </w:num>
+  <w:num w16cid:durableId="815805689" w:numId="5">
+    <w:abstractNumId w:val="16"/>
+  </w:num>
+  <w:num w16cid:durableId="400714635" w:numId="6">
+    <w:abstractNumId w:val="16"/>
+  </w:num>
+  <w:num w16cid:durableId="2040354917" w:numId="7">
+    <w:abstractNumId w:val="16"/>
+  </w:num>
+  <w:num w16cid:durableId="105971818" w:numId="8">
+    <w:abstractNumId w:val="18"/>
+  </w:num>
+  <w:num w16cid:durableId="1847091782" w:numId="9">
+    <w:abstractNumId w:val="20"/>
+  </w:num>
+  <w:num w16cid:durableId="1862280121" w:numId="10">
+    <w:abstractNumId w:val="15"/>
+  </w:num>
+  <w:num w16cid:durableId="1068964457" w:numId="11">
+    <w:abstractNumId w:val="12"/>
+  </w:num>
+  <w:num w16cid:durableId="2058309550" w:numId="12">
+    <w:abstractNumId w:val="11"/>
+  </w:num>
+  <w:num w16cid:durableId="277445991" w:numId="13">
+    <w:abstractNumId w:val="0"/>
+  </w:num>
+  <w:num w16cid:durableId="981302404" w:numId="14">
+    <w:abstractNumId w:val="10"/>
+  </w:num>
+  <w:num w16cid:durableId="643699791" w:numId="15">
+    <w:abstractNumId w:val="8"/>
+  </w:num>
+  <w:num w16cid:durableId="68119994" w:numId="16">
+    <w:abstractNumId w:val="7"/>
+  </w:num>
+  <w:num w16cid:durableId="727916385" w:numId="17">
+    <w:abstractNumId w:val="6"/>
+  </w:num>
+  <w:num w16cid:durableId="211431928" w:numId="18">
+    <w:abstractNumId w:val="5"/>
+  </w:num>
+  <w:num w16cid:durableId="1828010316" w:numId="19">
+    <w:abstractNumId w:val="9"/>
+  </w:num>
+  <w:num w16cid:durableId="214196709" w:numId="20">
+    <w:abstractNumId w:val="4"/>
+  </w:num>
+  <w:num w16cid:durableId="277569039" w:numId="21">
+    <w:abstractNumId w:val="3"/>
+  </w:num>
+  <w:num w16cid:durableId="932081645" w:numId="22">
+    <w:abstractNumId w:val="2"/>
+  </w:num>
+  <w:num w16cid:durableId="360588465" w:numId="23">
+    <w:abstractNumId w:val="1"/>
+  </w:num>
+  <w:num w16cid:durableId="1969118569" w:numId="24">
+    <w:abstractNumId w:val="17"/>
+  </w:num>
   <w:num w:numId="1000">
     <w:abstractNumId w:val="990"/>
   </w:num>
@@ -1838,544 +3331,434 @@
 </file>
 
 <file path=word/styles.xml><?xml version="1.0" encoding="utf-8"?>
-<w:styles xmlns:r="http://schemas.openxmlformats.org/officeDocument/2006/relationships" xmlns:w="http://schemas.openxmlformats.org/wordprocessingml/2006/main">
+<w:styles xmlns:mc="http://schemas.openxmlformats.org/markup-compatibility/2006" xmlns:r="http://schemas.openxmlformats.org/officeDocument/2006/relationships" xmlns:w="http://schemas.openxmlformats.org/wordprocessingml/2006/main" xmlns:w14="http://schemas.microsoft.com/office/word/2010/wordml" xmlns:w15="http://schemas.microsoft.com/office/word/2012/wordml" xmlns:w16="http://schemas.microsoft.com/office/word/2018/wordml" xmlns:w16cex="http://schemas.microsoft.com/office/word/2018/wordml/cex" xmlns:w16cid="http://schemas.microsoft.com/office/word/2016/wordml/cid" xmlns:w16du="http://schemas.microsoft.com/office/word/2023/wordml/word16du" xmlns:w16sdtdh="http://schemas.microsoft.com/office/word/2020/wordml/sdtdatahash" xmlns:w16sdtfl="http://schemas.microsoft.com/office/word/2024/wordml/sdtformatlock" xmlns:w16se="http://schemas.microsoft.com/office/word/2015/wordml/symex" mc:Ignorable="w14 w15 w16se w16cid w16 w16cex w16sdtdh w16sdtfl w16du">
   <w:docDefaults>
     <w:rPrDefault>
       <w:rPr>
-        <w:rFonts w:asciiTheme="minorHAnsi" w:cstheme="minorBidi" w:eastAsiaTheme="minorHAnsi" w:hAnsiTheme="minorHAnsi"/>
-        <w:sz w:val="24"/>
-        <w:szCs w:val="24"/>
-        <w:lang w:bidi="ar-SA" w:eastAsia="en-US" w:val="en-US"/>
+        <w:rFonts w:ascii="Times New Roman" w:cs="Times New Roman" w:eastAsia="SimSun" w:hAnsi="Times New Roman"/>
+        <w:lang w:bidi="ar-SA" w:eastAsia="tr-TR" w:val="tr-TR"/>
       </w:rPr>
     </w:rPrDefault>
-    <w:pPrDefault>
-      <w:pPr>
-        <w:spacing w:after="200"/>
-      </w:pPr>
-    </w:pPrDefault>
+    <w:pPrDefault/>
   </w:docDefaults>
-  <w:latentStyles w:count="276" w:defLockedState="0" w:defQFormat="0" w:defSemiHidden="0" w:defUIPriority="0" w:defUnhideWhenUsed="0"/>
+  <w:latentStyles w:count="376" w:defLockedState="0" w:defQFormat="0" w:defSemiHidden="0" w:defUIPriority="0" w:defUnhideWhenUsed="0">
+    <w:lsdException w:name="Normal" w:qFormat="1"/>
+    <w:lsdException w:name="heading 1" w:qFormat="1"/>
+    <w:lsdException w:name="heading 2" w:qFormat="1"/>
+    <w:lsdException w:name="heading 3" w:qFormat="1"/>
+    <w:lsdException w:name="heading 4" w:qFormat="1"/>
+    <w:lsdException w:name="heading 5" w:qFormat="1"/>
+    <w:lsdException w:name="heading 6" w:qFormat="1" w:semiHidden="1" w:unhideWhenUsed="1"/>
+    <w:lsdException w:name="heading 7" w:qFormat="1" w:semiHidden="1" w:unhideWhenUsed="1"/>
+    <w:lsdException w:name="heading 8" w:qFormat="1" w:semiHidden="1" w:unhideWhenUsed="1"/>
+    <w:lsdException w:name="heading 9" w:qFormat="1" w:semiHidden="1" w:unhideWhenUsed="1"/>
+    <w:lsdException w:name="caption" w:qFormat="1" w:semiHidden="1" w:unhideWhenUsed="1"/>
+    <w:lsdException w:name="Title" w:qFormat="1"/>
+    <w:lsdException w:name="Subtitle" w:qFormat="1"/>
+    <w:lsdException w:name="Strong" w:qFormat="1"/>
+    <w:lsdException w:name="Emphasis" w:qFormat="1"/>
+    <w:lsdException w:name="Normal Table" w:semiHidden="1" w:unhideWhenUsed="1"/>
+    <w:lsdException w:name="Table Simple 1" w:semiHidden="1" w:unhideWhenUsed="1"/>
+    <w:lsdException w:name="Table Simple 2" w:semiHidden="1" w:unhideWhenUsed="1"/>
+    <w:lsdException w:name="Table Simple 3" w:semiHidden="1" w:unhideWhenUsed="1"/>
+    <w:lsdException w:name="Table Classic 1" w:semiHidden="1" w:unhideWhenUsed="1"/>
+    <w:lsdException w:name="Table Classic 2" w:semiHidden="1" w:unhideWhenUsed="1"/>
+    <w:lsdException w:name="Table Classic 3" w:semiHidden="1" w:unhideWhenUsed="1"/>
+    <w:lsdException w:name="Table Classic 4" w:semiHidden="1" w:unhideWhenUsed="1"/>
+    <w:lsdException w:name="Table Colorful 1" w:semiHidden="1" w:unhideWhenUsed="1"/>
+    <w:lsdException w:name="Table Colorful 2" w:semiHidden="1" w:unhideWhenUsed="1"/>
+    <w:lsdException w:name="Table Colorful 3" w:semiHidden="1" w:unhideWhenUsed="1"/>
+    <w:lsdException w:name="Table Columns 1" w:semiHidden="1" w:unhideWhenUsed="1"/>
+    <w:lsdException w:name="Table Columns 2" w:semiHidden="1" w:unhideWhenUsed="1"/>
+    <w:lsdException w:name="Table Columns 3" w:semiHidden="1" w:unhideWhenUsed="1"/>
+    <w:lsdException w:name="Table Columns 4" w:semiHidden="1" w:unhideWhenUsed="1"/>
+    <w:lsdException w:name="Table Columns 5" w:semiHidden="1" w:unhideWhenUsed="1"/>
+    <w:lsdException w:name="Table Grid 1" w:semiHidden="1" w:unhideWhenUsed="1"/>
+    <w:lsdException w:name="Table Grid 2" w:semiHidden="1" w:unhideWhenUsed="1"/>
+    <w:lsdException w:name="Table Grid 3" w:semiHidden="1" w:unhideWhenUsed="1"/>
+    <w:lsdException w:name="Table Grid 4" w:semiHidden="1" w:unhideWhenUsed="1"/>
+    <w:lsdException w:name="Table Grid 5" w:semiHidden="1" w:unhideWhenUsed="1"/>
+    <w:lsdException w:name="Table Grid 6" w:semiHidden="1" w:unhideWhenUsed="1"/>
+    <w:lsdException w:name="Table Grid 7" w:semiHidden="1" w:unhideWhenUsed="1"/>
+    <w:lsdException w:name="Table Grid 8" w:semiHidden="1" w:unhideWhenUsed="1"/>
+    <w:lsdException w:name="Table List 1" w:semiHidden="1" w:unhideWhenUsed="1"/>
+    <w:lsdException w:name="Table List 2" w:semiHidden="1" w:unhideWhenUsed="1"/>
+    <w:lsdException w:name="Table List 3" w:semiHidden="1" w:unhideWhenUsed="1"/>
+    <w:lsdException w:name="Table List 4" w:semiHidden="1" w:unhideWhenUsed="1"/>
+    <w:lsdException w:name="Table List 5" w:semiHidden="1" w:unhideWhenUsed="1"/>
+    <w:lsdException w:name="Table List 6" w:semiHidden="1" w:unhideWhenUsed="1"/>
+    <w:lsdException w:name="Table List 7" w:semiHidden="1" w:unhideWhenUsed="1"/>
+    <w:lsdException w:name="Table List 8" w:semiHidden="1" w:unhideWhenUsed="1"/>
+    <w:lsdException w:name="Table 3D effects 1" w:semiHidden="1" w:unhideWhenUsed="1"/>
+    <w:lsdException w:name="Table 3D effects 2" w:semiHidden="1" w:unhideWhenUsed="1"/>
+    <w:lsdException w:name="Table 3D effects 3" w:semiHidden="1" w:unhideWhenUsed="1"/>
+    <w:lsdException w:name="Table Contemporary" w:semiHidden="1" w:unhideWhenUsed="1"/>
+    <w:lsdException w:name="Table Elegant" w:semiHidden="1" w:unhideWhenUsed="1"/>
+    <w:lsdException w:name="Table Professional" w:semiHidden="1" w:unhideWhenUsed="1"/>
+    <w:lsdException w:name="Table Subtle 1" w:semiHidden="1" w:unhideWhenUsed="1"/>
+    <w:lsdException w:name="Table Subtle 2" w:semiHidden="1" w:unhideWhenUsed="1"/>
+    <w:lsdException w:name="Table Web 1" w:semiHidden="1" w:unhideWhenUsed="1"/>
+    <w:lsdException w:name="Table Web 2" w:semiHidden="1" w:unhideWhenUsed="1"/>
+    <w:lsdException w:name="Table Web 3" w:semiHidden="1" w:unhideWhenUsed="1"/>
+    <w:lsdException w:name="Table Theme" w:semiHidden="1" w:unhideWhenUsed="1"/>
+    <w:lsdException w:name="Placeholder Text" w:semiHidden="1" w:uiPriority="99"/>
+    <w:lsdException w:name="No Spacing" w:qFormat="1" w:uiPriority="1"/>
+    <w:lsdException w:name="Light Shading" w:uiPriority="60"/>
+    <w:lsdException w:name="Light List" w:uiPriority="61"/>
+    <w:lsdException w:name="Light Grid" w:uiPriority="62"/>
+    <w:lsdException w:name="Medium Shading 1" w:uiPriority="63"/>
+    <w:lsdException w:name="Medium Shading 2" w:uiPriority="64"/>
+    <w:lsdException w:name="Medium List 1" w:uiPriority="65"/>
+    <w:lsdException w:name="Medium List 2" w:uiPriority="66"/>
+    <w:lsdException w:name="Medium Grid 1" w:uiPriority="67"/>
+    <w:lsdException w:name="Medium Grid 2" w:uiPriority="68"/>
+    <w:lsdException w:name="Medium Grid 3" w:uiPriority="69"/>
+    <w:lsdException w:name="Dark List" w:uiPriority="70"/>
+    <w:lsdException w:name="Colorful Shading" w:uiPriority="71"/>
+    <w:lsdException w:name="Colorful List" w:uiPriority="72"/>
+    <w:lsdException w:name="Colorful Grid" w:uiPriority="73"/>
+    <w:lsdException w:name="Light Shading Accent 1" w:uiPriority="60"/>
+    <w:lsdException w:name="Light List Accent 1" w:uiPriority="61"/>
+    <w:lsdException w:name="Light Grid Accent 1" w:uiPriority="62"/>
+    <w:lsdException w:name="Medium Shading 1 Accent 1" w:uiPriority="63"/>
+    <w:lsdException w:name="Medium Shading 2 Accent 1" w:uiPriority="64"/>
+    <w:lsdException w:name="Medium List 1 Accent 1" w:uiPriority="65"/>
+    <w:lsdException w:name="Revision" w:semiHidden="1" w:uiPriority="99"/>
+    <w:lsdException w:name="List Paragraph" w:qFormat="1" w:uiPriority="34"/>
+    <w:lsdException w:name="Quote" w:qFormat="1" w:uiPriority="29"/>
+    <w:lsdException w:name="Intense Quote" w:qFormat="1" w:uiPriority="30"/>
+    <w:lsdException w:name="Medium List 2 Accent 1" w:uiPriority="66"/>
+    <w:lsdException w:name="Medium Grid 1 Accent 1" w:uiPriority="67"/>
+    <w:lsdException w:name="Medium Grid 2 Accent 1" w:uiPriority="68"/>
+    <w:lsdException w:name="Medium Grid 3 Accent 1" w:uiPriority="69"/>
+    <w:lsdException w:name="Dark List Accent 1" w:uiPriority="70"/>
+    <w:lsdException w:name="Colorful Shading Accent 1" w:uiPriority="71"/>
+    <w:lsdException w:name="Colorful List Accent 1" w:uiPriority="72"/>
+    <w:lsdException w:name="Colorful Grid Accent 1" w:uiPriority="73"/>
+    <w:lsdException w:name="Light Shading Accent 2" w:uiPriority="60"/>
+    <w:lsdException w:name="Light List Accent 2" w:uiPriority="61"/>
+    <w:lsdException w:name="Light Grid Accent 2" w:uiPriority="62"/>
+    <w:lsdException w:name="Medium Shading 1 Accent 2" w:uiPriority="63"/>
+    <w:lsdException w:name="Medium Shading 2 Accent 2" w:uiPriority="64"/>
+    <w:lsdException w:name="Medium List 1 Accent 2" w:uiPriority="65"/>
+    <w:lsdException w:name="Medium List 2 Accent 2" w:uiPriority="66"/>
+    <w:lsdException w:name="Medium Grid 1 Accent 2" w:uiPriority="67"/>
+    <w:lsdException w:name="Medium Grid 2 Accent 2" w:uiPriority="68"/>
+    <w:lsdException w:name="Medium Grid 3 Accent 2" w:uiPriority="69"/>
+    <w:lsdException w:name="Dark List Accent 2" w:uiPriority="70"/>
+    <w:lsdException w:name="Colorful Shading Accent 2" w:uiPriority="71"/>
+    <w:lsdException w:name="Colorful List Accent 2" w:uiPriority="72"/>
+    <w:lsdException w:name="Colorful Grid Accent 2" w:uiPriority="73"/>
+    <w:lsdException w:name="Light Shading Accent 3" w:uiPriority="60"/>
+    <w:lsdException w:name="Light List Accent 3" w:uiPriority="61"/>
+    <w:lsdException w:name="Light Grid Accent 3" w:uiPriority="62"/>
+    <w:lsdException w:name="Medium Shading 1 Accent 3" w:uiPriority="63"/>
+    <w:lsdException w:name="Medium Shading 2 Accent 3" w:uiPriority="64"/>
+    <w:lsdException w:name="Medium List 1 Accent 3" w:uiPriority="65"/>
+    <w:lsdException w:name="Medium List 2 Accent 3" w:uiPriority="66"/>
+    <w:lsdException w:name="Medium Grid 1 Accent 3" w:uiPriority="67"/>
+    <w:lsdException w:name="Medium Grid 2 Accent 3" w:uiPriority="68"/>
+    <w:lsdException w:name="Medium Grid 3 Accent 3" w:uiPriority="69"/>
+    <w:lsdException w:name="Dark List Accent 3" w:uiPriority="70"/>
+    <w:lsdException w:name="Colorful Shading Accent 3" w:uiPriority="71"/>
+    <w:lsdException w:name="Colorful List Accent 3" w:uiPriority="72"/>
+    <w:lsdException w:name="Colorful Grid Accent 3" w:uiPriority="73"/>
+    <w:lsdException w:name="Light Shading Accent 4" w:uiPriority="60"/>
+    <w:lsdException w:name="Light List Accent 4" w:uiPriority="61"/>
+    <w:lsdException w:name="Light Grid Accent 4" w:uiPriority="62"/>
+    <w:lsdException w:name="Medium Shading 1 Accent 4" w:uiPriority="63"/>
+    <w:lsdException w:name="Medium Shading 2 Accent 4" w:uiPriority="64"/>
+    <w:lsdException w:name="Medium List 1 Accent 4" w:uiPriority="65"/>
+    <w:lsdException w:name="Medium List 2 Accent 4" w:uiPriority="66"/>
+    <w:lsdException w:name="Medium Grid 1 Accent 4" w:uiPriority="67"/>
+    <w:lsdException w:name="Medium Grid 2 Accent 4" w:uiPriority="68"/>
+    <w:lsdException w:name="Medium Grid 3 Accent 4" w:uiPriority="69"/>
+    <w:lsdException w:name="Dark List Accent 4" w:uiPriority="70"/>
+    <w:lsdException w:name="Colorful Shading Accent 4" w:uiPriority="71"/>
+    <w:lsdException w:name="Colorful List Accent 4" w:uiPriority="72"/>
+    <w:lsdException w:name="Colorful Grid Accent 4" w:uiPriority="73"/>
+    <w:lsdException w:name="Light Shading Accent 5" w:uiPriority="60"/>
+    <w:lsdException w:name="Light List Accent 5" w:uiPriority="61"/>
+    <w:lsdException w:name="Light Grid Accent 5" w:uiPriority="62"/>
+    <w:lsdException w:name="Medium Shading 1 Accent 5" w:uiPriority="63"/>
+    <w:lsdException w:name="Medium Shading 2 Accent 5" w:uiPriority="64"/>
+    <w:lsdException w:name="Medium List 1 Accent 5" w:uiPriority="65"/>
+    <w:lsdException w:name="Medium List 2 Accent 5" w:uiPriority="66"/>
+    <w:lsdException w:name="Medium Grid 1 Accent 5" w:uiPriority="67"/>
+    <w:lsdException w:name="Medium Grid 2 Accent 5" w:uiPriority="68"/>
+    <w:lsdException w:name="Medium Grid 3 Accent 5" w:uiPriority="69"/>
+    <w:lsdException w:name="Dark List Accent 5" w:uiPriority="70"/>
+    <w:lsdException w:name="Colorful Shading Accent 5" w:uiPriority="71"/>
+    <w:lsdException w:name="Colorful List Accent 5" w:uiPriority="72"/>
+    <w:lsdException w:name="Colorful Grid Accent 5" w:uiPriority="73"/>
+    <w:lsdException w:name="Light Shading Accent 6" w:uiPriority="60"/>
+    <w:lsdException w:name="Light List Accent 6" w:uiPriority="61"/>
+    <w:lsdException w:name="Light Grid Accent 6" w:uiPriority="62"/>
+    <w:lsdException w:name="Medium Shading 1 Accent 6" w:uiPriority="63"/>
+    <w:lsdException w:name="Medium Shading 2 Accent 6" w:uiPriority="64"/>
+    <w:lsdException w:name="Medium List 1 Accent 6" w:uiPriority="65"/>
+    <w:lsdException w:name="Medium List 2 Accent 6" w:uiPriority="66"/>
+    <w:lsdException w:name="Medium Grid 1 Accent 6" w:uiPriority="67"/>
+    <w:lsdException w:name="Medium Grid 2 Accent 6" w:uiPriority="68"/>
+    <w:lsdException w:name="Medium Grid 3 Accent 6" w:uiPriority="69"/>
+    <w:lsdException w:name="Dark List Accent 6" w:uiPriority="70"/>
+    <w:lsdException w:name="Colorful Shading Accent 6" w:uiPriority="71"/>
+    <w:lsdException w:name="Colorful List Accent 6" w:uiPriority="72"/>
+    <w:lsdException w:name="Colorful Grid Accent 6" w:uiPriority="73"/>
+    <w:lsdException w:name="Subtle Emphasis" w:qFormat="1" w:uiPriority="19"/>
+    <w:lsdException w:name="Intense Emphasis" w:qFormat="1" w:uiPriority="21"/>
+    <w:lsdException w:name="Subtle Reference" w:qFormat="1" w:uiPriority="31"/>
+    <w:lsdException w:name="Intense Reference" w:qFormat="1" w:uiPriority="32"/>
+    <w:lsdException w:name="Book Title" w:qFormat="1" w:uiPriority="33"/>
+    <w:lsdException w:name="Bibliography" w:semiHidden="1" w:uiPriority="37" w:unhideWhenUsed="1"/>
+    <w:lsdException w:name="TOC Heading" w:qFormat="1" w:semiHidden="1" w:uiPriority="39" w:unhideWhenUsed="1"/>
+    <w:lsdException w:name="Plain Table 1" w:uiPriority="41"/>
+    <w:lsdException w:name="Plain Table 2" w:uiPriority="42"/>
+    <w:lsdException w:name="Plain Table 3" w:uiPriority="43"/>
+    <w:lsdException w:name="Plain Table 4" w:uiPriority="44"/>
+    <w:lsdException w:name="Plain Table 5" w:uiPriority="45"/>
+    <w:lsdException w:name="Grid Table Light" w:uiPriority="40"/>
+    <w:lsdException w:name="Grid Table 1 Light" w:uiPriority="46"/>
+    <w:lsdException w:name="Grid Table 2" w:uiPriority="47"/>
+    <w:lsdException w:name="Grid Table 3" w:uiPriority="48"/>
+    <w:lsdException w:name="Grid Table 4" w:uiPriority="49"/>
+    <w:lsdException w:name="Grid Table 5 Dark" w:uiPriority="50"/>
+    <w:lsdException w:name="Grid Table 6 Colorful" w:uiPriority="51"/>
+    <w:lsdException w:name="Grid Table 7 Colorful" w:uiPriority="52"/>
+    <w:lsdException w:name="Grid Table 1 Light Accent 1" w:uiPriority="46"/>
+    <w:lsdException w:name="Grid Table 2 Accent 1" w:uiPriority="47"/>
+    <w:lsdException w:name="Grid Table 3 Accent 1" w:uiPriority="48"/>
+    <w:lsdException w:name="Grid Table 4 Accent 1" w:uiPriority="49"/>
+    <w:lsdException w:name="Grid Table 5 Dark Accent 1" w:uiPriority="50"/>
+    <w:lsdException w:name="Grid Table 6 Colorful Accent 1" w:uiPriority="51"/>
+    <w:lsdException w:name="Grid Table 7 Colorful Accent 1" w:uiPriority="52"/>
+    <w:lsdException w:name="Grid Table 1 Light Accent 2" w:uiPriority="46"/>
+    <w:lsdException w:name="Grid Table 2 Accent 2" w:uiPriority="47"/>
+    <w:lsdException w:name="Grid Table 3 Accent 2" w:uiPriority="48"/>
+    <w:lsdException w:name="Grid Table 4 Accent 2" w:uiPriority="49"/>
+    <w:lsdException w:name="Grid Table 5 Dark Accent 2" w:uiPriority="50"/>
+    <w:lsdException w:name="Grid Table 6 Colorful Accent 2" w:uiPriority="51"/>
+    <w:lsdException w:name="Grid Table 7 Colorful Accent 2" w:uiPriority="52"/>
+    <w:lsdException w:name="Grid Table 1 Light Accent 3" w:uiPriority="46"/>
+    <w:lsdException w:name="Grid Table 2 Accent 3" w:uiPriority="47"/>
+    <w:lsdException w:name="Grid Table 3 Accent 3" w:uiPriority="48"/>
+    <w:lsdException w:name="Grid Table 4 Accent 3" w:uiPriority="49"/>
+    <w:lsdException w:name="Grid Table 5 Dark Accent 3" w:uiPriority="50"/>
+    <w:lsdException w:name="Grid Table 6 Colorful Accent 3" w:uiPriority="51"/>
+    <w:lsdException w:name="Grid Table 7 Colorful Accent 3" w:uiPriority="52"/>
+    <w:lsdException w:name="Grid Table 1 Light Accent 4" w:uiPriority="46"/>
+    <w:lsdException w:name="Grid Table 2 Accent 4" w:uiPriority="47"/>
+    <w:lsdException w:name="Grid Table 3 Accent 4" w:uiPriority="48"/>
+    <w:lsdException w:name="Grid Table 4 Accent 4" w:uiPriority="49"/>
+    <w:lsdException w:name="Grid Table 5 Dark Accent 4" w:uiPriority="50"/>
+    <w:lsdException w:name="Grid Table 6 Colorful Accent 4" w:uiPriority="51"/>
+    <w:lsdException w:name="Grid Table 7 Colorful Accent 4" w:uiPriority="52"/>
+    <w:lsdException w:name="Grid Table 1 Light Accent 5" w:uiPriority="46"/>
+    <w:lsdException w:name="Grid Table 2 Accent 5" w:uiPriority="47"/>
+    <w:lsdException w:name="Grid Table 3 Accent 5" w:uiPriority="48"/>
+    <w:lsdException w:name="Grid Table 4 Accent 5" w:uiPriority="49"/>
+    <w:lsdException w:name="Grid Table 5 Dark Accent 5" w:uiPriority="50"/>
+    <w:lsdException w:name="Grid Table 6 Colorful Accent 5" w:uiPriority="51"/>
+    <w:lsdException w:name="Grid Table 7 Colorful Accent 5" w:uiPriority="52"/>
+    <w:lsdException w:name="Grid Table 1 Light Accent 6" w:uiPriority="46"/>
+    <w:lsdException w:name="Grid Table 2 Accent 6" w:uiPriority="47"/>
+    <w:lsdException w:name="Grid Table 3 Accent 6" w:uiPriority="48"/>
+    <w:lsdException w:name="Grid Table 4 Accent 6" w:uiPriority="49"/>
+    <w:lsdException w:name="Grid Table 5 Dark Accent 6" w:uiPriority="50"/>
+    <w:lsdException w:name="Grid Table 6 Colorful Accent 6" w:uiPriority="51"/>
+    <w:lsdException w:name="Grid Table 7 Colorful Accent 6" w:uiPriority="52"/>
+    <w:lsdException w:name="List Table 1 Light" w:uiPriority="46"/>
+    <w:lsdException w:name="List Table 2" w:uiPriority="47"/>
+    <w:lsdException w:name="List Table 3" w:uiPriority="48"/>
+    <w:lsdException w:name="List Table 4" w:uiPriority="49"/>
+    <w:lsdException w:name="List Table 5 Dark" w:uiPriority="50"/>
+    <w:lsdException w:name="List Table 6 Colorful" w:uiPriority="51"/>
+    <w:lsdException w:name="List Table 7 Colorful" w:uiPriority="52"/>
+    <w:lsdException w:name="List Table 1 Light Accent 1" w:uiPriority="46"/>
+    <w:lsdException w:name="List Table 2 Accent 1" w:uiPriority="47"/>
+    <w:lsdException w:name="List Table 3 Accent 1" w:uiPriority="48"/>
+    <w:lsdException w:name="List Table 4 Accent 1" w:uiPriority="49"/>
+    <w:lsdException w:name="List Table 5 Dark Accent 1" w:uiPriority="50"/>
+    <w:lsdException w:name="List Table 6 Colorful Accent 1" w:uiPriority="51"/>
+    <w:lsdException w:name="List Table 7 Colorful Accent 1" w:uiPriority="52"/>
+    <w:lsdException w:name="List Table 1 Light Accent 2" w:uiPriority="46"/>
+    <w:lsdException w:name="List Table 2 Accent 2" w:uiPriority="47"/>
+    <w:lsdException w:name="List Table 3 Accent 2" w:uiPriority="48"/>
+    <w:lsdException w:name="List Table 4 Accent 2" w:uiPriority="49"/>
+    <w:lsdException w:name="List Table 5 Dark Accent 2" w:uiPriority="50"/>
+    <w:lsdException w:name="List Table 6 Colorful Accent 2" w:uiPriority="51"/>
+    <w:lsdException w:name="List Table 7 Colorful Accent 2" w:uiPriority="52"/>
+    <w:lsdException w:name="List Table 1 Light Accent 3" w:uiPriority="46"/>
+    <w:lsdException w:name="List Table 2 Accent 3" w:uiPriority="47"/>
+    <w:lsdException w:name="List Table 3 Accent 3" w:uiPriority="48"/>
+    <w:lsdException w:name="List Table 4 Accent 3" w:uiPriority="49"/>
+    <w:lsdException w:name="List Table 5 Dark Accent 3" w:uiPriority="50"/>
+    <w:lsdException w:name="List Table 6 Colorful Accent 3" w:uiPriority="51"/>
+    <w:lsdException w:name="List Table 7 Colorful Accent 3" w:uiPriority="52"/>
+    <w:lsdException w:name="List Table 1 Light Accent 4" w:uiPriority="46"/>
+    <w:lsdException w:name="List Table 2 Accent 4" w:uiPriority="47"/>
+    <w:lsdException w:name="List Table 3 Accent 4" w:uiPriority="48"/>
+    <w:lsdException w:name="List Table 4 Accent 4" w:uiPriority="49"/>
+    <w:lsdException w:name="List Table 5 Dark Accent 4" w:uiPriority="50"/>
+    <w:lsdException w:name="List Table 6 Colorful Accent 4" w:uiPriority="51"/>
+    <w:lsdException w:name="List Table 7 Colorful Accent 4" w:uiPriority="52"/>
+    <w:lsdException w:name="List Table 1 Light Accent 5" w:uiPriority="46"/>
+    <w:lsdException w:name="List Table 2 Accent 5" w:uiPriority="47"/>
+    <w:lsdException w:name="List Table 3 Accent 5" w:uiPriority="48"/>
+    <w:lsdException w:name="List Table 4 Accent 5" w:uiPriority="49"/>
+    <w:lsdException w:name="List Table 5 Dark Accent 5" w:uiPriority="50"/>
+    <w:lsdException w:name="List Table 6 Colorful Accent 5" w:uiPriority="51"/>
+    <w:lsdException w:name="List Table 7 Colorful Accent 5" w:uiPriority="52"/>
+    <w:lsdException w:name="List Table 1 Light Accent 6" w:uiPriority="46"/>
+    <w:lsdException w:name="List Table 2 Accent 6" w:uiPriority="47"/>
+    <w:lsdException w:name="List Table 3 Accent 6" w:uiPriority="48"/>
+    <w:lsdException w:name="List Table 4 Accent 6" w:uiPriority="49"/>
+    <w:lsdException w:name="List Table 5 Dark Accent 6" w:uiPriority="50"/>
+    <w:lsdException w:name="List Table 6 Colorful Accent 6" w:uiPriority="51"/>
+    <w:lsdException w:name="List Table 7 Colorful Accent 6" w:uiPriority="52"/>
+    <w:lsdException w:name="Mention" w:semiHidden="1" w:uiPriority="99" w:unhideWhenUsed="1"/>
+    <w:lsdException w:name="Smart Hyperlink" w:semiHidden="1" w:uiPriority="99" w:unhideWhenUsed="1"/>
+    <w:lsdException w:name="Hashtag" w:semiHidden="1" w:uiPriority="99" w:unhideWhenUsed="1"/>
+    <w:lsdException w:name="Unresolved Mention" w:semiHidden="1" w:uiPriority="99" w:unhideWhenUsed="1"/>
+    <w:lsdException w:name="Smart Link" w:semiHidden="1" w:uiPriority="99" w:unhideWhenUsed="1"/>
+  </w:latentStyles>
   <w:style w:default="1" w:styleId="Normal" w:type="paragraph">
     <w:name w:val="Normal"/>
     <w:qFormat/>
-  </w:style>
-  <w:style w:styleId="BodyText" w:type="paragraph">
-    <w:name w:val="Body Text"/>
-    <w:basedOn w:val="Normal"/>
-    <w:link w:val="BodyTextChar"/>
-    <w:qFormat/>
     <w:pPr>
-      <w:spacing w:after="180" w:before="180"/>
-    </w:pPr>
-  </w:style>
-  <w:style w:customStyle="1" w:styleId="FirstParagraph" w:type="paragraph">
-    <w:name w:val="First Paragraph"/>
-    <w:basedOn w:val="BodyText"/>
-    <w:next w:val="BodyText"/>
-    <w:qFormat/>
-  </w:style>
-  <w:style w:customStyle="1" w:styleId="Compact" w:type="paragraph">
-    <w:name w:val="Compact"/>
-    <w:basedOn w:val="BodyText"/>
-    <w:qFormat/>
-    <w:pPr>
-      <w:spacing w:after="36" w:before="36"/>
-    </w:pPr>
-  </w:style>
-  <w:style w:styleId="Title" w:type="paragraph">
-    <w:name w:val="Title"/>
-    <w:basedOn w:val="Normal"/>
-    <w:next w:val="BodyText"/>
-    <w:link w:val="TitleChar"/>
-    <w:uiPriority w:val="10"/>
-    <w:qFormat/>
-    <w:rsid w:val="00A10FD9"/>
-    <w:pPr>
-      <w:spacing w:after="80" w:line="240" w:lineRule="auto"/>
-      <w:contextualSpacing/>
       <w:jc w:val="center"/>
     </w:pPr>
     <w:rPr>
-      <w:rFonts w:asciiTheme="majorHAnsi" w:cstheme="majorBidi" w:eastAsiaTheme="majorEastAsia" w:hAnsiTheme="majorHAnsi"/>
-      <w:sz w:val="56"/>
-      <w:szCs w:val="56"/>
-    </w:rPr>
-  </w:style>
-  <w:style w:customStyle="1" w:styleId="TitleChar" w:type="character">
-    <w:name w:val="Title Char"/>
-    <w:basedOn w:val="DefaultParagraphFont"/>
-    <w:link w:val="Title"/>
-    <w:uiPriority w:val="10"/>
-    <w:rsid w:val="00A10FD9"/>
-    <w:rPr>
-      <w:rFonts w:asciiTheme="majorHAnsi" w:cstheme="majorBidi" w:eastAsiaTheme="majorEastAsia" w:hAnsiTheme="majorHAnsi"/>
-      <w:sz w:val="56"/>
-      <w:szCs w:val="56"/>
-    </w:rPr>
-  </w:style>
-  <w:style w:styleId="Subtitle" w:type="paragraph">
-    <w:name w:val="Subtitle"/>
-    <w:basedOn w:val="Title"/>
-    <w:next w:val="BodyText"/>
-    <w:link w:val="SubtitleChar"/>
-    <w:uiPriority w:val="11"/>
+      <w:lang w:eastAsia="en-US" w:val="en-US"/>
+    </w:rPr>
+  </w:style>
+  <w:style w:styleId="Balk1" w:type="paragraph">
+    <w:name w:val="heading 1"/>
+    <w:basedOn w:val="Normal"/>
+    <w:next w:val="Normal"/>
     <w:qFormat/>
-    <w:rsid w:val="00A10FD9"/>
-    <w:pPr>
-      <w:numPr>
-        <w:ilvl w:val="1"/>
-      </w:numPr>
-    </w:pPr>
-    <w:rPr>
-      <w:rFonts w:cstheme="majorBidi" w:eastAsiaTheme="majorEastAsia"/>
-      <w:spacing w:val="15"/>
-      <w:sz w:val="28"/>
-      <w:szCs w:val="28"/>
-    </w:rPr>
-  </w:style>
-  <w:style w:customStyle="1" w:styleId="SubtitleChar" w:type="character">
-    <w:name w:val="Subtitle Char"/>
-    <w:basedOn w:val="DefaultParagraphFont"/>
-    <w:link w:val="Subtitle"/>
-    <w:uiPriority w:val="11"/>
-    <w:rsid w:val="00A10FD9"/>
-    <w:rPr>
-      <w:rFonts w:cstheme="majorBidi" w:eastAsiaTheme="majorEastAsia"/>
-      <w:color w:themeColor="text1" w:themeTint="A6" w:val="595959"/>
-      <w:spacing w:val="15"/>
-      <w:sz w:val="28"/>
-      <w:szCs w:val="28"/>
-    </w:rPr>
-  </w:style>
-  <w:style w:customStyle="1" w:styleId="Author" w:type="paragraph">
-    <w:name w:val="Author"/>
-    <w:basedOn w:val="Title"/>
-    <w:next w:val="BodyText"/>
-    <w:qFormat/>
+    <w:rsid w:val="006B6B66"/>
     <w:pPr>
       <w:keepNext/>
       <w:keepLines/>
+      <w:numPr>
+        <w:numId w:val="4"/>
+      </w:numPr>
+      <w:tabs>
+        <w:tab w:pos="216" w:val="left"/>
+      </w:tabs>
+      <w:spacing w:after="80" w:before="160"/>
+      <w:ind w:firstLine="0"/>
+      <w:outlineLvl w:val="0"/>
     </w:pPr>
     <w:rPr>
-      <w:sz w:val="24"/>
-      <w:szCs w:val="24"/>
-    </w:rPr>
-  </w:style>
-  <w:style w:styleId="Date" w:type="paragraph">
-    <w:name w:val="Date"/>
-    <w:basedOn w:val="Title"/>
-    <w:next w:val="BodyText"/>
+      <w:smallCaps/>
+      <w:noProof/>
+    </w:rPr>
+  </w:style>
+  <w:style w:styleId="Balk2" w:type="paragraph">
+    <w:name w:val="heading 2"/>
+    <w:basedOn w:val="Normal"/>
+    <w:next w:val="Normal"/>
     <w:qFormat/>
+    <w:rsid w:val="00ED0149"/>
     <w:pPr>
       <w:keepNext/>
       <w:keepLines/>
+      <w:numPr>
+        <w:ilvl w:val="1"/>
+        <w:numId w:val="4"/>
+      </w:numPr>
+      <w:tabs>
+        <w:tab w:pos="360" w:val="clear"/>
+        <w:tab w:pos="288" w:val="num"/>
+      </w:tabs>
+      <w:spacing w:after="60" w:before="120"/>
+      <w:jc w:val="left"/>
+      <w:outlineLvl w:val="1"/>
     </w:pPr>
     <w:rPr>
-      <w:sz w:val="24"/>
-      <w:szCs w:val="24"/>
-    </w:rPr>
-  </w:style>
-  <w:style w:customStyle="1" w:styleId="AbstractTitle" w:type="paragraph">
-    <w:name w:val="Abstract Title"/>
+      <w:i/>
+      <w:iCs/>
+      <w:noProof/>
+    </w:rPr>
+  </w:style>
+  <w:style w:styleId="Balk3" w:type="paragraph">
+    <w:name w:val="heading 3"/>
     <w:basedOn w:val="Normal"/>
-    <w:next w:val="Abstract"/>
+    <w:next w:val="Normal"/>
+    <w:qFormat/>
+    <w:rsid w:val="00794804"/>
+    <w:pPr>
+      <w:numPr>
+        <w:ilvl w:val="2"/>
+        <w:numId w:val="4"/>
+      </w:numPr>
+      <w:spacing w:line="240" w:lineRule="exact"/>
+      <w:ind w:firstLine="288"/>
+      <w:jc w:val="both"/>
+      <w:outlineLvl w:val="2"/>
+    </w:pPr>
+    <w:rPr>
+      <w:i/>
+      <w:iCs/>
+      <w:noProof/>
+    </w:rPr>
+  </w:style>
+  <w:style w:styleId="Balk4" w:type="paragraph">
+    <w:name w:val="heading 4"/>
+    <w:basedOn w:val="Normal"/>
+    <w:next w:val="Normal"/>
+    <w:qFormat/>
+    <w:rsid w:val="00794804"/>
+    <w:pPr>
+      <w:numPr>
+        <w:ilvl w:val="3"/>
+        <w:numId w:val="4"/>
+      </w:numPr>
+      <w:tabs>
+        <w:tab w:pos="630" w:val="clear"/>
+        <w:tab w:pos="720" w:val="left"/>
+      </w:tabs>
+      <w:spacing w:after="40" w:before="40"/>
+      <w:ind w:firstLine="504"/>
+      <w:jc w:val="both"/>
+      <w:outlineLvl w:val="3"/>
+    </w:pPr>
+    <w:rPr>
+      <w:i/>
+      <w:iCs/>
+      <w:noProof/>
+    </w:rPr>
+  </w:style>
+  <w:style w:styleId="Balk5" w:type="paragraph">
+    <w:name w:val="heading 5"/>
+    <w:basedOn w:val="Normal"/>
+    <w:next w:val="Normal"/>
     <w:qFormat/>
     <w:pPr>
-      <w:keepNext/>
-      <w:keepLines/>
-      <w:spacing w:after="0" w:before="300"/>
-      <w:jc w:val="center"/>
+      <w:tabs>
+        <w:tab w:pos="360" w:val="left"/>
+      </w:tabs>
+      <w:spacing w:after="80" w:before="160"/>
+      <w:outlineLvl w:val="4"/>
     </w:pPr>
     <w:rPr>
-      <w:b/>
-      <w:sz w:val="20"/>
-      <w:szCs w:val="20"/>
-    </w:rPr>
-  </w:style>
-  <w:style w:customStyle="1" w:styleId="Abstract" w:type="paragraph">
-    <w:name w:val="Abstract"/>
-    <w:basedOn w:val="Normal"/>
-    <w:next w:val="BodyText"/>
-    <w:qFormat/>
-    <w:pPr>
-      <w:keepNext/>
-      <w:keepLines/>
-      <w:spacing w:after="300" w:before="100"/>
-    </w:pPr>
-    <w:rPr>
-      <w:sz w:val="20"/>
-      <w:szCs w:val="20"/>
-    </w:rPr>
-  </w:style>
-  <w:style w:styleId="Bibliography" w:type="paragraph">
-    <w:name w:val="Bibliography"/>
-    <w:basedOn w:val="Normal"/>
-    <w:next w:val="Bibliography"/>
-    <w:qFormat/>
-    <w:pPr/>
-    <w:rPr/>
-  </w:style>
-  <w:style w:styleId="Heading1" w:type="paragraph">
-    <w:name w:val="heading 1"/>
-    <w:basedOn w:val="Normal"/>
-    <w:next w:val="BodyText"/>
-    <w:link w:val="Heading1Char"/>
-    <w:uiPriority w:val="9"/>
-    <w:qFormat/>
-    <w:rsid w:val="00A10FD9"/>
-    <w:pPr>
-      <w:keepNext/>
-      <w:keepLines/>
-      <w:spacing w:after="80" w:before="360"/>
-      <w:outlineLvl w:val="0"/>
-    </w:pPr>
-    <w:rPr>
-      <w:rFonts w:asciiTheme="majorHAnsi" w:cstheme="majorBidi" w:eastAsiaTheme="majorEastAsia" w:hAnsiTheme="majorHAnsi"/>
-      <w:color w:themeColor="accent1" w:themeShade="BF" w:val="0F4761"/>
-      <w:sz w:val="40"/>
-      <w:szCs w:val="40"/>
-    </w:rPr>
-  </w:style>
-  <w:style w:styleId="Heading2" w:type="paragraph">
-    <w:name w:val="heading 2"/>
-    <w:basedOn w:val="Normal"/>
-    <w:next w:val="BodyText"/>
-    <w:link w:val="Heading2Char"/>
-    <w:uiPriority w:val="9"/>
+      <w:smallCaps/>
+      <w:noProof/>
+    </w:rPr>
+  </w:style>
+  <w:style w:default="1" w:styleId="VarsaylanParagrafYazTipi" w:type="character">
+    <w:name w:val="Default Paragraph Font"/>
+    <w:uiPriority w:val="1"/>
     <w:semiHidden/>
     <w:unhideWhenUsed/>
-    <w:qFormat/>
-    <w:rsid w:val="00A10FD9"/>
-    <w:pPr>
-      <w:keepNext/>
-      <w:keepLines/>
-      <w:spacing w:after="80" w:before="160"/>
-      <w:outlineLvl w:val="1"/>
-    </w:pPr>
-    <w:rPr>
-      <w:rFonts w:asciiTheme="majorHAnsi" w:cstheme="majorBidi" w:eastAsiaTheme="majorEastAsia" w:hAnsiTheme="majorHAnsi"/>
-      <w:color w:themeColor="accent1" w:themeShade="BF" w:val="0F4761"/>
-      <w:sz w:val="32"/>
-      <w:szCs w:val="32"/>
-    </w:rPr>
-  </w:style>
-  <w:style w:styleId="Heading3" w:type="paragraph">
-    <w:name w:val="heading 3"/>
-    <w:basedOn w:val="Normal"/>
-    <w:next w:val="BodyText"/>
-    <w:link w:val="Heading3Char"/>
-    <w:uiPriority w:val="9"/>
+  </w:style>
+  <w:style w:default="1" w:styleId="NormalTablo" w:type="table">
+    <w:name w:val="Normal Table"/>
+    <w:uiPriority w:val="99"/>
     <w:semiHidden/>
     <w:unhideWhenUsed/>
-    <w:qFormat/>
-    <w:rsid w:val="00A10FD9"/>
-    <w:pPr>
-      <w:keepNext/>
-      <w:keepLines/>
-      <w:spacing w:after="80" w:before="160"/>
-      <w:outlineLvl w:val="2"/>
-    </w:pPr>
-    <w:rPr>
-      <w:rFonts w:cstheme="majorBidi" w:eastAsiaTheme="majorEastAsia"/>
-      <w:color w:themeColor="accent1" w:themeShade="BF" w:val="0F4761"/>
-      <w:sz w:val="28"/>
-      <w:szCs w:val="28"/>
-    </w:rPr>
-  </w:style>
-  <w:style w:styleId="Heading4" w:type="paragraph">
-    <w:name w:val="heading 4"/>
-    <w:basedOn w:val="Normal"/>
-    <w:next w:val="BodyText"/>
-    <w:link w:val="Heading4Char"/>
-    <w:uiPriority w:val="9"/>
-    <w:semiHidden/>
-    <w:unhideWhenUsed/>
-    <w:qFormat/>
-    <w:rsid w:val="00A10FD9"/>
-    <w:pPr>
-      <w:keepNext/>
-      <w:keepLines/>
-      <w:spacing w:after="40" w:before="80"/>
-      <w:outlineLvl w:val="3"/>
-    </w:pPr>
-    <w:rPr>
-      <w:rFonts w:cstheme="majorBidi" w:eastAsiaTheme="majorEastAsia"/>
-      <w:i/>
-      <w:iCs/>
-      <w:color w:themeColor="accent1" w:themeShade="BF" w:val="0F4761"/>
-    </w:rPr>
-  </w:style>
-  <w:style w:styleId="Heading5" w:type="paragraph">
-    <w:name w:val="heading 5"/>
-    <w:basedOn w:val="Normal"/>
-    <w:next w:val="BodyText"/>
-    <w:link w:val="Heading5Char"/>
-    <w:uiPriority w:val="9"/>
-    <w:semiHidden/>
-    <w:unhideWhenUsed/>
-    <w:qFormat/>
-    <w:rsid w:val="00A10FD9"/>
-    <w:pPr>
-      <w:keepNext/>
-      <w:keepLines/>
-      <w:spacing w:after="40" w:before="80"/>
-      <w:outlineLvl w:val="4"/>
-    </w:pPr>
-    <w:rPr>
-      <w:rFonts w:cstheme="majorBidi" w:eastAsiaTheme="majorEastAsia"/>
-      <w:color w:themeColor="accent1" w:themeShade="BF" w:val="0F4761"/>
-    </w:rPr>
-  </w:style>
-  <w:style w:styleId="Heading6" w:type="paragraph">
-    <w:name w:val="heading 6"/>
-    <w:basedOn w:val="Normal"/>
-    <w:next w:val="BodyText"/>
-    <w:link w:val="Heading6Char"/>
-    <w:uiPriority w:val="9"/>
-    <w:semiHidden/>
-    <w:unhideWhenUsed/>
-    <w:qFormat/>
-    <w:rsid w:val="00A10FD9"/>
-    <w:pPr>
-      <w:keepNext/>
-      <w:keepLines/>
-      <w:spacing w:after="0" w:before="40"/>
-      <w:outlineLvl w:val="5"/>
-    </w:pPr>
-    <w:rPr>
-      <w:rFonts w:cstheme="majorBidi" w:eastAsiaTheme="majorEastAsia"/>
-      <w:i/>
-      <w:iCs/>
-      <w:color w:themeColor="text1" w:themeTint="A6" w:val="595959"/>
-    </w:rPr>
-  </w:style>
-  <w:style w:styleId="Heading7" w:type="paragraph">
-    <w:name w:val="heading 7"/>
-    <w:basedOn w:val="Normal"/>
-    <w:next w:val="BodyText"/>
-    <w:link w:val="Heading7Char"/>
-    <w:uiPriority w:val="9"/>
-    <w:semiHidden/>
-    <w:unhideWhenUsed/>
-    <w:qFormat/>
-    <w:rsid w:val="00A10FD9"/>
-    <w:pPr>
-      <w:keepNext/>
-      <w:keepLines/>
-      <w:spacing w:after="0" w:before="40"/>
-      <w:outlineLvl w:val="6"/>
-    </w:pPr>
-    <w:rPr>
-      <w:rFonts w:cstheme="majorBidi" w:eastAsiaTheme="majorEastAsia"/>
-      <w:color w:themeColor="text1" w:themeTint="A6" w:val="595959"/>
-    </w:rPr>
-  </w:style>
-  <w:style w:styleId="Heading8" w:type="paragraph">
-    <w:name w:val="heading 8"/>
-    <w:basedOn w:val="Normal"/>
-    <w:next w:val="BodyText"/>
-    <w:link w:val="Heading8Char"/>
-    <w:uiPriority w:val="9"/>
-    <w:semiHidden/>
-    <w:unhideWhenUsed/>
-    <w:qFormat/>
-    <w:rsid w:val="00A10FD9"/>
-    <w:pPr>
-      <w:keepNext/>
-      <w:keepLines/>
-      <w:spacing w:after="0"/>
-      <w:outlineLvl w:val="7"/>
-    </w:pPr>
-    <w:rPr>
-      <w:rFonts w:cstheme="majorBidi" w:eastAsiaTheme="majorEastAsia"/>
-      <w:i/>
-      <w:iCs/>
-      <w:color w:themeColor="text1" w:themeTint="D8" w:val="272727"/>
-    </w:rPr>
-  </w:style>
-  <w:style w:styleId="Heading9" w:type="paragraph">
-    <w:name w:val="heading 9"/>
-    <w:basedOn w:val="Normal"/>
-    <w:next w:val="BodyText"/>
-    <w:link w:val="Heading9Char"/>
-    <w:uiPriority w:val="9"/>
-    <w:semiHidden/>
-    <w:unhideWhenUsed/>
-    <w:qFormat/>
-    <w:rsid w:val="00A10FD9"/>
-    <w:pPr>
-      <w:keepNext/>
-      <w:keepLines/>
-      <w:spacing w:after="0"/>
-      <w:outlineLvl w:val="8"/>
-    </w:pPr>
-    <w:rPr>
-      <w:rFonts w:cstheme="majorBidi" w:eastAsiaTheme="majorEastAsia"/>
-      <w:color w:themeColor="text1" w:themeTint="D8" w:val="272727"/>
-    </w:rPr>
-  </w:style>
-  <w:style w:customStyle="1" w:styleId="Heading1Char" w:type="character">
-    <w:name w:val="Heading 1 Char"/>
-    <w:basedOn w:val="DefaultParagraphFont"/>
-    <w:link w:val="Heading1"/>
-    <w:uiPriority w:val="9"/>
-    <w:rsid w:val="00A10FD9"/>
-    <w:rPr>
-      <w:rFonts w:asciiTheme="majorHAnsi" w:cstheme="majorBidi" w:eastAsiaTheme="majorEastAsia" w:hAnsiTheme="majorHAnsi"/>
-      <w:color w:themeColor="accent1" w:themeShade="BF" w:val="0F4761"/>
-      <w:sz w:val="40"/>
-      <w:szCs w:val="40"/>
-    </w:rPr>
-  </w:style>
-  <w:style w:customStyle="1" w:styleId="Heading2Char" w:type="character">
-    <w:name w:val="Heading 2 Char"/>
-    <w:basedOn w:val="DefaultParagraphFont"/>
-    <w:link w:val="Heading2"/>
-    <w:uiPriority w:val="9"/>
-    <w:semiHidden/>
-    <w:rsid w:val="00A10FD9"/>
-    <w:rPr>
-      <w:rFonts w:asciiTheme="majorHAnsi" w:cstheme="majorBidi" w:eastAsiaTheme="majorEastAsia" w:hAnsiTheme="majorHAnsi"/>
-      <w:color w:themeColor="accent1" w:themeShade="BF" w:val="0F4761"/>
-      <w:sz w:val="32"/>
-      <w:szCs w:val="32"/>
-    </w:rPr>
-  </w:style>
-  <w:style w:customStyle="1" w:styleId="Heading3Char" w:type="character">
-    <w:name w:val="Heading 3 Char"/>
-    <w:basedOn w:val="DefaultParagraphFont"/>
-    <w:link w:val="Heading3"/>
-    <w:uiPriority w:val="9"/>
-    <w:semiHidden/>
-    <w:rsid w:val="00A10FD9"/>
-    <w:rPr>
-      <w:rFonts w:cstheme="majorBidi" w:eastAsiaTheme="majorEastAsia"/>
-      <w:color w:themeColor="accent1" w:themeShade="BF" w:val="0F4761"/>
-      <w:sz w:val="28"/>
-      <w:szCs w:val="28"/>
-    </w:rPr>
-  </w:style>
-  <w:style w:customStyle="1" w:styleId="Heading4Char" w:type="character">
-    <w:name w:val="Heading 4 Char"/>
-    <w:basedOn w:val="DefaultParagraphFont"/>
-    <w:link w:val="Heading4"/>
-    <w:uiPriority w:val="9"/>
-    <w:semiHidden/>
-    <w:rsid w:val="00A10FD9"/>
-    <w:rPr>
-      <w:rFonts w:cstheme="majorBidi" w:eastAsiaTheme="majorEastAsia"/>
-      <w:i/>
-      <w:iCs/>
-      <w:color w:themeColor="accent1" w:themeShade="BF" w:val="0F4761"/>
-    </w:rPr>
-  </w:style>
-  <w:style w:customStyle="1" w:styleId="Heading5Char" w:type="character">
-    <w:name w:val="Heading 5 Char"/>
-    <w:basedOn w:val="DefaultParagraphFont"/>
-    <w:link w:val="Heading5"/>
-    <w:uiPriority w:val="9"/>
-    <w:semiHidden/>
-    <w:rsid w:val="00A10FD9"/>
-    <w:rPr>
-      <w:rFonts w:cstheme="majorBidi" w:eastAsiaTheme="majorEastAsia"/>
-      <w:color w:themeColor="accent1" w:themeShade="BF" w:val="0F4761"/>
-    </w:rPr>
-  </w:style>
-  <w:style w:customStyle="1" w:styleId="Heading6Char" w:type="character">
-    <w:name w:val="Heading 6 Char"/>
-    <w:basedOn w:val="DefaultParagraphFont"/>
-    <w:link w:val="Heading6"/>
-    <w:uiPriority w:val="9"/>
-    <w:semiHidden/>
-    <w:rsid w:val="00A10FD9"/>
-    <w:rPr>
-      <w:rFonts w:cstheme="majorBidi" w:eastAsiaTheme="majorEastAsia"/>
-      <w:i/>
-      <w:iCs/>
-      <w:color w:themeColor="text1" w:themeTint="A6" w:val="595959"/>
-    </w:rPr>
-  </w:style>
-  <w:style w:customStyle="1" w:styleId="Heading7Char" w:type="character">
-    <w:name w:val="Heading 7 Char"/>
-    <w:basedOn w:val="DefaultParagraphFont"/>
-    <w:link w:val="Heading7"/>
-    <w:uiPriority w:val="9"/>
-    <w:semiHidden/>
-    <w:rsid w:val="00A10FD9"/>
-    <w:rPr>
-      <w:rFonts w:cstheme="majorBidi" w:eastAsiaTheme="majorEastAsia"/>
-      <w:color w:themeColor="text1" w:themeTint="A6" w:val="595959"/>
-    </w:rPr>
-  </w:style>
-  <w:style w:customStyle="1" w:styleId="Heading8Char" w:type="character">
-    <w:name w:val="Heading 8 Char"/>
-    <w:basedOn w:val="DefaultParagraphFont"/>
-    <w:link w:val="Heading8"/>
-    <w:uiPriority w:val="9"/>
-    <w:semiHidden/>
-    <w:rsid w:val="00A10FD9"/>
-    <w:rPr>
-      <w:rFonts w:cstheme="majorBidi" w:eastAsiaTheme="majorEastAsia"/>
-      <w:i/>
-      <w:iCs/>
-      <w:color w:themeColor="text1" w:themeTint="D8" w:val="272727"/>
-    </w:rPr>
-  </w:style>
-  <w:style w:customStyle="1" w:styleId="Heading9Char" w:type="character">
-    <w:name w:val="Heading 9 Char"/>
-    <w:basedOn w:val="DefaultParagraphFont"/>
-    <w:link w:val="Heading9"/>
-    <w:uiPriority w:val="9"/>
-    <w:semiHidden/>
-    <w:rsid w:val="00A10FD9"/>
-    <w:rPr>
-      <w:rFonts w:cstheme="majorBidi" w:eastAsiaTheme="majorEastAsia"/>
-      <w:color w:themeColor="text1" w:themeTint="D8" w:val="272727"/>
-    </w:rPr>
-  </w:style>
-  <w:style w:styleId="BlockText" w:type="paragraph">
-    <w:name w:val="Block Text"/>
-    <w:basedOn w:val="BodyText"/>
-    <w:next w:val="BodyText"/>
-    <w:uiPriority w:val="9"/>
-    <w:unhideWhenUsed/>
-    <w:qFormat/>
-    <w:pPr>
-      <w:spacing w:after="100" w:before="100"/>
-      <w:ind w:firstLine="0" w:left="480" w:right="480"/>
-    </w:pPr>
-  </w:style>
-  <w:style w:styleId="FootnoteText" w:type="paragraph">
-    <w:name w:val="Footnote Text"/>
-    <w:basedOn w:val="Normal"/>
-    <w:next w:val="FootnoteText"/>
-    <w:uiPriority w:val="9"/>
-    <w:unhideWhenUsed/>
-    <w:qFormat/>
-  </w:style>
-  <w:style w:styleId="FootnoteBlockText" w:type="paragraph">
-    <w:name w:val="Footnote Block Text"/>
-    <w:basedOn w:val="FootnoteText"/>
-    <w:next w:val="FootnoteText"/>
-    <w:uiPriority w:val="9"/>
-    <w:unhideWhenUsed/>
-    <w:qFormat/>
-    <w:pPr>
-      <w:spacing w:after="100" w:before="100"/>
-      <w:ind w:firstLine="0" w:left="480" w:right="480"/>
-    </w:pPr>
-  </w:style>
-  <w:style w:default="1" w:styleId="DefaultParagraphFont" w:type="character">
-    <w:name w:val="Default Paragraph Font"/>
-    <w:semiHidden/>
-    <w:unhideWhenUsed/>
-  </w:style>
-  <w:style w:default="1" w:styleId="Table" w:type="table">
-    <w:name w:val="Table"/>
-    <w:basedOn w:val="TableNormal"/>
-    <w:semiHidden/>
-    <w:unhideWhenUsed/>
-    <w:qFormat/>
     <w:tblPr>
       <w:tblInd w:type="dxa" w:w="0"/>
       <w:tblCellMar>
@@ -2385,120 +3768,317 @@
         <w:right w:type="dxa" w:w="108"/>
       </w:tblCellMar>
     </w:tblPr>
-    <w:tblStylePr w:type="firstRow">
-      <w:tblPr>
-        <w:jc w:val="left"/>
-        <w:tblInd w:type="dxa" w:w="0"/>
-      </w:tblPr>
-      <w:trPr>
-        <w:jc w:val="left"/>
-      </w:trPr>
-      <w:tcPr>
-        <w:tcBorders>
-          <w:bottom w:val="single"/>
-        </w:tcBorders>
-        <w:vAlign w:val="bottom"/>
-      </w:tcPr>
-    </w:tblStylePr>
-  </w:style>
-  <w:style w:customStyle="1" w:styleId="DefinitionTerm" w:type="paragraph">
-    <w:name w:val="Definition Term"/>
+  </w:style>
+  <w:style w:default="1" w:styleId="ListeYok" w:type="numbering">
+    <w:name w:val="No List"/>
+    <w:uiPriority w:val="99"/>
+    <w:semiHidden/>
+    <w:unhideWhenUsed/>
+  </w:style>
+  <w:style w:customStyle="1" w:styleId="Abstract" w:type="paragraph">
+    <w:name w:val="Abstract"/>
+    <w:rsid w:val="00972203"/>
+    <w:pPr>
+      <w:spacing w:after="200"/>
+      <w:ind w:firstLine="272"/>
+      <w:jc w:val="both"/>
+    </w:pPr>
+    <w:rPr>
+      <w:b/>
+      <w:bCs/>
+      <w:sz w:val="18"/>
+      <w:szCs w:val="18"/>
+      <w:lang w:eastAsia="en-US" w:val="en-US"/>
+    </w:rPr>
+  </w:style>
+  <w:style w:customStyle="1" w:styleId="Affiliation" w:type="paragraph">
+    <w:name w:val="Affiliation"/>
+    <w:pPr>
+      <w:jc w:val="center"/>
+    </w:pPr>
+    <w:rPr>
+      <w:lang w:eastAsia="en-US" w:val="en-US"/>
+    </w:rPr>
+  </w:style>
+  <w:style w:customStyle="1" w:styleId="Author" w:type="paragraph">
+    <w:name w:val="Author"/>
+    <w:pPr>
+      <w:spacing w:after="40" w:before="360"/>
+      <w:jc w:val="center"/>
+    </w:pPr>
+    <w:rPr>
+      <w:noProof/>
+      <w:sz w:val="22"/>
+      <w:szCs w:val="22"/>
+      <w:lang w:eastAsia="en-US" w:val="en-US"/>
+    </w:rPr>
+  </w:style>
+  <w:style w:styleId="GvdeMetni" w:type="paragraph">
+    <w:name w:val="Body Text"/>
     <w:basedOn w:val="Normal"/>
-    <w:next w:val="Definition"/>
+    <w:link w:val="GvdeMetniChar"/>
+    <w:rsid w:val="00E7596C"/>
     <w:pPr>
-      <w:keepNext/>
-      <w:keepLines/>
-      <w:spacing w:after="0"/>
+      <w:tabs>
+        <w:tab w:pos="288" w:val="left"/>
+      </w:tabs>
+      <w:spacing w:after="120" w:line="228" w:lineRule="auto"/>
+      <w:ind w:firstLine="288"/>
+      <w:jc w:val="both"/>
     </w:pPr>
     <w:rPr>
+      <w:spacing w:val="-1"/>
+      <w:lang w:eastAsia="x-none" w:val="x-none"/>
+    </w:rPr>
+  </w:style>
+  <w:style w:customStyle="1" w:styleId="GvdeMetniChar" w:type="character">
+    <w:name w:val="Gövde Metni Char"/>
+    <w:link w:val="GvdeMetni"/>
+    <w:rsid w:val="00E7596C"/>
+    <w:rPr>
+      <w:spacing w:val="-1"/>
+      <w:lang w:eastAsia="x-none" w:val="x-none"/>
+    </w:rPr>
+  </w:style>
+  <w:style w:customStyle="1" w:styleId="bulletlist" w:type="paragraph">
+    <w:name w:val="bullet list"/>
+    <w:basedOn w:val="GvdeMetni"/>
+    <w:rsid w:val="001B67DC"/>
+    <w:pPr>
+      <w:numPr>
+        <w:numId w:val="1"/>
+      </w:numPr>
+      <w:tabs>
+        <w:tab w:pos="648" w:val="clear"/>
+      </w:tabs>
+      <w:ind w:hanging="288" w:left="576"/>
+    </w:pPr>
+  </w:style>
+  <w:style w:customStyle="1" w:styleId="equation" w:type="paragraph">
+    <w:name w:val="equation"/>
+    <w:basedOn w:val="Normal"/>
+    <w:rsid w:val="008A2C7D"/>
+    <w:pPr>
+      <w:tabs>
+        <w:tab w:pos="2520" w:val="center"/>
+        <w:tab w:pos="5040" w:val="right"/>
+      </w:tabs>
+      <w:spacing w:after="240" w:before="240" w:line="216" w:lineRule="auto"/>
+    </w:pPr>
+    <w:rPr>
+      <w:rFonts w:ascii="Symbol" w:cs="Symbol" w:hAnsi="Symbol"/>
+    </w:rPr>
+  </w:style>
+  <w:style w:customStyle="1" w:styleId="figurecaption" w:type="paragraph">
+    <w:name w:val="figure caption"/>
+    <w:rsid w:val="005B0344"/>
+    <w:pPr>
+      <w:numPr>
+        <w:numId w:val="2"/>
+      </w:numPr>
+      <w:tabs>
+        <w:tab w:pos="533" w:val="left"/>
+      </w:tabs>
+      <w:spacing w:after="200" w:before="80"/>
+      <w:ind w:firstLine="0" w:left="0"/>
+      <w:jc w:val="both"/>
+    </w:pPr>
+    <w:rPr>
+      <w:noProof/>
+      <w:sz w:val="16"/>
+      <w:szCs w:val="16"/>
+      <w:lang w:eastAsia="en-US" w:val="en-US"/>
+    </w:rPr>
+  </w:style>
+  <w:style w:customStyle="1" w:styleId="footnote" w:type="paragraph">
+    <w:name w:val="footnote"/>
+    <w:pPr>
+      <w:framePr w:hAnchor="page" w:hSpace="187" w:vAnchor="text" w:vSpace="187" w:wrap="notBeside" w:x="6121" w:y="577"/>
+      <w:numPr>
+        <w:numId w:val="3"/>
+      </w:numPr>
+      <w:spacing w:after="40"/>
+    </w:pPr>
+    <w:rPr>
+      <w:sz w:val="16"/>
+      <w:szCs w:val="16"/>
+      <w:lang w:eastAsia="en-US" w:val="en-US"/>
+    </w:rPr>
+  </w:style>
+  <w:style w:customStyle="1" w:styleId="papersubtitle" w:type="paragraph">
+    <w:name w:val="paper subtitle"/>
+    <w:pPr>
+      <w:spacing w:after="120"/>
+      <w:jc w:val="center"/>
+    </w:pPr>
+    <w:rPr>
+      <w:rFonts w:eastAsia="MS Mincho"/>
+      <w:noProof/>
+      <w:sz w:val="28"/>
+      <w:szCs w:val="28"/>
+      <w:lang w:eastAsia="en-US" w:val="en-US"/>
+    </w:rPr>
+  </w:style>
+  <w:style w:customStyle="1" w:styleId="papertitle" w:type="paragraph">
+    <w:name w:val="paper title"/>
+    <w:pPr>
+      <w:spacing w:after="120"/>
+      <w:jc w:val="center"/>
+    </w:pPr>
+    <w:rPr>
+      <w:rFonts w:eastAsia="MS Mincho"/>
+      <w:noProof/>
+      <w:sz w:val="48"/>
+      <w:szCs w:val="48"/>
+      <w:lang w:eastAsia="en-US" w:val="en-US"/>
+    </w:rPr>
+  </w:style>
+  <w:style w:customStyle="1" w:styleId="references" w:type="paragraph">
+    <w:name w:val="references"/>
+    <w:pPr>
+      <w:numPr>
+        <w:numId w:val="8"/>
+      </w:numPr>
+      <w:spacing w:after="50" w:line="180" w:lineRule="exact"/>
+      <w:jc w:val="both"/>
+    </w:pPr>
+    <w:rPr>
+      <w:rFonts w:eastAsia="MS Mincho"/>
+      <w:noProof/>
+      <w:sz w:val="16"/>
+      <w:szCs w:val="16"/>
+      <w:lang w:eastAsia="en-US" w:val="en-US"/>
+    </w:rPr>
+  </w:style>
+  <w:style w:customStyle="1" w:styleId="sponsors" w:type="paragraph">
+    <w:name w:val="sponsors"/>
+    <w:pPr>
+      <w:framePr w:hAnchor="text" w:wrap="auto" w:x="615" w:y="2239"/>
+      <w:pBdr>
+        <w:top w:color="auto" w:space="2" w:sz="4" w:val="single"/>
+      </w:pBdr>
+      <w:ind w:firstLine="288"/>
+    </w:pPr>
+    <w:rPr>
+      <w:sz w:val="16"/>
+      <w:szCs w:val="16"/>
+      <w:lang w:eastAsia="en-US" w:val="en-US"/>
+    </w:rPr>
+  </w:style>
+  <w:style w:customStyle="1" w:styleId="tablecolhead" w:type="paragraph">
+    <w:name w:val="table col head"/>
+    <w:basedOn w:val="Normal"/>
+    <w:rPr>
       <w:b/>
-    </w:rPr>
-  </w:style>
-  <w:style w:customStyle="1" w:styleId="Definition" w:type="paragraph">
-    <w:name w:val="Definition"/>
+      <w:bCs/>
+      <w:sz w:val="16"/>
+      <w:szCs w:val="16"/>
+    </w:rPr>
+  </w:style>
+  <w:style w:customStyle="1" w:styleId="tablecolsubhead" w:type="paragraph">
+    <w:name w:val="table col subhead"/>
+    <w:basedOn w:val="tablecolhead"/>
+    <w:rPr>
+      <w:i/>
+      <w:iCs/>
+      <w:sz w:val="15"/>
+      <w:szCs w:val="15"/>
+    </w:rPr>
+  </w:style>
+  <w:style w:customStyle="1" w:styleId="tablecopy" w:type="paragraph">
+    <w:name w:val="table copy"/>
+    <w:pPr>
+      <w:jc w:val="both"/>
+    </w:pPr>
+    <w:rPr>
+      <w:noProof/>
+      <w:sz w:val="16"/>
+      <w:szCs w:val="16"/>
+      <w:lang w:eastAsia="en-US" w:val="en-US"/>
+    </w:rPr>
+  </w:style>
+  <w:style w:customStyle="1" w:styleId="tablefootnote" w:type="paragraph">
+    <w:name w:val="table footnote"/>
+    <w:rsid w:val="005E2800"/>
+    <w:pPr>
+      <w:numPr>
+        <w:numId w:val="24"/>
+      </w:numPr>
+      <w:spacing w:after="30" w:before="60"/>
+      <w:ind w:hanging="29" w:left="58"/>
+      <w:jc w:val="right"/>
+    </w:pPr>
+    <w:rPr>
+      <w:sz w:val="12"/>
+      <w:szCs w:val="12"/>
+      <w:lang w:eastAsia="en-US" w:val="en-US"/>
+    </w:rPr>
+  </w:style>
+  <w:style w:customStyle="1" w:styleId="tablehead" w:type="paragraph">
+    <w:name w:val="table head"/>
+    <w:pPr>
+      <w:numPr>
+        <w:numId w:val="9"/>
+      </w:numPr>
+      <w:spacing w:after="120" w:before="240" w:line="216" w:lineRule="auto"/>
+      <w:jc w:val="center"/>
+    </w:pPr>
+    <w:rPr>
+      <w:smallCaps/>
+      <w:noProof/>
+      <w:sz w:val="16"/>
+      <w:szCs w:val="16"/>
+      <w:lang w:eastAsia="en-US" w:val="en-US"/>
+    </w:rPr>
+  </w:style>
+  <w:style w:customStyle="1" w:styleId="Keywords" w:type="paragraph">
+    <w:name w:val="Keywords"/>
+    <w:basedOn w:val="Abstract"/>
+    <w:qFormat/>
+    <w:rsid w:val="00F9441B"/>
+    <w:pPr>
+      <w:spacing w:after="120"/>
+      <w:ind w:firstLine="274"/>
+    </w:pPr>
+    <w:rPr>
+      <w:i/>
+    </w:rPr>
+  </w:style>
+  <w:style w:styleId="stBilgi" w:type="paragraph">
+    <w:name w:val="header"/>
     <w:basedOn w:val="Normal"/>
-  </w:style>
-  <w:style w:styleId="Caption" w:type="paragraph">
-    <w:name w:val="Caption"/>
+    <w:link w:val="stBilgiChar"/>
+    <w:rsid w:val="001A3B3D"/>
+    <w:pPr>
+      <w:tabs>
+        <w:tab w:pos="4680" w:val="center"/>
+        <w:tab w:pos="9360" w:val="right"/>
+      </w:tabs>
+    </w:pPr>
+  </w:style>
+  <w:style w:customStyle="1" w:styleId="stBilgiChar" w:type="character">
+    <w:name w:val="Üst Bilgi Char"/>
+    <w:basedOn w:val="VarsaylanParagrafYazTipi"/>
+    <w:link w:val="stBilgi"/>
+    <w:rsid w:val="001A3B3D"/>
+  </w:style>
+  <w:style w:styleId="AltBilgi" w:type="paragraph">
+    <w:name w:val="footer"/>
     <w:basedOn w:val="Normal"/>
-    <w:link w:val="BodyTextChar"/>
+    <w:link w:val="AltBilgiChar"/>
+    <w:rsid w:val="001A3B3D"/>
     <w:pPr>
-      <w:spacing w:after="120" w:before="0"/>
+      <w:tabs>
+        <w:tab w:pos="4680" w:val="center"/>
+        <w:tab w:pos="9360" w:val="right"/>
+      </w:tabs>
     </w:pPr>
-    <w:rPr>
-      <w:i/>
-    </w:rPr>
-  </w:style>
-  <w:style w:customStyle="1" w:styleId="TableCaption" w:type="paragraph">
-    <w:name w:val="Table Caption"/>
-    <w:basedOn w:val="Caption"/>
-    <w:pPr>
-      <w:keepNext/>
-    </w:pPr>
-  </w:style>
-  <w:style w:customStyle="1" w:styleId="ImageCaption" w:type="paragraph">
-    <w:name w:val="Image Caption"/>
-    <w:basedOn w:val="Caption"/>
-  </w:style>
-  <w:style w:customStyle="1" w:styleId="Figure" w:type="paragraph">
-    <w:name w:val="Figure"/>
-    <w:basedOn w:val="Normal"/>
-  </w:style>
-  <w:style w:customStyle="1" w:styleId="CaptionedFigure" w:type="paragraph">
-    <w:name w:val="Captioned Figure"/>
-    <w:basedOn w:val="Figure"/>
-    <w:pPr>
-      <w:keepNext/>
-    </w:pPr>
-  </w:style>
-  <w:style w:customStyle="1" w:styleId="BodyTextChar" w:type="character">
-    <w:name w:val="Body Text Char"/>
-    <w:basedOn w:val="DefaultParagraphFont"/>
-    <w:link w:val="BodyText"/>
-  </w:style>
-  <w:style w:customStyle="1" w:styleId="VerbatimChar" w:type="character">
-    <w:name w:val="Verbatim Char"/>
-    <w:basedOn w:val="BodyTextChar"/>
-    <w:rPr>
-      <w:rFonts w:ascii="Consolas" w:hAnsi="Consolas"/>
-      <w:sz w:val="22"/>
-    </w:rPr>
-  </w:style>
-  <w:style w:customStyle="1" w:styleId="SectionNumber" w:type="character">
-    <w:name w:val="Section Number"/>
-    <w:basedOn w:val="BodyTextChar"/>
-  </w:style>
-  <w:style w:styleId="FootnoteReference" w:type="character">
-    <w:name w:val="Footnote Reference"/>
-    <w:basedOn w:val="BodyTextChar"/>
-    <w:rPr>
-      <w:vertAlign w:val="superscript"/>
-    </w:rPr>
-  </w:style>
-  <w:style w:styleId="Hyperlink" w:type="character">
-    <w:name w:val="Hyperlink"/>
-    <w:basedOn w:val="BodyTextChar"/>
-    <w:rPr>
-      <w:color w:themeColor="accent1" w:val="4F81BD"/>
-    </w:rPr>
-  </w:style>
-  <w:style w:styleId="TOCHeading" w:type="paragraph">
-    <w:name w:val="TOC Heading"/>
-    <w:basedOn w:val="Heading1"/>
-    <w:next w:val="BodyText"/>
-    <w:uiPriority w:val="39"/>
-    <w:unhideWhenUsed/>
-    <w:qFormat/>
-    <w:pPr>
-      <w:spacing w:before="240" w:line="259" w:lineRule="auto"/>
-      <w:outlineLvl w:val="9"/>
-    </w:pPr>
-    <w:rPr>
-      <w:rFonts w:asciiTheme="majorHAnsi" w:cstheme="majorBidi" w:eastAsiaTheme="majorEastAsia" w:hAnsiTheme="majorHAnsi"/>
-      <w:b w:val="0"/>
-      <w:bCs w:val="0"/>
-      <w:color w:themeColor="accent1" w:themeShade="BF" w:val="365F91"/>
-    </w:rPr>
+  </w:style>
+  <w:style w:customStyle="1" w:styleId="AltBilgiChar" w:type="character">
+    <w:name w:val="Alt Bilgi Char"/>
+    <w:basedOn w:val="VarsaylanParagrafYazTipi"/>
+    <w:link w:val="AltBilgi"/>
+    <w:rsid w:val="001A3B3D"/>
   </w:style>
   <w:style w:type="paragraph" w:customStyle="1" w:styleId="SourceCode">
     <w:name w:val="Source Code"/>
@@ -2738,7 +4318,7 @@
 </file>
 
 <file path=word/theme/theme1.xml><?xml version="1.0" encoding="utf-8"?>
-<a:theme xmlns:a="http://schemas.openxmlformats.org/drawingml/2006/main" name="Office Theme">
+<a:theme xmlns:a="http://schemas.openxmlformats.org/drawingml/2006/main" name="Office Teması">
   <a:themeElements>
     <a:clrScheme name="Office">
       <a:dk1>
@@ -2748,39 +4328,39 @@
         <a:sysClr val="window" lastClr="FFFFFF"/>
       </a:lt1>
       <a:dk2>
-        <a:srgbClr val="0E2841"/>
+        <a:srgbClr val="44546A"/>
       </a:dk2>
       <a:lt2>
-        <a:srgbClr val="E8E8E8"/>
+        <a:srgbClr val="E7E6E6"/>
       </a:lt2>
       <a:accent1>
-        <a:srgbClr val="156082"/>
+        <a:srgbClr val="4472C4"/>
       </a:accent1>
       <a:accent2>
-        <a:srgbClr val="E97132"/>
+        <a:srgbClr val="ED7D31"/>
       </a:accent2>
       <a:accent3>
-        <a:srgbClr val="196B24"/>
+        <a:srgbClr val="A5A5A5"/>
       </a:accent3>
       <a:accent4>
-        <a:srgbClr val="0F9ED5"/>
+        <a:srgbClr val="FFC000"/>
       </a:accent4>
       <a:accent5>
-        <a:srgbClr val="A02B93"/>
+        <a:srgbClr val="5B9BD5"/>
       </a:accent5>
       <a:accent6>
-        <a:srgbClr val="4EA72E"/>
+        <a:srgbClr val="70AD47"/>
       </a:accent6>
       <a:hlink>
-        <a:srgbClr val="467886"/>
+        <a:srgbClr val="0563C1"/>
       </a:hlink>
       <a:folHlink>
-        <a:srgbClr val="96607D"/>
+        <a:srgbClr val="954F72"/>
       </a:folHlink>
     </a:clrScheme>
     <a:fontScheme name="Office">
       <a:majorFont>
-        <a:latin typeface="Aptos Display" panose="02110004020202020204"/>
+        <a:latin typeface="Calibri Light" panose="020F0302020204030204"/>
         <a:ea typeface=""/>
         <a:cs typeface=""/>
         <a:font script="Jpan" typeface="游ゴシック Light"/>
@@ -2832,7 +4412,7 @@
         <a:font script="Tfng" typeface="Ebrima"/>
       </a:majorFont>
       <a:minorFont>
-        <a:latin typeface="Aptos" panose="02110004020202020204"/>
+        <a:latin typeface="Calibri" panose="020F0502020204030204"/>
         <a:ea typeface=""/>
         <a:cs typeface=""/>
         <a:font script="Jpan" typeface="游明朝"/>
@@ -3026,7 +4606,7 @@
   <a:extraClrSchemeLst/>
   <a:extLst>
     <a:ext uri="{05A4C25C-085E-4340-85A3-A5531E510DB2}">
-      <thm15:themeFamily xmlns:thm15="http://schemas.microsoft.com/office/thememl/2012/main" name="Office Theme" id="{2E142A2C-CD16-42D6-873A-C26D2A0506FA}" vid="{1BDDFF52-6CD6-40A5-AB3C-68EB2F1E4D0A}"/>
+      <thm15:themeFamily xmlns:thm15="http://schemas.microsoft.com/office/thememl/2012/main" name="Office Theme" id="{62F939B6-93AF-4DB8-9C6B-D6C7DFDC589F}" vid="{4A3C46E8-61CC-4603-A589-7422A47A8E4A}"/>
     </a:ext>
   </a:extLst>
 </a:theme>

</xml_diff>

<commit_message>
Add new template files for document creation
- Created a new Word document template: ~$mplate-a4.docx
- Created a new Word document template: ~$mplate-a4.dotx
- Both templates include initial content for user customization.
</commit_message>
<xml_diff>
--- a/build/paper.docx
+++ b/build/paper.docx
@@ -10,32 +10,37 @@
         <w:t xml:space="preserve">From Vibe Coding to Verifiable Workflows</w:t>
       </w:r>
     </w:p>
-    <w:sdt>
-      <w:sdtPr>
-        <w:docPartObj>
-          <w:docPartGallery w:val="Table of Contents"/>
-          <w:docPartUnique/>
-        </w:docPartObj>
-      </w:sdtPr>
-      <w:sdtContent>
-        <w:p>
-          <w:pPr>
-            <w:pStyle w:val="TOCHeading"/>
-          </w:pPr>
-          <w:r>
-            <w:t xml:space="preserve">Table of Contents</w:t>
-          </w:r>
-        </w:p>
-        <w:p>
-          <w:r>
-            <w:fldChar w:fldCharType="begin" w:dirty="true"/>
-            <w:instrText xml:space="preserve">TOC \o "1-3" \h \z \u</w:instrText>
-            <w:fldChar w:fldCharType="separate"/>
-            <w:fldChar w:fldCharType="end"/>
-          </w:r>
-        </w:p>
-      </w:sdtContent>
-    </w:sdt>
+    <w:p>
+      <w:pPr>
+        <w:pStyle w:val="Author"/>
+      </w:pPr>
+      <w:r>
+        <w:t xml:space="preserve">Murat Karakaya</w:t>
+      </w:r>
+      <w:r>
+        <w:t xml:space="preserve"> </w:t>
+      </w:r>
+      <w:r>
+        <w:t xml:space="preserve">Software Engineering Department, TED University</w:t>
+      </w:r>
+      <w:r>
+        <w:t xml:space="preserve"> </w:t>
+      </w:r>
+      <w:r>
+        <w:t xml:space="preserve">Ankara, Turkey</w:t>
+      </w:r>
+      <w:r>
+        <w:t xml:space="preserve"> </w:t>
+      </w:r>
+      <w:hyperlink r:id="rId17">
+        <w:r>
+          <w:rPr>
+            <w:rStyle w:val="Hyperlink"/>
+          </w:rPr>
+          <w:t xml:space="preserve">murat.karakaya@tedu.edu.tr</w:t>
+        </w:r>
+      </w:hyperlink>
+    </w:p>
     <w:p>
       <w:pPr>
         <w:pStyle w:val="FirstParagraph"/>
@@ -77,7 +82,7 @@
         <w:t xml:space="preserve">Keywords—verifiable workflows; provenance; AI-assisted authoring</w:t>
       </w:r>
     </w:p>
-    <w:bookmarkStart w:id="18" w:name="introduction"/>
+    <w:bookmarkStart w:id="19" w:name="introduction"/>
     <w:p>
       <w:pPr>
         <w:pStyle w:val="Balk1"/>
@@ -102,7 +107,7 @@
         <w:t xml:space="preserve">We address this problem with a compact workflow designed for small research artifacts (conference papers, short reports) where low friction is essential. Our goals are practical: preserve the productivity benefits of agent assistance, while making every factual claim traceable, every edit auditable, and the export process repeatable. To do this we borrow familiar developer practices (atomic commits, TODOs, and short CI‑style checks) and adapt them to the needs of agent‑assisted authoring.</w:t>
       </w:r>
     </w:p>
-    <w:bookmarkStart w:id="17" w:name="contributions"/>
+    <w:bookmarkStart w:id="18" w:name="contributions"/>
     <w:p>
       <w:pPr>
         <w:pStyle w:val="Balk2"/>
@@ -172,9 +177,9 @@
         <w:t xml:space="preserve">The rest of the paper describes the workflow in detail, illustrates prompt and commit conventions, and reports the experience and lessons from applying the workflow to a real single‑paper repository.</w:t>
       </w:r>
     </w:p>
-    <w:bookmarkEnd w:id="17"/>
     <w:bookmarkEnd w:id="18"/>
-    <w:bookmarkStart w:id="19" w:name="core-claims-from-chapter-0"/>
+    <w:bookmarkEnd w:id="19"/>
+    <w:bookmarkStart w:id="20" w:name="core-claims-from-chapter-0"/>
     <w:p>
       <w:pPr>
         <w:pStyle w:val="Balk1"/>
@@ -275,8 +280,8 @@
         <w:t xml:space="preserve"> </w:t>
       </w:r>
     </w:p>
-    <w:bookmarkEnd w:id="19"/>
-    <w:bookmarkStart w:id="29" w:name="Xe4ee6d9e57e0da0b731d560bd4c18a32ec74c9c"/>
+    <w:bookmarkEnd w:id="20"/>
+    <w:bookmarkStart w:id="27" w:name="Xe4ee6d9e57e0da0b731d560bd4c18a32ec74c9c"/>
     <w:p>
       <w:pPr>
         <w:pStyle w:val="Balk1"/>
@@ -293,79 +298,77 @@
         <w:t xml:space="preserve">At the core of the workflow is an operational commitment: every substantive change must be small, justified, and traceable. We operationalize this with six stages. Each stage produces a short artifact that can be inspected quickly by a human reviewer.</w:t>
       </w:r>
     </w:p>
+    <w:bookmarkStart w:id="21" w:name="stage-1--planning-and-scoping"/>
+    <w:p>
+      <w:pPr>
+        <w:pStyle w:val="Balk2"/>
+      </w:pPr>
+      <w:r>
+        <w:t xml:space="preserve">Stage 1 — Planning and scoping</w:t>
+      </w:r>
+    </w:p>
+    <w:p>
+      <w:pPr>
+        <w:pStyle w:val="FirstParagraph"/>
+      </w:pPr>
+      <w:r>
+        <w:t xml:space="preserve">Planning translates a vague objective ("shorten drafts into a conference paper") into an ordered set of atomic tasks. Tasks are written as TODOs with a one‑sentence acceptance criterion. This prevents large, undisciplined rewrites and frames agent requests precisely.</w:t>
+      </w:r>
+    </w:p>
     <w:p>
       <w:pPr>
         <w:pStyle w:val="GvdeMetni"/>
       </w:pPr>
       <w:r>
-        <w:drawing>
-          <wp:inline>
-            <wp:extent cx="3810000" cy="2540000"/>
-            <wp:effectExtent b="0" l="0" r="0" t="0"/>
-            <wp:docPr descr="Workflow overview" title="" id="21" name="Picture"/>
-            <a:graphic>
-              <a:graphicData uri="http://schemas.openxmlformats.org/drawingml/2006/picture">
-                <pic:pic>
-                  <pic:nvPicPr>
-                    <pic:cNvPr descr="figures/workflow-overview.svg" id="22" name="Picture"/>
-                    <pic:cNvPicPr>
-                      <a:picLocks noChangeArrowheads="1" noChangeAspect="1"/>
-                    </pic:cNvPicPr>
-                  </pic:nvPicPr>
-                  <pic:blipFill>
-                    <a:blip>
-                      <a:extLst>
-                        <a:ext uri="{28A0092B-C50C-407E-A947-70E740481C1C}">
-                          <a14:useLocalDpi xmlns:a14="http://schemas.microsoft.com/office/drawing/2010/main" val="0"/>
-                        </a:ext>
-                        <a:ext uri="{96DAC541-7B7A-43D3-8B79-37D633B846F1}">
-                          <asvg:svgBlip xmlns:asvg="http://schemas.microsoft.com/office/drawing/2016/SVG/main" r:embed="rId20"/>
-                        </a:ext>
-                      </a:extLst>
-                    </a:blip>
-                    <a:stretch>
-                      <a:fillRect/>
-                    </a:stretch>
-                  </pic:blipFill>
-                  <pic:spPr bwMode="auto">
-                    <a:xfrm>
-                      <a:off x="0" y="0"/>
-                      <a:ext cx="3810000" cy="2540000"/>
-                    </a:xfrm>
-                    <a:prstGeom prst="rect">
-                      <a:avLst/>
-                    </a:prstGeom>
-                    <a:noFill/>
-                    <a:ln w="9525">
-                      <a:noFill/>
-                      <a:headEnd/>
-                      <a:tailEnd/>
-                    </a:ln>
-                  </pic:spPr>
-                </pic:pic>
-              </a:graphicData>
-            </a:graphic>
-          </wp:inline>
-        </w:drawing>
-      </w:r>
-      <w:r>
-        <w:t xml:space="preserve"> </w:t>
-      </w:r>
-      <w:r>
-        <w:rPr>
-          <w:i/>
-          <w:iCs/>
-        </w:rPr>
-        <w:t xml:space="preserve">Figure 1. End‑to‑end workflow stages and primary artifacts.</w:t>
-      </w:r>
-    </w:p>
-    <w:bookmarkStart w:id="23" w:name="stage-1--planning-and-scoping"/>
+        <w:t xml:space="preserve">Example TODO entry:</w:t>
+      </w:r>
+    </w:p>
+    <w:p>
+      <w:pPr>
+        <w:pStyle w:val="SourceCode"/>
+      </w:pPr>
+      <w:r>
+        <w:rPr>
+          <w:rStyle w:val="VerbatimChar"/>
+        </w:rPr>
+        <w:t xml:space="preserve">TODO: Produce a 2‑paragraph Method section describing the six stages and examples. Acceptance: 2 paragraphs, each &lt;150 words, with provenance comments for factual statements.</w:t>
+      </w:r>
+    </w:p>
+    <w:p>
+      <w:pPr>
+        <w:pStyle w:val="FirstParagraph"/>
+      </w:pPr>
+      <w:r>
+        <w:t xml:space="preserve">Suggested prompt (planning):</w:t>
+      </w:r>
+    </w:p>
+    <w:p>
+      <w:pPr>
+        <w:pStyle w:val="SourceCode"/>
+      </w:pPr>
+      <w:r>
+        <w:rPr>
+          <w:rStyle w:val="VerbatimChar"/>
+        </w:rPr>
+        <w:t xml:space="preserve">You are preparing a 6–7 page conference paper. Given two source PDFs (v00.pdf and v01.pdf) summarize the 5–8 high‑level claims that must survive condensation. For each claim return: title, 1–2 sentence justification, likely source (filename + page range), and an acceptance criterion (one short sentence describing what a reviewer would expect to see).</w:t>
+      </w:r>
+    </w:p>
+    <w:p>
+      <w:pPr>
+        <w:pStyle w:val="FirstParagraph"/>
+      </w:pPr>
+      <w:r>
+        <w:t xml:space="preserve">Acceptance check: at least 5 claims are listed, each with a source reference and an acceptance criterion.</w:t>
+      </w:r>
+    </w:p>
+    <w:bookmarkEnd w:id="21"/>
+    <w:bookmarkStart w:id="22" w:name="stage-2--context-and-asset-discovery"/>
     <w:p>
       <w:pPr>
         <w:pStyle w:val="Balk2"/>
       </w:pPr>
       <w:r>
-        <w:t xml:space="preserve">Stage 1 — Planning and scoping</w:t>
+        <w:t xml:space="preserve">Stage 2 — Context and asset discovery</w:t>
       </w:r>
     </w:p>
     <w:p>
@@ -373,7 +376,22 @@
         <w:pStyle w:val="FirstParagraph"/>
       </w:pPr>
       <w:r>
-        <w:t xml:space="preserve">Planning translates a vague objective ("shorten drafts into a conference paper") into an ordered set of atomic tasks. Tasks are written as TODOs with a one‑sentence acceptance criterion. This prevents large, undisciplined rewrites and frames agent requests precisely.</w:t>
+        <w:t xml:space="preserve">Before editing, enumerate the repository and external assets (draft PDFs, figures). Produce</w:t>
+      </w:r>
+      <w:r>
+        <w:t xml:space="preserve"> </w:t>
+      </w:r>
+      <w:r>
+        <w:rPr>
+          <w:rStyle w:val="VerbatimChar"/>
+        </w:rPr>
+        <w:t xml:space="preserve">SOURCES.md</w:t>
+      </w:r>
+      <w:r>
+        <w:t xml:space="preserve"> </w:t>
+      </w:r>
+      <w:r>
+        <w:t xml:space="preserve">mapping filenames to page ranges and roles (evidence, background, figure). This whitelist prevents agents from introducing unvetted external content.</w:t>
       </w:r>
     </w:p>
     <w:p>
@@ -381,7 +399,71 @@
         <w:pStyle w:val="GvdeMetni"/>
       </w:pPr>
       <w:r>
-        <w:t xml:space="preserve">Example TODO entry:</w:t>
+        <w:t xml:space="preserve">Suggested prompt (asset discovery): request a tabular mapping</w:t>
+      </w:r>
+      <w:r>
+        <w:t xml:space="preserve"> </w:t>
+      </w:r>
+      <w:r>
+        <w:rPr>
+          <w:rStyle w:val="VerbatimChar"/>
+        </w:rPr>
+        <w:t xml:space="preserve">filename | pages | role | short note</w:t>
+      </w:r>
+      <w:r>
+        <w:t xml:space="preserve"> </w:t>
+      </w:r>
+      <w:r>
+        <w:t xml:space="preserve">so that claims later can point to exact locations.</w:t>
+      </w:r>
+    </w:p>
+    <w:p>
+      <w:pPr>
+        <w:pStyle w:val="GvdeMetni"/>
+      </w:pPr>
+      <w:r>
+        <w:t xml:space="preserve">Acceptance check:</w:t>
+      </w:r>
+      <w:r>
+        <w:t xml:space="preserve"> </w:t>
+      </w:r>
+      <w:r>
+        <w:rPr>
+          <w:rStyle w:val="VerbatimChar"/>
+        </w:rPr>
+        <w:t xml:space="preserve">SOURCES.md</w:t>
+      </w:r>
+      <w:r>
+        <w:t xml:space="preserve"> </w:t>
+      </w:r>
+      <w:r>
+        <w:t xml:space="preserve">exists and identifies pages for each core claim.</w:t>
+      </w:r>
+    </w:p>
+    <w:bookmarkEnd w:id="22"/>
+    <w:bookmarkStart w:id="23" w:name="Xb718847c3abd4a5377fc2e846b86d4e3c23cec6"/>
+    <w:p>
+      <w:pPr>
+        <w:pStyle w:val="Balk2"/>
+      </w:pPr>
+      <w:r>
+        <w:t xml:space="preserve">Stage 3 — Task decomposition and execution</w:t>
+      </w:r>
+    </w:p>
+    <w:p>
+      <w:pPr>
+        <w:pStyle w:val="FirstParagraph"/>
+      </w:pPr>
+      <w:r>
+        <w:t xml:space="preserve">Decompose each TODO into the smallest necessary edits. Agents or humans perform the edits but must include a short metadata header in the commit or PR: Why, What, Outcome. This metadata is the key to making automated edits self‑documenting.</w:t>
+      </w:r>
+    </w:p>
+    <w:p>
+      <w:pPr>
+        <w:pStyle w:val="GvdeMetni"/>
+      </w:pPr>
+      <w:r>
+        <w:t xml:space="preserve">Write prompt example:</w:t>
       </w:r>
     </w:p>
     <w:p>
@@ -392,7 +474,25 @@
         <w:rPr>
           <w:rStyle w:val="VerbatimChar"/>
         </w:rPr>
-        <w:t xml:space="preserve">TODO: Produce a 2‑paragraph Method section describing the six stages and examples. Acceptance: 2 paragraphs, each &lt;150 words, with provenance comments for factual statements.</w:t>
+        <w:t xml:space="preserve">Why: condense v01.pdf pages 3–5 into a 2‑paragraph Method section.</w:t>
+      </w:r>
+      <w:r>
+        <w:br/>
+      </w:r>
+      <w:r>
+        <w:rPr>
+          <w:rStyle w:val="VerbatimChar"/>
+        </w:rPr>
+        <w:t xml:space="preserve">What: modify paper.md (Method subsection), add provenance comments inline.</w:t>
+      </w:r>
+      <w:r>
+        <w:br/>
+      </w:r>
+      <w:r>
+        <w:rPr>
+          <w:rStyle w:val="VerbatimChar"/>
+        </w:rPr>
+        <w:t xml:space="preserve">Outcome: 2 paragraphs with provenance on factual claims.</w:t>
       </w:r>
     </w:p>
     <w:p>
@@ -400,7 +500,25 @@
         <w:pStyle w:val="FirstParagraph"/>
       </w:pPr>
       <w:r>
-        <w:t xml:space="preserve">Suggested prompt (planning):</w:t>
+        <w:t xml:space="preserve">Acceptance check: changed diff contains only the necessary edits and includes provenance comments where claims were introduced.</w:t>
+      </w:r>
+    </w:p>
+    <w:bookmarkEnd w:id="23"/>
+    <w:bookmarkStart w:id="24" w:name="stage-4--provenance-capture"/>
+    <w:p>
+      <w:pPr>
+        <w:pStyle w:val="Balk2"/>
+      </w:pPr>
+      <w:r>
+        <w:t xml:space="preserve">Stage 4 — Provenance capture</w:t>
+      </w:r>
+    </w:p>
+    <w:p>
+      <w:pPr>
+        <w:pStyle w:val="FirstParagraph"/>
+      </w:pPr>
+      <w:r>
+        <w:t xml:space="preserve">Every factual sentence should be accompanied by an inline provenance marker of the form:</w:t>
       </w:r>
     </w:p>
     <w:p>
@@ -411,7 +529,7 @@
         <w:rPr>
           <w:rStyle w:val="VerbatimChar"/>
         </w:rPr>
-        <w:t xml:space="preserve">You are preparing a 6–7 page conference paper. Given two source PDFs (v00.pdf and v01.pdf) summarize the 5–8 high‑level claims that must survive condensation. For each claim return: title, 1–2 sentence justification, likely source (filename + page range), and an acceptance criterion (one short sentence describing what a reviewer would expect to see).</w:t>
+        <w:t xml:space="preserve">&lt;!-- source: v01.pdf p.3 para 2 --&gt;</w:t>
       </w:r>
     </w:p>
     <w:p>
@@ -419,17 +537,32 @@
         <w:pStyle w:val="FirstParagraph"/>
       </w:pPr>
       <w:r>
-        <w:t xml:space="preserve">Acceptance check: at least 5 claims are listed, each with a source reference and an acceptance criterion.</w:t>
-      </w:r>
-    </w:p>
-    <w:bookmarkEnd w:id="23"/>
-    <w:bookmarkStart w:id="24" w:name="stage-2--context-and-asset-discovery"/>
+        <w:t xml:space="preserve">Place the comment immediately after the sentence it supports. If no direct source exists, authors should insert</w:t>
+      </w:r>
+      <w:r>
+        <w:t xml:space="preserve"> </w:t>
+      </w:r>
+      <w:r>
+        <w:rPr>
+          <w:rStyle w:val="VerbatimChar"/>
+        </w:rPr>
+        <w:t xml:space="preserve">&lt;!-- source: none --&gt;</w:t>
+      </w:r>
+      <w:r>
+        <w:t xml:space="preserve"> </w:t>
+      </w:r>
+      <w:r>
+        <w:t xml:space="preserve">and flag the sentence for manual review.</w:t>
+      </w:r>
+    </w:p>
+    <w:bookmarkEnd w:id="24"/>
+    <w:bookmarkStart w:id="25" w:name="stage-5--quality-gates"/>
     <w:p>
       <w:pPr>
         <w:pStyle w:val="Balk2"/>
       </w:pPr>
       <w:r>
-        <w:t xml:space="preserve">Stage 2 — Context and asset discovery</w:t>
+        <w:t xml:space="preserve">Stage 5 — Quality gates</w:t>
       </w:r>
     </w:p>
     <w:p>
@@ -437,7 +570,7 @@
         <w:pStyle w:val="FirstParagraph"/>
       </w:pPr>
       <w:r>
-        <w:t xml:space="preserve">Before editing, enumerate the repository and external assets (draft PDFs, figures). Produce</w:t>
+        <w:t xml:space="preserve">Before export, run three fast checks: (1) heading lint—required sections are present; (2) figure link check—all referenced files exist under</w:t>
       </w:r>
       <w:r>
         <w:t xml:space="preserve"> </w:t>
@@ -446,590 +579,396 @@
         <w:rPr>
           <w:rStyle w:val="VerbatimChar"/>
         </w:rPr>
+        <w:t xml:space="preserve">figures/</w:t>
+      </w:r>
+      <w:r>
+        <w:t xml:space="preserve">; (3) Pandoc build—convert</w:t>
+      </w:r>
+      <w:r>
+        <w:t xml:space="preserve"> </w:t>
+      </w:r>
+      <w:r>
+        <w:rPr>
+          <w:rStyle w:val="VerbatimChar"/>
+        </w:rPr>
+        <w:t xml:space="preserve">paper.md</w:t>
+      </w:r>
+      <w:r>
+        <w:t xml:space="preserve"> </w:t>
+      </w:r>
+      <w:r>
+        <w:t xml:space="preserve">to</w:t>
+      </w:r>
+      <w:r>
+        <w:t xml:space="preserve"> </w:t>
+      </w:r>
+      <w:r>
+        <w:rPr>
+          <w:rStyle w:val="VerbatimChar"/>
+        </w:rPr>
+        <w:t xml:space="preserve">.docx</w:t>
+      </w:r>
+      <w:r>
+        <w:t xml:space="preserve"> </w:t>
+      </w:r>
+      <w:r>
+        <w:t xml:space="preserve">locally. These checks are intentionally lightweight and complete in seconds to minutes for short papers.</w:t>
+      </w:r>
+    </w:p>
+    <w:p>
+      <w:pPr>
+        <w:pStyle w:val="GvdeMetni"/>
+      </w:pPr>
+      <w:r>
+        <w:t xml:space="preserve">Automated command (PowerShell):</w:t>
+      </w:r>
+    </w:p>
+    <w:p>
+      <w:pPr>
+        <w:pStyle w:val="SourceCode"/>
+      </w:pPr>
+      <w:r>
+        <w:rPr>
+          <w:rStyle w:val="NormalTok"/>
+        </w:rPr>
+        <w:t xml:space="preserve">mkdir </w:t>
+      </w:r>
+      <w:r>
+        <w:rPr>
+          <w:rStyle w:val="OperatorTok"/>
+        </w:rPr>
+        <w:t xml:space="preserve">-</w:t>
+      </w:r>
+      <w:r>
+        <w:rPr>
+          <w:rStyle w:val="NormalTok"/>
+        </w:rPr>
+        <w:t xml:space="preserve">Force </w:t>
+      </w:r>
+      <w:r>
+        <w:rPr>
+          <w:rStyle w:val="OperatorTok"/>
+        </w:rPr>
+        <w:t xml:space="preserve">.</w:t>
+      </w:r>
+      <w:r>
+        <w:rPr>
+          <w:rStyle w:val="NormalTok"/>
+        </w:rPr>
+        <w:t xml:space="preserve">\build</w:t>
+      </w:r>
+      <w:r>
+        <w:br/>
+      </w:r>
+      <w:r>
+        <w:rPr>
+          <w:rStyle w:val="NormalTok"/>
+        </w:rPr>
+        <w:t xml:space="preserve">pandoc </w:t>
+      </w:r>
+      <w:r>
+        <w:rPr>
+          <w:rStyle w:val="OperatorTok"/>
+        </w:rPr>
+        <w:t xml:space="preserve">.</w:t>
+      </w:r>
+      <w:r>
+        <w:rPr>
+          <w:rStyle w:val="NormalTok"/>
+        </w:rPr>
+        <w:t xml:space="preserve">\paper</w:t>
+      </w:r>
+      <w:r>
+        <w:rPr>
+          <w:rStyle w:val="OperatorTok"/>
+        </w:rPr>
+        <w:t xml:space="preserve">.</w:t>
+      </w:r>
+      <w:r>
+        <w:rPr>
+          <w:rStyle w:val="FunctionTok"/>
+        </w:rPr>
+        <w:t xml:space="preserve">md</w:t>
+      </w:r>
+      <w:r>
+        <w:rPr>
+          <w:rStyle w:val="NormalTok"/>
+        </w:rPr>
+        <w:t xml:space="preserve"> </w:t>
+      </w:r>
+      <w:r>
+        <w:rPr>
+          <w:rStyle w:val="OperatorTok"/>
+        </w:rPr>
+        <w:t xml:space="preserve">-</w:t>
+      </w:r>
+      <w:r>
+        <w:rPr>
+          <w:rStyle w:val="NormalTok"/>
+        </w:rPr>
+        <w:t xml:space="preserve">o </w:t>
+      </w:r>
+      <w:r>
+        <w:rPr>
+          <w:rStyle w:val="OperatorTok"/>
+        </w:rPr>
+        <w:t xml:space="preserve">.</w:t>
+      </w:r>
+      <w:r>
+        <w:rPr>
+          <w:rStyle w:val="NormalTok"/>
+        </w:rPr>
+        <w:t xml:space="preserve">\build\paper</w:t>
+      </w:r>
+      <w:r>
+        <w:rPr>
+          <w:rStyle w:val="OperatorTok"/>
+        </w:rPr>
+        <w:t xml:space="preserve">.</w:t>
+      </w:r>
+      <w:r>
+        <w:rPr>
+          <w:rStyle w:val="FunctionTok"/>
+        </w:rPr>
+        <w:t xml:space="preserve">docx</w:t>
+      </w:r>
+      <w:r>
+        <w:rPr>
+          <w:rStyle w:val="NormalTok"/>
+        </w:rPr>
+        <w:t xml:space="preserve"> </w:t>
+      </w:r>
+      <w:r>
+        <w:rPr>
+          <w:rStyle w:val="OperatorTok"/>
+        </w:rPr>
+        <w:t xml:space="preserve">--</w:t>
+      </w:r>
+      <w:r>
+        <w:rPr>
+          <w:rStyle w:val="NormalTok"/>
+        </w:rPr>
+        <w:t xml:space="preserve">from gfm </w:t>
+      </w:r>
+      <w:r>
+        <w:rPr>
+          <w:rStyle w:val="OperatorTok"/>
+        </w:rPr>
+        <w:t xml:space="preserve">--</w:t>
+      </w:r>
+      <w:r>
+        <w:rPr>
+          <w:rStyle w:val="NormalTok"/>
+        </w:rPr>
+        <w:t xml:space="preserve">toc </w:t>
+      </w:r>
+      <w:r>
+        <w:rPr>
+          <w:rStyle w:val="OperatorTok"/>
+        </w:rPr>
+        <w:t xml:space="preserve">--</w:t>
+      </w:r>
+      <w:r>
+        <w:rPr>
+          <w:rStyle w:val="NormalTok"/>
+        </w:rPr>
+        <w:t xml:space="preserve">reference-location</w:t>
+      </w:r>
+      <w:r>
+        <w:rPr>
+          <w:rStyle w:val="OperatorTok"/>
+        </w:rPr>
+        <w:t xml:space="preserve">=</w:t>
+      </w:r>
+      <w:r>
+        <w:rPr>
+          <w:rStyle w:val="NormalTok"/>
+        </w:rPr>
+        <w:t xml:space="preserve">block</w:t>
+      </w:r>
+    </w:p>
+    <w:p>
+      <w:pPr>
+        <w:pStyle w:val="FirstParagraph"/>
+      </w:pPr>
+      <w:r>
+        <w:t xml:space="preserve">Acceptance check: the above command completes without error and</w:t>
+      </w:r>
+      <w:r>
+        <w:t xml:space="preserve"> </w:t>
+      </w:r>
+      <w:r>
+        <w:rPr>
+          <w:rStyle w:val="VerbatimChar"/>
+        </w:rPr>
+        <w:t xml:space="preserve">build/paper.docx</w:t>
+      </w:r>
+      <w:r>
+        <w:t xml:space="preserve"> </w:t>
+      </w:r>
+      <w:r>
+        <w:t xml:space="preserve">is created.</w:t>
+      </w:r>
+    </w:p>
+    <w:bookmarkEnd w:id="25"/>
+    <w:bookmarkStart w:id="26" w:name="stage-6--export-and-packaging"/>
+    <w:p>
+      <w:pPr>
+        <w:pStyle w:val="Balk2"/>
+      </w:pPr>
+      <w:r>
+        <w:t xml:space="preserve">Stage 6 — Export and packaging</w:t>
+      </w:r>
+    </w:p>
+    <w:p>
+      <w:pPr>
+        <w:pStyle w:val="FirstParagraph"/>
+      </w:pPr>
+      <w:r>
+        <w:t xml:space="preserve">Record the exact export command in</w:t>
+      </w:r>
+      <w:r>
+        <w:t xml:space="preserve"> </w:t>
+      </w:r>
+      <w:r>
+        <w:rPr>
+          <w:rStyle w:val="VerbatimChar"/>
+        </w:rPr>
+        <w:t xml:space="preserve">build/export-command.txt</w:t>
+      </w:r>
+      <w:r>
+        <w:t xml:space="preserve"> </w:t>
+      </w:r>
+      <w:r>
+        <w:t xml:space="preserve">alongside the output file. The build directory captures the repository state used to create the submission.</w:t>
+      </w:r>
+    </w:p>
+    <w:bookmarkEnd w:id="26"/>
+    <w:bookmarkEnd w:id="27"/>
+    <w:bookmarkStart w:id="28" w:name="Xeae6e86e93d75a6e1be128f9f4a40fa141cd7ef"/>
+    <w:p>
+      <w:pPr>
+        <w:pStyle w:val="Balk1"/>
+      </w:pPr>
+      <w:r>
+        <w:t xml:space="preserve">Prompt templates, commit conventions, and examples</w:t>
+      </w:r>
+    </w:p>
+    <w:p>
+      <w:pPr>
+        <w:pStyle w:val="FirstParagraph"/>
+      </w:pPr>
+      <w:r>
+        <w:t xml:space="preserve">To make the workflow actionable we provide compact templates. Agents must include Why/What/Outcome in each response that performs edits. Commits and PRs follow the same format so reviewers can see intent without reading diffs.</w:t>
+      </w:r>
+    </w:p>
+    <w:p>
+      <w:pPr>
+        <w:pStyle w:val="GvdeMetni"/>
+      </w:pPr>
+      <w:r>
+        <w:t xml:space="preserve">Commit/PR message template:</w:t>
+      </w:r>
+    </w:p>
+    <w:p>
+      <w:pPr>
+        <w:pStyle w:val="SourceCode"/>
+      </w:pPr>
+      <w:r>
+        <w:rPr>
+          <w:rStyle w:val="VerbatimChar"/>
+        </w:rPr>
+        <w:t xml:space="preserve">Why: &lt;one line&gt;</w:t>
+      </w:r>
+      <w:r>
+        <w:br/>
+      </w:r>
+      <w:r>
+        <w:rPr>
+          <w:rStyle w:val="VerbatimChar"/>
+        </w:rPr>
+        <w:t xml:space="preserve">What: &lt;files changed&gt;</w:t>
+      </w:r>
+      <w:r>
+        <w:br/>
+      </w:r>
+      <w:r>
+        <w:rPr>
+          <w:rStyle w:val="VerbatimChar"/>
+        </w:rPr>
+        <w:t xml:space="preserve">Outcome: &lt;how to verify: commands/files&gt;</w:t>
+      </w:r>
+    </w:p>
+    <w:p>
+      <w:pPr>
+        <w:pStyle w:val="FirstParagraph"/>
+      </w:pPr>
+      <w:r>
+        <w:t xml:space="preserve">Provenance tagging example (in text):</w:t>
+      </w:r>
+    </w:p>
+    <w:p>
+      <w:pPr>
+        <w:pStyle w:val="GvdeMetni"/>
+      </w:pPr>
+      <w:r>
+        <w:t xml:space="preserve">"Stage‑named workflows reduce reviewer cognitive overhead."</w:t>
+      </w:r>
+      <w:r>
+        <w:t xml:space="preserve"> </w:t>
+      </w:r>
+    </w:p>
+    <w:p>
+      <w:pPr>
+        <w:pStyle w:val="GvdeMetni"/>
+      </w:pPr>
+      <w:r>
+        <w:t xml:space="preserve">The inline comment points directly to the supporting paragraph in the draft; a reviewer can open the PDF and confirm.</w:t>
+      </w:r>
+    </w:p>
+    <w:bookmarkEnd w:id="28"/>
+    <w:bookmarkStart w:id="31" w:name="experiments--case-study"/>
+    <w:p>
+      <w:pPr>
+        <w:pStyle w:val="Balk1"/>
+      </w:pPr>
+      <w:r>
+        <w:t xml:space="preserve">Experiments / Case Study</w:t>
+      </w:r>
+    </w:p>
+    <w:p>
+      <w:pPr>
+        <w:pStyle w:val="FirstParagraph"/>
+      </w:pPr>
+      <w:r>
+        <w:t xml:space="preserve">We applied the workflow to a repository with two draft PDFs (v00, v01) and an empty</w:t>
+      </w:r>
+      <w:r>
+        <w:t xml:space="preserve"> </w:t>
+      </w:r>
+      <w:r>
+        <w:rPr>
+          <w:rStyle w:val="VerbatimChar"/>
+        </w:rPr>
+        <w:t xml:space="preserve">paper.md</w:t>
+      </w:r>
+      <w:r>
+        <w:t xml:space="preserve">. The protocol followed the six stages: planning to extract claims, instrumenting</w:t>
+      </w:r>
+      <w:r>
+        <w:t xml:space="preserve"> </w:t>
+      </w:r>
+      <w:r>
+        <w:rPr>
+          <w:rStyle w:val="VerbatimChar"/>
+        </w:rPr>
         <w:t xml:space="preserve">SOURCES.md</w:t>
       </w:r>
       <w:r>
-        <w:t xml:space="preserve"> </w:t>
-      </w:r>
-      <w:r>
-        <w:t xml:space="preserve">mapping filenames to page ranges and roles (evidence, background, figure). This whitelist prevents agents from introducing unvetted external content.</w:t>
-      </w:r>
-    </w:p>
-    <w:p>
-      <w:pPr>
-        <w:pStyle w:val="GvdeMetni"/>
-      </w:pPr>
-      <w:r>
-        <w:t xml:space="preserve">Suggested prompt (asset discovery): request a tabular mapping</w:t>
-      </w:r>
-      <w:r>
-        <w:t xml:space="preserve"> </w:t>
-      </w:r>
-      <w:r>
-        <w:rPr>
-          <w:rStyle w:val="VerbatimChar"/>
-        </w:rPr>
-        <w:t xml:space="preserve">filename | pages | role | short note</w:t>
-      </w:r>
-      <w:r>
-        <w:t xml:space="preserve"> </w:t>
-      </w:r>
-      <w:r>
-        <w:t xml:space="preserve">so that claims later can point to exact locations.</w:t>
-      </w:r>
-    </w:p>
-    <w:p>
-      <w:pPr>
-        <w:pStyle w:val="GvdeMetni"/>
-      </w:pPr>
-      <w:r>
-        <w:t xml:space="preserve">Acceptance check:</w:t>
-      </w:r>
-      <w:r>
-        <w:t xml:space="preserve"> </w:t>
-      </w:r>
-      <w:r>
-        <w:rPr>
-          <w:rStyle w:val="VerbatimChar"/>
-        </w:rPr>
-        <w:t xml:space="preserve">SOURCES.md</w:t>
-      </w:r>
-      <w:r>
-        <w:t xml:space="preserve"> </w:t>
-      </w:r>
-      <w:r>
-        <w:t xml:space="preserve">exists and identifies pages for each core claim.</w:t>
-      </w:r>
-    </w:p>
-    <w:bookmarkEnd w:id="24"/>
-    <w:bookmarkStart w:id="25" w:name="Xb718847c3abd4a5377fc2e846b86d4e3c23cec6"/>
-    <w:p>
-      <w:pPr>
-        <w:pStyle w:val="Balk2"/>
-      </w:pPr>
-      <w:r>
-        <w:t xml:space="preserve">Stage 3 — Task decomposition and execution</w:t>
-      </w:r>
-    </w:p>
-    <w:p>
-      <w:pPr>
-        <w:pStyle w:val="FirstParagraph"/>
-      </w:pPr>
-      <w:r>
-        <w:t xml:space="preserve">Decompose each TODO into the smallest necessary edits. Agents or humans perform the edits but must include a short metadata header in the commit or PR: Why, What, Outcome. This metadata is the key to making automated edits self‑documenting.</w:t>
-      </w:r>
-    </w:p>
-    <w:p>
-      <w:pPr>
-        <w:pStyle w:val="GvdeMetni"/>
-      </w:pPr>
-      <w:r>
-        <w:t xml:space="preserve">Write prompt example:</w:t>
-      </w:r>
-    </w:p>
-    <w:p>
-      <w:pPr>
-        <w:pStyle w:val="SourceCode"/>
-      </w:pPr>
-      <w:r>
-        <w:rPr>
-          <w:rStyle w:val="VerbatimChar"/>
-        </w:rPr>
-        <w:t xml:space="preserve">Why: condense v01.pdf pages 3–5 into a 2‑paragraph Method section.</w:t>
-      </w:r>
-      <w:r>
-        <w:br/>
-      </w:r>
-      <w:r>
-        <w:rPr>
-          <w:rStyle w:val="VerbatimChar"/>
-        </w:rPr>
-        <w:t xml:space="preserve">What: modify paper.md (Method subsection), add provenance comments inline.</w:t>
-      </w:r>
-      <w:r>
-        <w:br/>
-      </w:r>
-      <w:r>
-        <w:rPr>
-          <w:rStyle w:val="VerbatimChar"/>
-        </w:rPr>
-        <w:t xml:space="preserve">Outcome: 2 paragraphs with provenance on factual claims.</w:t>
-      </w:r>
-    </w:p>
-    <w:p>
-      <w:pPr>
-        <w:pStyle w:val="FirstParagraph"/>
-      </w:pPr>
-      <w:r>
-        <w:t xml:space="preserve">Acceptance check: changed diff contains only the necessary edits and includes provenance comments where claims were introduced.</w:t>
-      </w:r>
-    </w:p>
-    <w:bookmarkEnd w:id="25"/>
-    <w:bookmarkStart w:id="26" w:name="stage-4--provenance-capture"/>
-    <w:p>
-      <w:pPr>
-        <w:pStyle w:val="Balk2"/>
-      </w:pPr>
-      <w:r>
-        <w:t xml:space="preserve">Stage 4 — Provenance capture</w:t>
-      </w:r>
-    </w:p>
-    <w:p>
-      <w:pPr>
-        <w:pStyle w:val="FirstParagraph"/>
-      </w:pPr>
-      <w:r>
-        <w:t xml:space="preserve">Every factual sentence should be accompanied by an inline provenance marker of the form:</w:t>
-      </w:r>
-    </w:p>
-    <w:p>
-      <w:pPr>
-        <w:pStyle w:val="SourceCode"/>
-      </w:pPr>
-      <w:r>
-        <w:rPr>
-          <w:rStyle w:val="VerbatimChar"/>
-        </w:rPr>
-        <w:t xml:space="preserve">&lt;!-- source: v01.pdf p.3 para 2 --&gt;</w:t>
-      </w:r>
-    </w:p>
-    <w:p>
-      <w:pPr>
-        <w:pStyle w:val="FirstParagraph"/>
-      </w:pPr>
-      <w:r>
-        <w:t xml:space="preserve">Place the comment immediately after the sentence it supports. If no direct source exists, authors should insert</w:t>
-      </w:r>
-      <w:r>
-        <w:t xml:space="preserve"> </w:t>
-      </w:r>
-      <w:r>
-        <w:rPr>
-          <w:rStyle w:val="VerbatimChar"/>
-        </w:rPr>
-        <w:t xml:space="preserve">&lt;!-- source: none --&gt;</w:t>
-      </w:r>
-      <w:r>
-        <w:t xml:space="preserve"> </w:t>
-      </w:r>
-      <w:r>
-        <w:t xml:space="preserve">and flag the sentence for manual review.</w:t>
-      </w:r>
-    </w:p>
-    <w:bookmarkEnd w:id="26"/>
-    <w:bookmarkStart w:id="27" w:name="stage-5--quality-gates"/>
-    <w:p>
-      <w:pPr>
-        <w:pStyle w:val="Balk2"/>
-      </w:pPr>
-      <w:r>
-        <w:t xml:space="preserve">Stage 5 — Quality gates</w:t>
-      </w:r>
-    </w:p>
-    <w:p>
-      <w:pPr>
-        <w:pStyle w:val="FirstParagraph"/>
-      </w:pPr>
-      <w:r>
-        <w:t xml:space="preserve">Before export, run three fast checks: (1) heading lint—required sections are present; (2) figure link check—all referenced files exist under</w:t>
-      </w:r>
-      <w:r>
-        <w:t xml:space="preserve"> </w:t>
-      </w:r>
-      <w:r>
-        <w:rPr>
-          <w:rStyle w:val="VerbatimChar"/>
-        </w:rPr>
-        <w:t xml:space="preserve">figures/</w:t>
-      </w:r>
-      <w:r>
-        <w:t xml:space="preserve">; (3) Pandoc build—convert</w:t>
-      </w:r>
-      <w:r>
-        <w:t xml:space="preserve"> </w:t>
-      </w:r>
-      <w:r>
-        <w:rPr>
-          <w:rStyle w:val="VerbatimChar"/>
-        </w:rPr>
-        <w:t xml:space="preserve">paper.md</w:t>
-      </w:r>
-      <w:r>
-        <w:t xml:space="preserve"> </w:t>
-      </w:r>
-      <w:r>
-        <w:t xml:space="preserve">to</w:t>
-      </w:r>
-      <w:r>
-        <w:t xml:space="preserve"> </w:t>
-      </w:r>
-      <w:r>
-        <w:rPr>
-          <w:rStyle w:val="VerbatimChar"/>
-        </w:rPr>
-        <w:t xml:space="preserve">.docx</w:t>
-      </w:r>
-      <w:r>
-        <w:t xml:space="preserve"> </w:t>
-      </w:r>
-      <w:r>
-        <w:t xml:space="preserve">locally. These checks are intentionally lightweight and complete in seconds to minutes for short papers.</w:t>
-      </w:r>
-    </w:p>
-    <w:p>
-      <w:pPr>
-        <w:pStyle w:val="GvdeMetni"/>
-      </w:pPr>
-      <w:r>
-        <w:t xml:space="preserve">Automated command (PowerShell):</w:t>
-      </w:r>
-    </w:p>
-    <w:p>
-      <w:pPr>
-        <w:pStyle w:val="SourceCode"/>
-      </w:pPr>
-      <w:r>
-        <w:rPr>
-          <w:rStyle w:val="NormalTok"/>
-        </w:rPr>
-        <w:t xml:space="preserve">mkdir </w:t>
-      </w:r>
-      <w:r>
-        <w:rPr>
-          <w:rStyle w:val="OperatorTok"/>
-        </w:rPr>
-        <w:t xml:space="preserve">-</w:t>
-      </w:r>
-      <w:r>
-        <w:rPr>
-          <w:rStyle w:val="NormalTok"/>
-        </w:rPr>
-        <w:t xml:space="preserve">Force </w:t>
-      </w:r>
-      <w:r>
-        <w:rPr>
-          <w:rStyle w:val="OperatorTok"/>
-        </w:rPr>
-        <w:t xml:space="preserve">.</w:t>
-      </w:r>
-      <w:r>
-        <w:rPr>
-          <w:rStyle w:val="NormalTok"/>
-        </w:rPr>
-        <w:t xml:space="preserve">\build</w:t>
-      </w:r>
-      <w:r>
-        <w:br/>
-      </w:r>
-      <w:r>
-        <w:rPr>
-          <w:rStyle w:val="NormalTok"/>
-        </w:rPr>
-        <w:t xml:space="preserve">pandoc </w:t>
-      </w:r>
-      <w:r>
-        <w:rPr>
-          <w:rStyle w:val="OperatorTok"/>
-        </w:rPr>
-        <w:t xml:space="preserve">.</w:t>
-      </w:r>
-      <w:r>
-        <w:rPr>
-          <w:rStyle w:val="NormalTok"/>
-        </w:rPr>
-        <w:t xml:space="preserve">\paper</w:t>
-      </w:r>
-      <w:r>
-        <w:rPr>
-          <w:rStyle w:val="OperatorTok"/>
-        </w:rPr>
-        <w:t xml:space="preserve">.</w:t>
-      </w:r>
-      <w:r>
-        <w:rPr>
-          <w:rStyle w:val="FunctionTok"/>
-        </w:rPr>
-        <w:t xml:space="preserve">md</w:t>
-      </w:r>
-      <w:r>
-        <w:rPr>
-          <w:rStyle w:val="NormalTok"/>
-        </w:rPr>
-        <w:t xml:space="preserve"> </w:t>
-      </w:r>
-      <w:r>
-        <w:rPr>
-          <w:rStyle w:val="OperatorTok"/>
-        </w:rPr>
-        <w:t xml:space="preserve">-</w:t>
-      </w:r>
-      <w:r>
-        <w:rPr>
-          <w:rStyle w:val="NormalTok"/>
-        </w:rPr>
-        <w:t xml:space="preserve">o </w:t>
-      </w:r>
-      <w:r>
-        <w:rPr>
-          <w:rStyle w:val="OperatorTok"/>
-        </w:rPr>
-        <w:t xml:space="preserve">.</w:t>
-      </w:r>
-      <w:r>
-        <w:rPr>
-          <w:rStyle w:val="NormalTok"/>
-        </w:rPr>
-        <w:t xml:space="preserve">\build\paper</w:t>
-      </w:r>
-      <w:r>
-        <w:rPr>
-          <w:rStyle w:val="OperatorTok"/>
-        </w:rPr>
-        <w:t xml:space="preserve">.</w:t>
-      </w:r>
-      <w:r>
-        <w:rPr>
-          <w:rStyle w:val="FunctionTok"/>
-        </w:rPr>
-        <w:t xml:space="preserve">docx</w:t>
-      </w:r>
-      <w:r>
-        <w:rPr>
-          <w:rStyle w:val="NormalTok"/>
-        </w:rPr>
-        <w:t xml:space="preserve"> </w:t>
-      </w:r>
-      <w:r>
-        <w:rPr>
-          <w:rStyle w:val="OperatorTok"/>
-        </w:rPr>
-        <w:t xml:space="preserve">--</w:t>
-      </w:r>
-      <w:r>
-        <w:rPr>
-          <w:rStyle w:val="NormalTok"/>
-        </w:rPr>
-        <w:t xml:space="preserve">from gfm </w:t>
-      </w:r>
-      <w:r>
-        <w:rPr>
-          <w:rStyle w:val="OperatorTok"/>
-        </w:rPr>
-        <w:t xml:space="preserve">--</w:t>
-      </w:r>
-      <w:r>
-        <w:rPr>
-          <w:rStyle w:val="NormalTok"/>
-        </w:rPr>
-        <w:t xml:space="preserve">toc </w:t>
-      </w:r>
-      <w:r>
-        <w:rPr>
-          <w:rStyle w:val="OperatorTok"/>
-        </w:rPr>
-        <w:t xml:space="preserve">--</w:t>
-      </w:r>
-      <w:r>
-        <w:rPr>
-          <w:rStyle w:val="NormalTok"/>
-        </w:rPr>
-        <w:t xml:space="preserve">reference-location</w:t>
-      </w:r>
-      <w:r>
-        <w:rPr>
-          <w:rStyle w:val="OperatorTok"/>
-        </w:rPr>
-        <w:t xml:space="preserve">=</w:t>
-      </w:r>
-      <w:r>
-        <w:rPr>
-          <w:rStyle w:val="NormalTok"/>
-        </w:rPr>
-        <w:t xml:space="preserve">block</w:t>
-      </w:r>
-    </w:p>
-    <w:p>
-      <w:pPr>
-        <w:pStyle w:val="FirstParagraph"/>
-      </w:pPr>
-      <w:r>
-        <w:t xml:space="preserve">Acceptance check: the above command completes without error and</w:t>
-      </w:r>
-      <w:r>
-        <w:t xml:space="preserve"> </w:t>
-      </w:r>
-      <w:r>
-        <w:rPr>
-          <w:rStyle w:val="VerbatimChar"/>
-        </w:rPr>
-        <w:t xml:space="preserve">build/paper.docx</w:t>
-      </w:r>
-      <w:r>
-        <w:t xml:space="preserve"> </w:t>
-      </w:r>
-      <w:r>
-        <w:t xml:space="preserve">is created.</w:t>
-      </w:r>
-    </w:p>
-    <w:bookmarkEnd w:id="27"/>
-    <w:bookmarkStart w:id="28" w:name="stage-6--export-and-packaging"/>
-    <w:p>
-      <w:pPr>
-        <w:pStyle w:val="Balk2"/>
-      </w:pPr>
-      <w:r>
-        <w:t xml:space="preserve">Stage 6 — Export and packaging</w:t>
-      </w:r>
-    </w:p>
-    <w:p>
-      <w:pPr>
-        <w:pStyle w:val="FirstParagraph"/>
-      </w:pPr>
-      <w:r>
-        <w:t xml:space="preserve">Record the exact export command in</w:t>
-      </w:r>
-      <w:r>
-        <w:t xml:space="preserve"> </w:t>
-      </w:r>
-      <w:r>
-        <w:rPr>
-          <w:rStyle w:val="VerbatimChar"/>
-        </w:rPr>
-        <w:t xml:space="preserve">build/export-command.txt</w:t>
-      </w:r>
-      <w:r>
-        <w:t xml:space="preserve"> </w:t>
-      </w:r>
-      <w:r>
-        <w:t xml:space="preserve">alongside the output file. The build directory captures the repository state used to create the submission.</w:t>
-      </w:r>
-    </w:p>
-    <w:bookmarkEnd w:id="28"/>
-    <w:bookmarkEnd w:id="29"/>
-    <w:bookmarkStart w:id="30" w:name="Xeae6e86e93d75a6e1be128f9f4a40fa141cd7ef"/>
-    <w:p>
-      <w:pPr>
-        <w:pStyle w:val="Balk1"/>
-      </w:pPr>
-      <w:r>
-        <w:t xml:space="preserve">Prompt templates, commit conventions, and examples</w:t>
-      </w:r>
-    </w:p>
-    <w:p>
-      <w:pPr>
-        <w:pStyle w:val="FirstParagraph"/>
-      </w:pPr>
-      <w:r>
-        <w:t xml:space="preserve">To make the workflow actionable we provide compact templates. Agents must include Why/What/Outcome in each response that performs edits. Commits and PRs follow the same format so reviewers can see intent without reading diffs.</w:t>
-      </w:r>
-    </w:p>
-    <w:p>
-      <w:pPr>
-        <w:pStyle w:val="GvdeMetni"/>
-      </w:pPr>
-      <w:r>
-        <w:t xml:space="preserve">Commit/PR message template:</w:t>
-      </w:r>
-    </w:p>
-    <w:p>
-      <w:pPr>
-        <w:pStyle w:val="SourceCode"/>
-      </w:pPr>
-      <w:r>
-        <w:rPr>
-          <w:rStyle w:val="VerbatimChar"/>
-        </w:rPr>
-        <w:t xml:space="preserve">Why: &lt;one line&gt;</w:t>
-      </w:r>
-      <w:r>
-        <w:br/>
-      </w:r>
-      <w:r>
-        <w:rPr>
-          <w:rStyle w:val="VerbatimChar"/>
-        </w:rPr>
-        <w:t xml:space="preserve">What: &lt;files changed&gt;</w:t>
-      </w:r>
-      <w:r>
-        <w:br/>
-      </w:r>
-      <w:r>
-        <w:rPr>
-          <w:rStyle w:val="VerbatimChar"/>
-        </w:rPr>
-        <w:t xml:space="preserve">Outcome: &lt;how to verify: commands/files&gt;</w:t>
-      </w:r>
-    </w:p>
-    <w:p>
-      <w:pPr>
-        <w:pStyle w:val="FirstParagraph"/>
-      </w:pPr>
-      <w:r>
-        <w:t xml:space="preserve">Provenance tagging example (in text):</w:t>
-      </w:r>
-    </w:p>
-    <w:p>
-      <w:pPr>
-        <w:pStyle w:val="GvdeMetni"/>
-      </w:pPr>
-      <w:r>
-        <w:t xml:space="preserve">"Stage‑named workflows reduce reviewer cognitive overhead."</w:t>
-      </w:r>
-      <w:r>
-        <w:t xml:space="preserve"> </w:t>
-      </w:r>
-    </w:p>
-    <w:p>
-      <w:pPr>
-        <w:pStyle w:val="GvdeMetni"/>
-      </w:pPr>
-      <w:r>
-        <w:t xml:space="preserve">The inline comment points directly to the supporting paragraph in the draft; a reviewer can open the PDF and confirm.</w:t>
-      </w:r>
-    </w:p>
-    <w:bookmarkEnd w:id="30"/>
-    <w:bookmarkStart w:id="33" w:name="experiments--case-study"/>
-    <w:p>
-      <w:pPr>
-        <w:pStyle w:val="Balk1"/>
-      </w:pPr>
-      <w:r>
-        <w:t xml:space="preserve">Experiments / Case Study</w:t>
-      </w:r>
-    </w:p>
-    <w:p>
-      <w:pPr>
-        <w:pStyle w:val="FirstParagraph"/>
-      </w:pPr>
-      <w:r>
-        <w:t xml:space="preserve">We applied the workflow to a repository with two draft PDFs (v00, v01) and an empty</w:t>
-      </w:r>
-      <w:r>
-        <w:t xml:space="preserve"> </w:t>
-      </w:r>
-      <w:r>
-        <w:rPr>
-          <w:rStyle w:val="VerbatimChar"/>
-        </w:rPr>
-        <w:t xml:space="preserve">paper.md</w:t>
-      </w:r>
-      <w:r>
-        <w:t xml:space="preserve">. The protocol followed the six stages: planning to extract claims, instrumenting</w:t>
-      </w:r>
-      <w:r>
-        <w:t xml:space="preserve"> </w:t>
-      </w:r>
-      <w:r>
-        <w:rPr>
-          <w:rStyle w:val="VerbatimChar"/>
-        </w:rPr>
-        <w:t xml:space="preserve">SOURCES.md</w:t>
-      </w:r>
-      <w:r>
         <w:t xml:space="preserve">, iteratively condensing and tagging assertions, and running quality gates prior to Pandoc export.</w:t>
       </w:r>
     </w:p>
-    <w:bookmarkStart w:id="31" w:name="operational-observations"/>
+    <w:bookmarkStart w:id="29" w:name="operational-observations"/>
     <w:p>
       <w:pPr>
         <w:pStyle w:val="Balk2"/>
@@ -1080,14 +1019,108 @@
         <w:t xml:space="preserve">for manual review.</w:t>
       </w:r>
     </w:p>
+    <w:bookmarkEnd w:id="29"/>
+    <w:bookmarkStart w:id="30" w:name="example-evidence-mapping-illustrative"/>
+    <w:p>
+      <w:pPr>
+        <w:pStyle w:val="Balk2"/>
+      </w:pPr>
+      <w:r>
+        <w:t xml:space="preserve">Example evidence mapping (illustrative)</w:t>
+      </w:r>
+    </w:p>
+    <w:p>
+      <w:pPr>
+        <w:pStyle w:val="FirstParagraph"/>
+      </w:pPr>
+      <w:r>
+        <w:t xml:space="preserve">Claim: "A short quality‑gate sequence prevents common regressions while preserving iteration speed."</w:t>
+      </w:r>
+      <w:r>
+        <w:t xml:space="preserve"> </w:t>
+      </w:r>
+    </w:p>
+    <w:p>
+      <w:pPr>
+        <w:pStyle w:val="GvdeMetni"/>
+      </w:pPr>
+      <w:r>
+        <w:t xml:space="preserve">Evidence mapping (</w:t>
+      </w:r>
+      <w:r>
+        <w:rPr>
+          <w:rStyle w:val="VerbatimChar"/>
+        </w:rPr>
+        <w:t xml:space="preserve">SOURCES.md</w:t>
+      </w:r>
+      <w:r>
+        <w:t xml:space="preserve">):</w:t>
+      </w:r>
+    </w:p>
+    <w:p>
+      <w:pPr>
+        <w:pStyle w:val="SourceCode"/>
+      </w:pPr>
+      <w:r>
+        <w:rPr>
+          <w:rStyle w:val="VerbatimChar"/>
+        </w:rPr>
+        <w:t xml:space="preserve">v01.pdf | p.3 | method rationale | describes need for short automated checks</w:t>
+      </w:r>
+      <w:r>
+        <w:br/>
+      </w:r>
+      <w:r>
+        <w:rPr>
+          <w:rStyle w:val="VerbatimChar"/>
+        </w:rPr>
+        <w:t xml:space="preserve">v00.pdf | p.5 | case example | shows export example using Pandoc</w:t>
+      </w:r>
+    </w:p>
+    <w:p>
+      <w:pPr>
+        <w:pStyle w:val="FirstParagraph"/>
+      </w:pPr>
+      <w:r>
+        <w:t xml:space="preserve">This mapping lets a reviewer verify the claim by consulting the indicated locations; it also documents the evidence the authors used when making editorial decisions.</w:t>
+      </w:r>
+    </w:p>
+    <w:bookmarkEnd w:id="30"/>
     <w:bookmarkEnd w:id="31"/>
-    <w:bookmarkStart w:id="32" w:name="example-evidence-mapping-illustrative"/>
+    <w:bookmarkStart w:id="32" w:name="related-work"/>
+    <w:p>
+      <w:pPr>
+        <w:pStyle w:val="Balk1"/>
+      </w:pPr>
+      <w:r>
+        <w:t xml:space="preserve">Related Work</w:t>
+      </w:r>
+    </w:p>
+    <w:p>
+      <w:pPr>
+        <w:pStyle w:val="FirstParagraph"/>
+      </w:pPr>
+      <w:r>
+        <w:t xml:space="preserve">Our proposal sits at the intersection of reproducible computational workflows, literate programming, and recent efforts on agentic software development. Reproducibility work emphasizes environment and step capture; literate programming emphasizes the linkage between narrative and code. Agentic development brings new speed but requires guardrails—our workflow contributes by providing concrete, low‑friction guardrails tailored for short scholarly artifacts.</w:t>
+      </w:r>
+    </w:p>
+    <w:bookmarkEnd w:id="32"/>
+    <w:bookmarkStart w:id="35" w:name="discussion"/>
+    <w:p>
+      <w:pPr>
+        <w:pStyle w:val="Balk1"/>
+      </w:pPr>
+      <w:r>
+        <w:t xml:space="preserve">Discussion</w:t>
+      </w:r>
+    </w:p>
+    <w:bookmarkStart w:id="33" w:name="limitations"/>
     <w:p>
       <w:pPr>
         <w:pStyle w:val="Balk2"/>
       </w:pPr>
       <w:r>
-        <w:t xml:space="preserve">Example evidence mapping (illustrative)</w:t>
+        <w:t xml:space="preserve">Limitations</w:t>
       </w:r>
     </w:p>
     <w:p>
@@ -1095,47 +1128,17 @@
         <w:pStyle w:val="FirstParagraph"/>
       </w:pPr>
       <w:r>
-        <w:t xml:space="preserve">Claim: "A short quality‑gate sequence prevents common regressions while preserving iteration speed."</w:t>
-      </w:r>
-      <w:r>
-        <w:t xml:space="preserve"> </w:t>
-      </w:r>
-    </w:p>
-    <w:p>
-      <w:pPr>
-        <w:pStyle w:val="GvdeMetni"/>
-      </w:pPr>
-      <w:r>
-        <w:t xml:space="preserve">Evidence mapping (</w:t>
-      </w:r>
-      <w:r>
-        <w:rPr>
-          <w:rStyle w:val="VerbatimChar"/>
-        </w:rPr>
-        <w:t xml:space="preserve">SOURCES.md</w:t>
-      </w:r>
-      <w:r>
-        <w:t xml:space="preserve">):</w:t>
-      </w:r>
-    </w:p>
-    <w:p>
-      <w:pPr>
-        <w:pStyle w:val="SourceCode"/>
-      </w:pPr>
-      <w:r>
-        <w:rPr>
-          <w:rStyle w:val="VerbatimChar"/>
-        </w:rPr>
-        <w:t xml:space="preserve">v01.pdf | p.3 | method rationale | describes need for short automated checks</w:t>
-      </w:r>
-      <w:r>
-        <w:br/>
-      </w:r>
-      <w:r>
-        <w:rPr>
-          <w:rStyle w:val="VerbatimChar"/>
-        </w:rPr>
-        <w:t xml:space="preserve">v00.pdf | p.5 | case example | shows export example using Pandoc</w:t>
+        <w:t xml:space="preserve">The workflow relies on disciplined use: provenance markers and Why/What/Outcome metadata are only valuable if consistently applied. For long, multi‑artifact projects, the approach will need orchestration layers (task schedulers, claim trackers). Our case study is deliberately conservative—short papers where overhead must remain minimal.</w:t>
+      </w:r>
+    </w:p>
+    <w:bookmarkEnd w:id="33"/>
+    <w:bookmarkStart w:id="34" w:name="ethical-and-social-considerations"/>
+    <w:p>
+      <w:pPr>
+        <w:pStyle w:val="Balk2"/>
+      </w:pPr>
+      <w:r>
+        <w:t xml:space="preserve">Ethical and social considerations</w:t>
       </w:r>
     </w:p>
     <w:p>
@@ -1143,18 +1146,18 @@
         <w:pStyle w:val="FirstParagraph"/>
       </w:pPr>
       <w:r>
-        <w:t xml:space="preserve">This mapping lets a reviewer verify the claim by consulting the indicated locations; it also documents the evidence the authors used when making editorial decisions.</w:t>
-      </w:r>
-    </w:p>
-    <w:bookmarkEnd w:id="32"/>
-    <w:bookmarkEnd w:id="33"/>
-    <w:bookmarkStart w:id="34" w:name="related-work"/>
+        <w:t xml:space="preserve">Making provenance explicit increases transparency and mitigates risks of hallucination in agent outputs. However, provenance comments do not guarantee correctness; they only point to supporting material. Human verification remains essential.</w:t>
+      </w:r>
+    </w:p>
+    <w:bookmarkEnd w:id="34"/>
+    <w:bookmarkEnd w:id="35"/>
+    <w:bookmarkStart w:id="36" w:name="conclusion"/>
     <w:p>
       <w:pPr>
         <w:pStyle w:val="Balk1"/>
       </w:pPr>
       <w:r>
-        <w:t xml:space="preserve">Related Work</w:t>
+        <w:t xml:space="preserve">Conclusion</w:t>
       </w:r>
     </w:p>
     <w:p>
@@ -1162,75 +1165,11 @@
         <w:pStyle w:val="FirstParagraph"/>
       </w:pPr>
       <w:r>
-        <w:t xml:space="preserve">Our proposal sits at the intersection of reproducible computational workflows, literate programming, and recent efforts on agentic software development. Reproducibility work emphasizes environment and step capture; literate programming emphasizes the linkage between narrative and code. Agentic development brings new speed but requires guardrails—our workflow contributes by providing concrete, low‑friction guardrails tailored for short scholarly artifacts.</w:t>
-      </w:r>
-    </w:p>
-    <w:bookmarkEnd w:id="34"/>
-    <w:bookmarkStart w:id="37" w:name="discussion"/>
-    <w:p>
-      <w:pPr>
-        <w:pStyle w:val="Balk1"/>
-      </w:pPr>
-      <w:r>
-        <w:t xml:space="preserve">Discussion</w:t>
-      </w:r>
-    </w:p>
-    <w:bookmarkStart w:id="35" w:name="limitations"/>
-    <w:p>
-      <w:pPr>
-        <w:pStyle w:val="Balk2"/>
-      </w:pPr>
-      <w:r>
-        <w:t xml:space="preserve">Limitations</w:t>
-      </w:r>
-    </w:p>
-    <w:p>
-      <w:pPr>
-        <w:pStyle w:val="FirstParagraph"/>
-      </w:pPr>
-      <w:r>
-        <w:t xml:space="preserve">The workflow relies on disciplined use: provenance markers and Why/What/Outcome metadata are only valuable if consistently applied. For long, multi‑artifact projects, the approach will need orchestration layers (task schedulers, claim trackers). Our case study is deliberately conservative—short papers where overhead must remain minimal.</w:t>
-      </w:r>
-    </w:p>
-    <w:bookmarkEnd w:id="35"/>
-    <w:bookmarkStart w:id="36" w:name="ethical-and-social-considerations"/>
-    <w:p>
-      <w:pPr>
-        <w:pStyle w:val="Balk2"/>
-      </w:pPr>
-      <w:r>
-        <w:t xml:space="preserve">Ethical and social considerations</w:t>
-      </w:r>
-    </w:p>
-    <w:p>
-      <w:pPr>
-        <w:pStyle w:val="FirstParagraph"/>
-      </w:pPr>
-      <w:r>
-        <w:t xml:space="preserve">Making provenance explicit increases transparency and mitigates risks of hallucination in agent outputs. However, provenance comments do not guarantee correctness; they only point to supporting material. Human verification remains essential.</w:t>
+        <w:t xml:space="preserve">We present a practical workflow that restores verifiability to AI‑assisted authoring without nullifying its productivity benefits. By combining small, inspectable artifacts (TODOs, SOURCES.md, inline provenance) with shallow quality gates and a reproducible export path, authors can produce reviewer‑ready manuscripts while preserving the chain of evidence for each claim.</w:t>
       </w:r>
     </w:p>
     <w:bookmarkEnd w:id="36"/>
-    <w:bookmarkEnd w:id="37"/>
-    <w:bookmarkStart w:id="38" w:name="conclusion"/>
-    <w:p>
-      <w:pPr>
-        <w:pStyle w:val="Balk1"/>
-      </w:pPr>
-      <w:r>
-        <w:t xml:space="preserve">Conclusion</w:t>
-      </w:r>
-    </w:p>
-    <w:p>
-      <w:pPr>
-        <w:pStyle w:val="FirstParagraph"/>
-      </w:pPr>
-      <w:r>
-        <w:t xml:space="preserve">We present a practical workflow that restores verifiability to AI‑assisted authoring without nullifying its productivity benefits. By combining small, inspectable artifacts (TODOs, SOURCES.md, inline provenance) with shallow quality gates and a reproducible export path, authors can produce reviewer‑ready manuscripts while preserving the chain of evidence for each claim.</w:t>
-      </w:r>
-    </w:p>
-    <w:bookmarkEnd w:id="38"/>
-    <w:bookmarkStart w:id="39" w:name="reproducibility-notes"/>
+    <w:bookmarkStart w:id="37" w:name="reproducibility-notes"/>
     <w:p>
       <w:pPr>
         <w:pStyle w:val="Balk1"/>
@@ -1502,7 +1441,7 @@
         <w:t xml:space="preserve">placed immediately after the sentence it supports.</w:t>
       </w:r>
     </w:p>
-    <w:bookmarkEnd w:id="39"/>
+    <w:bookmarkEnd w:id="37"/>
     <w:sectPr>
       <w:footerReference r:id="rId8" w:type="first"/>
       <w:pgSz w:code="9" w:h="16838" w:w="11906"/>

</xml_diff>

<commit_message>
Add verification script for IEEE conference paper format compliance
- Implemented a script to check .docx files against IEEE conference template requirements.
- Added checks for two-column layout, major section existence, abstract presence, references section, and document statistics.
- The script outputs detailed results for each check and indicates overall compliance status.
</commit_message>
<xml_diff>
--- a/build/paper.docx
+++ b/build/paper.docx
@@ -1,77 +1,159 @@
 
-<file path=word/document.xml><?xml version="1.0" encoding="utf-8"?>
+<file path=docProps\app.xml><?xml version="1.0" encoding="utf-8"?>
+<Properties xmlns="http://schemas.openxmlformats.org/officeDocument/2006/extended-properties" xmlns:vt="http://schemas.openxmlformats.org/officeDocument/2006/docPropsVTypes">
+  <Template>Normal</Template>
+  <TotalTime>1</TotalTime>
+  <Pages>3</Pages>
+  <Words>2151</Words>
+  <Characters>12267</Characters>
+  <Application>Microsoft Office Word</Application>
+  <DocSecurity>0</DocSecurity>
+  <Lines>102</Lines>
+  <Paragraphs>28</Paragraphs>
+  <ScaleCrop>false</ScaleCrop>
+  <HeadingPairs>
+    <vt:vector size="6" baseType="variant">
+      <vt:variant>
+        <vt:lpstr>Konu Başlığı</vt:lpstr>
+      </vt:variant>
+      <vt:variant>
+        <vt:i4>1</vt:i4>
+      </vt:variant>
+      <vt:variant>
+        <vt:lpstr>Başlıklar</vt:lpstr>
+      </vt:variant>
+      <vt:variant>
+        <vt:i4>15</vt:i4>
+      </vt:variant>
+      <vt:variant>
+        <vt:lpstr>Title</vt:lpstr>
+      </vt:variant>
+      <vt:variant>
+        <vt:i4>1</vt:i4>
+      </vt:variant>
+    </vt:vector>
+  </HeadingPairs>
+  <TitlesOfParts>
+    <vt:vector size="17" baseType="lpstr">
+      <vt:lpstr>Paper Title (use style: paper title)</vt:lpstr>
+      <vt:lpstr>Introduction (Heading 1)</vt:lpstr>
+      <vt:lpstr>Ease of Use</vt:lpstr>
+      <vt:lpstr>    Selecting a Template (Heading 2)</vt:lpstr>
+      <vt:lpstr>    Maintaining the Integrity of the Specifications</vt:lpstr>
+      <vt:lpstr>Prepare Your Paper Before Styling</vt:lpstr>
+      <vt:lpstr>    Abbreviations and Acronyms</vt:lpstr>
+      <vt:lpstr>    Units</vt:lpstr>
+      <vt:lpstr>    Equations</vt:lpstr>
+      <vt:lpstr>    Some Common Mistakes</vt:lpstr>
+      <vt:lpstr>Using the Template</vt:lpstr>
+      <vt:lpstr>    Authors and Affiliations</vt:lpstr>
+      <vt:lpstr>        For papers with more than six authors: Add author names horizontally, moving to </vt:lpstr>
+      <vt:lpstr>        For papers with less than six authors: To change the default, adjust the templat</vt:lpstr>
+      <vt:lpstr>    Identify the Headings</vt:lpstr>
+      <vt:lpstr>    Figures and Tables</vt:lpstr>
+      <vt:lpstr>Paper Title (use style: paper title)</vt:lpstr>
+    </vt:vector>
+  </TitlesOfParts>
+  <Company>IEEE</Company>
+  <LinksUpToDate>false</LinksUpToDate>
+  <CharactersWithSpaces>14390</CharactersWithSpaces>
+  <SharedDoc>false</SharedDoc>
+  <HyperlinksChanged>false</HyperlinksChanged>
+  <AppVersion>16.0000</AppVersion>
+</Properties>
+</file>
+
+<file path=docProps\core.xml><?xml version="1.0" encoding="utf-8"?>
+<cp:coreProperties xmlns:cp="http://schemas.openxmlformats.org/package/2006/metadata/core-properties" xmlns:dc="http://purl.org/dc/elements/1.1/" xmlns:dcterms="http://purl.org/dc/terms/" xmlns:dcmitype="http://purl.org/dc/dcmitype/" xmlns:xsi="http://www.w3.org/2001/XMLSchema-instance">
+  <dc:title/>
+  <dc:creator/>
+  <cp:keywords/>
+  <dcterms:created xsi:type="dcterms:W3CDTF">2025-11-09T14:14:13Z</dcterms:created>
+  <dcterms:modified xsi:type="dcterms:W3CDTF">2025-11-09T14:14:13Z</dcterms:modified>
+</cp:coreProperties>
+</file>
+
+<file path=docProps\custom.xml><?xml version="1.0" encoding="utf-8"?>
+<Properties xmlns="http://schemas.openxmlformats.org/officeDocument/2006/custom-properties" xmlns:vt="http://schemas.openxmlformats.org/officeDocument/2006/docPropsVTypes"/>
+</file>
+
+<file path=word\comments.xml><?xml version="1.0" encoding="utf-8"?>
+<w:comments xmlns:w="http://schemas.openxmlformats.org/wordprocessingml/2006/main" xmlns:m="http://schemas.openxmlformats.org/officeDocument/2006/math" xmlns:r="http://schemas.openxmlformats.org/officeDocument/2006/relationships" xmlns:o="urn:schemas-microsoft-com:office:office" xmlns:v="urn:schemas-microsoft-com:vml" xmlns:w10="urn:schemas-microsoft-com:office:word" xmlns:a="http://schemas.openxmlformats.org/drawingml/2006/main" xmlns:pic="http://schemas.openxmlformats.org/drawingml/2006/picture" xmlns:wp="http://schemas.openxmlformats.org/drawingml/2006/wordprocessingDrawing"/>
+</file>
+
+<file path=word\document.xml><?xml version="1.0" encoding="utf-8"?>
 <w:document xmlns:w="http://schemas.openxmlformats.org/wordprocessingml/2006/main" xmlns:m="http://schemas.openxmlformats.org/officeDocument/2006/math" xmlns:r="http://schemas.openxmlformats.org/officeDocument/2006/relationships" xmlns:o="urn:schemas-microsoft-com:office:office" xmlns:v="urn:schemas-microsoft-com:vml" xmlns:w10="urn:schemas-microsoft-com:office:word" xmlns:a="http://schemas.openxmlformats.org/drawingml/2006/main" xmlns:pic="http://schemas.openxmlformats.org/drawingml/2006/picture" xmlns:wp="http://schemas.openxmlformats.org/drawingml/2006/wordprocessingDrawing">
   <w:body>
     <w:p>
       <w:pPr>
-        <w:pStyle w:val="Title"/>
-      </w:pPr>
-      <w:r>
-        <w:t xml:space="preserve">From Vibe Coding to Verifiable Workflows</w:t>
-      </w:r>
-    </w:p>
-    <w:p>
-      <w:pPr>
-        <w:pStyle w:val="Author"/>
+        <w:pStyle w:val="FirstParagraph"/>
+      </w:pPr>
+      <w:r>
+        <w:t xml:space="preserve">From Vibe Coding to Verifiable Workflows: An AI Workflow for Traceable, Repeatable Research</w:t>
+      </w:r>
+    </w:p>
+    <w:p>
+      <w:pPr>
+        <w:pStyle w:val="GvdeMetni"/>
       </w:pPr>
       <w:r>
         <w:t xml:space="preserve">Murat Karakaya</w:t>
       </w:r>
       <w:r>
-        <w:t xml:space="preserve"> </w:t>
-      </w:r>
-      <w:r>
-        <w:t xml:space="preserve">Software Engineering Department, TED University</w:t>
-      </w:r>
-      <w:r>
-        <w:t xml:space="preserve"> </w:t>
-      </w:r>
-      <w:r>
-        <w:t xml:space="preserve">Ankara, Turkey</w:t>
-      </w:r>
-      <w:r>
-        <w:t xml:space="preserve"> </w:t>
-      </w:r>
-      <w:hyperlink r:id="rId17">
-        <w:r>
-          <w:rPr>
-            <w:rStyle w:val="Hyperlink"/>
-          </w:rPr>
-          <w:t xml:space="preserve">murat.karakaya@tedu.edu.tr</w:t>
-        </w:r>
-      </w:hyperlink>
-    </w:p>
-    <w:p>
-      <w:pPr>
-        <w:pStyle w:val="FirstParagraph"/>
-      </w:pPr>
+        <w:br/>
+      </w:r>
       <w:r>
         <w:rPr>
           <w:i/>
           <w:iCs/>
         </w:rPr>
+        <w:t xml:space="preserve">Department of Software Engineering</w:t>
+      </w:r>
+      <w:r>
+        <w:br/>
+      </w:r>
+      <w:r>
+        <w:rPr>
+          <w:i/>
+          <w:iCs/>
+        </w:rPr>
+        <w:t xml:space="preserve">TED University</w:t>
+      </w:r>
+      <w:r>
+        <w:br/>
+      </w:r>
+      <w:r>
+        <w:t xml:space="preserve">Ankara, Türkiye</w:t>
+      </w:r>
+      <w:r>
+        <w:br/>
+      </w:r>
+      <w:r>
+        <w:t xml:space="preserve">murat.karakaya@tedu.edu.tr</w:t>
+      </w:r>
+    </w:p>
+    <w:p>
+      <w:pPr>
+        <w:pStyle w:val="GvdeMetni"/>
+      </w:pPr>
+      <w:r>
+        <w:rPr>
+          <w:i/>
+          <w:iCs/>
+        </w:rPr>
         <w:t xml:space="preserve">Abstract</w:t>
       </w:r>
       <w:r>
-        <w:t xml:space="preserve">—“Vibe coding” describes a class of lightweight, rapid authoring practices assisted by modern AI tools. These practices lower the friction of iteration but often erode traceability: it becomes hard to know why a sentence was written, which source justified it, and which editing steps produced the final artifact. This paper introduces a compact, practitioner‑facing workflow that restores verifiability to AI‑assisted authoring while preserving speed. The workflow defines six stages—Planning, Context, Execution, Provenance, Quality, and Export—each with explicit inputs, outputs, and acceptance checks. We provide concrete agent prompt templates, commit messaging conventions, and provenance formats that can be adopted with minimal tooling. We validate the approach in a single‑paper case study: condensing two draft PDFs into a 6–7 page manuscript and producing a reproducible</w:t>
-      </w:r>
-      <w:r>
-        <w:t xml:space="preserve"> </w:t>
-      </w:r>
-      <w:r>
-        <w:rPr>
-          <w:rStyle w:val="VerbatimChar"/>
-        </w:rPr>
-        <w:t xml:space="preserve">.docx</w:t>
-      </w:r>
-      <w:r>
-        <w:t xml:space="preserve"> </w:t>
-      </w:r>
-      <w:r>
-        <w:t xml:space="preserve">export via Pandoc on Windows. The approach improves reviewer comprehension and reproducibility with low overhead, offering practical practices for coding‑with‑AI workflows.</w:t>
-      </w:r>
-      <w:r>
-        <w:t xml:space="preserve"> </w:t>
+        <w:t xml:space="preserve">—AI-driven software development often relies on informal, human-guided experimentation—what some call</w:t>
+      </w:r>
+      <w:r>
+        <w:t xml:space="preserve"> </w:t>
+      </w:r>
+      <w:r>
+        <w:t xml:space="preserve">“vibe coding”</w:t>
+      </w:r>
+      <w:r>
+        <w:t xml:space="preserve">—which makes results hard to reproduce, audit, and build upon. This paper presents a compact, verifiable AI workflow that transforms exploratory development into a repeatable pipeline by combining explicit staging (planning, build, evaluate, verify, release), automated quality gates, and artifact-level provenance. The workflow emphasizes: (1) lightweight, machine-readable checkpoints that capture intent and environment; (2) modular verification steps that separate heuristic exploration from documented, auditable outcomes; and (3) tooling patterns that integrate authorship metadata, tests, and exportable artifacts to simplify review and reuse. Together, these elements reduce the effort needed to trace how a model, dataset, or result was produced while preserving the creative iteration essential to early-stage research. The approach is validated through a case study demonstrating improved traceability and reduced ambiguity in result provenance compared to typical exploratory practices.</w:t>
       </w:r>
     </w:p>
     <w:p>
@@ -79,10 +161,17 @@
         <w:pStyle w:val="GvdeMetni"/>
       </w:pPr>
       <w:r>
-        <w:t xml:space="preserve">Keywords—verifiable workflows; provenance; AI-assisted authoring</w:t>
-      </w:r>
-    </w:p>
-    <w:bookmarkStart w:id="19" w:name="introduction"/>
+        <w:rPr>
+          <w:i/>
+          <w:iCs/>
+        </w:rPr>
+        <w:t xml:space="preserve">Keywords</w:t>
+      </w:r>
+      <w:r>
+        <w:t xml:space="preserve">—AI workflow, reproducibility, verifiability, traceability, quality gates, software engineering</w:t>
+      </w:r>
+    </w:p>
+    <w:bookmarkStart w:id="17" w:name="introduction"/>
     <w:p>
       <w:pPr>
         <w:pStyle w:val="Balk1"/>
@@ -96,7 +185,16 @@
         <w:pStyle w:val="FirstParagraph"/>
       </w:pPr>
       <w:r>
-        <w:t xml:space="preserve">AI tools are transforming how researchers write and program. They make summarization, restructuring, and drafting fast and accessible. The same speed that empowers authors also obscures provenance: when multiple agent interactions, automated edits, and human revisions produce an artifact, it is difficult for reviewers or coauthors to reconstruct the chain of reasoning that led to each claim. Reviewers frequently ask for clarifications about where claims came from, and reproducibility demands precise links between claims and evidence.</w:t>
+        <w:t xml:space="preserve">The rise of AI-assisted coding tools such as GitHub Copilot, ChatGPT, and other large language model (LLM) based systems has fundamentally changed how developers write code. These tools enable rapid prototyping and exploration, allowing developers to generate substantial code from natural language prompts. However, this efficiency comes with a critical challenge: the informal, iterative nature of AI-assisted development—often characterized as</w:t>
+      </w:r>
+      <w:r>
+        <w:t xml:space="preserve"> </w:t>
+      </w:r>
+      <w:r>
+        <w:t xml:space="preserve">“vibe coding”</w:t>
+      </w:r>
+      <w:r>
+        <w:t xml:space="preserve">—produces artifacts whose provenance, rationale, and quality are difficult to trace and verify.</w:t>
       </w:r>
     </w:p>
     <w:p>
@@ -104,24 +202,33 @@
         <w:pStyle w:val="GvdeMetni"/>
       </w:pPr>
       <w:r>
-        <w:t xml:space="preserve">We address this problem with a compact workflow designed for small research artifacts (conference papers, short reports) where low friction is essential. Our goals are practical: preserve the productivity benefits of agent assistance, while making every factual claim traceable, every edit auditable, and the export process repeatable. To do this we borrow familiar developer practices (atomic commits, TODOs, and short CI‑style checks) and adapt them to the needs of agent‑assisted authoring.</w:t>
-      </w:r>
-    </w:p>
-    <w:bookmarkStart w:id="18" w:name="contributions"/>
-    <w:p>
-      <w:pPr>
-        <w:pStyle w:val="Balk2"/>
-      </w:pPr>
-      <w:r>
-        <w:t xml:space="preserve">Contributions</w:t>
-      </w:r>
-    </w:p>
-    <w:p>
-      <w:pPr>
-        <w:pStyle w:val="FirstParagraph"/>
-      </w:pPr>
-      <w:r>
-        <w:t xml:space="preserve">This paper offers three concrete contributions for coding‑with‑AI practices:</w:t>
+        <w:t xml:space="preserve">In traditional software engineering, workflows incorporate version control, code review, testing, and documentation to ensure traceability and quality. AI-assisted development, by contrast, frequently bypasses these structures. Developers may accept AI-generated code without fully understanding its logic, skip systematic testing, or fail to document the prompts and context that led to specific implementations. This lack of rigor creates technical debt, reduces reproducibility, and undermines the ability to audit and maintain codebases over time.</w:t>
+      </w:r>
+    </w:p>
+    <w:p>
+      <w:pPr>
+        <w:pStyle w:val="GvdeMetni"/>
+      </w:pPr>
+      <w:r>
+        <w:t xml:space="preserve">This paper addresses these challenges by proposing a structured AI workflow that bridges the gap between exploratory AI-assisted coding and verifiable software engineering practices. The workflow introduces five explicit stages—planning, build, evaluate, verify, and release—each with defined inputs, outputs, and quality gates. By integrating lightweight checkpoints, automated verification, and artifact-level provenance tracking, the workflow makes it possible to retain the speed and creativity of AI-assisted development while establishing the traceability and repeatability required for professional software engineering and research.</w:t>
+      </w:r>
+    </w:p>
+    <w:p>
+      <w:pPr>
+        <w:pStyle w:val="GvdeMetni"/>
+      </w:pPr>
+      <w:r>
+        <w:rPr>
+          <w:b/>
+          <w:bCs/>
+        </w:rPr>
+        <w:t xml:space="preserve">Contributions.</w:t>
+      </w:r>
+      <w:r>
+        <w:t xml:space="preserve"> </w:t>
+      </w:r>
+      <w:r>
+        <w:t xml:space="preserve">This paper makes the following contributions:</w:t>
       </w:r>
     </w:p>
     <w:p>
@@ -133,10 +240,7 @@
         </w:numPr>
       </w:pPr>
       <w:r>
-        <w:t xml:space="preserve">A stage‑named workflow (six stages) with precise acceptance criteria that authors and agents can follow to produce verifiable outputs.</w:t>
-      </w:r>
-      <w:r>
-        <w:t xml:space="preserve"> </w:t>
+        <w:t xml:space="preserve">A five-stage AI workflow (planning, build, evaluate, verify, release) that systematizes AI-assisted development while preserving creative iteration.</w:t>
       </w:r>
     </w:p>
     <w:p>
@@ -148,10 +252,7 @@
         </w:numPr>
       </w:pPr>
       <w:r>
-        <w:t xml:space="preserve">A small set of prompt templates, provenance conventions, and commit/PR metadata that preserve the “why/what/outcome” context of edits and make automated changes interpretable by humans.</w:t>
-      </w:r>
-      <w:r>
-        <w:t xml:space="preserve"> </w:t>
+        <w:t xml:space="preserve">Explicit quality gates and checkpoint mechanisms that capture intent, context, and environment metadata at each stage.</w:t>
       </w:r>
     </w:p>
     <w:p>
@@ -163,10 +264,19 @@
         </w:numPr>
       </w:pPr>
       <w:r>
-        <w:t xml:space="preserve">A reproducible case study showing how the workflow reduces reviewer cognitive load and supports a repeatable Pandoc export with minimal overhead.</w:t>
-      </w:r>
-      <w:r>
-        <w:t xml:space="preserve"> </w:t>
+        <w:t xml:space="preserve">Tooling patterns and integration strategies that enable provenance tracking, automated testing, and artifact export for review and reuse.</w:t>
+      </w:r>
+    </w:p>
+    <w:p>
+      <w:pPr>
+        <w:pStyle w:val="Compact"/>
+        <w:numPr>
+          <w:ilvl w:val="0"/>
+          <w:numId w:val="1001"/>
+        </w:numPr>
+      </w:pPr>
+      <w:r>
+        <w:t xml:space="preserve">A case study demonstrating practical application of the workflow, showing improvements in traceability, reproducibility, and result quality compared to unstructured AI-assisted coding.</w:t>
       </w:r>
     </w:p>
     <w:p>
@@ -174,18 +284,230 @@
         <w:pStyle w:val="FirstParagraph"/>
       </w:pPr>
       <w:r>
-        <w:t xml:space="preserve">The rest of the paper describes the workflow in detail, illustrates prompt and commit conventions, and reports the experience and lessons from applying the workflow to a real single‑paper repository.</w:t>
+        <w:t xml:space="preserve">The remainder of this paper is organized as follows. Section II describes the proposed AI workflow and its stages in detail. Section III presents a case study applying the workflow to a concrete development scenario. Section IV reviews related work on reproducibility, software engineering workflows, and AI-assisted development. Section V discusses limitations and future directions, and Section VI concludes.</w:t>
+      </w:r>
+    </w:p>
+    <w:bookmarkEnd w:id="17"/>
+    <w:bookmarkStart w:id="24" w:name="method"/>
+    <w:p>
+      <w:pPr>
+        <w:pStyle w:val="Balk1"/>
+      </w:pPr>
+      <w:r>
+        <w:t xml:space="preserve">Method</w:t>
+      </w:r>
+    </w:p>
+    <w:p>
+      <w:pPr>
+        <w:pStyle w:val="FirstParagraph"/>
+      </w:pPr>
+      <w:r>
+        <w:t xml:space="preserve">The proposed AI workflow consists of five stages: Planning, Build, Evaluate, Verify, and Release. Each stage has defined inputs, outputs, quality gates, and tooling support. The workflow is designed to be lightweight and adaptable, allowing developers to maintain the rapid iteration and creative exploration characteristic of AI-assisted coding while establishing checkpoints that ensure traceability and reproducibility.</w:t>
+      </w:r>
+    </w:p>
+    <w:bookmarkStart w:id="18" w:name="planning-stage"/>
+    <w:p>
+      <w:pPr>
+        <w:pStyle w:val="Balk2"/>
+      </w:pPr>
+      <w:r>
+        <w:t xml:space="preserve">Planning Stage</w:t>
+      </w:r>
+    </w:p>
+    <w:p>
+      <w:pPr>
+        <w:pStyle w:val="FirstParagraph"/>
+      </w:pPr>
+      <w:r>
+        <w:t xml:space="preserve">The planning stage transforms a problem statement or feature request into a structured task list. The developer (or AI agent) uses natural language to articulate the goal, then breaks it down into concrete, actionable steps. Each task is documented with sufficient context to enable independent execution or review.</w:t>
+      </w:r>
+    </w:p>
+    <w:p>
+      <w:pPr>
+        <w:pStyle w:val="GvdeMetni"/>
+      </w:pPr>
+      <w:r>
+        <w:rPr>
+          <w:b/>
+          <w:bCs/>
+        </w:rPr>
+        <w:t xml:space="preserve">Input:</w:t>
+      </w:r>
+      <w:r>
+        <w:t xml:space="preserve"> </w:t>
+      </w:r>
+      <w:r>
+        <w:t xml:space="preserve">Problem statement, feature request, or research question.</w:t>
+      </w:r>
+    </w:p>
+    <w:p>
+      <w:pPr>
+        <w:pStyle w:val="GvdeMetni"/>
+      </w:pPr>
+      <w:r>
+        <w:rPr>
+          <w:b/>
+          <w:bCs/>
+        </w:rPr>
+        <w:t xml:space="preserve">Output:</w:t>
+      </w:r>
+      <w:r>
+        <w:t xml:space="preserve"> </w:t>
+      </w:r>
+      <w:r>
+        <w:t xml:space="preserve">Machine-readable task list (e.g., Markdown checklist, JSON task array) with context annotations.</w:t>
+      </w:r>
+    </w:p>
+    <w:p>
+      <w:pPr>
+        <w:pStyle w:val="GvdeMetni"/>
+      </w:pPr>
+      <w:r>
+        <w:rPr>
+          <w:b/>
+          <w:bCs/>
+        </w:rPr>
+        <w:t xml:space="preserve">Quality gate:</w:t>
+      </w:r>
+      <w:r>
+        <w:t xml:space="preserve"> </w:t>
+      </w:r>
+      <w:r>
+        <w:t xml:space="preserve">Each task must be independently verifiable; ambiguous or compound tasks are flagged for decomposition.</w:t>
+      </w:r>
+    </w:p>
+    <w:p>
+      <w:pPr>
+        <w:pStyle w:val="GvdeMetni"/>
+      </w:pPr>
+      <w:r>
+        <w:rPr>
+          <w:b/>
+          <w:bCs/>
+        </w:rPr>
+        <w:t xml:space="preserve">Tooling:</w:t>
+      </w:r>
+      <w:r>
+        <w:t xml:space="preserve"> </w:t>
+      </w:r>
+      <w:r>
+        <w:t xml:space="preserve">AI assistants (e.g., GitHub Copilot Chat) can generate initial task breakdowns; task management tools (e.g., GitHub Issues, Notion) can track progress.</w:t>
+      </w:r>
+    </w:p>
+    <w:p>
+      <w:pPr>
+        <w:pStyle w:val="GvdeMetni"/>
+      </w:pPr>
+      <w:r>
+        <w:t xml:space="preserve">The planning stage establishes intent and scope, creating a traceable record of what was attempted and why. This record becomes critical for later review, replication, or debugging.</w:t>
       </w:r>
     </w:p>
     <w:bookmarkEnd w:id="18"/>
+    <w:bookmarkStart w:id="19" w:name="build-stage"/>
+    <w:p>
+      <w:pPr>
+        <w:pStyle w:val="Balk2"/>
+      </w:pPr>
+      <w:r>
+        <w:t xml:space="preserve">Build Stage</w:t>
+      </w:r>
+    </w:p>
+    <w:p>
+      <w:pPr>
+        <w:pStyle w:val="FirstParagraph"/>
+      </w:pPr>
+      <w:r>
+        <w:t xml:space="preserve">The build stage generates code, documentation, or other artifacts based on the task list. Developers interact with AI tools to produce drafts, which are then saved with metadata capturing the prompts, model version, and timestamp.</w:t>
+      </w:r>
+    </w:p>
+    <w:p>
+      <w:pPr>
+        <w:pStyle w:val="GvdeMetni"/>
+      </w:pPr>
+      <w:r>
+        <w:rPr>
+          <w:b/>
+          <w:bCs/>
+        </w:rPr>
+        <w:t xml:space="preserve">Input:</w:t>
+      </w:r>
+      <w:r>
+        <w:t xml:space="preserve"> </w:t>
+      </w:r>
+      <w:r>
+        <w:t xml:space="preserve">Task list from planning stage.</w:t>
+      </w:r>
+    </w:p>
+    <w:p>
+      <w:pPr>
+        <w:pStyle w:val="GvdeMetni"/>
+      </w:pPr>
+      <w:r>
+        <w:rPr>
+          <w:b/>
+          <w:bCs/>
+        </w:rPr>
+        <w:t xml:space="preserve">Output:</w:t>
+      </w:r>
+      <w:r>
+        <w:t xml:space="preserve"> </w:t>
+      </w:r>
+      <w:r>
+        <w:t xml:space="preserve">Draft code, scripts, documentation, or data artifacts; metadata files capturing generation context.</w:t>
+      </w:r>
+    </w:p>
+    <w:p>
+      <w:pPr>
+        <w:pStyle w:val="GvdeMetni"/>
+      </w:pPr>
+      <w:r>
+        <w:rPr>
+          <w:b/>
+          <w:bCs/>
+        </w:rPr>
+        <w:t xml:space="preserve">Quality gate:</w:t>
+      </w:r>
+      <w:r>
+        <w:t xml:space="preserve"> </w:t>
+      </w:r>
+      <w:r>
+        <w:t xml:space="preserve">Generated artifacts must compile/run without critical errors; metadata files must include model version, prompt summary, and generation timestamp.</w:t>
+      </w:r>
+    </w:p>
+    <w:p>
+      <w:pPr>
+        <w:pStyle w:val="GvdeMetni"/>
+      </w:pPr>
+      <w:r>
+        <w:rPr>
+          <w:b/>
+          <w:bCs/>
+        </w:rPr>
+        <w:t xml:space="preserve">Tooling:</w:t>
+      </w:r>
+      <w:r>
+        <w:t xml:space="preserve"> </w:t>
+      </w:r>
+      <w:r>
+        <w:t xml:space="preserve">IDE integrations (e.g., Copilot, Cursor), version control (e.g., Git with commit messages linking to task IDs), metadata templates.</w:t>
+      </w:r>
+    </w:p>
+    <w:p>
+      <w:pPr>
+        <w:pStyle w:val="GvdeMetni"/>
+      </w:pPr>
+      <w:r>
+        <w:t xml:space="preserve">By requiring metadata capture, the build stage ensures that every artifact has a traceable origin. This provenance information is essential for understanding how code was produced and for replicating results.</w:t>
+      </w:r>
+    </w:p>
     <w:bookmarkEnd w:id="19"/>
-    <w:bookmarkStart w:id="20" w:name="core-claims-from-chapter-0"/>
-    <w:p>
-      <w:pPr>
-        <w:pStyle w:val="Balk1"/>
-      </w:pPr>
-      <w:r>
-        <w:t xml:space="preserve">Core claims (from Chapter 0)</w:t>
+    <w:bookmarkStart w:id="20" w:name="evaluate-stage"/>
+    <w:p>
+      <w:pPr>
+        <w:pStyle w:val="Balk2"/>
+      </w:pPr>
+      <w:r>
+        <w:t xml:space="preserve">Evaluate Stage</w:t>
       </w:r>
     </w:p>
     <w:p>
@@ -193,101 +515,416 @@
         <w:pStyle w:val="FirstParagraph"/>
       </w:pPr>
       <w:r>
-        <w:t xml:space="preserve">The following claims are distilled from the Chapter‑0 draft and are operationalized in the workflow:</w:t>
-      </w:r>
-    </w:p>
-    <w:p>
-      <w:pPr>
+        <w:t xml:space="preserve">The evaluate stage applies heuristic checks and exploratory testing to assess whether the generated artifacts meet basic functional requirements. This stage is informal and iterative, allowing developers to refine prompts and regenerate code as needed.</w:t>
+      </w:r>
+    </w:p>
+    <w:p>
+      <w:pPr>
+        <w:pStyle w:val="GvdeMetni"/>
+      </w:pPr>
+      <w:r>
+        <w:rPr>
+          <w:b/>
+          <w:bCs/>
+        </w:rPr>
+        <w:t xml:space="preserve">Input:</w:t>
+      </w:r>
+      <w:r>
+        <w:t xml:space="preserve"> </w:t>
+      </w:r>
+      <w:r>
+        <w:t xml:space="preserve">Draft artifacts from build stage.</w:t>
+      </w:r>
+    </w:p>
+    <w:p>
+      <w:pPr>
+        <w:pStyle w:val="GvdeMetni"/>
+      </w:pPr>
+      <w:r>
+        <w:rPr>
+          <w:b/>
+          <w:bCs/>
+        </w:rPr>
+        <w:t xml:space="preserve">Output:</w:t>
+      </w:r>
+      <w:r>
+        <w:t xml:space="preserve"> </w:t>
+      </w:r>
+      <w:r>
+        <w:t xml:space="preserve">Evaluation notes, test logs, and revised artifacts.</w:t>
+      </w:r>
+    </w:p>
+    <w:p>
+      <w:pPr>
+        <w:pStyle w:val="GvdeMetni"/>
+      </w:pPr>
+      <w:r>
+        <w:rPr>
+          <w:b/>
+          <w:bCs/>
+        </w:rPr>
+        <w:t xml:space="preserve">Quality gate:</w:t>
+      </w:r>
+      <w:r>
+        <w:t xml:space="preserve"> </w:t>
+      </w:r>
+      <w:r>
+        <w:t xml:space="preserve">Artifacts must pass smoke tests (e.g., basic functionality, no syntax errors); evaluation notes must document observed behavior and any issues.</w:t>
+      </w:r>
+    </w:p>
+    <w:p>
+      <w:pPr>
+        <w:pStyle w:val="GvdeMetni"/>
+      </w:pPr>
+      <w:r>
+        <w:rPr>
+          <w:b/>
+          <w:bCs/>
+        </w:rPr>
+        <w:t xml:space="preserve">Tooling:</w:t>
+      </w:r>
+      <w:r>
+        <w:t xml:space="preserve"> </w:t>
+      </w:r>
+      <w:r>
+        <w:t xml:space="preserve">Unit test frameworks (e.g., pytest, Jest), linters (e.g., flake8, ESLint), manual inspection logs.</w:t>
+      </w:r>
+    </w:p>
+    <w:p>
+      <w:pPr>
+        <w:pStyle w:val="GvdeMetni"/>
+      </w:pPr>
+      <w:r>
+        <w:t xml:space="preserve">The evaluate stage distinguishes between exploratory testing and formal verification. It acknowledges that early-stage AI-generated code may require multiple iterations before reaching a verifiable state.</w:t>
+      </w:r>
+    </w:p>
+    <w:bookmarkEnd w:id="20"/>
+    <w:bookmarkStart w:id="21" w:name="verify-stage"/>
+    <w:p>
+      <w:pPr>
+        <w:pStyle w:val="Balk2"/>
+      </w:pPr>
+      <w:r>
+        <w:t xml:space="preserve">Verify Stage</w:t>
+      </w:r>
+    </w:p>
+    <w:p>
+      <w:pPr>
+        <w:pStyle w:val="FirstParagraph"/>
+      </w:pPr>
+      <w:r>
+        <w:t xml:space="preserve">The verify stage applies rigorous, automated checks to confirm that artifacts meet defined quality standards. This stage is deterministic and repeatable, producing a pass/fail result for each verification criterion.</w:t>
+      </w:r>
+    </w:p>
+    <w:p>
+      <w:pPr>
+        <w:pStyle w:val="GvdeMetni"/>
+      </w:pPr>
+      <w:r>
+        <w:rPr>
+          <w:b/>
+          <w:bCs/>
+        </w:rPr>
+        <w:t xml:space="preserve">Input:</w:t>
+      </w:r>
+      <w:r>
+        <w:t xml:space="preserve"> </w:t>
+      </w:r>
+      <w:r>
+        <w:t xml:space="preserve">Evaluated artifacts from evaluate stage.</w:t>
+      </w:r>
+    </w:p>
+    <w:p>
+      <w:pPr>
+        <w:pStyle w:val="GvdeMetni"/>
+      </w:pPr>
+      <w:r>
+        <w:rPr>
+          <w:b/>
+          <w:bCs/>
+        </w:rPr>
+        <w:t xml:space="preserve">Output:</w:t>
+      </w:r>
+      <w:r>
+        <w:t xml:space="preserve"> </w:t>
+      </w:r>
+      <w:r>
+        <w:t xml:space="preserve">Verification report with pass/fail status for each criterion (e.g., test coverage, performance benchmarks, style compliance).</w:t>
+      </w:r>
+    </w:p>
+    <w:p>
+      <w:pPr>
+        <w:pStyle w:val="GvdeMetni"/>
+      </w:pPr>
+      <w:r>
+        <w:rPr>
+          <w:b/>
+          <w:bCs/>
+        </w:rPr>
+        <w:t xml:space="preserve">Quality gate:</w:t>
+      </w:r>
+      <w:r>
+        <w:t xml:space="preserve"> </w:t>
+      </w:r>
+      <w:r>
+        <w:t xml:space="preserve">All defined verification criteria must pass; any failures block progression to release stage.</w:t>
+      </w:r>
+    </w:p>
+    <w:p>
+      <w:pPr>
+        <w:pStyle w:val="GvdeMetni"/>
+      </w:pPr>
+      <w:r>
+        <w:rPr>
+          <w:b/>
+          <w:bCs/>
+        </w:rPr>
+        <w:t xml:space="preserve">Tooling:</w:t>
+      </w:r>
+      <w:r>
+        <w:t xml:space="preserve"> </w:t>
+      </w:r>
+      <w:r>
+        <w:t xml:space="preserve">Continuous integration (CI) systems (e.g., GitHub Actions, Jenkins), test coverage tools (e.g., coverage.py, Istanbul), static analysis tools (e.g., mypy, Clippy).</w:t>
+      </w:r>
+    </w:p>
+    <w:p>
+      <w:pPr>
+        <w:pStyle w:val="GvdeMetni"/>
+      </w:pPr>
+      <w:r>
+        <w:t xml:space="preserve">The verify stage provides the formal checkpoint that distinguishes validated artifacts from exploratory drafts. This separation is critical for reproducibility and quality assurance.</w:t>
+      </w:r>
+    </w:p>
+    <w:bookmarkEnd w:id="21"/>
+    <w:bookmarkStart w:id="22" w:name="release-stage"/>
+    <w:p>
+      <w:pPr>
+        <w:pStyle w:val="Balk2"/>
+      </w:pPr>
+      <w:r>
+        <w:t xml:space="preserve">Release Stage</w:t>
+      </w:r>
+    </w:p>
+    <w:p>
+      <w:pPr>
+        <w:pStyle w:val="FirstParagraph"/>
+      </w:pPr>
+      <w:r>
+        <w:t xml:space="preserve">The release stage packages verified artifacts for distribution, archival, or publication. Artifacts are tagged with version identifiers and accompanied by comprehensive documentation, including provenance metadata, verification results, and usage instructions.</w:t>
+      </w:r>
+    </w:p>
+    <w:p>
+      <w:pPr>
+        <w:pStyle w:val="GvdeMetni"/>
+      </w:pPr>
+      <w:r>
+        <w:rPr>
+          <w:b/>
+          <w:bCs/>
+        </w:rPr>
+        <w:t xml:space="preserve">Input:</w:t>
+      </w:r>
+      <w:r>
+        <w:t xml:space="preserve"> </w:t>
+      </w:r>
+      <w:r>
+        <w:t xml:space="preserve">Verified artifacts from verify stage.</w:t>
+      </w:r>
+    </w:p>
+    <w:p>
+      <w:pPr>
+        <w:pStyle w:val="GvdeMetni"/>
+      </w:pPr>
+      <w:r>
+        <w:rPr>
+          <w:b/>
+          <w:bCs/>
+        </w:rPr>
+        <w:t xml:space="preserve">Output:</w:t>
+      </w:r>
+      <w:r>
+        <w:t xml:space="preserve"> </w:t>
+      </w:r>
+      <w:r>
+        <w:t xml:space="preserve">Released package (e.g., versioned library, research dataset, paper submission) with full documentation and metadata.</w:t>
+      </w:r>
+    </w:p>
+    <w:p>
+      <w:pPr>
+        <w:pStyle w:val="GvdeMetni"/>
+      </w:pPr>
+      <w:r>
+        <w:rPr>
+          <w:b/>
+          <w:bCs/>
+        </w:rPr>
+        <w:t xml:space="preserve">Quality gate:</w:t>
+      </w:r>
+      <w:r>
+        <w:t xml:space="preserve"> </w:t>
+      </w:r>
+      <w:r>
+        <w:t xml:space="preserve">Release package must include all provenance metadata, verification reports, and usage documentation; package must be accessible via stable identifier (e.g., DOI, Git tag).</w:t>
+      </w:r>
+    </w:p>
+    <w:p>
+      <w:pPr>
+        <w:pStyle w:val="GvdeMetni"/>
+      </w:pPr>
+      <w:r>
+        <w:rPr>
+          <w:b/>
+          <w:bCs/>
+        </w:rPr>
+        <w:t xml:space="preserve">Tooling:</w:t>
+      </w:r>
+      <w:r>
+        <w:t xml:space="preserve"> </w:t>
+      </w:r>
+      <w:r>
+        <w:t xml:space="preserve">Package managers (e.g., PyPI, npm), archival repositories (e.g., Zenodo, OSF), documentation generators (e.g., Sphinx, MkDocs).</w:t>
+      </w:r>
+    </w:p>
+    <w:p>
+      <w:pPr>
+        <w:pStyle w:val="GvdeMetni"/>
+      </w:pPr>
+      <w:r>
+        <w:t xml:space="preserve">The release stage ensures that artifacts are not only correct but also reusable and auditable. By bundling metadata and verification results, the release package becomes a self-contained, reproducible unit.</w:t>
+      </w:r>
+    </w:p>
+    <w:bookmarkEnd w:id="22"/>
+    <w:bookmarkStart w:id="23" w:name="workflow-integration-and-automation"/>
+    <w:p>
+      <w:pPr>
+        <w:pStyle w:val="Balk2"/>
+      </w:pPr>
+      <w:r>
+        <w:t xml:space="preserve">Workflow Integration and Automation</w:t>
+      </w:r>
+    </w:p>
+    <w:p>
+      <w:pPr>
+        <w:pStyle w:val="FirstParagraph"/>
+      </w:pPr>
+      <w:r>
+        <w:t xml:space="preserve">The five stages are designed to integrate with existing development tools and practices. Developers can adopt the workflow incrementally, starting with manual checklists and metadata files, then gradually introducing automation as familiarity and tooling mature.</w:t>
+      </w:r>
+    </w:p>
+    <w:p>
+      <w:pPr>
+        <w:pStyle w:val="GvdeMetni"/>
+      </w:pPr>
+      <w:r>
+        <w:t xml:space="preserve">Key integration points include:</w:t>
+      </w:r>
+    </w:p>
+    <w:p>
+      <w:pPr>
+        <w:pStyle w:val="Compact"/>
         <w:numPr>
           <w:ilvl w:val="0"/>
           <w:numId w:val="1002"/>
         </w:numPr>
       </w:pPr>
       <w:r>
-        <w:t xml:space="preserve">Stage‑naming (Planning, Context, Execution, Provenance, Quality, Export) reduces cognitive overhead for reviewers and authors by making intent explicit.</w:t>
-      </w:r>
-      <w:r>
-        <w:t xml:space="preserve"> </w:t>
-      </w:r>
-    </w:p>
-    <w:p>
-      <w:pPr>
+        <w:rPr>
+          <w:b/>
+          <w:bCs/>
+        </w:rPr>
+        <w:t xml:space="preserve">Version control commits</w:t>
+      </w:r>
+      <w:r>
+        <w:t xml:space="preserve"> </w:t>
+      </w:r>
+      <w:r>
+        <w:t xml:space="preserve">linked to task IDs from the planning stage.</w:t>
+      </w:r>
+    </w:p>
+    <w:p>
+      <w:pPr>
+        <w:pStyle w:val="Compact"/>
         <w:numPr>
           <w:ilvl w:val="0"/>
           <w:numId w:val="1002"/>
         </w:numPr>
       </w:pPr>
       <w:r>
-        <w:t xml:space="preserve">Inline provenance comments attached to factual sentences provide immediate traceability without requiring a full citation pipeline.</w:t>
-      </w:r>
-      <w:r>
-        <w:t xml:space="preserve"> </w:t>
-      </w:r>
-    </w:p>
-    <w:p>
-      <w:pPr>
+        <w:rPr>
+          <w:b/>
+          <w:bCs/>
+        </w:rPr>
+        <w:t xml:space="preserve">CI pipelines</w:t>
+      </w:r>
+      <w:r>
+        <w:t xml:space="preserve"> </w:t>
+      </w:r>
+      <w:r>
+        <w:t xml:space="preserve">that execute evaluate and verify stages automatically on each commit.</w:t>
+      </w:r>
+    </w:p>
+    <w:p>
+      <w:pPr>
+        <w:pStyle w:val="Compact"/>
         <w:numPr>
           <w:ilvl w:val="0"/>
           <w:numId w:val="1002"/>
         </w:numPr>
       </w:pPr>
       <w:r>
-        <w:t xml:space="preserve">Decomposing work into atomic TODOs with acceptance criteria enables auditable, minimal edits and reduces risky large rewrites.</w:t>
-      </w:r>
-      <w:r>
-        <w:t xml:space="preserve"> </w:t>
-      </w:r>
-    </w:p>
-    <w:p>
-      <w:pPr>
+        <w:rPr>
+          <w:b/>
+          <w:bCs/>
+        </w:rPr>
+        <w:t xml:space="preserve">Metadata templates</w:t>
+      </w:r>
+      <w:r>
+        <w:t xml:space="preserve"> </w:t>
+      </w:r>
+      <w:r>
+        <w:t xml:space="preserve">embedded in project repositories to standardize provenance capture.</w:t>
+      </w:r>
+    </w:p>
+    <w:p>
+      <w:pPr>
+        <w:pStyle w:val="Compact"/>
         <w:numPr>
           <w:ilvl w:val="0"/>
           <w:numId w:val="1002"/>
         </w:numPr>
       </w:pPr>
       <w:r>
-        <w:t xml:space="preserve">A short, automated quality‑gate sequence (heading lint, figure checks, Pandoc build) prevents common regressions while preserving iteration speed.</w:t>
-      </w:r>
-      <w:r>
-        <w:t xml:space="preserve"> </w:t>
-      </w:r>
-    </w:p>
-    <w:p>
-      <w:pPr>
-        <w:numPr>
-          <w:ilvl w:val="0"/>
-          <w:numId w:val="1002"/>
-        </w:numPr>
-      </w:pPr>
-      <w:r>
-        <w:t xml:space="preserve">A compact agent messaging convention (Why/What/Outcome) makes automated edits self‑documenting and simplifies human review.</w:t>
-      </w:r>
-      <w:r>
-        <w:t xml:space="preserve"> </w:t>
-      </w:r>
-    </w:p>
-    <w:p>
-      <w:pPr>
-        <w:numPr>
-          <w:ilvl w:val="0"/>
-          <w:numId w:val="1002"/>
-        </w:numPr>
-      </w:pPr>
-      <w:r>
-        <w:t xml:space="preserve">Reproducible export (Pandoc command and build directory) is a low‑friction mechanism to create reviewer‑ready artifacts that capture the repository state used to produce the submission.</w:t>
-      </w:r>
-      <w:r>
-        <w:t xml:space="preserve"> </w:t>
-      </w:r>
-    </w:p>
-    <w:bookmarkEnd w:id="20"/>
-    <w:bookmarkStart w:id="27" w:name="Xe4ee6d9e57e0da0b731d560bd4c18a32ec74c9c"/>
+        <w:rPr>
+          <w:b/>
+          <w:bCs/>
+        </w:rPr>
+        <w:t xml:space="preserve">Documentation generators</w:t>
+      </w:r>
+      <w:r>
+        <w:t xml:space="preserve"> </w:t>
+      </w:r>
+      <w:r>
+        <w:t xml:space="preserve">that compile metadata, task lists, and verification reports into human-readable summaries.</w:t>
+      </w:r>
+    </w:p>
+    <w:p>
+      <w:pPr>
+        <w:pStyle w:val="FirstParagraph"/>
+      </w:pPr>
+      <w:r>
+        <w:t xml:space="preserve">This integration strategy minimizes friction while maximizing traceability. Developers retain the flexibility to iterate rapidly during early stages, with the assurance that verified artifacts meet defined quality standards.</w:t>
+      </w:r>
+    </w:p>
+    <w:bookmarkEnd w:id="23"/>
+    <w:bookmarkEnd w:id="24"/>
+    <w:bookmarkStart w:id="33" w:name="experiments-and-case-study"/>
     <w:p>
       <w:pPr>
         <w:pStyle w:val="Balk1"/>
       </w:pPr>
       <w:r>
-        <w:t xml:space="preserve">Method: the Verifiable AI‑Authoring Workflow</w:t>
+        <w:t xml:space="preserve">Experiments and Case Study</w:t>
       </w:r>
     </w:p>
     <w:p>
@@ -295,16 +932,16 @@
         <w:pStyle w:val="FirstParagraph"/>
       </w:pPr>
       <w:r>
-        <w:t xml:space="preserve">At the core of the workflow is an operational commitment: every substantive change must be small, justified, and traceable. We operationalize this with six stages. Each stage produces a short artifact that can be inspected quickly by a human reviewer.</w:t>
-      </w:r>
-    </w:p>
-    <w:bookmarkStart w:id="21" w:name="stage-1--planning-and-scoping"/>
+        <w:t xml:space="preserve">To validate the proposed workflow, we applied it to a real-world development scenario: creating a conference paper processing pipeline that converts Markdown manuscripts to Word documents conforming to a specific conference template. This task involves multiple stages (planning, build, evaluate, verify, release) and requires careful attention to formatting rules, metadata preservation, and tooling integration.</w:t>
+      </w:r>
+    </w:p>
+    <w:bookmarkStart w:id="25" w:name="scenario-description"/>
     <w:p>
       <w:pPr>
         <w:pStyle w:val="Balk2"/>
       </w:pPr>
       <w:r>
-        <w:t xml:space="preserve">Stage 1 — Planning and scoping</w:t>
+        <w:t xml:space="preserve">Scenario Description</w:t>
       </w:r>
     </w:p>
     <w:p>
@@ -312,669 +949,7 @@
         <w:pStyle w:val="FirstParagraph"/>
       </w:pPr>
       <w:r>
-        <w:t xml:space="preserve">Planning translates a vague objective ("shorten drafts into a conference paper") into an ordered set of atomic tasks. Tasks are written as TODOs with a one‑sentence acceptance criterion. This prevents large, undisciplined rewrites and frames agent requests precisely.</w:t>
-      </w:r>
-    </w:p>
-    <w:p>
-      <w:pPr>
-        <w:pStyle w:val="GvdeMetni"/>
-      </w:pPr>
-      <w:r>
-        <w:t xml:space="preserve">Example TODO entry:</w:t>
-      </w:r>
-    </w:p>
-    <w:p>
-      <w:pPr>
-        <w:pStyle w:val="SourceCode"/>
-      </w:pPr>
-      <w:r>
-        <w:rPr>
-          <w:rStyle w:val="VerbatimChar"/>
-        </w:rPr>
-        <w:t xml:space="preserve">TODO: Produce a 2‑paragraph Method section describing the six stages and examples. Acceptance: 2 paragraphs, each &lt;150 words, with provenance comments for factual statements.</w:t>
-      </w:r>
-    </w:p>
-    <w:p>
-      <w:pPr>
-        <w:pStyle w:val="FirstParagraph"/>
-      </w:pPr>
-      <w:r>
-        <w:t xml:space="preserve">Suggested prompt (planning):</w:t>
-      </w:r>
-    </w:p>
-    <w:p>
-      <w:pPr>
-        <w:pStyle w:val="SourceCode"/>
-      </w:pPr>
-      <w:r>
-        <w:rPr>
-          <w:rStyle w:val="VerbatimChar"/>
-        </w:rPr>
-        <w:t xml:space="preserve">You are preparing a 6–7 page conference paper. Given two source PDFs (v00.pdf and v01.pdf) summarize the 5–8 high‑level claims that must survive condensation. For each claim return: title, 1–2 sentence justification, likely source (filename + page range), and an acceptance criterion (one short sentence describing what a reviewer would expect to see).</w:t>
-      </w:r>
-    </w:p>
-    <w:p>
-      <w:pPr>
-        <w:pStyle w:val="FirstParagraph"/>
-      </w:pPr>
-      <w:r>
-        <w:t xml:space="preserve">Acceptance check: at least 5 claims are listed, each with a source reference and an acceptance criterion.</w:t>
-      </w:r>
-    </w:p>
-    <w:bookmarkEnd w:id="21"/>
-    <w:bookmarkStart w:id="22" w:name="stage-2--context-and-asset-discovery"/>
-    <w:p>
-      <w:pPr>
-        <w:pStyle w:val="Balk2"/>
-      </w:pPr>
-      <w:r>
-        <w:t xml:space="preserve">Stage 2 — Context and asset discovery</w:t>
-      </w:r>
-    </w:p>
-    <w:p>
-      <w:pPr>
-        <w:pStyle w:val="FirstParagraph"/>
-      </w:pPr>
-      <w:r>
-        <w:t xml:space="preserve">Before editing, enumerate the repository and external assets (draft PDFs, figures). Produce</w:t>
-      </w:r>
-      <w:r>
-        <w:t xml:space="preserve"> </w:t>
-      </w:r>
-      <w:r>
-        <w:rPr>
-          <w:rStyle w:val="VerbatimChar"/>
-        </w:rPr>
-        <w:t xml:space="preserve">SOURCES.md</w:t>
-      </w:r>
-      <w:r>
-        <w:t xml:space="preserve"> </w:t>
-      </w:r>
-      <w:r>
-        <w:t xml:space="preserve">mapping filenames to page ranges and roles (evidence, background, figure). This whitelist prevents agents from introducing unvetted external content.</w:t>
-      </w:r>
-    </w:p>
-    <w:p>
-      <w:pPr>
-        <w:pStyle w:val="GvdeMetni"/>
-      </w:pPr>
-      <w:r>
-        <w:t xml:space="preserve">Suggested prompt (asset discovery): request a tabular mapping</w:t>
-      </w:r>
-      <w:r>
-        <w:t xml:space="preserve"> </w:t>
-      </w:r>
-      <w:r>
-        <w:rPr>
-          <w:rStyle w:val="VerbatimChar"/>
-        </w:rPr>
-        <w:t xml:space="preserve">filename | pages | role | short note</w:t>
-      </w:r>
-      <w:r>
-        <w:t xml:space="preserve"> </w:t>
-      </w:r>
-      <w:r>
-        <w:t xml:space="preserve">so that claims later can point to exact locations.</w:t>
-      </w:r>
-    </w:p>
-    <w:p>
-      <w:pPr>
-        <w:pStyle w:val="GvdeMetni"/>
-      </w:pPr>
-      <w:r>
-        <w:t xml:space="preserve">Acceptance check:</w:t>
-      </w:r>
-      <w:r>
-        <w:t xml:space="preserve"> </w:t>
-      </w:r>
-      <w:r>
-        <w:rPr>
-          <w:rStyle w:val="VerbatimChar"/>
-        </w:rPr>
-        <w:t xml:space="preserve">SOURCES.md</w:t>
-      </w:r>
-      <w:r>
-        <w:t xml:space="preserve"> </w:t>
-      </w:r>
-      <w:r>
-        <w:t xml:space="preserve">exists and identifies pages for each core claim.</w:t>
-      </w:r>
-    </w:p>
-    <w:bookmarkEnd w:id="22"/>
-    <w:bookmarkStart w:id="23" w:name="Xb718847c3abd4a5377fc2e846b86d4e3c23cec6"/>
-    <w:p>
-      <w:pPr>
-        <w:pStyle w:val="Balk2"/>
-      </w:pPr>
-      <w:r>
-        <w:t xml:space="preserve">Stage 3 — Task decomposition and execution</w:t>
-      </w:r>
-    </w:p>
-    <w:p>
-      <w:pPr>
-        <w:pStyle w:val="FirstParagraph"/>
-      </w:pPr>
-      <w:r>
-        <w:t xml:space="preserve">Decompose each TODO into the smallest necessary edits. Agents or humans perform the edits but must include a short metadata header in the commit or PR: Why, What, Outcome. This metadata is the key to making automated edits self‑documenting.</w:t>
-      </w:r>
-    </w:p>
-    <w:p>
-      <w:pPr>
-        <w:pStyle w:val="GvdeMetni"/>
-      </w:pPr>
-      <w:r>
-        <w:t xml:space="preserve">Write prompt example:</w:t>
-      </w:r>
-    </w:p>
-    <w:p>
-      <w:pPr>
-        <w:pStyle w:val="SourceCode"/>
-      </w:pPr>
-      <w:r>
-        <w:rPr>
-          <w:rStyle w:val="VerbatimChar"/>
-        </w:rPr>
-        <w:t xml:space="preserve">Why: condense v01.pdf pages 3–5 into a 2‑paragraph Method section.</w:t>
-      </w:r>
-      <w:r>
-        <w:br/>
-      </w:r>
-      <w:r>
-        <w:rPr>
-          <w:rStyle w:val="VerbatimChar"/>
-        </w:rPr>
-        <w:t xml:space="preserve">What: modify paper.md (Method subsection), add provenance comments inline.</w:t>
-      </w:r>
-      <w:r>
-        <w:br/>
-      </w:r>
-      <w:r>
-        <w:rPr>
-          <w:rStyle w:val="VerbatimChar"/>
-        </w:rPr>
-        <w:t xml:space="preserve">Outcome: 2 paragraphs with provenance on factual claims.</w:t>
-      </w:r>
-    </w:p>
-    <w:p>
-      <w:pPr>
-        <w:pStyle w:val="FirstParagraph"/>
-      </w:pPr>
-      <w:r>
-        <w:t xml:space="preserve">Acceptance check: changed diff contains only the necessary edits and includes provenance comments where claims were introduced.</w:t>
-      </w:r>
-    </w:p>
-    <w:bookmarkEnd w:id="23"/>
-    <w:bookmarkStart w:id="24" w:name="stage-4--provenance-capture"/>
-    <w:p>
-      <w:pPr>
-        <w:pStyle w:val="Balk2"/>
-      </w:pPr>
-      <w:r>
-        <w:t xml:space="preserve">Stage 4 — Provenance capture</w:t>
-      </w:r>
-    </w:p>
-    <w:p>
-      <w:pPr>
-        <w:pStyle w:val="FirstParagraph"/>
-      </w:pPr>
-      <w:r>
-        <w:t xml:space="preserve">Every factual sentence should be accompanied by an inline provenance marker of the form:</w:t>
-      </w:r>
-    </w:p>
-    <w:p>
-      <w:pPr>
-        <w:pStyle w:val="SourceCode"/>
-      </w:pPr>
-      <w:r>
-        <w:rPr>
-          <w:rStyle w:val="VerbatimChar"/>
-        </w:rPr>
-        <w:t xml:space="preserve">&lt;!-- source: v01.pdf p.3 para 2 --&gt;</w:t>
-      </w:r>
-    </w:p>
-    <w:p>
-      <w:pPr>
-        <w:pStyle w:val="FirstParagraph"/>
-      </w:pPr>
-      <w:r>
-        <w:t xml:space="preserve">Place the comment immediately after the sentence it supports. If no direct source exists, authors should insert</w:t>
-      </w:r>
-      <w:r>
-        <w:t xml:space="preserve"> </w:t>
-      </w:r>
-      <w:r>
-        <w:rPr>
-          <w:rStyle w:val="VerbatimChar"/>
-        </w:rPr>
-        <w:t xml:space="preserve">&lt;!-- source: none --&gt;</w:t>
-      </w:r>
-      <w:r>
-        <w:t xml:space="preserve"> </w:t>
-      </w:r>
-      <w:r>
-        <w:t xml:space="preserve">and flag the sentence for manual review.</w:t>
-      </w:r>
-    </w:p>
-    <w:bookmarkEnd w:id="24"/>
-    <w:bookmarkStart w:id="25" w:name="stage-5--quality-gates"/>
-    <w:p>
-      <w:pPr>
-        <w:pStyle w:val="Balk2"/>
-      </w:pPr>
-      <w:r>
-        <w:t xml:space="preserve">Stage 5 — Quality gates</w:t>
-      </w:r>
-    </w:p>
-    <w:p>
-      <w:pPr>
-        <w:pStyle w:val="FirstParagraph"/>
-      </w:pPr>
-      <w:r>
-        <w:t xml:space="preserve">Before export, run three fast checks: (1) heading lint—required sections are present; (2) figure link check—all referenced files exist under</w:t>
-      </w:r>
-      <w:r>
-        <w:t xml:space="preserve"> </w:t>
-      </w:r>
-      <w:r>
-        <w:rPr>
-          <w:rStyle w:val="VerbatimChar"/>
-        </w:rPr>
-        <w:t xml:space="preserve">figures/</w:t>
-      </w:r>
-      <w:r>
-        <w:t xml:space="preserve">; (3) Pandoc build—convert</w:t>
-      </w:r>
-      <w:r>
-        <w:t xml:space="preserve"> </w:t>
-      </w:r>
-      <w:r>
-        <w:rPr>
-          <w:rStyle w:val="VerbatimChar"/>
-        </w:rPr>
-        <w:t xml:space="preserve">paper.md</w:t>
-      </w:r>
-      <w:r>
-        <w:t xml:space="preserve"> </w:t>
-      </w:r>
-      <w:r>
-        <w:t xml:space="preserve">to</w:t>
-      </w:r>
-      <w:r>
-        <w:t xml:space="preserve"> </w:t>
-      </w:r>
-      <w:r>
-        <w:rPr>
-          <w:rStyle w:val="VerbatimChar"/>
-        </w:rPr>
-        <w:t xml:space="preserve">.docx</w:t>
-      </w:r>
-      <w:r>
-        <w:t xml:space="preserve"> </w:t>
-      </w:r>
-      <w:r>
-        <w:t xml:space="preserve">locally. These checks are intentionally lightweight and complete in seconds to minutes for short papers.</w:t>
-      </w:r>
-    </w:p>
-    <w:p>
-      <w:pPr>
-        <w:pStyle w:val="GvdeMetni"/>
-      </w:pPr>
-      <w:r>
-        <w:t xml:space="preserve">Automated command (PowerShell):</w:t>
-      </w:r>
-    </w:p>
-    <w:p>
-      <w:pPr>
-        <w:pStyle w:val="SourceCode"/>
-      </w:pPr>
-      <w:r>
-        <w:rPr>
-          <w:rStyle w:val="NormalTok"/>
-        </w:rPr>
-        <w:t xml:space="preserve">mkdir </w:t>
-      </w:r>
-      <w:r>
-        <w:rPr>
-          <w:rStyle w:val="OperatorTok"/>
-        </w:rPr>
-        <w:t xml:space="preserve">-</w:t>
-      </w:r>
-      <w:r>
-        <w:rPr>
-          <w:rStyle w:val="NormalTok"/>
-        </w:rPr>
-        <w:t xml:space="preserve">Force </w:t>
-      </w:r>
-      <w:r>
-        <w:rPr>
-          <w:rStyle w:val="OperatorTok"/>
-        </w:rPr>
-        <w:t xml:space="preserve">.</w:t>
-      </w:r>
-      <w:r>
-        <w:rPr>
-          <w:rStyle w:val="NormalTok"/>
-        </w:rPr>
-        <w:t xml:space="preserve">\build</w:t>
-      </w:r>
-      <w:r>
-        <w:br/>
-      </w:r>
-      <w:r>
-        <w:rPr>
-          <w:rStyle w:val="NormalTok"/>
-        </w:rPr>
-        <w:t xml:space="preserve">pandoc </w:t>
-      </w:r>
-      <w:r>
-        <w:rPr>
-          <w:rStyle w:val="OperatorTok"/>
-        </w:rPr>
-        <w:t xml:space="preserve">.</w:t>
-      </w:r>
-      <w:r>
-        <w:rPr>
-          <w:rStyle w:val="NormalTok"/>
-        </w:rPr>
-        <w:t xml:space="preserve">\paper</w:t>
-      </w:r>
-      <w:r>
-        <w:rPr>
-          <w:rStyle w:val="OperatorTok"/>
-        </w:rPr>
-        <w:t xml:space="preserve">.</w:t>
-      </w:r>
-      <w:r>
-        <w:rPr>
-          <w:rStyle w:val="FunctionTok"/>
-        </w:rPr>
-        <w:t xml:space="preserve">md</w:t>
-      </w:r>
-      <w:r>
-        <w:rPr>
-          <w:rStyle w:val="NormalTok"/>
-        </w:rPr>
-        <w:t xml:space="preserve"> </w:t>
-      </w:r>
-      <w:r>
-        <w:rPr>
-          <w:rStyle w:val="OperatorTok"/>
-        </w:rPr>
-        <w:t xml:space="preserve">-</w:t>
-      </w:r>
-      <w:r>
-        <w:rPr>
-          <w:rStyle w:val="NormalTok"/>
-        </w:rPr>
-        <w:t xml:space="preserve">o </w:t>
-      </w:r>
-      <w:r>
-        <w:rPr>
-          <w:rStyle w:val="OperatorTok"/>
-        </w:rPr>
-        <w:t xml:space="preserve">.</w:t>
-      </w:r>
-      <w:r>
-        <w:rPr>
-          <w:rStyle w:val="NormalTok"/>
-        </w:rPr>
-        <w:t xml:space="preserve">\build\paper</w:t>
-      </w:r>
-      <w:r>
-        <w:rPr>
-          <w:rStyle w:val="OperatorTok"/>
-        </w:rPr>
-        <w:t xml:space="preserve">.</w:t>
-      </w:r>
-      <w:r>
-        <w:rPr>
-          <w:rStyle w:val="FunctionTok"/>
-        </w:rPr>
-        <w:t xml:space="preserve">docx</w:t>
-      </w:r>
-      <w:r>
-        <w:rPr>
-          <w:rStyle w:val="NormalTok"/>
-        </w:rPr>
-        <w:t xml:space="preserve"> </w:t>
-      </w:r>
-      <w:r>
-        <w:rPr>
-          <w:rStyle w:val="OperatorTok"/>
-        </w:rPr>
-        <w:t xml:space="preserve">--</w:t>
-      </w:r>
-      <w:r>
-        <w:rPr>
-          <w:rStyle w:val="NormalTok"/>
-        </w:rPr>
-        <w:t xml:space="preserve">from gfm </w:t>
-      </w:r>
-      <w:r>
-        <w:rPr>
-          <w:rStyle w:val="OperatorTok"/>
-        </w:rPr>
-        <w:t xml:space="preserve">--</w:t>
-      </w:r>
-      <w:r>
-        <w:rPr>
-          <w:rStyle w:val="NormalTok"/>
-        </w:rPr>
-        <w:t xml:space="preserve">toc </w:t>
-      </w:r>
-      <w:r>
-        <w:rPr>
-          <w:rStyle w:val="OperatorTok"/>
-        </w:rPr>
-        <w:t xml:space="preserve">--</w:t>
-      </w:r>
-      <w:r>
-        <w:rPr>
-          <w:rStyle w:val="NormalTok"/>
-        </w:rPr>
-        <w:t xml:space="preserve">reference-location</w:t>
-      </w:r>
-      <w:r>
-        <w:rPr>
-          <w:rStyle w:val="OperatorTok"/>
-        </w:rPr>
-        <w:t xml:space="preserve">=</w:t>
-      </w:r>
-      <w:r>
-        <w:rPr>
-          <w:rStyle w:val="NormalTok"/>
-        </w:rPr>
-        <w:t xml:space="preserve">block</w:t>
-      </w:r>
-    </w:p>
-    <w:p>
-      <w:pPr>
-        <w:pStyle w:val="FirstParagraph"/>
-      </w:pPr>
-      <w:r>
-        <w:t xml:space="preserve">Acceptance check: the above command completes without error and</w:t>
-      </w:r>
-      <w:r>
-        <w:t xml:space="preserve"> </w:t>
-      </w:r>
-      <w:r>
-        <w:rPr>
-          <w:rStyle w:val="VerbatimChar"/>
-        </w:rPr>
-        <w:t xml:space="preserve">build/paper.docx</w:t>
-      </w:r>
-      <w:r>
-        <w:t xml:space="preserve"> </w:t>
-      </w:r>
-      <w:r>
-        <w:t xml:space="preserve">is created.</w:t>
-      </w:r>
-    </w:p>
-    <w:bookmarkEnd w:id="25"/>
-    <w:bookmarkStart w:id="26" w:name="stage-6--export-and-packaging"/>
-    <w:p>
-      <w:pPr>
-        <w:pStyle w:val="Balk2"/>
-      </w:pPr>
-      <w:r>
-        <w:t xml:space="preserve">Stage 6 — Export and packaging</w:t>
-      </w:r>
-    </w:p>
-    <w:p>
-      <w:pPr>
-        <w:pStyle w:val="FirstParagraph"/>
-      </w:pPr>
-      <w:r>
-        <w:t xml:space="preserve">Record the exact export command in</w:t>
-      </w:r>
-      <w:r>
-        <w:t xml:space="preserve"> </w:t>
-      </w:r>
-      <w:r>
-        <w:rPr>
-          <w:rStyle w:val="VerbatimChar"/>
-        </w:rPr>
-        <w:t xml:space="preserve">build/export-command.txt</w:t>
-      </w:r>
-      <w:r>
-        <w:t xml:space="preserve"> </w:t>
-      </w:r>
-      <w:r>
-        <w:t xml:space="preserve">alongside the output file. The build directory captures the repository state used to create the submission.</w:t>
-      </w:r>
-    </w:p>
-    <w:bookmarkEnd w:id="26"/>
-    <w:bookmarkEnd w:id="27"/>
-    <w:bookmarkStart w:id="28" w:name="Xeae6e86e93d75a6e1be128f9f4a40fa141cd7ef"/>
-    <w:p>
-      <w:pPr>
-        <w:pStyle w:val="Balk1"/>
-      </w:pPr>
-      <w:r>
-        <w:t xml:space="preserve">Prompt templates, commit conventions, and examples</w:t>
-      </w:r>
-    </w:p>
-    <w:p>
-      <w:pPr>
-        <w:pStyle w:val="FirstParagraph"/>
-      </w:pPr>
-      <w:r>
-        <w:t xml:space="preserve">To make the workflow actionable we provide compact templates. Agents must include Why/What/Outcome in each response that performs edits. Commits and PRs follow the same format so reviewers can see intent without reading diffs.</w:t>
-      </w:r>
-    </w:p>
-    <w:p>
-      <w:pPr>
-        <w:pStyle w:val="GvdeMetni"/>
-      </w:pPr>
-      <w:r>
-        <w:t xml:space="preserve">Commit/PR message template:</w:t>
-      </w:r>
-    </w:p>
-    <w:p>
-      <w:pPr>
-        <w:pStyle w:val="SourceCode"/>
-      </w:pPr>
-      <w:r>
-        <w:rPr>
-          <w:rStyle w:val="VerbatimChar"/>
-        </w:rPr>
-        <w:t xml:space="preserve">Why: &lt;one line&gt;</w:t>
-      </w:r>
-      <w:r>
-        <w:br/>
-      </w:r>
-      <w:r>
-        <w:rPr>
-          <w:rStyle w:val="VerbatimChar"/>
-        </w:rPr>
-        <w:t xml:space="preserve">What: &lt;files changed&gt;</w:t>
-      </w:r>
-      <w:r>
-        <w:br/>
-      </w:r>
-      <w:r>
-        <w:rPr>
-          <w:rStyle w:val="VerbatimChar"/>
-        </w:rPr>
-        <w:t xml:space="preserve">Outcome: &lt;how to verify: commands/files&gt;</w:t>
-      </w:r>
-    </w:p>
-    <w:p>
-      <w:pPr>
-        <w:pStyle w:val="FirstParagraph"/>
-      </w:pPr>
-      <w:r>
-        <w:t xml:space="preserve">Provenance tagging example (in text):</w:t>
-      </w:r>
-    </w:p>
-    <w:p>
-      <w:pPr>
-        <w:pStyle w:val="GvdeMetni"/>
-      </w:pPr>
-      <w:r>
-        <w:t xml:space="preserve">"Stage‑named workflows reduce reviewer cognitive overhead."</w:t>
-      </w:r>
-      <w:r>
-        <w:t xml:space="preserve"> </w:t>
-      </w:r>
-    </w:p>
-    <w:p>
-      <w:pPr>
-        <w:pStyle w:val="GvdeMetni"/>
-      </w:pPr>
-      <w:r>
-        <w:t xml:space="preserve">The inline comment points directly to the supporting paragraph in the draft; a reviewer can open the PDF and confirm.</w:t>
-      </w:r>
-    </w:p>
-    <w:bookmarkEnd w:id="28"/>
-    <w:bookmarkStart w:id="31" w:name="experiments--case-study"/>
-    <w:p>
-      <w:pPr>
-        <w:pStyle w:val="Balk1"/>
-      </w:pPr>
-      <w:r>
-        <w:t xml:space="preserve">Experiments / Case Study</w:t>
-      </w:r>
-    </w:p>
-    <w:p>
-      <w:pPr>
-        <w:pStyle w:val="FirstParagraph"/>
-      </w:pPr>
-      <w:r>
-        <w:t xml:space="preserve">We applied the workflow to a repository with two draft PDFs (v00, v01) and an empty</w:t>
-      </w:r>
-      <w:r>
-        <w:t xml:space="preserve"> </w:t>
-      </w:r>
-      <w:r>
-        <w:rPr>
-          <w:rStyle w:val="VerbatimChar"/>
-        </w:rPr>
-        <w:t xml:space="preserve">paper.md</w:t>
-      </w:r>
-      <w:r>
-        <w:t xml:space="preserve">. The protocol followed the six stages: planning to extract claims, instrumenting</w:t>
-      </w:r>
-      <w:r>
-        <w:t xml:space="preserve"> </w:t>
-      </w:r>
-      <w:r>
-        <w:rPr>
-          <w:rStyle w:val="VerbatimChar"/>
-        </w:rPr>
-        <w:t xml:space="preserve">SOURCES.md</w:t>
-      </w:r>
-      <w:r>
-        <w:t xml:space="preserve">, iteratively condensing and tagging assertions, and running quality gates prior to Pandoc export.</w:t>
-      </w:r>
-    </w:p>
-    <w:bookmarkStart w:id="29" w:name="operational-observations"/>
-    <w:p>
-      <w:pPr>
-        <w:pStyle w:val="Balk2"/>
-      </w:pPr>
-      <w:r>
-        <w:t xml:space="preserve">Operational observations</w:t>
+        <w:t xml:space="preserve">The goal was to develop a pipeline that:</w:t>
       </w:r>
     </w:p>
     <w:p>
@@ -986,10 +961,7 @@
         </w:numPr>
       </w:pPr>
       <w:r>
-        <w:t xml:space="preserve">Time to initial, reviewable draft: approximately 60 minutes of combined human+agent iterations when following the workflow strictly (planning → two write cycles → quality gates).</w:t>
-      </w:r>
-      <w:r>
-        <w:t xml:space="preserve"> </w:t>
+        <w:t xml:space="preserve">Accepts a Markdown manuscript with structured sections (Abstract, Introduction, Method, etc.).</w:t>
       </w:r>
     </w:p>
     <w:p>
@@ -1001,32 +973,70 @@
         </w:numPr>
       </w:pPr>
       <w:r>
-        <w:t xml:space="preserve">Provenance coverage: &gt;90% of factual sentences received a provenance marker during the write cycles; remaining sentences were flagged</w:t>
-      </w:r>
-      <w:r>
-        <w:t xml:space="preserve"> </w:t>
-      </w:r>
-      <w:r>
-        <w:rPr>
-          <w:rStyle w:val="VerbatimChar"/>
-        </w:rPr>
-        <w:t xml:space="preserve">source: none</w:t>
-      </w:r>
-      <w:r>
-        <w:t xml:space="preserve"> </w:t>
-      </w:r>
-      <w:r>
-        <w:t xml:space="preserve">for manual review.</w:t>
-      </w:r>
-    </w:p>
-    <w:bookmarkEnd w:id="29"/>
-    <w:bookmarkStart w:id="30" w:name="example-evidence-mapping-illustrative"/>
+        <w:t xml:space="preserve">Converts the manuscript to a Word document (.docx) using Pandoc.</w:t>
+      </w:r>
+    </w:p>
+    <w:p>
+      <w:pPr>
+        <w:pStyle w:val="Compact"/>
+        <w:numPr>
+          <w:ilvl w:val="0"/>
+          <w:numId w:val="1003"/>
+        </w:numPr>
+      </w:pPr>
+      <w:r>
+        <w:t xml:space="preserve">Applies a conference-specific template (two-column IEEE format, A4 paper) to ensure compliance with submission guidelines.</w:t>
+      </w:r>
+    </w:p>
+    <w:p>
+      <w:pPr>
+        <w:pStyle w:val="Compact"/>
+        <w:numPr>
+          <w:ilvl w:val="0"/>
+          <w:numId w:val="1003"/>
+        </w:numPr>
+      </w:pPr>
+      <w:r>
+        <w:t xml:space="preserve">Preserves metadata (title, author, keywords) and formatting (headings, citations, figures).</w:t>
+      </w:r>
+    </w:p>
+    <w:p>
+      <w:pPr>
+        <w:pStyle w:val="FirstParagraph"/>
+      </w:pPr>
+      <w:r>
+        <w:t xml:space="preserve">The development was performed using AI-assisted coding tools (GitHub Copilot, ChatGPT) under typical working conditions, with initial attempts following an unstructured</w:t>
+      </w:r>
+      <w:r>
+        <w:t xml:space="preserve"> </w:t>
+      </w:r>
+      <w:r>
+        <w:t xml:space="preserve">“vibe coding”</w:t>
+      </w:r>
+      <w:r>
+        <w:t xml:space="preserve"> </w:t>
+      </w:r>
+      <w:r>
+        <w:t xml:space="preserve">approach, followed by a structured application of the proposed workflow.</w:t>
+      </w:r>
+    </w:p>
+    <w:bookmarkEnd w:id="25"/>
+    <w:bookmarkStart w:id="31" w:name="application-of-the-workflow"/>
     <w:p>
       <w:pPr>
         <w:pStyle w:val="Balk2"/>
       </w:pPr>
       <w:r>
-        <w:t xml:space="preserve">Example evidence mapping (illustrative)</w:t>
+        <w:t xml:space="preserve">Application of the Workflow</w:t>
+      </w:r>
+    </w:p>
+    <w:bookmarkStart w:id="26" w:name="planning-stage-1"/>
+    <w:p>
+      <w:pPr>
+        <w:pStyle w:val="Balk3"/>
+      </w:pPr>
+      <w:r>
+        <w:t xml:space="preserve">Planning Stage</w:t>
       </w:r>
     </w:p>
     <w:p>
@@ -1034,148 +1044,7 @@
         <w:pStyle w:val="FirstParagraph"/>
       </w:pPr>
       <w:r>
-        <w:t xml:space="preserve">Claim: "A short quality‑gate sequence prevents common regressions while preserving iteration speed."</w:t>
-      </w:r>
-      <w:r>
-        <w:t xml:space="preserve"> </w:t>
-      </w:r>
-    </w:p>
-    <w:p>
-      <w:pPr>
-        <w:pStyle w:val="GvdeMetni"/>
-      </w:pPr>
-      <w:r>
-        <w:t xml:space="preserve">Evidence mapping (</w:t>
-      </w:r>
-      <w:r>
-        <w:rPr>
-          <w:rStyle w:val="VerbatimChar"/>
-        </w:rPr>
-        <w:t xml:space="preserve">SOURCES.md</w:t>
-      </w:r>
-      <w:r>
-        <w:t xml:space="preserve">):</w:t>
-      </w:r>
-    </w:p>
-    <w:p>
-      <w:pPr>
-        <w:pStyle w:val="SourceCode"/>
-      </w:pPr>
-      <w:r>
-        <w:rPr>
-          <w:rStyle w:val="VerbatimChar"/>
-        </w:rPr>
-        <w:t xml:space="preserve">v01.pdf | p.3 | method rationale | describes need for short automated checks</w:t>
-      </w:r>
-      <w:r>
-        <w:br/>
-      </w:r>
-      <w:r>
-        <w:rPr>
-          <w:rStyle w:val="VerbatimChar"/>
-        </w:rPr>
-        <w:t xml:space="preserve">v00.pdf | p.5 | case example | shows export example using Pandoc</w:t>
-      </w:r>
-    </w:p>
-    <w:p>
-      <w:pPr>
-        <w:pStyle w:val="FirstParagraph"/>
-      </w:pPr>
-      <w:r>
-        <w:t xml:space="preserve">This mapping lets a reviewer verify the claim by consulting the indicated locations; it also documents the evidence the authors used when making editorial decisions.</w:t>
-      </w:r>
-    </w:p>
-    <w:bookmarkEnd w:id="30"/>
-    <w:bookmarkEnd w:id="31"/>
-    <w:bookmarkStart w:id="32" w:name="related-work"/>
-    <w:p>
-      <w:pPr>
-        <w:pStyle w:val="Balk1"/>
-      </w:pPr>
-      <w:r>
-        <w:t xml:space="preserve">Related Work</w:t>
-      </w:r>
-    </w:p>
-    <w:p>
-      <w:pPr>
-        <w:pStyle w:val="FirstParagraph"/>
-      </w:pPr>
-      <w:r>
-        <w:t xml:space="preserve">Our proposal sits at the intersection of reproducible computational workflows, literate programming, and recent efforts on agentic software development. Reproducibility work emphasizes environment and step capture; literate programming emphasizes the linkage between narrative and code. Agentic development brings new speed but requires guardrails—our workflow contributes by providing concrete, low‑friction guardrails tailored for short scholarly artifacts.</w:t>
-      </w:r>
-    </w:p>
-    <w:bookmarkEnd w:id="32"/>
-    <w:bookmarkStart w:id="35" w:name="discussion"/>
-    <w:p>
-      <w:pPr>
-        <w:pStyle w:val="Balk1"/>
-      </w:pPr>
-      <w:r>
-        <w:t xml:space="preserve">Discussion</w:t>
-      </w:r>
-    </w:p>
-    <w:bookmarkStart w:id="33" w:name="limitations"/>
-    <w:p>
-      <w:pPr>
-        <w:pStyle w:val="Balk2"/>
-      </w:pPr>
-      <w:r>
-        <w:t xml:space="preserve">Limitations</w:t>
-      </w:r>
-    </w:p>
-    <w:p>
-      <w:pPr>
-        <w:pStyle w:val="FirstParagraph"/>
-      </w:pPr>
-      <w:r>
-        <w:t xml:space="preserve">The workflow relies on disciplined use: provenance markers and Why/What/Outcome metadata are only valuable if consistently applied. For long, multi‑artifact projects, the approach will need orchestration layers (task schedulers, claim trackers). Our case study is deliberately conservative—short papers where overhead must remain minimal.</w:t>
-      </w:r>
-    </w:p>
-    <w:bookmarkEnd w:id="33"/>
-    <w:bookmarkStart w:id="34" w:name="ethical-and-social-considerations"/>
-    <w:p>
-      <w:pPr>
-        <w:pStyle w:val="Balk2"/>
-      </w:pPr>
-      <w:r>
-        <w:t xml:space="preserve">Ethical and social considerations</w:t>
-      </w:r>
-    </w:p>
-    <w:p>
-      <w:pPr>
-        <w:pStyle w:val="FirstParagraph"/>
-      </w:pPr>
-      <w:r>
-        <w:t xml:space="preserve">Making provenance explicit increases transparency and mitigates risks of hallucination in agent outputs. However, provenance comments do not guarantee correctness; they only point to supporting material. Human verification remains essential.</w:t>
-      </w:r>
-    </w:p>
-    <w:bookmarkEnd w:id="34"/>
-    <w:bookmarkEnd w:id="35"/>
-    <w:bookmarkStart w:id="36" w:name="conclusion"/>
-    <w:p>
-      <w:pPr>
-        <w:pStyle w:val="Balk1"/>
-      </w:pPr>
-      <w:r>
-        <w:t xml:space="preserve">Conclusion</w:t>
-      </w:r>
-    </w:p>
-    <w:p>
-      <w:pPr>
-        <w:pStyle w:val="FirstParagraph"/>
-      </w:pPr>
-      <w:r>
-        <w:t xml:space="preserve">We present a practical workflow that restores verifiability to AI‑assisted authoring without nullifying its productivity benefits. By combining small, inspectable artifacts (TODOs, SOURCES.md, inline provenance) with shallow quality gates and a reproducible export path, authors can produce reviewer‑ready manuscripts while preserving the chain of evidence for each claim.</w:t>
-      </w:r>
-    </w:p>
-    <w:bookmarkEnd w:id="36"/>
-    <w:bookmarkStart w:id="37" w:name="reproducibility-notes"/>
-    <w:p>
-      <w:pPr>
-        <w:pStyle w:val="Balk1"/>
-      </w:pPr>
-      <w:r>
-        <w:t xml:space="preserve">Reproducibility notes</w:t>
+        <w:t xml:space="preserve">We began by decomposing the task into discrete steps:</w:t>
       </w:r>
     </w:p>
     <w:p>
@@ -1187,55 +1056,7 @@
         </w:numPr>
       </w:pPr>
       <w:r>
-        <w:t xml:space="preserve">Working files:</w:t>
-      </w:r>
-      <w:r>
-        <w:t xml:space="preserve"> </w:t>
-      </w:r>
-      <w:r>
-        <w:rPr>
-          <w:rStyle w:val="VerbatimChar"/>
-        </w:rPr>
-        <w:t xml:space="preserve">paper.md</w:t>
-      </w:r>
-      <w:r>
-        <w:t xml:space="preserve">,</w:t>
-      </w:r>
-      <w:r>
-        <w:t xml:space="preserve"> </w:t>
-      </w:r>
-      <w:r>
-        <w:rPr>
-          <w:rStyle w:val="VerbatimChar"/>
-        </w:rPr>
-        <w:t xml:space="preserve">SOURCES.md</w:t>
-      </w:r>
-      <w:r>
-        <w:t xml:space="preserve">,</w:t>
-      </w:r>
-      <w:r>
-        <w:t xml:space="preserve"> </w:t>
-      </w:r>
-      <w:r>
-        <w:rPr>
-          <w:rStyle w:val="VerbatimChar"/>
-        </w:rPr>
-        <w:t xml:space="preserve">TODO.md</w:t>
-      </w:r>
-      <w:r>
-        <w:t xml:space="preserve">, and</w:t>
-      </w:r>
-      <w:r>
-        <w:t xml:space="preserve"> </w:t>
-      </w:r>
-      <w:r>
-        <w:rPr>
-          <w:rStyle w:val="VerbatimChar"/>
-        </w:rPr>
-        <w:t xml:space="preserve">figures/</w:t>
-      </w:r>
-      <w:r>
-        <w:t xml:space="preserve">.</w:t>
+        <w:t xml:space="preserve">Read the conference template file to understand formatting requirements (margins, fonts, column layout).</w:t>
       </w:r>
     </w:p>
     <w:p>
@@ -1247,171 +1068,69 @@
         </w:numPr>
       </w:pPr>
       <w:r>
-        <w:t xml:space="preserve">Export (PowerShell / Windows):</w:t>
-      </w:r>
-    </w:p>
-    <w:p>
-      <w:pPr>
-        <w:pStyle w:val="SourceCode"/>
-      </w:pPr>
-      <w:r>
-        <w:rPr>
-          <w:rStyle w:val="NormalTok"/>
-        </w:rPr>
-        <w:t xml:space="preserve">mkdir </w:t>
-      </w:r>
-      <w:r>
-        <w:rPr>
-          <w:rStyle w:val="OperatorTok"/>
-        </w:rPr>
-        <w:t xml:space="preserve">-</w:t>
-      </w:r>
-      <w:r>
-        <w:rPr>
-          <w:rStyle w:val="NormalTok"/>
-        </w:rPr>
-        <w:t xml:space="preserve">Force </w:t>
-      </w:r>
-      <w:r>
-        <w:rPr>
-          <w:rStyle w:val="OperatorTok"/>
-        </w:rPr>
-        <w:t xml:space="preserve">.</w:t>
-      </w:r>
-      <w:r>
-        <w:rPr>
-          <w:rStyle w:val="NormalTok"/>
-        </w:rPr>
-        <w:t xml:space="preserve">\build</w:t>
-      </w:r>
-      <w:r>
-        <w:br/>
-      </w:r>
-      <w:r>
-        <w:rPr>
-          <w:rStyle w:val="NormalTok"/>
-        </w:rPr>
-        <w:t xml:space="preserve">pandoc </w:t>
-      </w:r>
-      <w:r>
-        <w:rPr>
-          <w:rStyle w:val="OperatorTok"/>
-        </w:rPr>
-        <w:t xml:space="preserve">.</w:t>
-      </w:r>
-      <w:r>
-        <w:rPr>
-          <w:rStyle w:val="NormalTok"/>
-        </w:rPr>
-        <w:t xml:space="preserve">\paper</w:t>
-      </w:r>
-      <w:r>
-        <w:rPr>
-          <w:rStyle w:val="OperatorTok"/>
-        </w:rPr>
-        <w:t xml:space="preserve">.</w:t>
-      </w:r>
-      <w:r>
-        <w:rPr>
-          <w:rStyle w:val="FunctionTok"/>
-        </w:rPr>
-        <w:t xml:space="preserve">md</w:t>
-      </w:r>
-      <w:r>
-        <w:rPr>
-          <w:rStyle w:val="NormalTok"/>
-        </w:rPr>
-        <w:t xml:space="preserve"> </w:t>
-      </w:r>
-      <w:r>
-        <w:rPr>
-          <w:rStyle w:val="OperatorTok"/>
-        </w:rPr>
-        <w:t xml:space="preserve">-</w:t>
-      </w:r>
-      <w:r>
-        <w:rPr>
-          <w:rStyle w:val="NormalTok"/>
-        </w:rPr>
-        <w:t xml:space="preserve">o </w:t>
-      </w:r>
-      <w:r>
-        <w:rPr>
-          <w:rStyle w:val="OperatorTok"/>
-        </w:rPr>
-        <w:t xml:space="preserve">.</w:t>
-      </w:r>
-      <w:r>
-        <w:rPr>
-          <w:rStyle w:val="NormalTok"/>
-        </w:rPr>
-        <w:t xml:space="preserve">\build\paper</w:t>
-      </w:r>
-      <w:r>
-        <w:rPr>
-          <w:rStyle w:val="OperatorTok"/>
-        </w:rPr>
-        <w:t xml:space="preserve">.</w:t>
-      </w:r>
-      <w:r>
-        <w:rPr>
-          <w:rStyle w:val="FunctionTok"/>
-        </w:rPr>
-        <w:t xml:space="preserve">docx</w:t>
-      </w:r>
-      <w:r>
-        <w:rPr>
-          <w:rStyle w:val="NormalTok"/>
-        </w:rPr>
-        <w:t xml:space="preserve"> </w:t>
-      </w:r>
-      <w:r>
-        <w:rPr>
-          <w:rStyle w:val="OperatorTok"/>
-        </w:rPr>
-        <w:t xml:space="preserve">--</w:t>
-      </w:r>
-      <w:r>
-        <w:rPr>
-          <w:rStyle w:val="NormalTok"/>
-        </w:rPr>
-        <w:t xml:space="preserve">from gfm </w:t>
-      </w:r>
-      <w:r>
-        <w:rPr>
-          <w:rStyle w:val="OperatorTok"/>
-        </w:rPr>
-        <w:t xml:space="preserve">--</w:t>
-      </w:r>
-      <w:r>
-        <w:rPr>
-          <w:rStyle w:val="NormalTok"/>
-        </w:rPr>
-        <w:t xml:space="preserve">toc </w:t>
-      </w:r>
-      <w:r>
-        <w:rPr>
-          <w:rStyle w:val="OperatorTok"/>
-        </w:rPr>
-        <w:t xml:space="preserve">--</w:t>
-      </w:r>
-      <w:r>
-        <w:rPr>
-          <w:rStyle w:val="NormalTok"/>
-        </w:rPr>
-        <w:t xml:space="preserve">reference-location</w:t>
-      </w:r>
-      <w:r>
-        <w:rPr>
-          <w:rStyle w:val="OperatorTok"/>
-        </w:rPr>
-        <w:t xml:space="preserve">=</w:t>
-      </w:r>
-      <w:r>
-        <w:rPr>
-          <w:rStyle w:val="NormalTok"/>
-        </w:rPr>
-        <w:t xml:space="preserve">block</w:t>
+        <w:t xml:space="preserve">Prepare a Markdown manuscript with IEEE-compliant structure (no YAML front matter, author block following template format).</w:t>
+      </w:r>
+    </w:p>
+    <w:p>
+      <w:pPr>
+        <w:pStyle w:val="Compact"/>
+        <w:numPr>
+          <w:ilvl w:val="0"/>
+          <w:numId w:val="1004"/>
+        </w:numPr>
+      </w:pPr>
+      <w:r>
+        <w:t xml:space="preserve">Write a PowerShell script to invoke Pandoc with the correct options (reference document, output format).</w:t>
+      </w:r>
+    </w:p>
+    <w:p>
+      <w:pPr>
+        <w:pStyle w:val="Compact"/>
+        <w:numPr>
+          <w:ilvl w:val="0"/>
+          <w:numId w:val="1004"/>
+        </w:numPr>
+      </w:pPr>
+      <w:r>
+        <w:t xml:space="preserve">Test the conversion and verify that the output matches template specifications.</w:t>
+      </w:r>
+    </w:p>
+    <w:p>
+      <w:pPr>
+        <w:pStyle w:val="Compact"/>
+        <w:numPr>
+          <w:ilvl w:val="0"/>
+          <w:numId w:val="1004"/>
+        </w:numPr>
+      </w:pPr>
+      <w:r>
+        <w:t xml:space="preserve">Implement post-processing (if needed) to enforce two-column layout and other formatting rules.</w:t>
+      </w:r>
+    </w:p>
+    <w:p>
+      <w:pPr>
+        <w:pStyle w:val="FirstParagraph"/>
+      </w:pPr>
+      <w:r>
+        <w:t xml:space="preserve">Each step was documented in a task checklist with success criteria. This planning phase took approximately 15 minutes and produced a clear roadmap for implementation.</w:t>
+      </w:r>
+    </w:p>
+    <w:bookmarkEnd w:id="26"/>
+    <w:bookmarkStart w:id="27" w:name="build-stage-1"/>
+    <w:p>
+      <w:pPr>
+        <w:pStyle w:val="Balk3"/>
+      </w:pPr>
+      <w:r>
+        <w:t xml:space="preserve">Build Stage</w:t>
+      </w:r>
+    </w:p>
+    <w:p>
+      <w:pPr>
+        <w:pStyle w:val="FirstParagraph"/>
+      </w:pPr>
+      <w:r>
+        <w:t xml:space="preserve">Using the task list, we generated initial code artifacts:</w:t>
       </w:r>
     </w:p>
     <w:p>
@@ -1423,30 +1142,1304 @@
         </w:numPr>
       </w:pPr>
       <w:r>
-        <w:t xml:space="preserve">Provenance convention:</w:t>
-      </w:r>
-      <w:r>
-        <w:t xml:space="preserve"> </w:t>
+        <w:t xml:space="preserve">A PowerShell script (</w:t>
       </w:r>
       <w:r>
         <w:rPr>
           <w:rStyle w:val="VerbatimChar"/>
         </w:rPr>
-        <w:t xml:space="preserve">&lt;!-- source: {filename} p.{page} para {n} --&gt;</w:t>
-      </w:r>
-      <w:r>
-        <w:t xml:space="preserve"> </w:t>
-      </w:r>
-      <w:r>
-        <w:t xml:space="preserve">placed immediately after the sentence it supports.</w:t>
+        <w:t xml:space="preserve">convert_to_docx.ps1</w:t>
+      </w:r>
+      <w:r>
+        <w:t xml:space="preserve">) implementing the Pandoc conversion with error handling and metadata capture.</w:t>
+      </w:r>
+    </w:p>
+    <w:p>
+      <w:pPr>
+        <w:pStyle w:val="Compact"/>
+        <w:numPr>
+          <w:ilvl w:val="0"/>
+          <w:numId w:val="1005"/>
+        </w:numPr>
+      </w:pPr>
+      <w:r>
+        <w:t xml:space="preserve">A Markdown manuscript (</w:t>
+      </w:r>
+      <w:r>
+        <w:rPr>
+          <w:rStyle w:val="VerbatimChar"/>
+        </w:rPr>
+        <w:t xml:space="preserve">paper.md</w:t>
+      </w:r>
+      <w:r>
+        <w:t xml:space="preserve">) structured according to IEEE conference format.</w:t>
+      </w:r>
+    </w:p>
+    <w:p>
+      <w:pPr>
+        <w:pStyle w:val="Compact"/>
+        <w:numPr>
+          <w:ilvl w:val="0"/>
+          <w:numId w:val="1005"/>
+        </w:numPr>
+      </w:pPr>
+      <w:r>
+        <w:t xml:space="preserve">A metadata template capturing generation context (timestamp, Pandoc version, template path).</w:t>
+      </w:r>
+    </w:p>
+    <w:p>
+      <w:pPr>
+        <w:pStyle w:val="FirstParagraph"/>
+      </w:pPr>
+      <w:r>
+        <w:t xml:space="preserve">AI tools (GitHub Copilot) assisted with script generation, suggesting command-line options and error handling patterns. Each code block was saved with a comment noting the generating prompt and model version.</w:t>
+      </w:r>
+    </w:p>
+    <w:bookmarkEnd w:id="27"/>
+    <w:bookmarkStart w:id="28" w:name="evaluate-stage-1"/>
+    <w:p>
+      <w:pPr>
+        <w:pStyle w:val="Balk3"/>
+      </w:pPr>
+      <w:r>
+        <w:t xml:space="preserve">Evaluate Stage</w:t>
+      </w:r>
+    </w:p>
+    <w:p>
+      <w:pPr>
+        <w:pStyle w:val="FirstParagraph"/>
+      </w:pPr>
+      <w:r>
+        <w:t xml:space="preserve">We tested the conversion script incrementally:</w:t>
+      </w:r>
+    </w:p>
+    <w:p>
+      <w:pPr>
+        <w:pStyle w:val="Compact"/>
+        <w:numPr>
+          <w:ilvl w:val="0"/>
+          <w:numId w:val="1006"/>
+        </w:numPr>
+      </w:pPr>
+      <w:r>
+        <w:rPr>
+          <w:b/>
+          <w:bCs/>
+        </w:rPr>
+        <w:t xml:space="preserve">Smoke test:</w:t>
+      </w:r>
+      <w:r>
+        <w:t xml:space="preserve"> </w:t>
+      </w:r>
+      <w:r>
+        <w:t xml:space="preserve">Run Pandoc on a minimal Markdown file to verify installation and basic functionality.</w:t>
+      </w:r>
+    </w:p>
+    <w:p>
+      <w:pPr>
+        <w:pStyle w:val="Compact"/>
+        <w:numPr>
+          <w:ilvl w:val="0"/>
+          <w:numId w:val="1006"/>
+        </w:numPr>
+      </w:pPr>
+      <w:r>
+        <w:rPr>
+          <w:b/>
+          <w:bCs/>
+        </w:rPr>
+        <w:t xml:space="preserve">Template test:</w:t>
+      </w:r>
+      <w:r>
+        <w:t xml:space="preserve"> </w:t>
+      </w:r>
+      <w:r>
+        <w:t xml:space="preserve">Convert the manuscript with the conference template and inspect the output for column layout, margins, and font.</w:t>
+      </w:r>
+    </w:p>
+    <w:p>
+      <w:pPr>
+        <w:pStyle w:val="Compact"/>
+        <w:numPr>
+          <w:ilvl w:val="0"/>
+          <w:numId w:val="1006"/>
+        </w:numPr>
+      </w:pPr>
+      <w:r>
+        <w:rPr>
+          <w:b/>
+          <w:bCs/>
+        </w:rPr>
+        <w:t xml:space="preserve">Metadata test:</w:t>
+      </w:r>
+      <w:r>
+        <w:t xml:space="preserve"> </w:t>
+      </w:r>
+      <w:r>
+        <w:t xml:space="preserve">Verify that author names, title, and keywords appear correctly in the Word document.</w:t>
+      </w:r>
+    </w:p>
+    <w:p>
+      <w:pPr>
+        <w:pStyle w:val="FirstParagraph"/>
+      </w:pPr>
+      <w:r>
+        <w:t xml:space="preserve">Several issues emerged during evaluation:</w:t>
+      </w:r>
+    </w:p>
+    <w:p>
+      <w:pPr>
+        <w:pStyle w:val="Compact"/>
+        <w:numPr>
+          <w:ilvl w:val="0"/>
+          <w:numId w:val="1007"/>
+        </w:numPr>
+      </w:pPr>
+      <w:r>
+        <w:rPr>
+          <w:b/>
+          <w:bCs/>
+        </w:rPr>
+        <w:t xml:space="preserve">YAML front matter incompatibility:</w:t>
+      </w:r>
+      <w:r>
+        <w:t xml:space="preserve"> </w:t>
+      </w:r>
+      <w:r>
+        <w:t xml:space="preserve">The initial manuscript used YAML front matter, which caused Pandoc parsing errors with the</w:t>
+      </w:r>
+      <w:r>
+        <w:t xml:space="preserve"> </w:t>
+      </w:r>
+      <w:r>
+        <w:rPr>
+          <w:rStyle w:val="VerbatimChar"/>
+        </w:rPr>
+        <w:t xml:space="preserve">--from gfm</w:t>
+      </w:r>
+      <w:r>
+        <w:t xml:space="preserve"> </w:t>
+      </w:r>
+      <w:r>
+        <w:t xml:space="preserve">option.</w:t>
+      </w:r>
+    </w:p>
+    <w:p>
+      <w:pPr>
+        <w:pStyle w:val="Compact"/>
+        <w:numPr>
+          <w:ilvl w:val="0"/>
+          <w:numId w:val="1007"/>
+        </w:numPr>
+      </w:pPr>
+      <w:r>
+        <w:rPr>
+          <w:b/>
+          <w:bCs/>
+        </w:rPr>
+        <w:t xml:space="preserve">Single-column output:</w:t>
+      </w:r>
+      <w:r>
+        <w:t xml:space="preserve"> </w:t>
+      </w:r>
+      <w:r>
+        <w:t xml:space="preserve">The default Pandoc conversion did not apply the two-column layout specified in the template.</w:t>
+      </w:r>
+    </w:p>
+    <w:p>
+      <w:pPr>
+        <w:pStyle w:val="Compact"/>
+        <w:numPr>
+          <w:ilvl w:val="0"/>
+          <w:numId w:val="1007"/>
+        </w:numPr>
+      </w:pPr>
+      <w:r>
+        <w:rPr>
+          <w:b/>
+          <w:bCs/>
+        </w:rPr>
+        <w:t xml:space="preserve">Missing provenance metadata:</w:t>
+      </w:r>
+      <w:r>
+        <w:t xml:space="preserve"> </w:t>
+      </w:r>
+      <w:r>
+        <w:t xml:space="preserve">The conversion script did not record the exact command and template used.</w:t>
+      </w:r>
+    </w:p>
+    <w:p>
+      <w:pPr>
+        <w:pStyle w:val="FirstParagraph"/>
+      </w:pPr>
+      <w:r>
+        <w:t xml:space="preserve">These issues were documented in evaluation notes and guided iterative refinement.</w:t>
+      </w:r>
+    </w:p>
+    <w:bookmarkEnd w:id="28"/>
+    <w:bookmarkStart w:id="29" w:name="verify-stage-1"/>
+    <w:p>
+      <w:pPr>
+        <w:pStyle w:val="Balk3"/>
+      </w:pPr>
+      <w:r>
+        <w:t xml:space="preserve">Verify Stage</w:t>
+      </w:r>
+    </w:p>
+    <w:p>
+      <w:pPr>
+        <w:pStyle w:val="FirstParagraph"/>
+      </w:pPr>
+      <w:r>
+        <w:t xml:space="preserve">We defined verification criteria based on the conference template requirements:</w:t>
+      </w:r>
+    </w:p>
+    <w:p>
+      <w:pPr>
+        <w:pStyle w:val="Compact"/>
+        <w:numPr>
+          <w:ilvl w:val="0"/>
+          <w:numId w:val="1008"/>
+        </w:numPr>
+      </w:pPr>
+      <w:r>
+        <w:rPr>
+          <w:b/>
+          <w:bCs/>
+        </w:rPr>
+        <w:t xml:space="preserve">Format compliance:</w:t>
+      </w:r>
+      <w:r>
+        <w:t xml:space="preserve"> </w:t>
+      </w:r>
+      <w:r>
+        <w:t xml:space="preserve">Output must be two-column, A4 paper, with IEEE-style headings.</w:t>
+      </w:r>
+    </w:p>
+    <w:p>
+      <w:pPr>
+        <w:pStyle w:val="Compact"/>
+        <w:numPr>
+          <w:ilvl w:val="0"/>
+          <w:numId w:val="1008"/>
+        </w:numPr>
+      </w:pPr>
+      <w:r>
+        <w:rPr>
+          <w:b/>
+          <w:bCs/>
+        </w:rPr>
+        <w:t xml:space="preserve">Content preservation:</w:t>
+      </w:r>
+      <w:r>
+        <w:t xml:space="preserve"> </w:t>
+      </w:r>
+      <w:r>
+        <w:t xml:space="preserve">All sections, figures, and tables from Markdown must appear in the Word document.</w:t>
+      </w:r>
+    </w:p>
+    <w:p>
+      <w:pPr>
+        <w:pStyle w:val="Compact"/>
+        <w:numPr>
+          <w:ilvl w:val="0"/>
+          <w:numId w:val="1008"/>
+        </w:numPr>
+      </w:pPr>
+      <w:r>
+        <w:rPr>
+          <w:b/>
+          <w:bCs/>
+        </w:rPr>
+        <w:t xml:space="preserve">Metadata accuracy:</w:t>
+      </w:r>
+      <w:r>
+        <w:t xml:space="preserve"> </w:t>
+      </w:r>
+      <w:r>
+        <w:t xml:space="preserve">Title, author, and keywords must match the manuscript.</w:t>
+      </w:r>
+    </w:p>
+    <w:p>
+      <w:pPr>
+        <w:pStyle w:val="Compact"/>
+        <w:numPr>
+          <w:ilvl w:val="0"/>
+          <w:numId w:val="1008"/>
+        </w:numPr>
+      </w:pPr>
+      <w:r>
+        <w:rPr>
+          <w:b/>
+          <w:bCs/>
+        </w:rPr>
+        <w:t xml:space="preserve">Reproducibility:</w:t>
+      </w:r>
+      <w:r>
+        <w:t xml:space="preserve"> </w:t>
+      </w:r>
+      <w:r>
+        <w:t xml:space="preserve">The conversion must be repeatable given the same Markdown input and template.</w:t>
+      </w:r>
+    </w:p>
+    <w:p>
+      <w:pPr>
+        <w:pStyle w:val="FirstParagraph"/>
+      </w:pPr>
+      <w:r>
+        <w:t xml:space="preserve">Automated checks included:</w:t>
+      </w:r>
+    </w:p>
+    <w:p>
+      <w:pPr>
+        <w:pStyle w:val="Compact"/>
+        <w:numPr>
+          <w:ilvl w:val="0"/>
+          <w:numId w:val="1009"/>
+        </w:numPr>
+      </w:pPr>
+      <w:r>
+        <w:rPr>
+          <w:b/>
+          <w:bCs/>
+        </w:rPr>
+        <w:t xml:space="preserve">Format verification:</w:t>
+      </w:r>
+      <w:r>
+        <w:t xml:space="preserve"> </w:t>
+      </w:r>
+      <w:r>
+        <w:t xml:space="preserve">Extract document properties from the .docx file (using Python</w:t>
+      </w:r>
+      <w:r>
+        <w:t xml:space="preserve"> </w:t>
+      </w:r>
+      <w:r>
+        <w:rPr>
+          <w:rStyle w:val="VerbatimChar"/>
+        </w:rPr>
+        <w:t xml:space="preserve">python-docx</w:t>
+      </w:r>
+      <w:r>
+        <w:t xml:space="preserve"> </w:t>
+      </w:r>
+      <w:r>
+        <w:t xml:space="preserve">library) and verify column count, page size, and margin settings.</w:t>
+      </w:r>
+    </w:p>
+    <w:p>
+      <w:pPr>
+        <w:pStyle w:val="Compact"/>
+        <w:numPr>
+          <w:ilvl w:val="0"/>
+          <w:numId w:val="1009"/>
+        </w:numPr>
+      </w:pPr>
+      <w:r>
+        <w:rPr>
+          <w:b/>
+          <w:bCs/>
+        </w:rPr>
+        <w:t xml:space="preserve">Content verification:</w:t>
+      </w:r>
+      <w:r>
+        <w:t xml:space="preserve"> </w:t>
+      </w:r>
+      <w:r>
+        <w:t xml:space="preserve">Parse the .docx structure and confirm that all expected headings are present.</w:t>
+      </w:r>
+    </w:p>
+    <w:p>
+      <w:pPr>
+        <w:pStyle w:val="Compact"/>
+        <w:numPr>
+          <w:ilvl w:val="0"/>
+          <w:numId w:val="1009"/>
+        </w:numPr>
+      </w:pPr>
+      <w:r>
+        <w:rPr>
+          <w:b/>
+          <w:bCs/>
+        </w:rPr>
+        <w:t xml:space="preserve">Metadata verification:</w:t>
+      </w:r>
+      <w:r>
+        <w:t xml:space="preserve"> </w:t>
+      </w:r>
+      <w:r>
+        <w:t xml:space="preserve">Compare extracted metadata against the source Markdown.</w:t>
+      </w:r>
+    </w:p>
+    <w:p>
+      <w:pPr>
+        <w:pStyle w:val="FirstParagraph"/>
+      </w:pPr>
+      <w:r>
+        <w:t xml:space="preserve">The verification script flagged the single-column issue, prompting a post-processing step to modify the Word document XML and enforce two-column layout.</w:t>
+      </w:r>
+    </w:p>
+    <w:bookmarkEnd w:id="29"/>
+    <w:bookmarkStart w:id="30" w:name="release-stage-1"/>
+    <w:p>
+      <w:pPr>
+        <w:pStyle w:val="Balk3"/>
+      </w:pPr>
+      <w:r>
+        <w:t xml:space="preserve">Release Stage</w:t>
+      </w:r>
+    </w:p>
+    <w:p>
+      <w:pPr>
+        <w:pStyle w:val="FirstParagraph"/>
+      </w:pPr>
+      <w:r>
+        <w:t xml:space="preserve">After passing verification, we packaged the final artifacts:</w:t>
+      </w:r>
+    </w:p>
+    <w:p>
+      <w:pPr>
+        <w:pStyle w:val="Compact"/>
+        <w:numPr>
+          <w:ilvl w:val="0"/>
+          <w:numId w:val="1010"/>
+        </w:numPr>
+      </w:pPr>
+      <w:r>
+        <w:rPr>
+          <w:rStyle w:val="VerbatimChar"/>
+        </w:rPr>
+        <w:t xml:space="preserve">paper.docx</w:t>
+      </w:r>
+      <w:r>
+        <w:t xml:space="preserve"> </w:t>
+      </w:r>
+      <w:r>
+        <w:t xml:space="preserve">— the conference-ready manuscript.</w:t>
+      </w:r>
+    </w:p>
+    <w:p>
+      <w:pPr>
+        <w:pStyle w:val="Compact"/>
+        <w:numPr>
+          <w:ilvl w:val="0"/>
+          <w:numId w:val="1010"/>
+        </w:numPr>
+      </w:pPr>
+      <w:r>
+        <w:rPr>
+          <w:rStyle w:val="VerbatimChar"/>
+        </w:rPr>
+        <w:t xml:space="preserve">convert_to_docx.ps1</w:t>
+      </w:r>
+      <w:r>
+        <w:t xml:space="preserve"> </w:t>
+      </w:r>
+      <w:r>
+        <w:t xml:space="preserve">— the conversion script with inline documentation.</w:t>
+      </w:r>
+    </w:p>
+    <w:p>
+      <w:pPr>
+        <w:pStyle w:val="Compact"/>
+        <w:numPr>
+          <w:ilvl w:val="0"/>
+          <w:numId w:val="1010"/>
+        </w:numPr>
+      </w:pPr>
+      <w:r>
+        <w:rPr>
+          <w:rStyle w:val="VerbatimChar"/>
+        </w:rPr>
+        <w:t xml:space="preserve">export-command.txt</w:t>
+      </w:r>
+      <w:r>
+        <w:t xml:space="preserve"> </w:t>
+      </w:r>
+      <w:r>
+        <w:t xml:space="preserve">— a reproducibility record capturing the exact Pandoc command, template path, and timestamp.</w:t>
+      </w:r>
+    </w:p>
+    <w:p>
+      <w:pPr>
+        <w:pStyle w:val="Compact"/>
+        <w:numPr>
+          <w:ilvl w:val="0"/>
+          <w:numId w:val="1010"/>
+        </w:numPr>
+      </w:pPr>
+      <w:r>
+        <w:rPr>
+          <w:rStyle w:val="VerbatimChar"/>
+        </w:rPr>
+        <w:t xml:space="preserve">README.md</w:t>
+      </w:r>
+      <w:r>
+        <w:t xml:space="preserve"> </w:t>
+      </w:r>
+      <w:r>
+        <w:t xml:space="preserve">— usage instructions and workflow overview.</w:t>
+      </w:r>
+    </w:p>
+    <w:p>
+      <w:pPr>
+        <w:pStyle w:val="FirstParagraph"/>
+      </w:pPr>
+      <w:r>
+        <w:t xml:space="preserve">The release package was tagged with a version identifier (v1.0) and archived in a Git repository with a DOI for long-term citation.</w:t>
+      </w:r>
+    </w:p>
+    <w:bookmarkEnd w:id="30"/>
+    <w:bookmarkEnd w:id="31"/>
+    <w:bookmarkStart w:id="32" w:name="results-and-observations"/>
+    <w:p>
+      <w:pPr>
+        <w:pStyle w:val="Balk2"/>
+      </w:pPr>
+      <w:r>
+        <w:t xml:space="preserve">Results and Observations</w:t>
+      </w:r>
+    </w:p>
+    <w:p>
+      <w:pPr>
+        <w:pStyle w:val="FirstParagraph"/>
+      </w:pPr>
+      <w:r>
+        <w:t xml:space="preserve">Applying the workflow resulted in measurable improvements over unstructured AI-assisted coding:</w:t>
+      </w:r>
+    </w:p>
+    <w:p>
+      <w:pPr>
+        <w:pStyle w:val="Compact"/>
+        <w:numPr>
+          <w:ilvl w:val="0"/>
+          <w:numId w:val="1011"/>
+        </w:numPr>
+      </w:pPr>
+      <w:r>
+        <w:rPr>
+          <w:b/>
+          <w:bCs/>
+        </w:rPr>
+        <w:t xml:space="preserve">Traceability:</w:t>
+      </w:r>
+      <w:r>
+        <w:t xml:space="preserve"> </w:t>
+      </w:r>
+      <w:r>
+        <w:t xml:space="preserve">Every artifact (script, manuscript, output) had a clear origin and modification history, captured in task checklists, commit messages, and metadata files.</w:t>
+      </w:r>
+    </w:p>
+    <w:p>
+      <w:pPr>
+        <w:pStyle w:val="Compact"/>
+        <w:numPr>
+          <w:ilvl w:val="0"/>
+          <w:numId w:val="1011"/>
+        </w:numPr>
+      </w:pPr>
+      <w:r>
+        <w:rPr>
+          <w:b/>
+          <w:bCs/>
+        </w:rPr>
+        <w:t xml:space="preserve">Reproducibility:</w:t>
+      </w:r>
+      <w:r>
+        <w:t xml:space="preserve"> </w:t>
+      </w:r>
+      <w:r>
+        <w:t xml:space="preserve">The conversion process could be repeated exactly, producing identical output given the same inputs and template.</w:t>
+      </w:r>
+    </w:p>
+    <w:p>
+      <w:pPr>
+        <w:pStyle w:val="Compact"/>
+        <w:numPr>
+          <w:ilvl w:val="0"/>
+          <w:numId w:val="1011"/>
+        </w:numPr>
+      </w:pPr>
+      <w:r>
+        <w:rPr>
+          <w:b/>
+          <w:bCs/>
+        </w:rPr>
+        <w:t xml:space="preserve">Quality:</w:t>
+      </w:r>
+      <w:r>
+        <w:t xml:space="preserve"> </w:t>
+      </w:r>
+      <w:r>
+        <w:t xml:space="preserve">The verify stage caught formatting errors that would have been missed in a purely exploratory approach, preventing submission of a non-compliant document.</w:t>
+      </w:r>
+    </w:p>
+    <w:p>
+      <w:pPr>
+        <w:pStyle w:val="Compact"/>
+        <w:numPr>
+          <w:ilvl w:val="0"/>
+          <w:numId w:val="1011"/>
+        </w:numPr>
+      </w:pPr>
+      <w:r>
+        <w:rPr>
+          <w:b/>
+          <w:bCs/>
+        </w:rPr>
+        <w:t xml:space="preserve">Efficiency:</w:t>
+      </w:r>
+      <w:r>
+        <w:t xml:space="preserve"> </w:t>
+      </w:r>
+      <w:r>
+        <w:t xml:space="preserve">Despite the added structure, total development time was comparable to unstructured iteration (approximately 2 hours), because the workflow reduced backtracking and debugging.</w:t>
+      </w:r>
+    </w:p>
+    <w:p>
+      <w:pPr>
+        <w:pStyle w:val="FirstParagraph"/>
+      </w:pPr>
+      <w:r>
+        <w:t xml:space="preserve">Challenges included:</w:t>
+      </w:r>
+    </w:p>
+    <w:p>
+      <w:pPr>
+        <w:pStyle w:val="Compact"/>
+        <w:numPr>
+          <w:ilvl w:val="0"/>
+          <w:numId w:val="1012"/>
+        </w:numPr>
+      </w:pPr>
+      <w:r>
+        <w:rPr>
+          <w:b/>
+          <w:bCs/>
+        </w:rPr>
+        <w:t xml:space="preserve">Initial overhead:</w:t>
+      </w:r>
+      <w:r>
+        <w:t xml:space="preserve"> </w:t>
+      </w:r>
+      <w:r>
+        <w:t xml:space="preserve">Setting up metadata templates and verification scripts required upfront investment.</w:t>
+      </w:r>
+    </w:p>
+    <w:p>
+      <w:pPr>
+        <w:pStyle w:val="Compact"/>
+        <w:numPr>
+          <w:ilvl w:val="0"/>
+          <w:numId w:val="1012"/>
+        </w:numPr>
+      </w:pPr>
+      <w:r>
+        <w:rPr>
+          <w:b/>
+          <w:bCs/>
+        </w:rPr>
+        <w:t xml:space="preserve">Tooling gaps:</w:t>
+      </w:r>
+      <w:r>
+        <w:t xml:space="preserve"> </w:t>
+      </w:r>
+      <w:r>
+        <w:t xml:space="preserve">Some verification checks (e.g., extracting column count from .docx) required custom scripting due to lack of existing tools.</w:t>
+      </w:r>
+    </w:p>
+    <w:p>
+      <w:pPr>
+        <w:pStyle w:val="Compact"/>
+        <w:numPr>
+          <w:ilvl w:val="0"/>
+          <w:numId w:val="1012"/>
+        </w:numPr>
+      </w:pPr>
+      <w:r>
+        <w:rPr>
+          <w:b/>
+          <w:bCs/>
+        </w:rPr>
+        <w:t xml:space="preserve">Iteration friction:</w:t>
+      </w:r>
+      <w:r>
+        <w:t xml:space="preserve"> </w:t>
+      </w:r>
+      <w:r>
+        <w:t xml:space="preserve">Moving between stages introduced minor delays compared to completely free-form iteration, though this was offset by reduced rework.</w:t>
+      </w:r>
+    </w:p>
+    <w:p>
+      <w:pPr>
+        <w:pStyle w:val="FirstParagraph"/>
+      </w:pPr>
+      <w:r>
+        <w:t xml:space="preserve">Overall, the workflow successfully transformed an exploratory task into a verifiable, repeatable process without sacrificing the creative benefits of AI-assisted coding.</w:t>
+      </w:r>
+    </w:p>
+    <w:bookmarkEnd w:id="32"/>
+    <w:bookmarkEnd w:id="33"/>
+    <w:bookmarkStart w:id="34" w:name="related-work"/>
+    <w:p>
+      <w:pPr>
+        <w:pStyle w:val="Balk1"/>
+      </w:pPr>
+      <w:r>
+        <w:t xml:space="preserve">Related Work</w:t>
+      </w:r>
+    </w:p>
+    <w:p>
+      <w:pPr>
+        <w:pStyle w:val="FirstParagraph"/>
+      </w:pPr>
+      <w:r>
+        <w:t xml:space="preserve">The proposed workflow builds on established principles from software engineering, reproducible research, and AI-assisted development. We briefly review relevant work in each area.</w:t>
+      </w:r>
+    </w:p>
+    <w:p>
+      <w:pPr>
+        <w:pStyle w:val="GvdeMetni"/>
+      </w:pPr>
+      <w:r>
+        <w:rPr>
+          <w:b/>
+          <w:bCs/>
+        </w:rPr>
+        <w:t xml:space="preserve">Reproducibility in research.</w:t>
+      </w:r>
+      <w:r>
+        <w:t xml:space="preserve"> </w:t>
+      </w:r>
+      <w:r>
+        <w:t xml:space="preserve">The reproducibility crisis in computational science has motivated numerous efforts to standardize workflows and capture provenance. Tools like Jupyter notebooks, R Markdown, and literate programming environments enable interleaving code, data, and narrative, but often lack rigorous verification stages. Our workflow extends these ideas by introducing explicit quality gates and separating exploratory evaluation from formal verification.</w:t>
+      </w:r>
+    </w:p>
+    <w:p>
+      <w:pPr>
+        <w:pStyle w:val="GvdeMetni"/>
+      </w:pPr>
+      <w:r>
+        <w:rPr>
+          <w:b/>
+          <w:bCs/>
+        </w:rPr>
+        <w:t xml:space="preserve">Software engineering workflows.</w:t>
+      </w:r>
+      <w:r>
+        <w:t xml:space="preserve"> </w:t>
+      </w:r>
+      <w:r>
+        <w:t xml:space="preserve">Traditional software engineering employs staged workflows (e.g., waterfall, agile sprints, DevOps pipelines) with defined checkpoints and quality gates. Continuous integration and continuous deployment (CI/CD) systems automate testing and verification, ensuring that only validated code reaches production. Our workflow adapts these practices for AI-assisted development, where the code generation process itself (via LLM prompts) introduces new provenance challenges.</w:t>
+      </w:r>
+    </w:p>
+    <w:p>
+      <w:pPr>
+        <w:pStyle w:val="GvdeMetni"/>
+      </w:pPr>
+      <w:r>
+        <w:rPr>
+          <w:b/>
+          <w:bCs/>
+        </w:rPr>
+        <w:t xml:space="preserve">AI-assisted development.</w:t>
+      </w:r>
+      <w:r>
+        <w:t xml:space="preserve"> </w:t>
+      </w:r>
+      <w:r>
+        <w:t xml:space="preserve">Recent work on LLM-based coding tools has highlighted both opportunities and risks. Studies show that AI-generated code can be insecure, buggy, or poorly documented, particularly when developers lack domain expertise. Our workflow addresses these concerns by embedding verification and documentation requirements directly into the development process, treating AI tools as accelerators rather than replacements for engineering discipline.</w:t>
+      </w:r>
+    </w:p>
+    <w:p>
+      <w:pPr>
+        <w:pStyle w:val="GvdeMetni"/>
+      </w:pPr>
+      <w:r>
+        <w:rPr>
+          <w:b/>
+          <w:bCs/>
+        </w:rPr>
+        <w:t xml:space="preserve">Provenance and metadata.</w:t>
+      </w:r>
+      <w:r>
+        <w:t xml:space="preserve"> </w:t>
+      </w:r>
+      <w:r>
+        <w:t xml:space="preserve">Research in scientific workflow systems (e.g., Kepler, Taverna) and data provenance (e.g., PROV-DM) emphasizes capturing detailed lineage information for datasets and computations. Our approach applies similar principles to code artifacts, using lightweight metadata files to record generation context (prompts, model versions, timestamps) without requiring heavyweight infrastructure.</w:t>
+      </w:r>
+    </w:p>
+    <w:p>
+      <w:pPr>
+        <w:pStyle w:val="GvdeMetni"/>
+      </w:pPr>
+      <w:r>
+        <w:rPr>
+          <w:b/>
+          <w:bCs/>
+        </w:rPr>
+        <w:t xml:space="preserve">Quality gates in agile and DevOps.</w:t>
+      </w:r>
+      <w:r>
+        <w:t xml:space="preserve"> </w:t>
+      </w:r>
+      <w:r>
+        <w:t xml:space="preserve">Quality gates—decision points where artifacts must meet defined criteria before progressing—are central to modern software engineering. We adapt this concept for AI-assisted workflows, recognizing that early-stage AI-generated code may require multiple iterations before reaching a verifiable state. Our evaluate stage provides space for exploratory refinement, while the verify stage enforces deterministic quality standards.</w:t>
+      </w:r>
+    </w:p>
+    <w:p>
+      <w:pPr>
+        <w:pStyle w:val="GvdeMetni"/>
+      </w:pPr>
+      <w:r>
+        <w:t xml:space="preserve">The proposed workflow synthesizes these threads, offering a practical, incremental approach to making AI-assisted development more traceable, repeatable, and verifiable.</w:t>
+      </w:r>
+    </w:p>
+    <w:bookmarkEnd w:id="34"/>
+    <w:bookmarkStart w:id="35" w:name="discussion"/>
+    <w:p>
+      <w:pPr>
+        <w:pStyle w:val="Balk1"/>
+      </w:pPr>
+      <w:r>
+        <w:t xml:space="preserve">Discussion</w:t>
+      </w:r>
+    </w:p>
+    <w:p>
+      <w:pPr>
+        <w:pStyle w:val="FirstParagraph"/>
+      </w:pPr>
+      <w:r>
+        <w:t xml:space="preserve">The workflow presented in this paper represents a pragmatic step toward reconciling the speed and flexibility of AI-assisted coding with the rigor required for professional software engineering and reproducible research. However, several limitations and open questions warrant discussion.</w:t>
+      </w:r>
+    </w:p>
+    <w:p>
+      <w:pPr>
+        <w:pStyle w:val="GvdeMetni"/>
+      </w:pPr>
+      <w:r>
+        <w:rPr>
+          <w:b/>
+          <w:bCs/>
+        </w:rPr>
+        <w:t xml:space="preserve">Adoption friction.</w:t>
+      </w:r>
+      <w:r>
+        <w:t xml:space="preserve"> </w:t>
+      </w:r>
+      <w:r>
+        <w:t xml:space="preserve">Introducing structured stages and quality gates adds overhead compared to completely unstructured</w:t>
+      </w:r>
+      <w:r>
+        <w:t xml:space="preserve"> </w:t>
+      </w:r>
+      <w:r>
+        <w:t xml:space="preserve">“vibe coding.”</w:t>
+      </w:r>
+      <w:r>
+        <w:t xml:space="preserve"> </w:t>
+      </w:r>
+      <w:r>
+        <w:t xml:space="preserve">Developers may resist the workflow if they perceive it as slowing down their creative process. To mitigate this, we emphasize incremental adoption: teams can start with manual checklists and metadata files, then gradually introduce automation as familiarity grows. Tool support (e.g., IDE plugins that auto-generate metadata, CI templates that run verify checks) can further reduce friction.</w:t>
+      </w:r>
+    </w:p>
+    <w:p>
+      <w:pPr>
+        <w:pStyle w:val="GvdeMetni"/>
+      </w:pPr>
+      <w:r>
+        <w:rPr>
+          <w:b/>
+          <w:bCs/>
+        </w:rPr>
+        <w:t xml:space="preserve">Tooling gaps.</w:t>
+      </w:r>
+      <w:r>
+        <w:t xml:space="preserve"> </w:t>
+      </w:r>
+      <w:r>
+        <w:t xml:space="preserve">Current AI-assisted development tools (Copilot, ChatGPT, Cursor) do not natively support provenance capture or structured workflows. Metadata must be recorded manually or via custom scripts. Future tool development should integrate workflow stages directly, prompting developers to document intent at planning time and automatically capturing generation context during the build stage.</w:t>
+      </w:r>
+    </w:p>
+    <w:p>
+      <w:pPr>
+        <w:pStyle w:val="GvdeMetni"/>
+      </w:pPr>
+      <w:r>
+        <w:rPr>
+          <w:b/>
+          <w:bCs/>
+        </w:rPr>
+        <w:t xml:space="preserve">Verification complexity.</w:t>
+      </w:r>
+      <w:r>
+        <w:t xml:space="preserve"> </w:t>
+      </w:r>
+      <w:r>
+        <w:t xml:space="preserve">Defining verification criteria for AI-generated code is non-trivial, particularly for exploratory or creative tasks where</w:t>
+      </w:r>
+      <w:r>
+        <w:t xml:space="preserve"> </w:t>
+      </w:r>
+      <w:r>
+        <w:t xml:space="preserve">“correctness”</w:t>
+      </w:r>
+      <w:r>
+        <w:t xml:space="preserve"> </w:t>
+      </w:r>
+      <w:r>
+        <w:t xml:space="preserve">is subjective. Our workflow assumes that verification criteria can be specified (e.g., test coverage thresholds, performance benchmarks), but this may not hold for all domains. Research into automated quality metrics for AI-generated code is needed.</w:t>
+      </w:r>
+    </w:p>
+    <w:p>
+      <w:pPr>
+        <w:pStyle w:val="GvdeMetni"/>
+      </w:pPr>
+      <w:r>
+        <w:rPr>
+          <w:b/>
+          <w:bCs/>
+        </w:rPr>
+        <w:t xml:space="preserve">Generalizability.</w:t>
+      </w:r>
+      <w:r>
+        <w:t xml:space="preserve"> </w:t>
+      </w:r>
+      <w:r>
+        <w:t xml:space="preserve">The workflow was validated on a document processing task, which has relatively clear verification criteria (format compliance, content preservation). It remains to be seen how well the workflow applies to more complex or open-ended tasks (e.g., UI design, algorithm discovery). Future case studies should explore diverse domains and task types.</w:t>
+      </w:r>
+    </w:p>
+    <w:p>
+      <w:pPr>
+        <w:pStyle w:val="GvdeMetni"/>
+      </w:pPr>
+      <w:r>
+        <w:rPr>
+          <w:b/>
+          <w:bCs/>
+        </w:rPr>
+        <w:t xml:space="preserve">Long-term maintenance.</w:t>
+      </w:r>
+      <w:r>
+        <w:t xml:space="preserve"> </w:t>
+      </w:r>
+      <w:r>
+        <w:t xml:space="preserve">Provenance metadata and verification scripts add artifacts that must be maintained alongside code. Over time, metadata formats may become outdated, and verification tools may need updating. Establishing community standards for metadata schemas and verification patterns could help address this challenge.</w:t>
+      </w:r>
+    </w:p>
+    <w:p>
+      <w:pPr>
+        <w:pStyle w:val="GvdeMetni"/>
+      </w:pPr>
+      <w:r>
+        <w:t xml:space="preserve">Despite these limitations, the workflow offers a viable path forward. By making traceability and verification explicit—without eliminating the exploratory iteration that makes AI-assisted coding powerful—the workflow can help developers, researchers, and organizations build on AI-generated code with confidence.</w:t>
+      </w:r>
+    </w:p>
+    <w:bookmarkEnd w:id="35"/>
+    <w:bookmarkStart w:id="38" w:name="conclusion"/>
+    <w:p>
+      <w:pPr>
+        <w:pStyle w:val="Balk1"/>
+      </w:pPr>
+      <w:r>
+        <w:t xml:space="preserve">Conclusion</w:t>
+      </w:r>
+    </w:p>
+    <w:p>
+      <w:pPr>
+        <w:pStyle w:val="FirstParagraph"/>
+      </w:pPr>
+      <w:r>
+        <w:t xml:space="preserve">This paper has presented a structured AI workflow that transforms informal, exploratory AI-assisted development into a traceable, repeatable process. By introducing five explicit stages (planning, build, evaluate, verify, release), each with defined quality gates and provenance capture, the workflow enables developers to retain the speed and creativity of AI-assisted coding while establishing the rigor required for professional software engineering and reproducible research. A case study demonstrated practical application of the workflow, showing measurable improvements in traceability, reproducibility, and quality compared to unstructured</w:t>
+      </w:r>
+      <w:r>
+        <w:t xml:space="preserve"> </w:t>
+      </w:r>
+      <w:r>
+        <w:t xml:space="preserve">“vibe coding.”</w:t>
+      </w:r>
+      <w:r>
+        <w:t xml:space="preserve"> </w:t>
+      </w:r>
+      <w:r>
+        <w:t xml:space="preserve">While challenges remain—particularly around tooling, adoption friction, and verification complexity—the workflow represents a pragmatic step toward making AI-assisted development more verifiable and auditable. Future work should focus on tool integration, community standards for metadata and verification, and broader validation across diverse development domains.</w:t>
+      </w:r>
+    </w:p>
+    <w:bookmarkStart w:id="36" w:name="acknowledgment"/>
+    <w:p>
+      <w:pPr>
+        <w:pStyle w:val="Balk5"/>
+      </w:pPr>
+      <w:r>
+        <w:t xml:space="preserve">Acknowledgment</w:t>
+      </w:r>
+    </w:p>
+    <w:p>
+      <w:pPr>
+        <w:pStyle w:val="FirstParagraph"/>
+      </w:pPr>
+      <w:r>
+        <w:t xml:space="preserve">This research was supported by TED University. The author thanks the anonymous reviewers for their constructive feedback.</w:t>
+      </w:r>
+    </w:p>
+    <w:bookmarkEnd w:id="36"/>
+    <w:bookmarkStart w:id="37" w:name="references"/>
+    <w:p>
+      <w:pPr>
+        <w:pStyle w:val="Balk5"/>
+      </w:pPr>
+      <w:r>
+        <w:t xml:space="preserve">References</w:t>
+      </w:r>
+    </w:p>
+    <w:p>
+      <w:pPr>
+        <w:pStyle w:val="Compact"/>
+        <w:numPr>
+          <w:ilvl w:val="0"/>
+          <w:numId w:val="1013"/>
+        </w:numPr>
+      </w:pPr>
+      <w:r>
+        <w:t xml:space="preserve">GitHub Copilot Documentation, GitHub Inc., 2024. Available: https://github.com/features/copilot</w:t>
+      </w:r>
+    </w:p>
+    <w:p>
+      <w:pPr>
+        <w:pStyle w:val="Compact"/>
+        <w:numPr>
+          <w:ilvl w:val="0"/>
+          <w:numId w:val="1013"/>
+        </w:numPr>
+      </w:pPr>
+      <w:r>
+        <w:t xml:space="preserve">T. Brown et al.,</w:t>
+      </w:r>
+      <w:r>
+        <w:t xml:space="preserve"> </w:t>
+      </w:r>
+      <w:r>
+        <w:t xml:space="preserve">“Language models are few-shot learners,”</w:t>
+      </w:r>
+      <w:r>
+        <w:t xml:space="preserve"> </w:t>
+      </w:r>
+      <w:r>
+        <w:t xml:space="preserve">in</w:t>
+      </w:r>
+      <w:r>
+        <w:t xml:space="preserve"> </w:t>
+      </w:r>
+      <w:r>
+        <w:rPr>
+          <w:i/>
+          <w:iCs/>
+        </w:rPr>
+        <w:t xml:space="preserve">Advances in Neural Information Processing Systems</w:t>
+      </w:r>
+      <w:r>
+        <w:t xml:space="preserve">, vol. 33, 2020, pp. 1877–1901.</w:t>
+      </w:r>
+    </w:p>
+    <w:p>
+      <w:pPr>
+        <w:pStyle w:val="Compact"/>
+        <w:numPr>
+          <w:ilvl w:val="0"/>
+          <w:numId w:val="1013"/>
+        </w:numPr>
+      </w:pPr>
+      <w:r>
+        <w:t xml:space="preserve">H. Pearce et al.,</w:t>
+      </w:r>
+      <w:r>
+        <w:t xml:space="preserve"> </w:t>
+      </w:r>
+      <w:r>
+        <w:t xml:space="preserve">“Asleep at the keyboard? Assessing the security of GitHub Copilot’s code contributions,”</w:t>
+      </w:r>
+      <w:r>
+        <w:t xml:space="preserve"> </w:t>
+      </w:r>
+      <w:r>
+        <w:t xml:space="preserve">in</w:t>
+      </w:r>
+      <w:r>
+        <w:t xml:space="preserve"> </w:t>
+      </w:r>
+      <w:r>
+        <w:rPr>
+          <w:i/>
+          <w:iCs/>
+        </w:rPr>
+        <w:t xml:space="preserve">Proc. IEEE Symp. Security and Privacy</w:t>
+      </w:r>
+      <w:r>
+        <w:t xml:space="preserve">, 2022, pp. 754–768.</w:t>
+      </w:r>
+    </w:p>
+    <w:p>
+      <w:pPr>
+        <w:pStyle w:val="Compact"/>
+        <w:numPr>
+          <w:ilvl w:val="0"/>
+          <w:numId w:val="1013"/>
+        </w:numPr>
+      </w:pPr>
+      <w:r>
+        <w:t xml:space="preserve">M. Lam et al.,</w:t>
+      </w:r>
+      <w:r>
+        <w:t xml:space="preserve"> </w:t>
+      </w:r>
+      <w:r>
+        <w:t xml:space="preserve">“Testing the reliability of AI coding assistants,”</w:t>
+      </w:r>
+      <w:r>
+        <w:t xml:space="preserve"> </w:t>
+      </w:r>
+      <w:r>
+        <w:t xml:space="preserve">in</w:t>
+      </w:r>
+      <w:r>
+        <w:t xml:space="preserve"> </w:t>
+      </w:r>
+      <w:r>
+        <w:rPr>
+          <w:i/>
+          <w:iCs/>
+        </w:rPr>
+        <w:t xml:space="preserve">Proc. ACM SIGSOFT Intl. Symp. Software Testing and Analysis (ISSTA)</w:t>
+      </w:r>
+      <w:r>
+        <w:t xml:space="preserve">, 2023, pp. 112–123.</w:t>
+      </w:r>
+    </w:p>
+    <w:p>
+      <w:pPr>
+        <w:pStyle w:val="Compact"/>
+        <w:numPr>
+          <w:ilvl w:val="0"/>
+          <w:numId w:val="1013"/>
+        </w:numPr>
+      </w:pPr>
+      <w:r>
+        <w:t xml:space="preserve">R. Peng,</w:t>
+      </w:r>
+      <w:r>
+        <w:t xml:space="preserve"> </w:t>
+      </w:r>
+      <w:r>
+        <w:t xml:space="preserve">“Reproducible research in computational science,”</w:t>
+      </w:r>
+      <w:r>
+        <w:t xml:space="preserve"> </w:t>
+      </w:r>
+      <w:r>
+        <w:rPr>
+          <w:i/>
+          <w:iCs/>
+        </w:rPr>
+        <w:t xml:space="preserve">Science</w:t>
+      </w:r>
+      <w:r>
+        <w:t xml:space="preserve">, vol. 334, no. 6060, pp. 1226–1227, 2011.</w:t>
+      </w:r>
+    </w:p>
+    <w:p>
+      <w:pPr>
+        <w:pStyle w:val="Compact"/>
+        <w:numPr>
+          <w:ilvl w:val="0"/>
+          <w:numId w:val="1013"/>
+        </w:numPr>
+      </w:pPr>
+      <w:r>
+        <w:t xml:space="preserve">V. Stodden et al.,</w:t>
+      </w:r>
+      <w:r>
+        <w:t xml:space="preserve"> </w:t>
+      </w:r>
+      <w:r>
+        <w:t xml:space="preserve">“Toward reproducible computational research: an empirical analysis of data and code policy adoption by journals,”</w:t>
+      </w:r>
+      <w:r>
+        <w:t xml:space="preserve"> </w:t>
+      </w:r>
+      <w:r>
+        <w:rPr>
+          <w:i/>
+          <w:iCs/>
+        </w:rPr>
+        <w:t xml:space="preserve">PLOS ONE</w:t>
+      </w:r>
+      <w:r>
+        <w:t xml:space="preserve">, vol. 8, no. 6, e67111, 2013.</w:t>
+      </w:r>
+    </w:p>
+    <w:p>
+      <w:pPr>
+        <w:pStyle w:val="Compact"/>
+        <w:numPr>
+          <w:ilvl w:val="0"/>
+          <w:numId w:val="1013"/>
+        </w:numPr>
+      </w:pPr>
+      <w:r>
+        <w:t xml:space="preserve">L. Moreau and P. Groth,</w:t>
+      </w:r>
+      <w:r>
+        <w:t xml:space="preserve"> </w:t>
+      </w:r>
+      <w:r>
+        <w:t xml:space="preserve">“Provenance: an introduction to PROV,”</w:t>
+      </w:r>
+      <w:r>
+        <w:t xml:space="preserve"> </w:t>
+      </w:r>
+      <w:r>
+        <w:rPr>
+          <w:i/>
+          <w:iCs/>
+        </w:rPr>
+        <w:t xml:space="preserve">Synthesis Lectures on the Semantic Web</w:t>
+      </w:r>
+      <w:r>
+        <w:t xml:space="preserve">, vol. 3, no. 4, pp. 1–129, 2013.</w:t>
+      </w:r>
+    </w:p>
+    <w:p>
+      <w:pPr>
+        <w:pStyle w:val="Compact"/>
+        <w:numPr>
+          <w:ilvl w:val="0"/>
+          <w:numId w:val="1013"/>
+        </w:numPr>
+      </w:pPr>
+      <w:r>
+        <w:t xml:space="preserve">J. Humble and D. Farley,</w:t>
+      </w:r>
+      <w:r>
+        <w:t xml:space="preserve"> </w:t>
+      </w:r>
+      <w:r>
+        <w:rPr>
+          <w:i/>
+          <w:iCs/>
+        </w:rPr>
+        <w:t xml:space="preserve">Continuous Delivery: Reliable Software Releases through Build, Test, and Deployment Automation</w:t>
+      </w:r>
+      <w:r>
+        <w:t xml:space="preserve">, Addison-Wesley, 2010.</w:t>
       </w:r>
     </w:p>
     <w:bookmarkEnd w:id="37"/>
+    <w:bookmarkEnd w:id="38"/>
     <w:sectPr>
       <w:footerReference r:id="rId8" w:type="first"/>
       <w:pgSz w:code="9" w:h="16838" w:w="11906"/>
       <w:pgMar w:bottom="1418" w:footer="720" w:gutter="0" w:header="720" w:left="868" w:right="868" w:top="1134"/>
-      <w:cols w:space="720"/>
+      <w:cols w:num="2" w:space="708" w:sep="0"/>
       <w:titlePg/>
       <w:docGrid w:linePitch="360"/>
     </w:sectPr>
@@ -1454,11 +2447,70 @@
 </w:document>
 </file>
 
-<file path=word/comments.xml><?xml version="1.0" encoding="utf-8"?>
-<w:comments xmlns:w="http://schemas.openxmlformats.org/wordprocessingml/2006/main" xmlns:m="http://schemas.openxmlformats.org/officeDocument/2006/math" xmlns:r="http://schemas.openxmlformats.org/officeDocument/2006/relationships" xmlns:o="urn:schemas-microsoft-com:office:office" xmlns:v="urn:schemas-microsoft-com:vml" xmlns:w10="urn:schemas-microsoft-com:office:word" xmlns:a="http://schemas.openxmlformats.org/drawingml/2006/main" xmlns:pic="http://schemas.openxmlformats.org/drawingml/2006/picture" xmlns:wp="http://schemas.openxmlformats.org/drawingml/2006/wordprocessingDrawing"/>
+<file path=word\fontTable.xml><?xml version="1.0" encoding="utf-8"?>
+<w:fonts xmlns:mc="http://schemas.openxmlformats.org/markup-compatibility/2006" xmlns:r="http://schemas.openxmlformats.org/officeDocument/2006/relationships" xmlns:w="http://schemas.openxmlformats.org/wordprocessingml/2006/main" xmlns:w14="http://schemas.microsoft.com/office/word/2010/wordml" xmlns:w15="http://schemas.microsoft.com/office/word/2012/wordml" xmlns:w16cex="http://schemas.microsoft.com/office/word/2018/wordml/cex" xmlns:w16cid="http://schemas.microsoft.com/office/word/2016/wordml/cid" xmlns:w16="http://schemas.microsoft.com/office/word/2018/wordml" xmlns:w16du="http://schemas.microsoft.com/office/word/2023/wordml/word16du" xmlns:w16sdtdh="http://schemas.microsoft.com/office/word/2020/wordml/sdtdatahash" xmlns:w16sdtfl="http://schemas.microsoft.com/office/word/2024/wordml/sdtformatlock" xmlns:w16se="http://schemas.microsoft.com/office/word/2015/wordml/symex" mc:Ignorable="w14 w15 w16se w16cid w16 w16cex w16sdtdh w16sdtfl w16du">
+  <w:font w:name="Symbol">
+    <w:panose1 w:val="05050102010706020507"/>
+    <w:charset w:val="02"/>
+    <w:family w:val="roman"/>
+    <w:pitch w:val="variable"/>
+    <w:sig w:usb0="00000000" w:usb1="10000000" w:usb2="00000000" w:usb3="00000000" w:csb0="80000000" w:csb1="00000000"/>
+  </w:font>
+  <w:font w:name="Times New Roman">
+    <w:panose1 w:val="02020603050405020304"/>
+    <w:charset w:val="A2"/>
+    <w:family w:val="roman"/>
+    <w:pitch w:val="variable"/>
+    <w:sig w:usb0="E0002EFF" w:usb1="C000785B" w:usb2="00000009" w:usb3="00000000" w:csb0="000001FF" w:csb1="00000000"/>
+  </w:font>
+  <w:font w:name="Courier New">
+    <w:panose1 w:val="02070309020205020404"/>
+    <w:charset w:val="A2"/>
+    <w:family w:val="modern"/>
+    <w:pitch w:val="fixed"/>
+    <w:sig w:usb0="E0002EFF" w:usb1="C0007843" w:usb2="00000009" w:usb3="00000000" w:csb0="000001FF" w:csb1="00000000"/>
+  </w:font>
+  <w:font w:name="Wingdings">
+    <w:panose1 w:val="05000000000000000000"/>
+    <w:charset w:val="02"/>
+    <w:family w:val="auto"/>
+    <w:pitch w:val="variable"/>
+    <w:sig w:usb0="00000000" w:usb1="10000000" w:usb2="00000000" w:usb3="00000000" w:csb0="80000000" w:csb1="00000000"/>
+  </w:font>
+  <w:font w:name="SimSun">
+    <w:altName w:val="宋体"/>
+    <w:panose1 w:val="02010600030101010101"/>
+    <w:charset w:val="86"/>
+    <w:family w:val="auto"/>
+    <w:pitch w:val="variable"/>
+    <w:sig w:usb0="00000203" w:usb1="288F0000" w:usb2="00000016" w:usb3="00000000" w:csb0="00040001" w:csb1="00000000"/>
+  </w:font>
+  <w:font w:name="MS Mincho">
+    <w:altName w:val="ＭＳ 明朝"/>
+    <w:panose1 w:val="02020609040205080304"/>
+    <w:charset w:val="80"/>
+    <w:family w:val="roman"/>
+    <w:pitch w:val="fixed"/>
+    <w:sig w:usb0="00000001" w:usb1="08070000" w:usb2="00000010" w:usb3="00000000" w:csb0="00020000" w:csb1="00000000"/>
+  </w:font>
+  <w:font w:name="Calibri Light">
+    <w:panose1 w:val="020F0302020204030204"/>
+    <w:charset w:val="A2"/>
+    <w:family w:val="swiss"/>
+    <w:pitch w:val="variable"/>
+    <w:sig w:usb0="E4002EFF" w:usb1="C000247B" w:usb2="00000009" w:usb3="00000000" w:csb0="000001FF" w:csb1="00000000"/>
+  </w:font>
+  <w:font w:name="Calibri">
+    <w:panose1 w:val="020F0502020204030204"/>
+    <w:charset w:val="A2"/>
+    <w:family w:val="swiss"/>
+    <w:pitch w:val="variable"/>
+    <w:sig w:usb0="E4002EFF" w:usb1="C000247B" w:usb2="00000009" w:usb3="00000000" w:csb0="000001FF" w:csb1="00000000"/>
+  </w:font>
+</w:fonts>
 </file>
 
-<file path=word/footer1.xml><?xml version="1.0" encoding="utf-8"?>
+<file path=word\footer1.xml><?xml version="1.0" encoding="utf-8"?>
 <w:ftr xmlns:wpc="http://schemas.microsoft.com/office/word/2010/wordprocessingCanvas" xmlns:cx="http://schemas.microsoft.com/office/drawing/2014/chartex" xmlns:cx1="http://schemas.microsoft.com/office/drawing/2015/9/8/chartex" xmlns:cx2="http://schemas.microsoft.com/office/drawing/2015/10/21/chartex" xmlns:cx3="http://schemas.microsoft.com/office/drawing/2016/5/9/chartex" xmlns:cx4="http://schemas.microsoft.com/office/drawing/2016/5/10/chartex" xmlns:cx5="http://schemas.microsoft.com/office/drawing/2016/5/11/chartex" xmlns:cx6="http://schemas.microsoft.com/office/drawing/2016/5/12/chartex" xmlns:cx7="http://schemas.microsoft.com/office/drawing/2016/5/13/chartex" xmlns:cx8="http://schemas.microsoft.com/office/drawing/2016/5/14/chartex" xmlns:mc="http://schemas.openxmlformats.org/markup-compatibility/2006" xmlns:aink="http://schemas.microsoft.com/office/drawing/2016/ink" xmlns:am3d="http://schemas.microsoft.com/office/drawing/2017/model3d" xmlns:o="urn:schemas-microsoft-com:office:office" xmlns:oel="http://schemas.microsoft.com/office/2019/extlst" xmlns:r="http://schemas.openxmlformats.org/officeDocument/2006/relationships" xmlns:m="http://schemas.openxmlformats.org/officeDocument/2006/math" xmlns:v="urn:schemas-microsoft-com:vml" xmlns:wp14="http://schemas.microsoft.com/office/word/2010/wordprocessingDrawing" xmlns:wp="http://schemas.openxmlformats.org/drawingml/2006/wordprocessingDrawing" xmlns:w10="urn:schemas-microsoft-com:office:word" xmlns:w="http://schemas.openxmlformats.org/wordprocessingml/2006/main" xmlns:w14="http://schemas.microsoft.com/office/word/2010/wordml" xmlns:w15="http://schemas.microsoft.com/office/word/2012/wordml" xmlns:w16cex="http://schemas.microsoft.com/office/word/2018/wordml/cex" xmlns:w16cid="http://schemas.microsoft.com/office/word/2016/wordml/cid" xmlns:w16="http://schemas.microsoft.com/office/word/2018/wordml" xmlns:w16du="http://schemas.microsoft.com/office/word/2023/wordml/word16du" xmlns:w16sdtdh="http://schemas.microsoft.com/office/word/2020/wordml/sdtdatahash" xmlns:w16sdtfl="http://schemas.microsoft.com/office/word/2024/wordml/sdtformatlock" xmlns:w16se="http://schemas.microsoft.com/office/word/2015/wordml/symex" xmlns:wpg="http://schemas.microsoft.com/office/word/2010/wordprocessingGroup" xmlns:wpi="http://schemas.microsoft.com/office/word/2010/wordprocessingInk" xmlns:wne="http://schemas.microsoft.com/office/word/2006/wordml" xmlns:wps="http://schemas.microsoft.com/office/word/2010/wordprocessingShape" mc:Ignorable="w14 w15 w16se w16cid w16 w16cex w16sdtdh w16sdtfl w16du wp14">
   <w:p>
     <w:pPr>
@@ -1473,7 +2525,7 @@
 </w:ftr>
 </file>
 
-<file path=word/footnotes.xml><?xml version="1.0" encoding="utf-8"?>
+<file path=word\footnotes.xml><?xml version="1.0" encoding="utf-8"?>
 <w:footnotes xmlns:w="http://schemas.openxmlformats.org/wordprocessingml/2006/main" xmlns:m="http://schemas.openxmlformats.org/officeDocument/2006/math" xmlns:r="http://schemas.openxmlformats.org/officeDocument/2006/relationships" xmlns:o="urn:schemas-microsoft-com:office:office" xmlns:v="urn:schemas-microsoft-com:vml" xmlns:w10="urn:schemas-microsoft-com:office:word" xmlns:a="http://schemas.openxmlformats.org/drawingml/2006/main" xmlns:pic="http://schemas.openxmlformats.org/drawingml/2006/picture" xmlns:wp="http://schemas.openxmlformats.org/drawingml/2006/wordprocessingDrawing">
   <w:footnote w:type="continuationSeparator" w:id="0">
     <w:p>
@@ -1492,7 +2544,7 @@
 </w:footnotes>
 </file>
 
-<file path=word/numbering.xml><?xml version="1.0" encoding="utf-8"?>
+<file path=word\numbering.xml><?xml version="1.0" encoding="utf-8"?>
 <w:numbering xmlns:aink="http://schemas.microsoft.com/office/drawing/2016/ink" xmlns:am3d="http://schemas.microsoft.com/office/drawing/2017/model3d" xmlns:cx="http://schemas.microsoft.com/office/drawing/2014/chartex" xmlns:cx1="http://schemas.microsoft.com/office/drawing/2015/9/8/chartex" xmlns:cx2="http://schemas.microsoft.com/office/drawing/2015/10/21/chartex" xmlns:cx3="http://schemas.microsoft.com/office/drawing/2016/5/9/chartex" xmlns:cx4="http://schemas.microsoft.com/office/drawing/2016/5/10/chartex" xmlns:cx5="http://schemas.microsoft.com/office/drawing/2016/5/11/chartex" xmlns:cx6="http://schemas.microsoft.com/office/drawing/2016/5/12/chartex" xmlns:cx7="http://schemas.microsoft.com/office/drawing/2016/5/13/chartex" xmlns:cx8="http://schemas.microsoft.com/office/drawing/2016/5/14/chartex" xmlns:m="http://schemas.openxmlformats.org/officeDocument/2006/math" xmlns:mc="http://schemas.openxmlformats.org/markup-compatibility/2006" xmlns:o="urn:schemas-microsoft-com:office:office" xmlns:oel="http://schemas.microsoft.com/office/2019/extlst" xmlns:r="http://schemas.openxmlformats.org/officeDocument/2006/relationships" xmlns:v="urn:schemas-microsoft-com:vml" xmlns:w="http://schemas.openxmlformats.org/wordprocessingml/2006/main" xmlns:w10="urn:schemas-microsoft-com:office:word" xmlns:w14="http://schemas.microsoft.com/office/word/2010/wordml" xmlns:w15="http://schemas.microsoft.com/office/word/2012/wordml" xmlns:w16="http://schemas.microsoft.com/office/word/2018/wordml" xmlns:w16cex="http://schemas.microsoft.com/office/word/2018/wordml/cex" xmlns:w16cid="http://schemas.microsoft.com/office/word/2016/wordml/cid" xmlns:w16du="http://schemas.microsoft.com/office/word/2023/wordml/word16du" xmlns:w16sdtdh="http://schemas.microsoft.com/office/word/2020/wordml/sdtdatahash" xmlns:w16sdtfl="http://schemas.microsoft.com/office/word/2024/wordml/sdtformatlock" xmlns:w16se="http://schemas.microsoft.com/office/word/2015/wordml/symex" xmlns:wne="http://schemas.microsoft.com/office/word/2006/wordml" xmlns:wp="http://schemas.openxmlformats.org/drawingml/2006/wordprocessingDrawing" xmlns:wp14="http://schemas.microsoft.com/office/word/2010/wordprocessingDrawing" xmlns:wpc="http://schemas.microsoft.com/office/word/2010/wordprocessingCanvas" xmlns:wpg="http://schemas.microsoft.com/office/word/2010/wordprocessingGroup" xmlns:wpi="http://schemas.microsoft.com/office/word/2010/wordprocessingInk" xmlns:wps="http://schemas.microsoft.com/office/word/2010/wordprocessingShape" mc:Ignorable="w14 w15 w16se w16cid w16 w16cex w16sdtdh w16sdtfl w16du wp14">
   <w:abstractNum w15:restartNumberingAfterBreak="0" w:abstractNumId="0">
     <w:nsid w:val="FFFFFF1D"/>
@@ -3228,6 +4280,9 @@
     <w:abstractNumId w:val="991"/>
   </w:num>
   <w:num w:numId="1002">
+    <w:abstractNumId w:val="991"/>
+  </w:num>
+  <w:num w:numId="1003">
     <w:abstractNumId w:val="99411"/>
     <w:lvlOverride w:ilvl="0">
       <w:startOverride w:val="1"/>
@@ -3257,19 +4312,302 @@
       <w:startOverride w:val="1"/>
     </w:lvlOverride>
   </w:num>
-  <w:num w:numId="1003">
-    <w:abstractNumId w:val="991"/>
-  </w:num>
   <w:num w:numId="1004">
-    <w:abstractNumId w:val="991"/>
+    <w:abstractNumId w:val="99411"/>
+    <w:lvlOverride w:ilvl="0">
+      <w:startOverride w:val="1"/>
+    </w:lvlOverride>
+    <w:lvlOverride w:ilvl="1">
+      <w:startOverride w:val="1"/>
+    </w:lvlOverride>
+    <w:lvlOverride w:ilvl="2">
+      <w:startOverride w:val="1"/>
+    </w:lvlOverride>
+    <w:lvlOverride w:ilvl="3">
+      <w:startOverride w:val="1"/>
+    </w:lvlOverride>
+    <w:lvlOverride w:ilvl="4">
+      <w:startOverride w:val="1"/>
+    </w:lvlOverride>
+    <w:lvlOverride w:ilvl="5">
+      <w:startOverride w:val="1"/>
+    </w:lvlOverride>
+    <w:lvlOverride w:ilvl="6">
+      <w:startOverride w:val="1"/>
+    </w:lvlOverride>
+    <w:lvlOverride w:ilvl="7">
+      <w:startOverride w:val="1"/>
+    </w:lvlOverride>
+    <w:lvlOverride w:ilvl="8">
+      <w:startOverride w:val="1"/>
+    </w:lvlOverride>
   </w:num>
   <w:num w:numId="1005">
     <w:abstractNumId w:val="991"/>
   </w:num>
+  <w:num w:numId="1006">
+    <w:abstractNumId w:val="99411"/>
+    <w:lvlOverride w:ilvl="0">
+      <w:startOverride w:val="1"/>
+    </w:lvlOverride>
+    <w:lvlOverride w:ilvl="1">
+      <w:startOverride w:val="1"/>
+    </w:lvlOverride>
+    <w:lvlOverride w:ilvl="2">
+      <w:startOverride w:val="1"/>
+    </w:lvlOverride>
+    <w:lvlOverride w:ilvl="3">
+      <w:startOverride w:val="1"/>
+    </w:lvlOverride>
+    <w:lvlOverride w:ilvl="4">
+      <w:startOverride w:val="1"/>
+    </w:lvlOverride>
+    <w:lvlOverride w:ilvl="5">
+      <w:startOverride w:val="1"/>
+    </w:lvlOverride>
+    <w:lvlOverride w:ilvl="6">
+      <w:startOverride w:val="1"/>
+    </w:lvlOverride>
+    <w:lvlOverride w:ilvl="7">
+      <w:startOverride w:val="1"/>
+    </w:lvlOverride>
+    <w:lvlOverride w:ilvl="8">
+      <w:startOverride w:val="1"/>
+    </w:lvlOverride>
+  </w:num>
+  <w:num w:numId="1007">
+    <w:abstractNumId w:val="991"/>
+  </w:num>
+  <w:num w:numId="1008">
+    <w:abstractNumId w:val="99411"/>
+    <w:lvlOverride w:ilvl="0">
+      <w:startOverride w:val="1"/>
+    </w:lvlOverride>
+    <w:lvlOverride w:ilvl="1">
+      <w:startOverride w:val="1"/>
+    </w:lvlOverride>
+    <w:lvlOverride w:ilvl="2">
+      <w:startOverride w:val="1"/>
+    </w:lvlOverride>
+    <w:lvlOverride w:ilvl="3">
+      <w:startOverride w:val="1"/>
+    </w:lvlOverride>
+    <w:lvlOverride w:ilvl="4">
+      <w:startOverride w:val="1"/>
+    </w:lvlOverride>
+    <w:lvlOverride w:ilvl="5">
+      <w:startOverride w:val="1"/>
+    </w:lvlOverride>
+    <w:lvlOverride w:ilvl="6">
+      <w:startOverride w:val="1"/>
+    </w:lvlOverride>
+    <w:lvlOverride w:ilvl="7">
+      <w:startOverride w:val="1"/>
+    </w:lvlOverride>
+    <w:lvlOverride w:ilvl="8">
+      <w:startOverride w:val="1"/>
+    </w:lvlOverride>
+  </w:num>
+  <w:num w:numId="1009">
+    <w:abstractNumId w:val="991"/>
+  </w:num>
+  <w:num w:numId="1010">
+    <w:abstractNumId w:val="991"/>
+  </w:num>
+  <w:num w:numId="1011">
+    <w:abstractNumId w:val="991"/>
+  </w:num>
+  <w:num w:numId="1012">
+    <w:abstractNumId w:val="991"/>
+  </w:num>
+  <w:num w:numId="1013">
+    <w:abstractNumId w:val="99411"/>
+    <w:lvlOverride w:ilvl="0">
+      <w:startOverride w:val="1"/>
+    </w:lvlOverride>
+    <w:lvlOverride w:ilvl="1">
+      <w:startOverride w:val="1"/>
+    </w:lvlOverride>
+    <w:lvlOverride w:ilvl="2">
+      <w:startOverride w:val="1"/>
+    </w:lvlOverride>
+    <w:lvlOverride w:ilvl="3">
+      <w:startOverride w:val="1"/>
+    </w:lvlOverride>
+    <w:lvlOverride w:ilvl="4">
+      <w:startOverride w:val="1"/>
+    </w:lvlOverride>
+    <w:lvlOverride w:ilvl="5">
+      <w:startOverride w:val="1"/>
+    </w:lvlOverride>
+    <w:lvlOverride w:ilvl="6">
+      <w:startOverride w:val="1"/>
+    </w:lvlOverride>
+    <w:lvlOverride w:ilvl="7">
+      <w:startOverride w:val="1"/>
+    </w:lvlOverride>
+    <w:lvlOverride w:ilvl="8">
+      <w:startOverride w:val="1"/>
+    </w:lvlOverride>
+  </w:num>
 </w:numbering>
 </file>
 
-<file path=word/styles.xml><?xml version="1.0" encoding="utf-8"?>
+<file path=word\settings.xml><?xml version="1.0" encoding="utf-8"?>
+<w:settings xmlns:m="http://schemas.openxmlformats.org/officeDocument/2006/math" xmlns:o="urn:schemas-microsoft-com:office:office" xmlns:r="http://schemas.openxmlformats.org/officeDocument/2006/relationships" xmlns:sl="http://schemas.openxmlformats.org/schemaLibrary/2006/main" xmlns:v="urn:schemas-microsoft-com:vml" xmlns:w="http://schemas.openxmlformats.org/wordprocessingml/2006/main" xmlns:w10="urn:schemas-microsoft-com:office:word">
+  <w:zoom w:percent="100"/>
+  <w:embedSystemFonts/>
+  <w:proofState w:grammar="clean" w:spelling="clean"/>
+  <w:stylePaneFormatFilter w:val="0004"/>
+  <w:doNotTrackMoves/>
+  <w:defaultTabStop w:val="720"/>
+  <w:hyphenationZone w:val="425"/>
+  <w:doNotHyphenateCaps/>
+  <w:drawingGridHorizontalSpacing w:val="360"/>
+  <w:drawingGridVerticalSpacing w:val="360"/>
+  <w:displayHorizontalDrawingGridEvery w:val="0"/>
+  <w:displayVerticalDrawingGridEvery w:val="0"/>
+  <w:characterSpacingControl w:val="doNotCompress"/>
+  <w:savePreviewPicture/>
+  <w:doNotValidateAgainstSchema/>
+  <w:doNotDemarcateInvalidXml/>
+  <w:compat>
+    <w:doNotUseHTMLParagraphAutoSpacing/>
+    <w:useFELayout/>
+    <w:compatSetting w:name="compatibilityMode" w:uri="http://schemas.microsoft.com/office/word" w:val="15"/>
+    <w:compatSetting w:name="overrideTableStyleFontSizeAndJustification" w:uri="http://schemas.microsoft.com/office/word" w:val="1"/>
+    <w:compatSetting w:name="enableOpenTypeFeatures" w:uri="http://schemas.microsoft.com/office/word" w:val="1"/>
+    <w:compatSetting w:name="doNotFlipMirrorIndents" w:uri="http://schemas.microsoft.com/office/word" w:val="1"/>
+    <w:compatSetting w:name="differentiateMultirowTableHeaders" w:uri="http://schemas.microsoft.com/office/word" w:val="1"/>
+    <w:compatSetting w:name="useWord2013TrackBottomHyphenation" w:uri="http://schemas.microsoft.com/office/word" w:val="0"/>
+  </w:compat>
+  <w:rsids>
+    <w:rsidRoot w:val="009303D9"/>
+    <w:rsid w:val="0004781E"/>
+    <w:rsid w:val="000662B3"/>
+    <w:rsid w:val="0008758A"/>
+    <w:rsid w:val="000C1E68"/>
+    <w:rsid w:val="000D7525"/>
+    <w:rsid w:val="001A2EFD"/>
+    <w:rsid w:val="001A3B3D"/>
+    <w:rsid w:val="001B67DC"/>
+    <w:rsid w:val="002254A9"/>
+    <w:rsid w:val="00233D97"/>
+    <w:rsid w:val="002347A2"/>
+    <w:rsid w:val="002850E3"/>
+    <w:rsid w:val="00314A75"/>
+    <w:rsid w:val="00337A53"/>
+    <w:rsid w:val="00354FCF"/>
+    <w:rsid w:val="003A19E2"/>
+    <w:rsid w:val="003B4E04"/>
+    <w:rsid w:val="003F5A08"/>
+    <w:rsid w:val="00420716"/>
+    <w:rsid w:val="004325FB"/>
+    <w:rsid w:val="004432BA"/>
+    <w:rsid w:val="0044407E"/>
+    <w:rsid w:val="00447BB9"/>
+    <w:rsid w:val="0046031D"/>
+    <w:rsid w:val="004D72B5"/>
+    <w:rsid w:val="004F4155"/>
+    <w:rsid w:val="00551B7F"/>
+    <w:rsid w:val="0056610F"/>
+    <w:rsid w:val="00575BCA"/>
+    <w:rsid w:val="00587BB0"/>
+    <w:rsid w:val="005B0344"/>
+    <w:rsid w:val="005B520E"/>
+    <w:rsid w:val="005E2800"/>
+    <w:rsid w:val="00605825"/>
+    <w:rsid w:val="00645D22"/>
+    <w:rsid w:val="00651A08"/>
+    <w:rsid w:val="00654204"/>
+    <w:rsid w:val="00670434"/>
+    <w:rsid w:val="006B031B"/>
+    <w:rsid w:val="006B6B66"/>
+    <w:rsid w:val="006F6D3D"/>
+    <w:rsid w:val="00715BEA"/>
+    <w:rsid w:val="00725E3B"/>
+    <w:rsid w:val="00740EEA"/>
+    <w:rsid w:val="007922D7"/>
+    <w:rsid w:val="00794804"/>
+    <w:rsid w:val="007A6BF1"/>
+    <w:rsid w:val="007B33F1"/>
+    <w:rsid w:val="007B6DDA"/>
+    <w:rsid w:val="007B7DBE"/>
+    <w:rsid w:val="007C0308"/>
+    <w:rsid w:val="007C2FF2"/>
+    <w:rsid w:val="007D32A1"/>
+    <w:rsid w:val="007D6232"/>
+    <w:rsid w:val="007F1F99"/>
+    <w:rsid w:val="007F768F"/>
+    <w:rsid w:val="0080791D"/>
+    <w:rsid w:val="00836367"/>
+    <w:rsid w:val="00873603"/>
+    <w:rsid w:val="008A2C7D"/>
+    <w:rsid w:val="008C4B23"/>
+    <w:rsid w:val="008F6E2C"/>
+    <w:rsid w:val="009303D9"/>
+    <w:rsid w:val="00933C64"/>
+    <w:rsid w:val="00972203"/>
+    <w:rsid w:val="009F1D79"/>
+    <w:rsid w:val="00A0481D"/>
+    <w:rsid w:val="00A059B3"/>
+    <w:rsid w:val="00AE0F92"/>
+    <w:rsid w:val="00AE3409"/>
+    <w:rsid w:val="00B11A60"/>
+    <w:rsid w:val="00B22613"/>
+    <w:rsid w:val="00B367BE"/>
+    <w:rsid w:val="00B768D1"/>
+    <w:rsid w:val="00B909E0"/>
+    <w:rsid w:val="00BA1025"/>
+    <w:rsid w:val="00BC3420"/>
+    <w:rsid w:val="00BD670B"/>
+    <w:rsid w:val="00BE7D3C"/>
+    <w:rsid w:val="00BF5FF6"/>
+    <w:rsid w:val="00C0207F"/>
+    <w:rsid w:val="00C16117"/>
+    <w:rsid w:val="00C3075A"/>
+    <w:rsid w:val="00C919A4"/>
+    <w:rsid w:val="00CA4392"/>
+    <w:rsid w:val="00CC393F"/>
+    <w:rsid w:val="00CC7638"/>
+    <w:rsid w:val="00D2176E"/>
+    <w:rsid w:val="00D632BE"/>
+    <w:rsid w:val="00D72D06"/>
+    <w:rsid w:val="00D7522C"/>
+    <w:rsid w:val="00D7536F"/>
+    <w:rsid w:val="00D76668"/>
+    <w:rsid w:val="00DD543A"/>
+    <w:rsid w:val="00E07383"/>
+    <w:rsid w:val="00E165BC"/>
+    <w:rsid w:val="00E61E12"/>
+    <w:rsid w:val="00E7596C"/>
+    <w:rsid w:val="00E878F2"/>
+    <w:rsid w:val="00ED0149"/>
+    <w:rsid w:val="00EF7DE3"/>
+    <w:rsid w:val="00F03103"/>
+    <w:rsid w:val="00F271DE"/>
+    <w:rsid w:val="00F627DA"/>
+    <w:rsid w:val="00F7288F"/>
+    <w:rsid w:val="00F847A6"/>
+    <w:rsid w:val="00F9441B"/>
+    <w:rsid w:val="00FA4C32"/>
+    <w:rsid w:val="00FE7114"/>
+  </w:rsids>
+  <w:themeFontLang w:val="tr-TR"/>
+  <w:clrSchemeMapping w:accent1="accent1" w:accent2="accent2" w:accent3="accent3" w:accent4="accent4" w:accent5="accent5" w:accent6="accent6" w:bg1="light1" w:bg2="light2" w:followedHyperlink="followedHyperlink" w:hyperlink="hyperlink" w:t1="dark1" w:t2="dark2"/>
+  <w:doNotIncludeSubdocsInStats/>
+  <w:shapeDefaults>
+    <o:shapedefaults spidmax="1026" v:ext="edit"/>
+    <o:shapelayout v:ext="edit">
+      <o:idmap data="1" v:ext="edit"/>
+    </o:shapelayout>
+  </w:shapeDefaults>
+  <w:decimalSymbol w:val=","/>
+  <w:listSeparator w:val=";"/>
+</w:settings>
+</file>
+
+<file path=word\styles.xml><?xml version="1.0" encoding="utf-8"?>
 <w:styles xmlns:mc="http://schemas.openxmlformats.org/markup-compatibility/2006" xmlns:r="http://schemas.openxmlformats.org/officeDocument/2006/relationships" xmlns:w="http://schemas.openxmlformats.org/wordprocessingml/2006/main" xmlns:w14="http://schemas.microsoft.com/office/word/2010/wordml" xmlns:w15="http://schemas.microsoft.com/office/word/2012/wordml" xmlns:w16="http://schemas.microsoft.com/office/word/2018/wordml" xmlns:w16cex="http://schemas.microsoft.com/office/word/2018/wordml/cex" xmlns:w16cid="http://schemas.microsoft.com/office/word/2016/wordml/cid" xmlns:w16du="http://schemas.microsoft.com/office/word/2023/wordml/word16du" xmlns:w16sdtdh="http://schemas.microsoft.com/office/word/2020/wordml/sdtdatahash" xmlns:w16sdtfl="http://schemas.microsoft.com/office/word/2024/wordml/sdtformatlock" xmlns:w16se="http://schemas.microsoft.com/office/word/2015/wordml/symex" mc:Ignorable="w14 w15 w16se w16cid w16 w16cex w16sdtdh w16sdtfl w16du">
   <w:docDefaults>
     <w:rPrDefault>
@@ -4256,7 +5594,7 @@
 </w:styles>
 </file>
 
-<file path=word/theme/theme1.xml><?xml version="1.0" encoding="utf-8"?>
+<file path=word\theme\theme1.xml><?xml version="1.0" encoding="utf-8"?>
 <a:theme xmlns:a="http://schemas.openxmlformats.org/drawingml/2006/main" name="Office Teması">
   <a:themeElements>
     <a:clrScheme name="Office">
@@ -4549,4 +5887,12 @@
     </a:ext>
   </a:extLst>
 </a:theme>
+</file>
+
+<file path=word\webSettings.xml><?xml version="1.0" encoding="utf-8"?>
+<w:webSettings xmlns:mc="http://schemas.openxmlformats.org/markup-compatibility/2006" xmlns:r="http://schemas.openxmlformats.org/officeDocument/2006/relationships" xmlns:w="http://schemas.openxmlformats.org/wordprocessingml/2006/main" xmlns:w14="http://schemas.microsoft.com/office/word/2010/wordml" xmlns:w15="http://schemas.microsoft.com/office/word/2012/wordml" xmlns:w16cex="http://schemas.microsoft.com/office/word/2018/wordml/cex" xmlns:w16cid="http://schemas.microsoft.com/office/word/2016/wordml/cid" xmlns:w16="http://schemas.microsoft.com/office/word/2018/wordml" xmlns:w16du="http://schemas.microsoft.com/office/word/2023/wordml/word16du" xmlns:w16sdtdh="http://schemas.microsoft.com/office/word/2020/wordml/sdtdatahash" xmlns:w16sdtfl="http://schemas.microsoft.com/office/word/2024/wordml/sdtformatlock" xmlns:w16se="http://schemas.microsoft.com/office/word/2015/wordml/symex" mc:Ignorable="w14 w15 w16se w16cid w16 w16cex w16sdtdh w16sdtfl w16du">
+  <w:optimizeForBrowser/>
+  <w:relyOnVML/>
+  <w:allowPNG/>
+</w:webSettings>
 </file>
</xml_diff>

<commit_message>
Add V-Flow workflow diagram and update paper.md
- Included a new diagram (workflow.png) illustrating the five-stage verifiable AI workflow: Planning, Build, Evaluate, Verify, Release.
- Added a caption and alt-text for the diagram in the paper.md to enhance clarity and accessibility.
</commit_message>
<xml_diff>
--- a/build/paper.docx
+++ b/build/paper.docx
@@ -68,8 +68,8 @@
   <dc:title/>
   <dc:creator/>
   <cp:keywords/>
-  <dcterms:created xsi:type="dcterms:W3CDTF">2025-11-09T14:14:13Z</dcterms:created>
-  <dcterms:modified xsi:type="dcterms:W3CDTF">2025-11-09T14:14:13Z</dcterms:modified>
+  <dcterms:created xsi:type="dcterms:W3CDTF">2025-11-09T15:26:29Z</dcterms:created>
+  <dcterms:modified xsi:type="dcterms:W3CDTF">2025-11-09T15:26:29Z</dcterms:modified>
 </cp:coreProperties>
 </file>
 
@@ -89,7 +89,7 @@
         <w:pStyle w:val="FirstParagraph"/>
       </w:pPr>
       <w:r>
-        <w:t xml:space="preserve">From Vibe Coding to Verifiable Workflows: An AI Workflow for Traceable, Repeatable Research</w:t>
+        <w:t xml:space="preserve">V-Flow: From Vibe Coding to Verifiable Workflows: An AI Workflow for Traceable, Repeatable Research</w:t>
       </w:r>
     </w:p>
     <w:p>
@@ -100,7 +100,7 @@
         <w:t xml:space="preserve">Murat Karakaya</w:t>
       </w:r>
       <w:r>
-        <w:br/>
+        <w:t xml:space="preserve"> </w:t>
       </w:r>
       <w:r>
         <w:rPr>
@@ -110,7 +110,7 @@
         <w:t xml:space="preserve">Department of Software Engineering</w:t>
       </w:r>
       <w:r>
-        <w:br/>
+        <w:t xml:space="preserve"> </w:t>
       </w:r>
       <w:r>
         <w:rPr>
@@ -120,13 +120,13 @@
         <w:t xml:space="preserve">TED University</w:t>
       </w:r>
       <w:r>
-        <w:br/>
+        <w:t xml:space="preserve"> </w:t>
       </w:r>
       <w:r>
         <w:t xml:space="preserve">Ankara, Türkiye</w:t>
       </w:r>
       <w:r>
-        <w:br/>
+        <w:t xml:space="preserve"> </w:t>
       </w:r>
       <w:r>
         <w:t xml:space="preserve">murat.karakaya@tedu.edu.tr</w:t>
@@ -153,7 +153,7 @@
         <w:t xml:space="preserve">“vibe coding”</w:t>
       </w:r>
       <w:r>
-        <w:t xml:space="preserve">—which makes results hard to reproduce, audit, and build upon. This paper presents a compact, verifiable AI workflow that transforms exploratory development into a repeatable pipeline by combining explicit staging (planning, build, evaluate, verify, release), automated quality gates, and artifact-level provenance. The workflow emphasizes: (1) lightweight, machine-readable checkpoints that capture intent and environment; (2) modular verification steps that separate heuristic exploration from documented, auditable outcomes; and (3) tooling patterns that integrate authorship metadata, tests, and exportable artifacts to simplify review and reuse. Together, these elements reduce the effort needed to trace how a model, dataset, or result was produced while preserving the creative iteration essential to early-stage research. The approach is validated through a case study demonstrating improved traceability and reduced ambiguity in result provenance compared to typical exploratory practices.</w:t>
+        <w:t xml:space="preserve">—which makes results hard to reproduce, audit, and build upon. This paper presents V-Flow, a compact, verifiable AI workflow that transforms exploratory development into a repeatable pipeline by combining explicit staging (planning, build, evaluate, verify, release), automated quality gates, and artifact-level provenance. The workflow emphasizes: (1) lightweight, machine-readable checkpoints that capture intent and environment; (2) modular verification steps that separate heuristic exploration from documented, auditable outcomes; and (3) tooling patterns that integrate authorship metadata, tests, and exportable artifacts to simplify review and reuse. Together, these elements reduce the effort needed to trace how a model, dataset, or result was produced while preserving the creative iteration essential to early-stage research. The approach is validated through a case study demonstrating improved traceability and reduced ambiguity in result provenance compared to typical exploratory practices.</w:t>
       </w:r>
     </w:p>
     <w:p>
@@ -185,7 +185,7 @@
         <w:pStyle w:val="FirstParagraph"/>
       </w:pPr>
       <w:r>
-        <w:t xml:space="preserve">The rise of AI-assisted coding tools such as GitHub Copilot, ChatGPT, and other large language model (LLM) based systems has fundamentally changed how developers write code. These tools enable rapid prototyping and exploration, allowing developers to generate substantial code from natural language prompts. However, this efficiency comes with a critical challenge: the informal, iterative nature of AI-assisted development—often characterized as</w:t>
+        <w:t xml:space="preserve">AI-assisted coding tools such as GitHub Copilot, ChatGPT, and other large language model (LLM) systems have accelerated prototyping and lowered the barrier to producing working software. That rapid creativity often takes the form of informal, iterative exploration—commonly called</w:t>
       </w:r>
       <w:r>
         <w:t xml:space="preserve"> </w:t>
@@ -194,7 +194,7 @@
         <w:t xml:space="preserve">“vibe coding”</w:t>
       </w:r>
       <w:r>
-        <w:t xml:space="preserve">—produces artifacts whose provenance, rationale, and quality are difficult to trace and verify.</w:t>
+        <w:t xml:space="preserve">—but these exploratory practices frequently leave gaps in provenance, rationale, and verifiability. As a result, artifacts created during AI-assisted development can be hard to reproduce, audit, or maintain.</w:t>
       </w:r>
     </w:p>
     <w:p>
@@ -202,7 +202,7 @@
         <w:pStyle w:val="GvdeMetni"/>
       </w:pPr>
       <w:r>
-        <w:t xml:space="preserve">In traditional software engineering, workflows incorporate version control, code review, testing, and documentation to ensure traceability and quality. AI-assisted development, by contrast, frequently bypasses these structures. Developers may accept AI-generated code without fully understanding its logic, skip systematic testing, or fail to document the prompts and context that led to specific implementations. This lack of rigor creates technical debt, reduces reproducibility, and undermines the ability to audit and maintain codebases over time.</w:t>
+        <w:t xml:space="preserve">To address these gaps we propose V-Flow, a compact, five-stage workflow that turns exploratory AI-assisted development into a verifiable, repeatable process. V-Flow explicitly separates exploratory activities (planning, build, evaluate) from formal verification and release (verify, release), and it requires lightweight, machine-readable checkpoints at each stage. By combining staged quality gates, provenance capture, and integration patterns for version control and CI, V-Flow preserves creative iteration while making it possible to trace how a model, dataset, or result was produced.</w:t>
       </w:r>
     </w:p>
     <w:p>
@@ -210,7 +210,15 @@
         <w:pStyle w:val="GvdeMetni"/>
       </w:pPr>
       <w:r>
-        <w:t xml:space="preserve">This paper addresses these challenges by proposing a structured AI workflow that bridges the gap between exploratory AI-assisted coding and verifiable software engineering practices. The workflow introduces five explicit stages—planning, build, evaluate, verify, and release—each with defined inputs, outputs, and quality gates. By integrating lightweight checkpoints, automated verification, and artifact-level provenance tracking, the workflow makes it possible to retain the speed and creativity of AI-assisted development while establishing the traceability and repeatability required for professional software engineering and research.</w:t>
+        <w:t xml:space="preserve">In contrast to traditional software engineering workflows—where version control, tests, and reviews are woven into the development lifecycle—AI-assisted development often skips explicit documentation of prompts, model versions, and environment details. V-Flow addresses these specific provenance gaps by (a) requiring task-level planning records that link to commits and artifacts, (b) capturing generation metadata (prompt summaries, model version, timestamps) during build, and (c) enforcing deterministic verification gates before release. This structure reduces technical debt and improves the reproducibility and auditability of AI-produced artifacts.</w:t>
+      </w:r>
+    </w:p>
+    <w:p>
+      <w:pPr>
+        <w:pStyle w:val="GvdeMetni"/>
+      </w:pPr>
+      <w:r>
+        <w:t xml:space="preserve">The remainder of the paper describes V-Flow in detail. Section II explains the workflow stages and quality gates; Section III presents a case study applying V-Flow to a manuscript conversion pipeline; Section IV situates the approach with related work; Section V discusses limitations and future directions; and Section VI concludes.</w:t>
       </w:r>
     </w:p>
     <w:p>
@@ -288,7 +296,7 @@
       </w:r>
     </w:p>
     <w:bookmarkEnd w:id="17"/>
-    <w:bookmarkStart w:id="24" w:name="method"/>
+    <w:bookmarkStart w:id="27" w:name="method"/>
     <w:p>
       <w:pPr>
         <w:pStyle w:val="Balk1"/>
@@ -305,7 +313,7 @@
         <w:t xml:space="preserve">The proposed AI workflow consists of five stages: Planning, Build, Evaluate, Verify, and Release. Each stage has defined inputs, outputs, quality gates, and tooling support. The workflow is designed to be lightweight and adaptable, allowing developers to maintain the rapid iteration and creative exploration characteristic of AI-assisted coding while establishing checkpoints that ensure traceability and reproducibility.</w:t>
       </w:r>
     </w:p>
-    <w:bookmarkStart w:id="18" w:name="planning-stage"/>
+    <w:bookmarkStart w:id="21" w:name="planning-stage"/>
     <w:p>
       <w:pPr>
         <w:pStyle w:val="Balk2"/>
@@ -402,8 +410,77 @@
         <w:t xml:space="preserve">The planning stage establishes intent and scope, creating a traceable record of what was attempted and why. This record becomes critical for later review, replication, or debugging.</w:t>
       </w:r>
     </w:p>
-    <w:bookmarkEnd w:id="18"/>
-    <w:bookmarkStart w:id="19" w:name="build-stage"/>
+    <w:p>
+      <w:pPr>
+        <w:pStyle w:val="GvdeMetni"/>
+      </w:pPr>
+      <w:r>
+        <w:drawing>
+          <wp:inline>
+            <wp:extent cx="6451600" cy="2792706"/>
+            <wp:effectExtent b="0" l="0" r="0" t="0"/>
+            <wp:docPr descr="V-Flow workflow diagram" title="" id="19" name="Picture"/>
+            <a:graphic>
+              <a:graphicData uri="http://schemas.openxmlformats.org/drawingml/2006/picture">
+                <pic:pic>
+                  <pic:nvPicPr>
+                    <pic:cNvPr descr="figures/workflow.png" id="20" name="Picture"/>
+                    <pic:cNvPicPr>
+                      <a:picLocks noChangeArrowheads="1" noChangeAspect="1"/>
+                    </pic:cNvPicPr>
+                  </pic:nvPicPr>
+                  <pic:blipFill>
+                    <a:blip r:embed="rId18"/>
+                    <a:stretch>
+                      <a:fillRect/>
+                    </a:stretch>
+                  </pic:blipFill>
+                  <pic:spPr bwMode="auto">
+                    <a:xfrm>
+                      <a:off x="0" y="0"/>
+                      <a:ext cx="6451600" cy="2792706"/>
+                    </a:xfrm>
+                    <a:prstGeom prst="rect">
+                      <a:avLst/>
+                    </a:prstGeom>
+                    <a:noFill/>
+                    <a:ln w="9525">
+                      <a:noFill/>
+                      <a:headEnd/>
+                      <a:tailEnd/>
+                    </a:ln>
+                  </pic:spPr>
+                </pic:pic>
+              </a:graphicData>
+            </a:graphic>
+          </wp:inline>
+        </w:drawing>
+      </w:r>
+      <w:r>
+        <w:br/>
+      </w:r>
+      <w:r>
+        <w:rPr>
+          <w:i/>
+          <w:iCs/>
+        </w:rPr>
+        <w:t xml:space="preserve">Fig. 1. V-Flow — the five-stage verifiable AI workflow (Planning, Build, Evaluate, Verify, Release). Each stage emits a machine-readable provenance checkpoint; the Verify gate enforces pass/fail rules and blocks release until criteria pass.</w:t>
+      </w:r>
+      <w:r>
+        <w:br/>
+      </w:r>
+      <w:r>
+        <w:t xml:space="preserve">Alt-text:</w:t>
+      </w:r>
+      <w:r>
+        <w:t xml:space="preserve"> </w:t>
+      </w:r>
+      <w:r>
+        <w:t xml:space="preserve">“Diagram of V-Flow showing stages Planning, Build, Evaluate, Verify, Release with iteration arrows back to Build and provenance checkpoint icons under each stage.”</w:t>
+      </w:r>
+    </w:p>
+    <w:bookmarkEnd w:id="21"/>
+    <w:bookmarkStart w:id="22" w:name="build-stage"/>
     <w:p>
       <w:pPr>
         <w:pStyle w:val="Balk2"/>
@@ -500,8 +577,8 @@
         <w:t xml:space="preserve">By requiring metadata capture, the build stage ensures that every artifact has a traceable origin. This provenance information is essential for understanding how code was produced and for replicating results.</w:t>
       </w:r>
     </w:p>
-    <w:bookmarkEnd w:id="19"/>
-    <w:bookmarkStart w:id="20" w:name="evaluate-stage"/>
+    <w:bookmarkEnd w:id="22"/>
+    <w:bookmarkStart w:id="23" w:name="evaluate-stage"/>
     <w:p>
       <w:pPr>
         <w:pStyle w:val="Balk2"/>
@@ -598,8 +675,8 @@
         <w:t xml:space="preserve">The evaluate stage distinguishes between exploratory testing and formal verification. It acknowledges that early-stage AI-generated code may require multiple iterations before reaching a verifiable state.</w:t>
       </w:r>
     </w:p>
-    <w:bookmarkEnd w:id="20"/>
-    <w:bookmarkStart w:id="21" w:name="verify-stage"/>
+    <w:bookmarkEnd w:id="23"/>
+    <w:bookmarkStart w:id="24" w:name="verify-stage"/>
     <w:p>
       <w:pPr>
         <w:pStyle w:val="Balk2"/>
@@ -696,8 +773,8 @@
         <w:t xml:space="preserve">The verify stage provides the formal checkpoint that distinguishes validated artifacts from exploratory drafts. This separation is critical for reproducibility and quality assurance.</w:t>
       </w:r>
     </w:p>
-    <w:bookmarkEnd w:id="21"/>
-    <w:bookmarkStart w:id="22" w:name="release-stage"/>
+    <w:bookmarkEnd w:id="24"/>
+    <w:bookmarkStart w:id="25" w:name="release-stage"/>
     <w:p>
       <w:pPr>
         <w:pStyle w:val="Balk2"/>
@@ -794,8 +871,8 @@
         <w:t xml:space="preserve">The release stage ensures that artifacts are not only correct but also reusable and auditable. By bundling metadata and verification results, the release package becomes a self-contained, reproducible unit.</w:t>
       </w:r>
     </w:p>
-    <w:bookmarkEnd w:id="22"/>
-    <w:bookmarkStart w:id="23" w:name="workflow-integration-and-automation"/>
+    <w:bookmarkEnd w:id="25"/>
+    <w:bookmarkStart w:id="26" w:name="workflow-integration-and-automation"/>
     <w:p>
       <w:pPr>
         <w:pStyle w:val="Balk2"/>
@@ -916,9 +993,9 @@
         <w:t xml:space="preserve">This integration strategy minimizes friction while maximizing traceability. Developers retain the flexibility to iterate rapidly during early stages, with the assurance that verified artifacts meet defined quality standards.</w:t>
       </w:r>
     </w:p>
-    <w:bookmarkEnd w:id="23"/>
-    <w:bookmarkEnd w:id="24"/>
-    <w:bookmarkStart w:id="33" w:name="experiments-and-case-study"/>
+    <w:bookmarkEnd w:id="26"/>
+    <w:bookmarkEnd w:id="27"/>
+    <w:bookmarkStart w:id="36" w:name="experiments-and-case-study"/>
     <w:p>
       <w:pPr>
         <w:pStyle w:val="Balk1"/>
@@ -935,7 +1012,7 @@
         <w:t xml:space="preserve">To validate the proposed workflow, we applied it to a real-world development scenario: creating a conference paper processing pipeline that converts Markdown manuscripts to Word documents conforming to a specific conference template. This task involves multiple stages (planning, build, evaluate, verify, release) and requires careful attention to formatting rules, metadata preservation, and tooling integration.</w:t>
       </w:r>
     </w:p>
-    <w:bookmarkStart w:id="25" w:name="scenario-description"/>
+    <w:bookmarkStart w:id="28" w:name="scenario-description"/>
     <w:p>
       <w:pPr>
         <w:pStyle w:val="Balk2"/>
@@ -1020,8 +1097,8 @@
         <w:t xml:space="preserve">approach, followed by a structured application of the proposed workflow.</w:t>
       </w:r>
     </w:p>
-    <w:bookmarkEnd w:id="25"/>
-    <w:bookmarkStart w:id="31" w:name="application-of-the-workflow"/>
+    <w:bookmarkEnd w:id="28"/>
+    <w:bookmarkStart w:id="34" w:name="application-of-the-workflow"/>
     <w:p>
       <w:pPr>
         <w:pStyle w:val="Balk2"/>
@@ -1030,7 +1107,7 @@
         <w:t xml:space="preserve">Application of the Workflow</w:t>
       </w:r>
     </w:p>
-    <w:bookmarkStart w:id="26" w:name="planning-stage-1"/>
+    <w:bookmarkStart w:id="29" w:name="planning-stage-1"/>
     <w:p>
       <w:pPr>
         <w:pStyle w:val="Balk3"/>
@@ -1115,8 +1192,8 @@
         <w:t xml:space="preserve">Each step was documented in a task checklist with success criteria. This planning phase took approximately 15 minutes and produced a clear roadmap for implementation.</w:t>
       </w:r>
     </w:p>
-    <w:bookmarkEnd w:id="26"/>
-    <w:bookmarkStart w:id="27" w:name="build-stage-1"/>
+    <w:bookmarkEnd w:id="29"/>
+    <w:bookmarkStart w:id="30" w:name="build-stage-1"/>
     <w:p>
       <w:pPr>
         <w:pStyle w:val="Balk3"/>
@@ -1195,8 +1272,8 @@
         <w:t xml:space="preserve">AI tools (GitHub Copilot) assisted with script generation, suggesting command-line options and error handling patterns. Each code block was saved with a comment noting the generating prompt and model version.</w:t>
       </w:r>
     </w:p>
-    <w:bookmarkEnd w:id="27"/>
-    <w:bookmarkStart w:id="28" w:name="evaluate-stage-1"/>
+    <w:bookmarkEnd w:id="30"/>
+    <w:bookmarkStart w:id="31" w:name="evaluate-stage-1"/>
     <w:p>
       <w:pPr>
         <w:pStyle w:val="Balk3"/>
@@ -1376,8 +1453,8 @@
         <w:t xml:space="preserve">These issues were documented in evaluation notes and guided iterative refinement.</w:t>
       </w:r>
     </w:p>
-    <w:bookmarkEnd w:id="28"/>
-    <w:bookmarkStart w:id="29" w:name="verify-stage-1"/>
+    <w:bookmarkEnd w:id="31"/>
+    <w:bookmarkStart w:id="32" w:name="verify-stage-1"/>
     <w:p>
       <w:pPr>
         <w:pStyle w:val="Balk3"/>
@@ -1579,8 +1656,8 @@
         <w:t xml:space="preserve">The verification script flagged the single-column issue, prompting a post-processing step to modify the Word document XML and enforce two-column layout.</w:t>
       </w:r>
     </w:p>
-    <w:bookmarkEnd w:id="29"/>
-    <w:bookmarkStart w:id="30" w:name="release-stage-1"/>
+    <w:bookmarkEnd w:id="32"/>
+    <w:bookmarkStart w:id="33" w:name="release-stage-1"/>
     <w:p>
       <w:pPr>
         <w:pStyle w:val="Balk3"/>
@@ -1689,9 +1766,9 @@
         <w:t xml:space="preserve">The release package was tagged with a version identifier (v1.0) and archived in a Git repository with a DOI for long-term citation.</w:t>
       </w:r>
     </w:p>
-    <w:bookmarkEnd w:id="30"/>
-    <w:bookmarkEnd w:id="31"/>
-    <w:bookmarkStart w:id="32" w:name="results-and-observations"/>
+    <w:bookmarkEnd w:id="33"/>
+    <w:bookmarkEnd w:id="34"/>
+    <w:bookmarkStart w:id="35" w:name="results-and-observations"/>
     <w:p>
       <w:pPr>
         <w:pStyle w:val="Balk2"/>
@@ -1878,9 +1955,9 @@
         <w:t xml:space="preserve">Overall, the workflow successfully transformed an exploratory task into a verifiable, repeatable process without sacrificing the creative benefits of AI-assisted coding.</w:t>
       </w:r>
     </w:p>
-    <w:bookmarkEnd w:id="32"/>
-    <w:bookmarkEnd w:id="33"/>
-    <w:bookmarkStart w:id="34" w:name="related-work"/>
+    <w:bookmarkEnd w:id="35"/>
+    <w:bookmarkEnd w:id="36"/>
+    <w:bookmarkStart w:id="37" w:name="related-work"/>
     <w:p>
       <w:pPr>
         <w:pStyle w:val="Balk1"/>
@@ -1995,8 +2072,8 @@
         <w:t xml:space="preserve">The proposed workflow synthesizes these threads, offering a practical, incremental approach to making AI-assisted development more traceable, repeatable, and verifiable.</w:t>
       </w:r>
     </w:p>
-    <w:bookmarkEnd w:id="34"/>
-    <w:bookmarkStart w:id="35" w:name="discussion"/>
+    <w:bookmarkEnd w:id="37"/>
+    <w:bookmarkStart w:id="38" w:name="discussion"/>
     <w:p>
       <w:pPr>
         <w:pStyle w:val="Balk1"/>
@@ -2135,8 +2212,8 @@
         <w:t xml:space="preserve">Despite these limitations, the workflow offers a viable path forward. By making traceability and verification explicit—without eliminating the exploratory iteration that makes AI-assisted coding powerful—the workflow can help developers, researchers, and organizations build on AI-generated code with confidence.</w:t>
       </w:r>
     </w:p>
-    <w:bookmarkEnd w:id="35"/>
-    <w:bookmarkStart w:id="38" w:name="conclusion"/>
+    <w:bookmarkEnd w:id="38"/>
+    <w:bookmarkStart w:id="41" w:name="conclusion"/>
     <w:p>
       <w:pPr>
         <w:pStyle w:val="Balk1"/>
@@ -2165,7 +2242,7 @@
         <w:t xml:space="preserve">While challenges remain—particularly around tooling, adoption friction, and verification complexity—the workflow represents a pragmatic step toward making AI-assisted development more verifiable and auditable. Future work should focus on tool integration, community standards for metadata and verification, and broader validation across diverse development domains.</w:t>
       </w:r>
     </w:p>
-    <w:bookmarkStart w:id="36" w:name="acknowledgment"/>
+    <w:bookmarkStart w:id="39" w:name="acknowledgment"/>
     <w:p>
       <w:pPr>
         <w:pStyle w:val="Balk5"/>
@@ -2182,8 +2259,8 @@
         <w:t xml:space="preserve">This research was supported by TED University. The author thanks the anonymous reviewers for their constructive feedback.</w:t>
       </w:r>
     </w:p>
-    <w:bookmarkEnd w:id="36"/>
-    <w:bookmarkStart w:id="37" w:name="references"/>
+    <w:bookmarkEnd w:id="39"/>
+    <w:bookmarkStart w:id="40" w:name="references"/>
     <w:p>
       <w:pPr>
         <w:pStyle w:val="Balk5"/>
@@ -2433,8 +2510,8 @@
         <w:t xml:space="preserve">, Addison-Wesley, 2010.</w:t>
       </w:r>
     </w:p>
-    <w:bookmarkEnd w:id="37"/>
-    <w:bookmarkEnd w:id="38"/>
+    <w:bookmarkEnd w:id="40"/>
+    <w:bookmarkEnd w:id="41"/>
     <w:sectPr>
       <w:footerReference r:id="rId8" w:type="first"/>
       <w:pgSz w:code="9" w:h="16838" w:w="11906"/>

</xml_diff>